<commit_message>
Updating plots, analytical solution, and references
</commit_message>
<xml_diff>
--- a/NURETH-16-Paper-cad.docx
+++ b/NURETH-16-Paper-cad.docx
@@ -109,15 +109,7 @@
         <w:t xml:space="preserve">, </w:t>
       </w:r>
       <w:r>
-        <w:t xml:space="preserve">The Pennsylvania State University, 137 </w:t>
-      </w:r>
-      <w:proofErr w:type="spellStart"/>
-      <w:r>
-        <w:t>Reber</w:t>
-      </w:r>
-      <w:proofErr w:type="spellEnd"/>
-      <w:r>
-        <w:t xml:space="preserve"> Building</w:t>
+        <w:t>The Pennsylvania State University, 137 Reber Building</w:t>
       </w:r>
       <w:r>
         <w:rPr>
@@ -155,13 +147,8 @@
         <w:t xml:space="preserve"> </w:t>
       </w:r>
       <w:r>
-        <w:t xml:space="preserve">Computer Science Research Institute, Sandia National Labs, 1450 Innovation Parkway, Albuquerque, NM 87123, </w:t>
-      </w:r>
-      <w:proofErr w:type="gramStart"/>
-      <w:r>
-        <w:t>USA</w:t>
-      </w:r>
-      <w:proofErr w:type="gramEnd"/>
+        <w:t>Computer Science Research Institute, Sandia National Labs, 1450 Innovation Parkway, Albuquerque, NM 87123, USA</w:t>
+      </w:r>
     </w:p>
     <w:p>
       <w:pPr>
@@ -420,7 +407,13 @@
         <w:t>. While other residual formulations have been for</w:t>
       </w:r>
       <w:r>
-        <w:t>med for other versions of CTF [</w:t>
+        <w:t xml:space="preserve">med for </w:t>
+      </w:r>
+      <w:r>
+        <w:t xml:space="preserve">various </w:t>
+      </w:r>
+      <w:r>
+        <w:t>versions of CTF [</w:t>
       </w:r>
       <w:r>
         <w:t xml:space="preserve">], none have been integrated into the CASL version of CTF. This paper outlines </w:t>
@@ -471,7 +464,19 @@
     <w:p/>
     <w:p>
       <w:r>
-        <w:t xml:space="preserve">The thermal hydraulics of a LWR core is an important part of nuclear reactor design. CTF has the ability to solve for the temperature and pressure of water within the rod structure of a LWR reactor core. Currently, the conservation equations analytically reduce into a pressure matrix in a semi-implicit method with rod temperatures solved for explicitly. The residual formulation of the code </w:t>
+        <w:t xml:space="preserve">The thermal hydraulics of a LWR core is an important part of nuclear reactor design. CTF has the ability to solve for the temperature and pressure of water within the rod structure of a LWR reactor core. Currently, the conservation equations analytically reduce into a pressure matrix in a semi-implicit method </w:t>
+      </w:r>
+      <w:r>
+        <w:t xml:space="preserve">in which </w:t>
+      </w:r>
+      <w:r>
+        <w:t xml:space="preserve">rod temperatures </w:t>
+      </w:r>
+      <w:r>
+        <w:t xml:space="preserve">are </w:t>
+      </w:r>
+      <w:r>
+        <w:t xml:space="preserve">solved for explicitly. The residual formulation of the code </w:t>
       </w:r>
       <w:r>
         <w:t>currently solves the 1-D</w:t>
@@ -602,48 +607,52 @@
         <w:t>is the most basic</w:t>
       </w:r>
       <w:r>
+        <w:t xml:space="preserve"> in which t</w:t>
+      </w:r>
+      <w:r>
+        <w:t>he rate of change i</w:t>
+      </w:r>
+      <w:r>
+        <w:t xml:space="preserve">n density </w:t>
+      </w:r>
+      <w:r>
+        <w:t xml:space="preserve">is </w:t>
+      </w:r>
+      <w:r>
+        <w:t>equal to the advection from the upwinded cell. The conservation</w:t>
+      </w:r>
+      <w:r>
+        <w:t xml:space="preserve"> of momentum in equation </w:t>
+      </w:r>
+      <w:r>
+        <w:t xml:space="preserve">2 </w:t>
+      </w:r>
+      <w:r>
+        <w:t>balances the time rate of change of momentum, the advection of</w:t>
+      </w:r>
+      <w:r>
         <w:t xml:space="preserve"> </w:t>
       </w:r>
       <w:r>
-        <w:t>with the rate of change i</w:t>
-      </w:r>
-      <w:r>
-        <w:t xml:space="preserve">n density equal to the advection from the </w:t>
-      </w:r>
-      <w:proofErr w:type="spellStart"/>
-      <w:r>
-        <w:t>upwinded</w:t>
-      </w:r>
-      <w:proofErr w:type="spellEnd"/>
-      <w:r>
-        <w:t xml:space="preserve"> cell. The conservation</w:t>
-      </w:r>
-      <w:r>
-        <w:t xml:space="preserve"> of momentum in equation </w:t>
-      </w:r>
-      <w:r>
-        <w:t xml:space="preserve">2 </w:t>
-      </w:r>
-      <w:r>
-        <w:t>balances the time rate of change of momentum, the advection of</w:t>
+        <w:t xml:space="preserve">momentum from adjacent cells, the gradient of pressure, and body forces. </w:t>
+      </w:r>
+      <w:r>
+        <w:t xml:space="preserve">Frictional losses due to grid spacers and other affects are assumed to be zero for the scope of this work in order focus on the solid liquid coupling. </w:t>
+      </w:r>
+      <w:r>
+        <w:t>The conservation of</w:t>
       </w:r>
       <w:r>
         <w:t xml:space="preserve"> </w:t>
       </w:r>
       <w:r>
-        <w:t xml:space="preserve">momentum from adjacent cells, the gradient of pressure, and body forces. </w:t>
-      </w:r>
-      <w:r>
-        <w:t xml:space="preserve">Frictional losses due to grid spacers and other affects are assumed to be zero for the scope of this work in order focus on the solid liquid coupling. </w:t>
-      </w:r>
-      <w:r>
-        <w:t>The conservation of</w:t>
-      </w:r>
-      <w:r>
-        <w:t xml:space="preserve"> </w:t>
-      </w:r>
-      <w:r>
-        <w:t xml:space="preserve">energy equation </w:t>
+        <w:t xml:space="preserve">energy </w:t>
+      </w:r>
+      <w:r>
+        <w:t xml:space="preserve">in </w:t>
+      </w:r>
+      <w:r>
+        <w:t xml:space="preserve">equation </w:t>
       </w:r>
       <w:r>
         <w:t>3</w:t>
@@ -651,13 +660,11 @@
       <w:r>
         <w:t xml:space="preserve"> contains two temporal terms</w:t>
       </w:r>
-      <w:proofErr w:type="gramStart"/>
-      <w:r>
-        <w:t>;</w:t>
-      </w:r>
-      <w:proofErr w:type="gramEnd"/>
-      <w:r>
-        <w:t xml:space="preserve"> the time rate of change of the enthalpy, and the</w:t>
+      <w:r>
+        <w:t xml:space="preserve">:  </w:t>
+      </w:r>
+      <w:r>
+        <w:t>the time rate of change of the enthalpy and the</w:t>
       </w:r>
       <w:r>
         <w:t xml:space="preserve"> </w:t>
@@ -1276,6 +1283,9 @@
       </w:pPr>
       <m:oMath>
         <m:r>
+          <m:rPr>
+            <m:sty m:val="bi"/>
+          </m:rPr>
           <w:rPr>
             <w:rFonts w:ascii="Cambria Math" w:hAnsi="Cambria Math"/>
           </w:rPr>
@@ -1292,6 +1302,9 @@
           </m:fPr>
           <m:num>
             <m:r>
+              <m:rPr>
+                <m:sty m:val="bi"/>
+              </m:rPr>
               <w:rPr>
                 <w:rFonts w:ascii="Cambria Math" w:hAnsi="Cambria Math"/>
               </w:rPr>
@@ -1300,6 +1313,9 @@
           </m:num>
           <m:den>
             <m:r>
+              <m:rPr>
+                <m:sty m:val="bi"/>
+              </m:rPr>
               <w:rPr>
                 <w:rFonts w:ascii="Cambria Math" w:hAnsi="Cambria Math"/>
               </w:rPr>
@@ -1309,7 +1325,7 @@
         </m:f>
         <m:r>
           <m:rPr>
-            <m:sty m:val="p"/>
+            <m:sty m:val="b"/>
           </m:rPr>
           <w:rPr>
             <w:rFonts w:ascii="Cambria Math" w:hAnsi="Cambria Math"/>
@@ -1317,6 +1333,9 @@
           <m:t>+</m:t>
         </m:r>
         <m:r>
+          <m:rPr>
+            <m:sty m:val="bi"/>
+          </m:rPr>
           <w:rPr>
             <w:rFonts w:ascii="Cambria Math" w:hAnsi="Cambria Math"/>
           </w:rPr>
@@ -1333,6 +1352,9 @@
           </m:fPr>
           <m:num>
             <m:r>
+              <m:rPr>
+                <m:sty m:val="bi"/>
+              </m:rPr>
               <w:rPr>
                 <w:rFonts w:ascii="Cambria Math" w:hAnsi="Cambria Math"/>
               </w:rPr>
@@ -1341,6 +1363,9 @@
           </m:num>
           <m:den>
             <m:r>
+              <m:rPr>
+                <m:sty m:val="bi"/>
+              </m:rPr>
               <w:rPr>
                 <w:rFonts w:ascii="Cambria Math" w:hAnsi="Cambria Math"/>
               </w:rPr>
@@ -1350,7 +1375,7 @@
         </m:f>
         <m:r>
           <m:rPr>
-            <m:sty m:val="p"/>
+            <m:sty m:val="b"/>
           </m:rPr>
           <w:rPr>
             <w:rFonts w:ascii="Cambria Math" w:hAnsi="Cambria Math"/>
@@ -1368,6 +1393,9 @@
           </m:fPr>
           <m:num>
             <m:r>
+              <m:rPr>
+                <m:sty m:val="bi"/>
+              </m:rPr>
               <w:rPr>
                 <w:rFonts w:ascii="Cambria Math" w:hAnsi="Cambria Math"/>
               </w:rPr>
@@ -1376,6 +1404,9 @@
           </m:num>
           <m:den>
             <m:r>
+              <m:rPr>
+                <m:sty m:val="bi"/>
+              </m:rPr>
               <w:rPr>
                 <w:rFonts w:ascii="Cambria Math" w:hAnsi="Cambria Math"/>
               </w:rPr>
@@ -1385,7 +1416,7 @@
         </m:f>
         <m:r>
           <m:rPr>
-            <m:sty m:val="p"/>
+            <m:sty m:val="b"/>
           </m:rPr>
           <w:rPr>
             <w:rFonts w:ascii="Cambria Math" w:hAnsi="Cambria Math"/>
@@ -1393,6 +1424,9 @@
           <m:t xml:space="preserve"> +</m:t>
         </m:r>
         <m:r>
+          <m:rPr>
+            <m:sty m:val="bi"/>
+          </m:rPr>
           <w:rPr>
             <w:rFonts w:ascii="Cambria Math" w:hAnsi="Cambria Math"/>
           </w:rPr>
@@ -1409,6 +1443,9 @@
           </m:fPr>
           <m:num>
             <m:r>
+              <m:rPr>
+                <m:sty m:val="bi"/>
+              </m:rPr>
               <w:rPr>
                 <w:rFonts w:ascii="Cambria Math" w:hAnsi="Cambria Math"/>
               </w:rPr>
@@ -1417,6 +1454,9 @@
           </m:num>
           <m:den>
             <m:r>
+              <m:rPr>
+                <m:sty m:val="bi"/>
+              </m:rPr>
               <w:rPr>
                 <w:rFonts w:ascii="Cambria Math" w:hAnsi="Cambria Math"/>
               </w:rPr>
@@ -1426,7 +1466,7 @@
         </m:f>
         <m:r>
           <m:rPr>
-            <m:sty m:val="p"/>
+            <m:sty m:val="b"/>
           </m:rPr>
           <w:rPr>
             <w:rFonts w:ascii="Cambria Math" w:hAnsi="Cambria Math"/>
@@ -1434,6 +1474,9 @@
           <m:t>+</m:t>
         </m:r>
         <m:r>
+          <m:rPr>
+            <m:sty m:val="bi"/>
+          </m:rPr>
           <w:rPr>
             <w:rFonts w:ascii="Cambria Math" w:hAnsi="Cambria Math"/>
           </w:rPr>
@@ -1450,6 +1493,9 @@
           </m:fPr>
           <m:num>
             <m:r>
+              <m:rPr>
+                <m:sty m:val="bi"/>
+              </m:rPr>
               <w:rPr>
                 <w:rFonts w:ascii="Cambria Math" w:hAnsi="Cambria Math"/>
               </w:rPr>
@@ -1458,6 +1504,9 @@
           </m:num>
           <m:den>
             <m:r>
+              <m:rPr>
+                <m:sty m:val="bi"/>
+              </m:rPr>
               <w:rPr>
                 <w:rFonts w:ascii="Cambria Math" w:hAnsi="Cambria Math"/>
               </w:rPr>
@@ -1467,7 +1516,7 @@
         </m:f>
         <m:r>
           <m:rPr>
-            <m:sty m:val="p"/>
+            <m:sty m:val="b"/>
           </m:rPr>
           <w:rPr>
             <w:rFonts w:ascii="Cambria Math" w:hAnsi="Cambria Math"/>
@@ -1495,6 +1544,9 @@
               </m:sSubPr>
               <m:e>
                 <m:r>
+                  <m:rPr>
+                    <m:sty m:val="bi"/>
+                  </m:rPr>
                   <w:rPr>
                     <w:rFonts w:ascii="Cambria Math" w:hAnsi="Cambria Math"/>
                   </w:rPr>
@@ -1503,6 +1555,9 @@
               </m:e>
               <m:sub>
                 <m:r>
+                  <m:rPr>
+                    <m:sty m:val="bi"/>
+                  </m:rPr>
                   <w:rPr>
                     <w:rFonts w:ascii="Cambria Math" w:hAnsi="Cambria Math"/>
                   </w:rPr>
@@ -1524,7 +1579,7 @@
               <m:e>
                 <m:r>
                   <m:rPr>
-                    <m:sty m:val="p"/>
+                    <m:sty m:val="b"/>
                   </m:rPr>
                   <w:rPr>
                     <w:rFonts w:ascii="Cambria Math" w:hAnsi="Cambria Math"/>
@@ -1534,6 +1589,9 @@
               </m:e>
               <m:sub>
                 <m:r>
+                  <m:rPr>
+                    <m:sty m:val="bi"/>
+                  </m:rPr>
                   <w:rPr>
                     <w:rFonts w:ascii="Cambria Math" w:hAnsi="Cambria Math"/>
                   </w:rPr>
@@ -1545,7 +1603,7 @@
         </m:f>
         <m:r>
           <m:rPr>
-            <m:sty m:val="p"/>
+            <m:sty m:val="b"/>
           </m:rPr>
           <w:rPr>
             <w:rFonts w:ascii="Cambria Math" w:hAnsi="Cambria Math"/>
@@ -1583,13 +1641,8 @@
       <w:r>
         <w:t xml:space="preserve">re in CTF in </w:t>
       </w:r>
-      <w:bookmarkStart w:id="7" w:name="_GoBack"/>
-      <w:r>
-        <w:t xml:space="preserve">Figure </w:t>
-      </w:r>
-      <w:bookmarkEnd w:id="7"/>
-      <w:r>
-        <w:t xml:space="preserve">1 </w:t>
+      <w:r>
+        <w:t xml:space="preserve">Figure 1 </w:t>
       </w:r>
       <w:r>
         <w:t>is for a one-dimensional channel in the axial</w:t>
@@ -1604,7 +1657,25 @@
         <w:t>n</w:t>
       </w:r>
       <w:r>
-        <w:t xml:space="preserve"> number of cells. The first and last cells at 0 and n + 1 are ghost cells and act as</w:t>
+        <w:t xml:space="preserve"> number of cells. The first and last cells</w:t>
+      </w:r>
+      <w:r>
+        <w:t xml:space="preserve">, </w:t>
+      </w:r>
+      <w:r>
+        <w:t>0 and n + 1</w:t>
+      </w:r>
+      <w:r>
+        <w:t>, respectively,</w:t>
+      </w:r>
+      <w:r>
+        <w:t xml:space="preserve"> are ghost cells </w:t>
+      </w:r>
+      <w:r>
+        <w:t>that</w:t>
+      </w:r>
+      <w:r>
+        <w:t xml:space="preserve"> act as</w:t>
       </w:r>
       <w:r>
         <w:t xml:space="preserve"> </w:t>
@@ -1628,24 +1699,11 @@
         <w:t xml:space="preserve">. The cells are </w:t>
       </w:r>
       <w:r>
-        <w:t xml:space="preserve">represented with an index </w:t>
-      </w:r>
-      <w:proofErr w:type="spellStart"/>
-      <w:r>
-        <w:t>i</w:t>
-      </w:r>
-      <w:proofErr w:type="spellEnd"/>
-      <w:r>
-        <w:t xml:space="preserve">, </w:t>
-      </w:r>
-      <w:r>
-        <w:t xml:space="preserve">and the faces with indexes of </w:t>
-      </w:r>
-      <w:proofErr w:type="spellStart"/>
-      <w:r>
-        <w:t>i</w:t>
-      </w:r>
-      <w:proofErr w:type="spellEnd"/>
+        <w:t xml:space="preserve">represented with an index i, </w:t>
+      </w:r>
+      <w:r>
+        <w:t>and the faces with indexes of i</w:t>
+      </w:r>
       <w:r>
         <w:t>+</w:t>
       </w:r>
@@ -1678,7 +1736,6 @@
           </m:den>
         </m:f>
       </m:oMath>
-      <w:proofErr w:type="gramStart"/>
       <w:r>
         <w:rPr>
           <w:rFonts w:eastAsia="Batang"/>
@@ -1688,25 +1745,8 @@
         <w:t xml:space="preserve"> </w:t>
       </w:r>
       <w:r>
-        <w:rPr>
-          <w:rFonts w:eastAsia="Batang"/>
-          <w:kern w:val="2"/>
-          <w:lang w:eastAsia="ko-KR"/>
-        </w:rPr>
-        <w:t xml:space="preserve"> </w:t>
-      </w:r>
-      <w:r>
-        <w:t>or</w:t>
-      </w:r>
-      <w:proofErr w:type="gramEnd"/>
-      <w:r>
-        <w:t xml:space="preserve"> </w:t>
-      </w:r>
-      <w:proofErr w:type="spellStart"/>
-      <w:r>
-        <w:t>i</w:t>
-      </w:r>
-      <w:proofErr w:type="spellEnd"/>
+        <w:t>or i</w:t>
+      </w:r>
       <w:r>
         <w:t>-</w:t>
       </w:r>
@@ -1829,13 +1869,7 @@
         <w:rPr>
           <w:b/>
         </w:rPr>
-        <w:t xml:space="preserve">Figure 1. </w:t>
-      </w:r>
-      <w:r>
-        <w:rPr>
-          <w:b/>
-        </w:rPr>
-        <w:t>CTF Fluid Volume Meshing</w:t>
+        <w:t>Figure 1. CTF Fluid Volume Meshing</w:t>
       </w:r>
     </w:p>
     <w:p/>
@@ -1848,11 +1882,11 @@
           <w:numId w:val="5"/>
         </w:numPr>
       </w:pPr>
-      <w:bookmarkStart w:id="8" w:name="_Toc287503141"/>
+      <w:bookmarkStart w:id="7" w:name="_Toc287503141"/>
       <w:r>
         <w:t>Fluid finite difference equations</w:t>
       </w:r>
-      <w:bookmarkEnd w:id="8"/>
+      <w:bookmarkEnd w:id="7"/>
     </w:p>
     <w:p>
       <w:r>
@@ -1895,7 +1929,13 @@
         <w:t>derivatives</w:t>
       </w:r>
       <w:r>
-        <w:t xml:space="preserve">. The densities evaluated at momentum indexes such as </w:t>
+        <w:t xml:space="preserve">. The densities evaluated at momentum </w:t>
+      </w:r>
+      <w:r>
+        <w:t xml:space="preserve">indices </w:t>
+      </w:r>
+      <w:r>
+        <w:t xml:space="preserve">such as </w:t>
       </w:r>
       <m:oMath>
         <m:r>
@@ -2044,34 +2084,29 @@
           </m:e>
         </m:box>
       </m:oMath>
-      <w:proofErr w:type="gramStart"/>
-      <w:r>
-        <w:rPr>
-          <w:b/>
-        </w:rPr>
+      <w:r>
         <w:t xml:space="preserve"> </w:t>
       </w:r>
       <w:r>
+        <w:t>in direction opposite the direction of</w:t>
+      </w:r>
+      <w:r>
+        <w:t xml:space="preserve"> velocity at the momentum position. </w:t>
+      </w:r>
+      <w:r>
+        <w:t>In this way, the density is always grabbed from upwind from the momentum surface and never downwind</w:t>
+      </w:r>
+      <w:r>
+        <w:t>.</w:t>
+      </w:r>
+      <w:r>
+        <w:t xml:space="preserve"> This is necessary because velocity is not affected by changes downwind</w:t>
+      </w:r>
+      <w:r>
+        <w:t>.</w:t>
+      </w:r>
+      <w:r>
         <w:t xml:space="preserve"> </w:t>
-      </w:r>
-      <w:r>
-        <w:t>in</w:t>
-      </w:r>
-      <w:proofErr w:type="gramEnd"/>
-      <w:r>
-        <w:t xml:space="preserve"> direction opposite the direction of</w:t>
-      </w:r>
-      <w:r>
-        <w:t xml:space="preserve"> velocity at the momentum position. </w:t>
-      </w:r>
-      <w:r>
-        <w:t>In this way, the density is always grabbed from “upwind” from the momentum surface and never “downwind”</w:t>
-      </w:r>
-      <w:r>
-        <w:t>.</w:t>
-      </w:r>
-      <w:r>
-        <w:t xml:space="preserve"> This is necessary because velocity is not affected by changes “downwind”. </w:t>
       </w:r>
       <w:r>
         <w:t xml:space="preserve">For the scope of this project, velocity is always positive, so at momentum cell </w:t>
@@ -2160,18 +2195,16 @@
         <w:t xml:space="preserve">. </w:t>
       </w:r>
       <w:r>
-        <w:t xml:space="preserve">The iterator </w:t>
-      </w:r>
-      <w:proofErr w:type="gramStart"/>
-      <w:r>
-        <w:t>k,</w:t>
-      </w:r>
-      <w:proofErr w:type="gramEnd"/>
-      <w:r>
-        <w:t xml:space="preserve"> is the iteration level of the </w:t>
-      </w:r>
-      <w:r>
-        <w:t>solution. If semi-implicit then there is only o</w:t>
+        <w:t xml:space="preserve">The iterator k, is the iteration level of the </w:t>
+      </w:r>
+      <w:r>
+        <w:t xml:space="preserve">solution. If </w:t>
+      </w:r>
+      <w:r>
+        <w:t xml:space="preserve">the solution method </w:t>
+      </w:r>
+      <w:r>
+        <w:t>semi-implicit then there is only o</w:t>
       </w:r>
       <w:r>
         <w:t>ne iteration and k is equal to n</w:t>
@@ -2221,11 +2254,11 @@
         <w:t xml:space="preserve">. </w:t>
       </w:r>
       <w:r>
-        <w:t xml:space="preserve">The finite difference formulation of </w:t>
+        <w:t xml:space="preserve">The finite difference </w:t>
       </w:r>
       <w:r>
         <w:lastRenderedPageBreak/>
-        <w:t xml:space="preserve">the conservation of momentum in equation </w:t>
+        <w:t xml:space="preserve">formulation of the conservation of momentum in equation </w:t>
       </w:r>
       <w:r>
         <w:t>5</w:t>
@@ -5239,11 +5272,11 @@
           <w:numId w:val="5"/>
         </w:numPr>
       </w:pPr>
-      <w:bookmarkStart w:id="9" w:name="_Toc287503142"/>
+      <w:bookmarkStart w:id="8" w:name="_Toc287503142"/>
       <w:r>
         <w:t>1-D Radial Solid Conduction Equation</w:t>
       </w:r>
-      <w:bookmarkEnd w:id="9"/>
+      <w:bookmarkEnd w:id="8"/>
     </w:p>
     <w:p/>
     <w:p>
@@ -5516,16 +5549,7 @@
           <w:rPr>
             <w:rFonts w:ascii="Cambria Math" w:hAnsi="Cambria Math"/>
           </w:rPr>
-          <m:t>=</m:t>
-        </m:r>
-        <m:r>
-          <m:rPr>
-            <m:sty m:val="b"/>
-          </m:rPr>
-          <w:rPr>
-            <w:rFonts w:ascii="Cambria Math" w:hAnsi="Cambria Math"/>
-          </w:rPr>
-          <m:t>0</m:t>
+          <m:t>=0</m:t>
         </m:r>
       </m:oMath>
       <w:r>
@@ -5565,11 +5589,11 @@
           <w:numId w:val="5"/>
         </w:numPr>
       </w:pPr>
-      <w:bookmarkStart w:id="10" w:name="_Toc287503143"/>
+      <w:bookmarkStart w:id="9" w:name="_Toc287503143"/>
       <w:r>
         <w:t>CTF rod meshing</w:t>
       </w:r>
-      <w:bookmarkEnd w:id="10"/>
+      <w:bookmarkEnd w:id="9"/>
     </w:p>
     <w:p/>
     <w:p>
@@ -5577,36 +5601,19 @@
         <w:t xml:space="preserve">Rods are meshed differently than fluid cells in CTF as shown by </w:t>
       </w:r>
       <w:r>
-        <w:fldChar w:fldCharType="begin"/>
-      </w:r>
-      <w:r>
-        <w:instrText xml:space="preserve"> REF _Ref287548730 \h </w:instrText>
-      </w:r>
-      <w:r>
-        <w:fldChar w:fldCharType="separate"/>
-      </w:r>
-      <w:r>
-        <w:rPr>
-          <w:b/>
-        </w:rPr>
-        <w:t xml:space="preserve">Error! </w:t>
-      </w:r>
-      <w:proofErr w:type="gramStart"/>
-      <w:r>
-        <w:rPr>
-          <w:b/>
-        </w:rPr>
-        <w:t>Reference source not found.</w:t>
-      </w:r>
-      <w:r>
-        <w:fldChar w:fldCharType="end"/>
-      </w:r>
-      <w:r>
-        <w:t>.</w:t>
-      </w:r>
-      <w:proofErr w:type="gramEnd"/>
-      <w:r>
-        <w:t xml:space="preserve"> On the left of the figure, the axial meshing of the rods in grey are shown next to the </w:t>
+        <w:t xml:space="preserve">Figure 2. </w:t>
+      </w:r>
+      <w:r>
+        <w:t xml:space="preserve">On the left of the figure, the axial meshing of the rods in grey are shown next to the </w:t>
+      </w:r>
+      <w:r>
+        <w:t xml:space="preserve">fluid cells in blue. </w:t>
+      </w:r>
+      <w:r>
+        <w:t xml:space="preserve">The first and last </w:t>
+      </w:r>
+      <w:r>
+        <w:t xml:space="preserve">cells of the rod are connected to the second and penultimate cells of the fluid mesh. </w:t>
       </w:r>
     </w:p>
     <w:p/>
@@ -5732,13 +5739,7 @@
         <w:rPr>
           <w:b/>
         </w:rPr>
-        <w:t xml:space="preserve">Figure 2. </w:t>
-      </w:r>
-      <w:r>
-        <w:rPr>
-          <w:b/>
-        </w:rPr>
-        <w:t>Axial (left) and Radial (right) Rod Meshing</w:t>
+        <w:t>Figure 2. Axial (left) and Radial (right) Rod Meshing</w:t>
       </w:r>
     </w:p>
     <w:p/>
@@ -5766,8 +5767,16 @@
         <w:rPr>
           <w:b/>
         </w:rPr>
-        <w:lastRenderedPageBreak/>
         <w:t>Solid finite difference equations</w:t>
+      </w:r>
+    </w:p>
+    <w:p/>
+    <w:p>
+      <w:r>
+        <w:t>The fi</w:t>
+      </w:r>
+      <w:r>
+        <w:t>nite difference equation for the solid conduction in the fuel rod is given by equation 9.</w:t>
       </w:r>
     </w:p>
     <w:p/>
@@ -5948,36 +5957,37 @@
             </m:r>
           </m:num>
           <m:den>
-            <m:r>
-              <w:rPr>
-                <w:rFonts w:ascii="Cambria Math" w:hAnsi="Cambria Math"/>
-              </w:rPr>
-              <m:t>r</m:t>
-            </m:r>
-          </m:den>
-        </m:f>
-        <m:f>
-          <m:fPr>
-            <m:ctrlPr>
-              <w:rPr>
-                <w:rFonts w:ascii="Cambria Math" w:hAnsi="Cambria Math"/>
-              </w:rPr>
-            </m:ctrlPr>
-          </m:fPr>
-          <m:num>
-            <m:r>
-              <w:rPr>
-                <w:rFonts w:ascii="Cambria Math" w:hAnsi="Cambria Math"/>
-              </w:rPr>
-              <m:t>∂</m:t>
-            </m:r>
-          </m:num>
-          <m:den>
-            <m:r>
-              <w:rPr>
-                <w:rFonts w:ascii="Cambria Math" w:hAnsi="Cambria Math"/>
-              </w:rPr>
-              <m:t>∂r</m:t>
+            <m:sSub>
+              <m:sSubPr>
+                <m:ctrlPr>
+                  <w:rPr>
+                    <w:rFonts w:ascii="Cambria Math" w:hAnsi="Cambria Math"/>
+                    <w:i/>
+                  </w:rPr>
+                </m:ctrlPr>
+              </m:sSubPr>
+              <m:e>
+                <m:r>
+                  <w:rPr>
+                    <w:rFonts w:ascii="Cambria Math" w:hAnsi="Cambria Math"/>
+                  </w:rPr>
+                  <m:t>r</m:t>
+                </m:r>
+              </m:e>
+              <m:sub>
+                <m:r>
+                  <w:rPr>
+                    <w:rFonts w:ascii="Cambria Math" w:hAnsi="Cambria Math"/>
+                  </w:rPr>
+                  <m:t>i</m:t>
+                </m:r>
+              </m:sub>
+            </m:sSub>
+            <m:r>
+              <w:rPr>
+                <w:rFonts w:ascii="Cambria Math" w:hAnsi="Cambria Math"/>
+              </w:rPr>
+              <m:t xml:space="preserve"> ∆z</m:t>
             </m:r>
           </m:den>
         </m:f>
@@ -5990,12 +6000,140 @@
             </m:ctrlPr>
           </m:dPr>
           <m:e>
-            <m:r>
-              <w:rPr>
-                <w:rFonts w:ascii="Cambria Math" w:hAnsi="Cambria Math"/>
-              </w:rPr>
-              <m:t>kr</m:t>
-            </m:r>
+            <m:sSub>
+              <m:sSubPr>
+                <m:ctrlPr>
+                  <w:rPr>
+                    <w:rFonts w:ascii="Cambria Math" w:hAnsi="Cambria Math"/>
+                    <w:i/>
+                  </w:rPr>
+                </m:ctrlPr>
+              </m:sSubPr>
+              <m:e>
+                <m:sSub>
+                  <m:sSubPr>
+                    <m:ctrlPr>
+                      <w:rPr>
+                        <w:rFonts w:ascii="Cambria Math" w:hAnsi="Cambria Math"/>
+                        <w:i/>
+                      </w:rPr>
+                    </m:ctrlPr>
+                  </m:sSubPr>
+                  <m:e>
+                    <m:r>
+                      <w:rPr>
+                        <w:rFonts w:ascii="Cambria Math" w:hAnsi="Cambria Math"/>
+                      </w:rPr>
+                      <m:t>k</m:t>
+                    </m:r>
+                  </m:e>
+                  <m:sub>
+                    <m:r>
+                      <w:rPr>
+                        <w:rFonts w:ascii="Cambria Math" w:hAnsi="Cambria Math"/>
+                      </w:rPr>
+                      <m:t>i+</m:t>
+                    </m:r>
+                    <m:box>
+                      <m:boxPr>
+                        <m:ctrlPr>
+                          <w:rPr>
+                            <w:rFonts w:ascii="Cambria Math" w:hAnsi="Cambria Math"/>
+                            <w:i/>
+                          </w:rPr>
+                        </m:ctrlPr>
+                      </m:boxPr>
+                      <m:e>
+                        <m:argPr>
+                          <m:argSz m:val="-1"/>
+                        </m:argPr>
+                        <m:f>
+                          <m:fPr>
+                            <m:ctrlPr>
+                              <w:rPr>
+                                <w:rFonts w:ascii="Cambria Math" w:hAnsi="Cambria Math"/>
+                                <w:i/>
+                              </w:rPr>
+                            </m:ctrlPr>
+                          </m:fPr>
+                          <m:num>
+                            <m:r>
+                              <w:rPr>
+                                <w:rFonts w:ascii="Cambria Math" w:hAnsi="Cambria Math"/>
+                              </w:rPr>
+                              <m:t>1</m:t>
+                            </m:r>
+                          </m:num>
+                          <m:den>
+                            <m:r>
+                              <w:rPr>
+                                <w:rFonts w:ascii="Cambria Math" w:hAnsi="Cambria Math"/>
+                              </w:rPr>
+                              <m:t>2</m:t>
+                            </m:r>
+                          </m:den>
+                        </m:f>
+                      </m:e>
+                    </m:box>
+                  </m:sub>
+                </m:sSub>
+                <m:r>
+                  <w:rPr>
+                    <w:rFonts w:ascii="Cambria Math" w:hAnsi="Cambria Math"/>
+                  </w:rPr>
+                  <m:t>r</m:t>
+                </m:r>
+              </m:e>
+              <m:sub>
+                <m:r>
+                  <w:rPr>
+                    <w:rFonts w:ascii="Cambria Math" w:hAnsi="Cambria Math"/>
+                  </w:rPr>
+                  <m:t>i+</m:t>
+                </m:r>
+                <m:box>
+                  <m:boxPr>
+                    <m:ctrlPr>
+                      <w:rPr>
+                        <w:rFonts w:ascii="Cambria Math" w:hAnsi="Cambria Math"/>
+                        <w:i/>
+                      </w:rPr>
+                    </m:ctrlPr>
+                  </m:boxPr>
+                  <m:e>
+                    <m:argPr>
+                      <m:argSz m:val="-1"/>
+                    </m:argPr>
+                    <m:f>
+                      <m:fPr>
+                        <m:ctrlPr>
+                          <w:rPr>
+                            <w:rFonts w:ascii="Cambria Math" w:hAnsi="Cambria Math"/>
+                            <w:i/>
+                          </w:rPr>
+                        </m:ctrlPr>
+                      </m:fPr>
+                      <m:num>
+                        <m:r>
+                          <w:rPr>
+                            <w:rFonts w:ascii="Cambria Math" w:hAnsi="Cambria Math"/>
+                          </w:rPr>
+                          <m:t>1</m:t>
+                        </m:r>
+                      </m:num>
+                      <m:den>
+                        <m:r>
+                          <w:rPr>
+                            <w:rFonts w:ascii="Cambria Math" w:hAnsi="Cambria Math"/>
+                          </w:rPr>
+                          <m:t>2</m:t>
+                        </m:r>
+                      </m:den>
+                    </m:f>
+                  </m:e>
+                </m:box>
+              </m:sub>
+            </m:sSub>
             <m:f>
               <m:fPr>
                 <m:ctrlPr>
@@ -6005,19 +6143,320 @@
                 </m:ctrlPr>
               </m:fPr>
               <m:num>
-                <m:r>
-                  <w:rPr>
-                    <w:rFonts w:ascii="Cambria Math" w:hAnsi="Cambria Math"/>
-                  </w:rPr>
-                  <m:t>∂T</m:t>
-                </m:r>
+                <m:sSubSup>
+                  <m:sSubSupPr>
+                    <m:ctrlPr>
+                      <w:rPr>
+                        <w:rFonts w:ascii="Cambria Math" w:hAnsi="Cambria Math"/>
+                        <w:i/>
+                      </w:rPr>
+                    </m:ctrlPr>
+                  </m:sSubSupPr>
+                  <m:e>
+                    <m:r>
+                      <w:rPr>
+                        <w:rFonts w:ascii="Cambria Math" w:hAnsi="Cambria Math"/>
+                      </w:rPr>
+                      <m:t>T</m:t>
+                    </m:r>
+                  </m:e>
+                  <m:sub>
+                    <m:r>
+                      <w:rPr>
+                        <w:rFonts w:ascii="Cambria Math" w:hAnsi="Cambria Math"/>
+                      </w:rPr>
+                      <m:t>i+1</m:t>
+                    </m:r>
+                  </m:sub>
+                  <m:sup>
+                    <m:r>
+                      <w:rPr>
+                        <w:rFonts w:ascii="Cambria Math" w:hAnsi="Cambria Math"/>
+                      </w:rPr>
+                      <m:t>n+1</m:t>
+                    </m:r>
+                  </m:sup>
+                </m:sSubSup>
+                <m:r>
+                  <w:rPr>
+                    <w:rFonts w:ascii="Cambria Math" w:hAnsi="Cambria Math"/>
+                  </w:rPr>
+                  <m:t>-</m:t>
+                </m:r>
+                <m:sSubSup>
+                  <m:sSubSupPr>
+                    <m:ctrlPr>
+                      <w:rPr>
+                        <w:rFonts w:ascii="Cambria Math" w:hAnsi="Cambria Math"/>
+                        <w:i/>
+                      </w:rPr>
+                    </m:ctrlPr>
+                  </m:sSubSupPr>
+                  <m:e>
+                    <m:r>
+                      <w:rPr>
+                        <w:rFonts w:ascii="Cambria Math" w:hAnsi="Cambria Math"/>
+                      </w:rPr>
+                      <m:t>T</m:t>
+                    </m:r>
+                  </m:e>
+                  <m:sub>
+                    <m:r>
+                      <w:rPr>
+                        <w:rFonts w:ascii="Cambria Math" w:hAnsi="Cambria Math"/>
+                      </w:rPr>
+                      <m:t>i</m:t>
+                    </m:r>
+                  </m:sub>
+                  <m:sup>
+                    <m:r>
+                      <w:rPr>
+                        <w:rFonts w:ascii="Cambria Math" w:hAnsi="Cambria Math"/>
+                      </w:rPr>
+                      <m:t>n+1</m:t>
+                    </m:r>
+                  </m:sup>
+                </m:sSubSup>
               </m:num>
               <m:den>
                 <m:r>
                   <w:rPr>
                     <w:rFonts w:ascii="Cambria Math" w:hAnsi="Cambria Math"/>
                   </w:rPr>
-                  <m:t>∂r</m:t>
+                  <m:t>∆r</m:t>
+                </m:r>
+              </m:den>
+            </m:f>
+            <m:r>
+              <w:rPr>
+                <w:rFonts w:ascii="Cambria Math" w:hAnsi="Cambria Math"/>
+              </w:rPr>
+              <m:t>-</m:t>
+            </m:r>
+            <m:sSub>
+              <m:sSubPr>
+                <m:ctrlPr>
+                  <w:rPr>
+                    <w:rFonts w:ascii="Cambria Math" w:hAnsi="Cambria Math"/>
+                    <w:i/>
+                  </w:rPr>
+                </m:ctrlPr>
+              </m:sSubPr>
+              <m:e>
+                <m:r>
+                  <w:rPr>
+                    <w:rFonts w:ascii="Cambria Math" w:hAnsi="Cambria Math"/>
+                  </w:rPr>
+                  <m:t>k</m:t>
+                </m:r>
+              </m:e>
+              <m:sub>
+                <m:r>
+                  <w:rPr>
+                    <w:rFonts w:ascii="Cambria Math" w:hAnsi="Cambria Math"/>
+                  </w:rPr>
+                  <m:t>i-</m:t>
+                </m:r>
+                <m:box>
+                  <m:boxPr>
+                    <m:ctrlPr>
+                      <w:rPr>
+                        <w:rFonts w:ascii="Cambria Math" w:hAnsi="Cambria Math"/>
+                        <w:i/>
+                      </w:rPr>
+                    </m:ctrlPr>
+                  </m:boxPr>
+                  <m:e>
+                    <m:argPr>
+                      <m:argSz m:val="-1"/>
+                    </m:argPr>
+                    <m:f>
+                      <m:fPr>
+                        <m:ctrlPr>
+                          <w:rPr>
+                            <w:rFonts w:ascii="Cambria Math" w:hAnsi="Cambria Math"/>
+                            <w:i/>
+                          </w:rPr>
+                        </m:ctrlPr>
+                      </m:fPr>
+                      <m:num>
+                        <m:r>
+                          <w:rPr>
+                            <w:rFonts w:ascii="Cambria Math" w:hAnsi="Cambria Math"/>
+                          </w:rPr>
+                          <m:t>1</m:t>
+                        </m:r>
+                      </m:num>
+                      <m:den>
+                        <m:r>
+                          <w:rPr>
+                            <w:rFonts w:ascii="Cambria Math" w:hAnsi="Cambria Math"/>
+                          </w:rPr>
+                          <m:t>2</m:t>
+                        </m:r>
+                      </m:den>
+                    </m:f>
+                  </m:e>
+                </m:box>
+              </m:sub>
+            </m:sSub>
+            <m:sSub>
+              <m:sSubPr>
+                <m:ctrlPr>
+                  <w:rPr>
+                    <w:rFonts w:ascii="Cambria Math" w:hAnsi="Cambria Math"/>
+                    <w:i/>
+                  </w:rPr>
+                </m:ctrlPr>
+              </m:sSubPr>
+              <m:e>
+                <m:r>
+                  <w:rPr>
+                    <w:rFonts w:ascii="Cambria Math" w:hAnsi="Cambria Math"/>
+                  </w:rPr>
+                  <m:t>r</m:t>
+                </m:r>
+              </m:e>
+              <m:sub>
+                <m:r>
+                  <w:rPr>
+                    <w:rFonts w:ascii="Cambria Math" w:hAnsi="Cambria Math"/>
+                  </w:rPr>
+                  <m:t>i-</m:t>
+                </m:r>
+                <m:box>
+                  <m:boxPr>
+                    <m:ctrlPr>
+                      <w:rPr>
+                        <w:rFonts w:ascii="Cambria Math" w:hAnsi="Cambria Math"/>
+                        <w:i/>
+                      </w:rPr>
+                    </m:ctrlPr>
+                  </m:boxPr>
+                  <m:e>
+                    <m:argPr>
+                      <m:argSz m:val="-1"/>
+                    </m:argPr>
+                    <m:f>
+                      <m:fPr>
+                        <m:ctrlPr>
+                          <w:rPr>
+                            <w:rFonts w:ascii="Cambria Math" w:hAnsi="Cambria Math"/>
+                            <w:i/>
+                          </w:rPr>
+                        </m:ctrlPr>
+                      </m:fPr>
+                      <m:num>
+                        <m:r>
+                          <w:rPr>
+                            <w:rFonts w:ascii="Cambria Math" w:hAnsi="Cambria Math"/>
+                          </w:rPr>
+                          <m:t>1</m:t>
+                        </m:r>
+                      </m:num>
+                      <m:den>
+                        <m:r>
+                          <w:rPr>
+                            <w:rFonts w:ascii="Cambria Math" w:hAnsi="Cambria Math"/>
+                          </w:rPr>
+                          <m:t>2</m:t>
+                        </m:r>
+                      </m:den>
+                    </m:f>
+                  </m:e>
+                </m:box>
+              </m:sub>
+            </m:sSub>
+            <m:f>
+              <m:fPr>
+                <m:ctrlPr>
+                  <w:rPr>
+                    <w:rFonts w:ascii="Cambria Math" w:hAnsi="Cambria Math"/>
+                  </w:rPr>
+                </m:ctrlPr>
+              </m:fPr>
+              <m:num>
+                <m:sSubSup>
+                  <m:sSubSupPr>
+                    <m:ctrlPr>
+                      <w:rPr>
+                        <w:rFonts w:ascii="Cambria Math" w:hAnsi="Cambria Math"/>
+                        <w:i/>
+                      </w:rPr>
+                    </m:ctrlPr>
+                  </m:sSubSupPr>
+                  <m:e>
+                    <m:r>
+                      <w:rPr>
+                        <w:rFonts w:ascii="Cambria Math" w:hAnsi="Cambria Math"/>
+                      </w:rPr>
+                      <m:t>T</m:t>
+                    </m:r>
+                  </m:e>
+                  <m:sub>
+                    <m:r>
+                      <w:rPr>
+                        <w:rFonts w:ascii="Cambria Math" w:hAnsi="Cambria Math"/>
+                      </w:rPr>
+                      <m:t>i</m:t>
+                    </m:r>
+                  </m:sub>
+                  <m:sup>
+                    <m:r>
+                      <w:rPr>
+                        <w:rFonts w:ascii="Cambria Math" w:hAnsi="Cambria Math"/>
+                      </w:rPr>
+                      <m:t>n+1</m:t>
+                    </m:r>
+                  </m:sup>
+                </m:sSubSup>
+                <m:r>
+                  <w:rPr>
+                    <w:rFonts w:ascii="Cambria Math" w:hAnsi="Cambria Math"/>
+                  </w:rPr>
+                  <m:t>-</m:t>
+                </m:r>
+                <m:sSubSup>
+                  <m:sSubSupPr>
+                    <m:ctrlPr>
+                      <w:rPr>
+                        <w:rFonts w:ascii="Cambria Math" w:hAnsi="Cambria Math"/>
+                        <w:i/>
+                      </w:rPr>
+                    </m:ctrlPr>
+                  </m:sSubSupPr>
+                  <m:e>
+                    <m:r>
+                      <w:rPr>
+                        <w:rFonts w:ascii="Cambria Math" w:hAnsi="Cambria Math"/>
+                      </w:rPr>
+                      <m:t>T</m:t>
+                    </m:r>
+                  </m:e>
+                  <m:sub>
+                    <m:r>
+                      <w:rPr>
+                        <w:rFonts w:ascii="Cambria Math" w:hAnsi="Cambria Math"/>
+                      </w:rPr>
+                      <m:t>i-1</m:t>
+                    </m:r>
+                  </m:sub>
+                  <m:sup>
+                    <m:r>
+                      <w:rPr>
+                        <w:rFonts w:ascii="Cambria Math" w:hAnsi="Cambria Math"/>
+                      </w:rPr>
+                      <m:t>n+1</m:t>
+                    </m:r>
+                  </m:sup>
+                </m:sSubSup>
+              </m:num>
+              <m:den>
+                <m:r>
+                  <w:rPr>
+                    <w:rFonts w:ascii="Cambria Math" w:hAnsi="Cambria Math"/>
+                  </w:rPr>
+                  <m:t>∆r</m:t>
                 </m:r>
               </m:den>
             </m:f>
@@ -6067,15 +6506,338 @@
           <w:rPr>
             <w:rFonts w:ascii="Cambria Math" w:hAnsi="Cambria Math"/>
           </w:rPr>
-          <m:t>=0</m:t>
+          <m:t>=</m:t>
+        </m:r>
+        <m:f>
+          <m:fPr>
+            <m:ctrlPr>
+              <w:rPr>
+                <w:rFonts w:ascii="Cambria Math" w:hAnsi="Cambria Math"/>
+              </w:rPr>
+            </m:ctrlPr>
+          </m:fPr>
+          <m:num>
+            <m:sSubSup>
+              <m:sSubSupPr>
+                <m:ctrlPr>
+                  <w:rPr>
+                    <w:rFonts w:ascii="Cambria Math" w:hAnsi="Cambria Math"/>
+                  </w:rPr>
+                </m:ctrlPr>
+              </m:sSubSupPr>
+              <m:e>
+                <w:ins w:id="10" w:author="Chris Dances" w:date="2015-03-18T16:59:00Z">
+                  <m:r>
+                    <w:rPr>
+                      <w:rFonts w:ascii="Cambria Math" w:hAnsi="Cambria Math"/>
+                    </w:rPr>
+                    <m:t>SA</m:t>
+                  </m:r>
+                </w:ins>
+                <m:r>
+                  <w:rPr>
+                    <w:rFonts w:ascii="Cambria Math" w:hAnsi="Cambria Math"/>
+                  </w:rPr>
+                  <m:t>h</m:t>
+                </m:r>
+              </m:e>
+              <m:sub>
+                <m:r>
+                  <w:rPr>
+                    <w:rFonts w:ascii="Cambria Math" w:hAnsi="Cambria Math"/>
+                  </w:rPr>
+                  <m:t>f</m:t>
+                </m:r>
+              </m:sub>
+              <m:sup>
+                <m:r>
+                  <w:rPr>
+                    <w:rFonts w:ascii="Cambria Math" w:hAnsi="Cambria Math"/>
+                  </w:rPr>
+                  <m:t>k</m:t>
+                </m:r>
+              </m:sup>
+            </m:sSubSup>
+          </m:num>
+          <m:den>
+            <m:r>
+              <w:rPr>
+                <w:rFonts w:ascii="Cambria Math" w:hAnsi="Cambria Math"/>
+              </w:rPr>
+              <m:t xml:space="preserve"> </m:t>
+            </m:r>
+            <m:sSub>
+              <m:sSubPr>
+                <m:ctrlPr>
+                  <w:ins w:id="11" w:author="Chris Dances" w:date="2015-03-18T17:00:00Z">
+                    <w:rPr>
+                      <w:rFonts w:ascii="Cambria Math" w:hAnsi="Cambria Math"/>
+                      <w:i/>
+                    </w:rPr>
+                  </w:ins>
+                </m:ctrlPr>
+              </m:sSubPr>
+              <m:e>
+                <w:ins w:id="12" w:author="Chris Dances" w:date="2015-03-18T17:00:00Z">
+                  <m:r>
+                    <w:rPr>
+                      <w:rFonts w:ascii="Cambria Math" w:hAnsi="Cambria Math"/>
+                    </w:rPr>
+                    <m:t>A</m:t>
+                  </m:r>
+                </w:ins>
+              </m:e>
+              <m:sub>
+                <w:ins w:id="13" w:author="Chris Dances" w:date="2015-03-18T17:00:00Z">
+                  <m:r>
+                    <w:rPr>
+                      <w:rFonts w:ascii="Cambria Math" w:hAnsi="Cambria Math"/>
+                    </w:rPr>
+                    <m:t>i</m:t>
+                  </m:r>
+                </w:ins>
+              </m:sub>
+            </m:sSub>
+            <w:bookmarkStart w:id="14" w:name="_GoBack"/>
+            <w:bookmarkEnd w:id="14"/>
+            <m:r>
+              <w:rPr>
+                <w:rFonts w:ascii="Cambria Math" w:hAnsi="Cambria Math"/>
+              </w:rPr>
+              <m:t>∆z</m:t>
+            </m:r>
+          </m:den>
+        </m:f>
+        <m:d>
+          <m:dPr>
+            <m:ctrlPr>
+              <w:rPr>
+                <w:rFonts w:ascii="Cambria Math" w:hAnsi="Cambria Math"/>
+                <w:i/>
+              </w:rPr>
+            </m:ctrlPr>
+          </m:dPr>
+          <m:e>
+            <m:sSubSup>
+              <m:sSubSupPr>
+                <m:ctrlPr>
+                  <w:rPr>
+                    <w:rFonts w:ascii="Cambria Math" w:hAnsi="Cambria Math"/>
+                    <w:i/>
+                  </w:rPr>
+                </m:ctrlPr>
+              </m:sSubSupPr>
+              <m:e>
+                <m:r>
+                  <w:rPr>
+                    <w:rFonts w:ascii="Cambria Math" w:hAnsi="Cambria Math"/>
+                  </w:rPr>
+                  <m:t>T</m:t>
+                </m:r>
+              </m:e>
+              <m:sub>
+                <m:r>
+                  <w:rPr>
+                    <w:rFonts w:ascii="Cambria Math" w:hAnsi="Cambria Math"/>
+                  </w:rPr>
+                  <m:t>w</m:t>
+                </m:r>
+              </m:sub>
+              <m:sup>
+                <m:r>
+                  <w:rPr>
+                    <w:rFonts w:ascii="Cambria Math" w:hAnsi="Cambria Math"/>
+                  </w:rPr>
+                  <m:t>n+1</m:t>
+                </m:r>
+              </m:sup>
+            </m:sSubSup>
+            <m:r>
+              <w:rPr>
+                <w:rFonts w:ascii="Cambria Math" w:hAnsi="Cambria Math"/>
+              </w:rPr>
+              <m:t>-</m:t>
+            </m:r>
+            <m:sSubSup>
+              <m:sSubSupPr>
+                <m:ctrlPr>
+                  <w:rPr>
+                    <w:rFonts w:ascii="Cambria Math" w:hAnsi="Cambria Math"/>
+                    <w:i/>
+                  </w:rPr>
+                </m:ctrlPr>
+              </m:sSubSupPr>
+              <m:e>
+                <m:r>
+                  <w:rPr>
+                    <w:rFonts w:ascii="Cambria Math" w:hAnsi="Cambria Math"/>
+                  </w:rPr>
+                  <m:t>T</m:t>
+                </m:r>
+              </m:e>
+              <m:sub>
+                <m:r>
+                  <w:rPr>
+                    <w:rFonts w:ascii="Cambria Math" w:hAnsi="Cambria Math"/>
+                  </w:rPr>
+                  <m:t>f</m:t>
+                </m:r>
+              </m:sub>
+              <m:sup>
+                <m:r>
+                  <w:rPr>
+                    <w:rFonts w:ascii="Cambria Math" w:hAnsi="Cambria Math"/>
+                  </w:rPr>
+                  <m:t>k</m:t>
+                </m:r>
+              </m:sup>
+            </m:sSubSup>
+          </m:e>
+        </m:d>
+      </m:oMath>
+      <w:r>
+        <w:t xml:space="preserve">                   (9)</w:t>
+      </w:r>
+    </w:p>
+    <w:p/>
+    <w:p>
+      <w:r>
+        <w:t>The density on the temporal term is defined as the cold mass of the node divided by the current volume of the node</w:t>
+      </w:r>
+      <w:r>
+        <w:t xml:space="preserve">, so </w:t>
+      </w:r>
+      <w:r>
+        <w:t xml:space="preserve">that mass is not lost in the presence of expansion. </w:t>
+      </w:r>
+      <w:r>
+        <w:t xml:space="preserve">The spatial derivative in equation 8 is approximated as the difference between the first order derivatives at </w:t>
+      </w:r>
+      <m:oMath>
+        <m:r>
+          <w:rPr>
+            <w:rFonts w:ascii="Cambria Math" w:hAnsi="Cambria Math"/>
+          </w:rPr>
+          <m:t>i+</m:t>
+        </m:r>
+        <m:box>
+          <m:boxPr>
+            <m:ctrlPr>
+              <w:rPr>
+                <w:rFonts w:ascii="Cambria Math" w:hAnsi="Cambria Math"/>
+                <w:i/>
+              </w:rPr>
+            </m:ctrlPr>
+          </m:boxPr>
+          <m:e>
+            <m:argPr>
+              <m:argSz m:val="-1"/>
+            </m:argPr>
+            <m:f>
+              <m:fPr>
+                <m:ctrlPr>
+                  <w:rPr>
+                    <w:rFonts w:ascii="Cambria Math" w:hAnsi="Cambria Math"/>
+                    <w:i/>
+                  </w:rPr>
+                </m:ctrlPr>
+              </m:fPr>
+              <m:num>
+                <m:r>
+                  <w:rPr>
+                    <w:rFonts w:ascii="Cambria Math" w:hAnsi="Cambria Math"/>
+                  </w:rPr>
+                  <m:t>1</m:t>
+                </m:r>
+              </m:num>
+              <m:den>
+                <m:r>
+                  <w:rPr>
+                    <w:rFonts w:ascii="Cambria Math" w:hAnsi="Cambria Math"/>
+                  </w:rPr>
+                  <m:t>2</m:t>
+                </m:r>
+              </m:den>
+            </m:f>
+          </m:e>
+        </m:box>
+      </m:oMath>
+      <w:r>
+        <w:t xml:space="preserve"> and </w:t>
+      </w:r>
+      <m:oMath>
+        <m:r>
+          <w:rPr>
+            <w:rFonts w:ascii="Cambria Math" w:hAnsi="Cambria Math"/>
+          </w:rPr>
+          <m:t>i-</m:t>
+        </m:r>
+        <m:box>
+          <m:boxPr>
+            <m:ctrlPr>
+              <w:rPr>
+                <w:rFonts w:ascii="Cambria Math" w:hAnsi="Cambria Math"/>
+                <w:i/>
+              </w:rPr>
+            </m:ctrlPr>
+          </m:boxPr>
+          <m:e>
+            <m:argPr>
+              <m:argSz m:val="-1"/>
+            </m:argPr>
+            <m:f>
+              <m:fPr>
+                <m:ctrlPr>
+                  <w:rPr>
+                    <w:rFonts w:ascii="Cambria Math" w:hAnsi="Cambria Math"/>
+                    <w:i/>
+                  </w:rPr>
+                </m:ctrlPr>
+              </m:fPr>
+              <m:num>
+                <m:r>
+                  <w:rPr>
+                    <w:rFonts w:ascii="Cambria Math" w:hAnsi="Cambria Math"/>
+                  </w:rPr>
+                  <m:t>1</m:t>
+                </m:r>
+              </m:num>
+              <m:den>
+                <m:r>
+                  <w:rPr>
+                    <w:rFonts w:ascii="Cambria Math" w:hAnsi="Cambria Math"/>
+                  </w:rPr>
+                  <m:t>2</m:t>
+                </m:r>
+              </m:den>
+            </m:f>
+          </m:e>
+        </m:box>
+      </m:oMath>
+      <w:r>
+        <w:t xml:space="preserve">. The heat generation rate is assumed to be uniform within the fuel. The heat transfer coefficient is calculated using the </w:t>
+      </w:r>
+      <w:r>
+        <w:t xml:space="preserve">Dittus-Boelter correlation. </w:t>
+      </w:r>
+      <w:r>
+        <w:t xml:space="preserve">The fluid properties are evaluated at the average of the wall surface temperature and bulk fluid temperature. </w:t>
+      </w:r>
+      <w:r>
+        <w:t xml:space="preserve">The conduction term is always solved implicitly, with all solid temperature nodes evaluated at time </w:t>
+      </w:r>
+      <m:oMath>
+        <m:r>
+          <w:rPr>
+            <w:rFonts w:ascii="Cambria Math" w:hAnsi="Cambria Math"/>
+          </w:rPr>
+          <m:t>n+1</m:t>
         </m:r>
       </m:oMath>
       <w:r>
-        <w:t xml:space="preserve">                                                 (9)</w:t>
+        <w:t xml:space="preserve"> where appropriate. </w:t>
       </w:r>
     </w:p>
-    <w:p/>
-    <w:p/>
     <w:p>
       <w:pPr>
         <w:pStyle w:val="Heading2"/>
@@ -6084,11 +6846,11 @@
           <w:numId w:val="5"/>
         </w:numPr>
       </w:pPr>
-      <w:bookmarkStart w:id="11" w:name="_Toc287503144"/>
+      <w:bookmarkStart w:id="15" w:name="_Toc287503144"/>
       <w:r>
         <w:t>Residual Formulation and Jacobian Construction</w:t>
       </w:r>
-      <w:bookmarkEnd w:id="11"/>
+      <w:bookmarkEnd w:id="15"/>
     </w:p>
     <w:p/>
     <w:p>
@@ -6289,15 +7051,7 @@
         <w:t>, and</w:t>
       </w:r>
       <w:r>
-        <w:t xml:space="preserve"> a residual function array </w:t>
-      </w:r>
-      <w:proofErr w:type="gramStart"/>
-      <w:r>
-        <w:t>F(</w:t>
-      </w:r>
-      <w:proofErr w:type="gramEnd"/>
-      <w:r>
-        <w:t xml:space="preserve">X) </w:t>
+        <w:t xml:space="preserve"> a residual function array F(X) </w:t>
       </w:r>
       <w:r>
         <w:t>which</w:t>
@@ -6865,25 +7619,10 @@
         <w:t>The explicitly coupled solid liquid</w:t>
       </w:r>
       <w:r>
-        <w:t xml:space="preserve"> Jacobian matrix can be seen on the left in </w:t>
-      </w:r>
-      <w:r>
-        <w:fldChar w:fldCharType="begin"/>
-      </w:r>
-      <w:r>
-        <w:instrText xml:space="preserve"> REF _Ref287533247 \h </w:instrText>
-      </w:r>
-      <w:r>
-        <w:fldChar w:fldCharType="separate"/>
-      </w:r>
-      <w:r>
-        <w:rPr>
-          <w:b/>
-        </w:rPr>
-        <w:t>Error! Reference source not found.</w:t>
-      </w:r>
-      <w:r>
-        <w:fldChar w:fldCharType="end"/>
+        <w:t xml:space="preserve"> Jacobian matrix can be seen on the left in</w:t>
+      </w:r>
+      <w:r>
+        <w:t xml:space="preserve"> Figure 3</w:t>
       </w:r>
       <w:r>
         <w:t xml:space="preserve">, where blue values represent negative entries and red values positive entries. The black lines represent artificial boundaries between the liquid Jacobian matrix in the top left corner and the solid Jacobian matrix in the top right corner. </w:t>
@@ -6900,9 +7639,9 @@
         </w:rPr>
         <w:lastRenderedPageBreak/>
         <w:drawing>
-          <wp:inline distT="0" distB="0" distL="0" distR="0" wp14:anchorId="72DFF4CB" wp14:editId="63F97996">
-            <wp:extent cx="2373759" cy="2890625"/>
-            <wp:effectExtent l="25400" t="25400" r="13970" b="30480"/>
+          <wp:inline distT="0" distB="0" distL="0" distR="0" wp14:anchorId="72DFF4CB" wp14:editId="2C73A62B">
+            <wp:extent cx="1647825" cy="2041595"/>
+            <wp:effectExtent l="25400" t="25400" r="28575" b="15875"/>
             <wp:docPr id="7" name="Explicit-Diagram.jpg"/>
             <wp:cNvGraphicFramePr>
               <a:graphicFrameLocks xmlns:a="http://schemas.openxmlformats.org/drawingml/2006/main" noChangeAspect="1"/>
@@ -6922,21 +7661,25 @@
                         </a:ext>
                       </a:extLst>
                     </a:blip>
-                    <a:srcRect l="9188" t="11558" r="11325" b="13646"/>
+                    <a:srcRect l="8649" t="12771" r="11865" b="13511"/>
                     <a:stretch/>
                   </pic:blipFill>
                   <pic:spPr bwMode="auto">
                     <a:xfrm>
                       <a:off x="0" y="0"/>
-                      <a:ext cx="2374038" cy="2890965"/>
+                      <a:ext cx="1648326" cy="2042216"/>
                     </a:xfrm>
                     <a:prstGeom prst="rect">
                       <a:avLst/>
                     </a:prstGeom>
-                    <a:ln>
+                    <a:ln w="9525" cap="flat" cmpd="sng" algn="ctr">
                       <a:solidFill>
-                        <a:schemeClr val="tx1"/>
+                        <a:sysClr val="windowText" lastClr="000000"/>
                       </a:solidFill>
+                      <a:prstDash val="solid"/>
+                      <a:round/>
+                      <a:headEnd type="none" w="med" len="med"/>
+                      <a:tailEnd type="none" w="med" len="med"/>
                     </a:ln>
                     <a:extLst>
                       <a:ext uri="{53640926-AAD7-44d8-BBD7-CCE9431645EC}">
@@ -6955,9 +7698,9 @@
           <w:noProof/>
         </w:rPr>
         <w:drawing>
-          <wp:inline distT="0" distB="0" distL="0" distR="0" wp14:anchorId="12998286" wp14:editId="63458855">
-            <wp:extent cx="2371090" cy="2888854"/>
-            <wp:effectExtent l="25400" t="25400" r="16510" b="32385"/>
+          <wp:inline distT="0" distB="0" distL="0" distR="0" wp14:anchorId="12998286" wp14:editId="3DCEFCB6">
+            <wp:extent cx="1687195" cy="2020853"/>
+            <wp:effectExtent l="25400" t="25400" r="14605" b="36830"/>
             <wp:docPr id="8" name="Implicit-Diagram.jpg"/>
             <wp:cNvGraphicFramePr>
               <a:graphicFrameLocks xmlns:a="http://schemas.openxmlformats.org/drawingml/2006/main" noChangeAspect="1"/>
@@ -6983,7 +7726,7 @@
                   <pic:spPr bwMode="auto">
                     <a:xfrm>
                       <a:off x="0" y="0"/>
-                      <a:ext cx="2373109" cy="2891314"/>
+                      <a:ext cx="1690384" cy="2024673"/>
                     </a:xfrm>
                     <a:prstGeom prst="rect">
                       <a:avLst/>
@@ -7039,7 +7782,7 @@
         <w:t>The implicit matrix is unconditionally stable</w:t>
       </w:r>
       <w:r>
-        <w:t xml:space="preserve"> given, allowing for time steps greater than the material Courant limits. </w:t>
+        <w:t xml:space="preserve">, allowing for time steps greater than the material Courant limits. </w:t>
       </w:r>
     </w:p>
     <w:p/>
@@ -7084,7 +7827,21 @@
         <w:t xml:space="preserve">The mass flow rate, reference pressure, and inlet temperature approximate normal PWR operating conditions. However, the </w:t>
       </w:r>
       <w:r>
-        <w:t>heat generation rate is much less than normal PWR operating conditions to ensure that the</w:t>
+        <w:t xml:space="preserve">heat generation rate is </w:t>
+      </w:r>
+      <w:commentRangeStart w:id="16"/>
+      <w:r>
+        <w:t>much less</w:t>
+      </w:r>
+      <w:commentRangeEnd w:id="16"/>
+      <w:r>
+        <w:rPr>
+          <w:rStyle w:val="CommentReference"/>
+        </w:rPr>
+        <w:commentReference w:id="16"/>
+      </w:r>
+      <w:r>
+        <w:t xml:space="preserve"> than normal PWR operating conditions to ensure that the</w:t>
       </w:r>
       <w:r>
         <w:t xml:space="preserve"> problem</w:t>
@@ -7104,14 +7861,12 @@
           <w:b/>
         </w:rPr>
       </w:pPr>
-      <w:proofErr w:type="gramStart"/>
       <w:r>
         <w:rPr>
           <w:b/>
         </w:rPr>
         <w:t xml:space="preserve">Table </w:t>
       </w:r>
-      <w:proofErr w:type="gramEnd"/>
       <w:r>
         <w:rPr>
           <w:b/>
@@ -7144,19 +7899,11 @@
         </w:rPr>
         <w:fldChar w:fldCharType="end"/>
       </w:r>
-      <w:proofErr w:type="gramStart"/>
       <w:r>
         <w:rPr>
           <w:b/>
         </w:rPr>
-        <w:t>.</w:t>
-      </w:r>
-      <w:proofErr w:type="gramEnd"/>
-      <w:r>
-        <w:rPr>
-          <w:b/>
-        </w:rPr>
-        <w:t xml:space="preserve"> Test Problem Parameters</w:t>
+        <w:t>. Test Problem Parameters</w:t>
       </w:r>
     </w:p>
     <w:p>
@@ -7175,8 +7922,8 @@
       <w:tblGrid>
         <w:gridCol w:w="2666"/>
         <w:gridCol w:w="901"/>
-        <w:gridCol w:w="1041"/>
-        <w:gridCol w:w="967"/>
+        <w:gridCol w:w="931"/>
+        <w:gridCol w:w="925"/>
       </w:tblGrid>
       <w:tr>
         <w:trPr>
@@ -7187,6 +7934,9 @@
             <w:tcW w:w="0" w:type="auto"/>
           </w:tcPr>
           <w:p>
+            <w:pPr>
+              <w:jc w:val="center"/>
+            </w:pPr>
             <w:r>
               <w:t>Variable</w:t>
             </w:r>
@@ -7197,6 +7947,9 @@
             <w:tcW w:w="0" w:type="auto"/>
           </w:tcPr>
           <w:p>
+            <w:pPr>
+              <w:jc w:val="center"/>
+            </w:pPr>
             <w:r>
               <w:t>Symbol</w:t>
             </w:r>
@@ -7207,6 +7960,9 @@
             <w:tcW w:w="0" w:type="auto"/>
           </w:tcPr>
           <w:p>
+            <w:pPr>
+              <w:jc w:val="center"/>
+            </w:pPr>
             <w:r>
               <w:t>Value</w:t>
             </w:r>
@@ -7217,6 +7973,9 @@
             <w:tcW w:w="0" w:type="auto"/>
           </w:tcPr>
           <w:p>
+            <w:pPr>
+              <w:jc w:val="center"/>
+            </w:pPr>
             <w:r>
               <w:t>Units</w:t>
             </w:r>
@@ -7232,6 +7991,9 @@
             <w:tcW w:w="0" w:type="auto"/>
           </w:tcPr>
           <w:p>
+            <w:pPr>
+              <w:jc w:val="center"/>
+            </w:pPr>
             <w:r>
               <w:t>Mass Flow Rate</w:t>
             </w:r>
@@ -7242,17 +8004,11 @@
             <w:tcW w:w="0" w:type="auto"/>
           </w:tcPr>
           <w:p>
+            <w:pPr>
+              <w:jc w:val="center"/>
+            </w:pPr>
             <m:oMathPara>
               <m:oMath>
-                <m:r>
-                  <m:rPr>
-                    <m:sty m:val="p"/>
-                  </m:rPr>
-                  <w:rPr>
-                    <w:rFonts w:ascii="Cambria Math" w:hAnsi="Cambria Math"/>
-                  </w:rPr>
-                  <m:t> </m:t>
-                </m:r>
                 <m:acc>
                   <m:accPr>
                     <m:chr m:val="̇"/>
@@ -7280,6 +8036,9 @@
             <w:tcW w:w="0" w:type="auto"/>
           </w:tcPr>
           <w:p>
+            <w:pPr>
+              <w:jc w:val="center"/>
+            </w:pPr>
             <w:r>
               <w:t>0.300</w:t>
             </w:r>
@@ -7290,6 +8049,9 @@
             <w:tcW w:w="0" w:type="auto"/>
           </w:tcPr>
           <w:p>
+            <w:pPr>
+              <w:jc w:val="center"/>
+            </w:pPr>
             <w:r>
               <w:t>Kg/sec</w:t>
             </w:r>
@@ -7305,6 +8067,9 @@
             <w:tcW w:w="0" w:type="auto"/>
           </w:tcPr>
           <w:p>
+            <w:pPr>
+              <w:jc w:val="center"/>
+            </w:pPr>
             <w:r>
               <w:t>Reference Pressure</w:t>
             </w:r>
@@ -7315,17 +8080,11 @@
             <w:tcW w:w="0" w:type="auto"/>
           </w:tcPr>
           <w:p>
+            <w:pPr>
+              <w:jc w:val="center"/>
+            </w:pPr>
             <m:oMathPara>
               <m:oMath>
-                <m:r>
-                  <m:rPr>
-                    <m:sty m:val="p"/>
-                  </m:rPr>
-                  <w:rPr>
-                    <w:rFonts w:ascii="Cambria Math" w:hAnsi="Cambria Math"/>
-                  </w:rPr>
-                  <m:t> </m:t>
-                </m:r>
                 <m:sSub>
                   <m:sSubPr>
                     <m:ctrlPr>
@@ -7360,6 +8119,9 @@
             <w:tcW w:w="0" w:type="auto"/>
           </w:tcPr>
           <w:p>
+            <w:pPr>
+              <w:jc w:val="center"/>
+            </w:pPr>
             <w:r>
               <w:t>16.50</w:t>
             </w:r>
@@ -7370,11 +8132,12 @@
             <w:tcW w:w="0" w:type="auto"/>
           </w:tcPr>
           <w:p>
-            <w:proofErr w:type="spellStart"/>
+            <w:pPr>
+              <w:jc w:val="center"/>
+            </w:pPr>
             <w:r>
               <w:t>MPa</w:t>
             </w:r>
-            <w:proofErr w:type="spellEnd"/>
           </w:p>
         </w:tc>
       </w:tr>
@@ -7387,6 +8150,9 @@
             <w:tcW w:w="0" w:type="auto"/>
           </w:tcPr>
           <w:p>
+            <w:pPr>
+              <w:jc w:val="center"/>
+            </w:pPr>
             <w:r>
               <w:t xml:space="preserve">Liquid </w:t>
             </w:r>
@@ -7403,6 +8169,9 @@
             <w:tcW w:w="0" w:type="auto"/>
           </w:tcPr>
           <w:p>
+            <w:pPr>
+              <w:jc w:val="center"/>
+            </w:pPr>
             <m:oMathPara>
               <m:oMath>
                 <m:sSub>
@@ -7454,6 +8223,9 @@
             <w:tcW w:w="0" w:type="auto"/>
           </w:tcPr>
           <w:p>
+            <w:pPr>
+              <w:jc w:val="center"/>
+            </w:pPr>
             <w:r>
               <w:t>290.0</w:t>
             </w:r>
@@ -7464,6 +8236,9 @@
             <w:tcW w:w="0" w:type="auto"/>
           </w:tcPr>
           <w:p>
+            <w:pPr>
+              <w:jc w:val="center"/>
+            </w:pPr>
             <m:oMathPara>
               <m:oMath>
                 <m:sPre>
@@ -7509,6 +8284,9 @@
             <w:tcW w:w="0" w:type="auto"/>
           </w:tcPr>
           <w:p>
+            <w:pPr>
+              <w:jc w:val="center"/>
+            </w:pPr>
             <w:r>
               <w:t>Heat Generation</w:t>
             </w:r>
@@ -7522,6 +8300,9 @@
             <w:tcW w:w="0" w:type="auto"/>
           </w:tcPr>
           <w:p>
+            <w:pPr>
+              <w:jc w:val="center"/>
+            </w:pPr>
             <m:oMathPara>
               <m:oMath>
                 <m:sSup>
@@ -7548,7 +8329,7 @@
                       <w:rPr>
                         <w:rFonts w:ascii="Cambria Math" w:hAnsi="Cambria Math"/>
                       </w:rPr>
-                      <m:t>'''</m:t>
+                      <m:t>'</m:t>
                     </m:r>
                   </m:sup>
                 </m:sSup>
@@ -7561,8 +8342,11 @@
             <w:tcW w:w="0" w:type="auto"/>
           </w:tcPr>
           <w:p>
+            <w:pPr>
+              <w:jc w:val="center"/>
+            </w:pPr>
             <w:r>
-              <w:t>56.43167</w:t>
+              <w:t>0.40</w:t>
             </w:r>
           </w:p>
         </w:tc>
@@ -7571,11 +8355,14 @@
             <w:tcW w:w="0" w:type="auto"/>
           </w:tcPr>
           <w:p>
+            <w:pPr>
+              <w:jc w:val="center"/>
+            </w:pPr>
             <w:r>
               <w:t>W/</w:t>
             </w:r>
             <w:r>
-              <w:t>cm^3</w:t>
+              <w:t>m</w:t>
             </w:r>
           </w:p>
         </w:tc>
@@ -7589,9 +8376,11 @@
             <w:tcW w:w="0" w:type="auto"/>
           </w:tcPr>
           <w:p>
+            <w:pPr>
+              <w:jc w:val="center"/>
+            </w:pPr>
             <w:r>
-              <w:lastRenderedPageBreak/>
-              <w:t>Channel Height</w:t>
+              <w:t>Active Fuel Length</w:t>
             </w:r>
           </w:p>
         </w:tc>
@@ -7600,6 +8389,9 @@
             <w:tcW w:w="0" w:type="auto"/>
           </w:tcPr>
           <w:p>
+            <w:pPr>
+              <w:jc w:val="center"/>
+            </w:pPr>
             <m:oMathPara>
               <m:oMath>
                 <m:r>
@@ -7617,6 +8409,9 @@
             <w:tcW w:w="0" w:type="auto"/>
           </w:tcPr>
           <w:p>
+            <w:pPr>
+              <w:jc w:val="center"/>
+            </w:pPr>
             <w:r>
               <w:t>3.658</w:t>
             </w:r>
@@ -7627,11 +8422,12 @@
             <w:tcW w:w="0" w:type="auto"/>
           </w:tcPr>
           <w:p>
-            <w:proofErr w:type="gramStart"/>
+            <w:pPr>
+              <w:jc w:val="center"/>
+            </w:pPr>
             <w:r>
               <w:t>m</w:t>
             </w:r>
-            <w:proofErr w:type="gramEnd"/>
           </w:p>
         </w:tc>
       </w:tr>
@@ -7644,6 +8440,9 @@
             <w:tcW w:w="0" w:type="auto"/>
           </w:tcPr>
           <w:p>
+            <w:pPr>
+              <w:jc w:val="center"/>
+            </w:pPr>
             <w:r>
               <w:t xml:space="preserve">Rod </w:t>
             </w:r>
@@ -7657,6 +8456,9 @@
             <w:tcW w:w="0" w:type="auto"/>
           </w:tcPr>
           <w:p>
+            <w:pPr>
+              <w:jc w:val="center"/>
+            </w:pPr>
             <m:oMathPara>
               <m:oMath>
                 <m:sSub>
@@ -7693,6 +8495,9 @@
             <w:tcW w:w="0" w:type="auto"/>
           </w:tcPr>
           <w:p>
+            <w:pPr>
+              <w:jc w:val="center"/>
+            </w:pPr>
             <w:r>
               <w:t>0.</w:t>
             </w:r>
@@ -7709,6 +8514,9 @@
             <w:tcW w:w="0" w:type="auto"/>
           </w:tcPr>
           <w:p>
+            <w:pPr>
+              <w:jc w:val="center"/>
+            </w:pPr>
             <w:r>
               <w:t>cm</w:t>
             </w:r>
@@ -7724,6 +8532,9 @@
             <w:tcW w:w="0" w:type="auto"/>
           </w:tcPr>
           <w:p>
+            <w:pPr>
+              <w:jc w:val="center"/>
+            </w:pPr>
             <w:r>
               <w:t>Rod Pitch</w:t>
             </w:r>
@@ -7734,6 +8545,9 @@
             <w:tcW w:w="0" w:type="auto"/>
           </w:tcPr>
           <w:p>
+            <w:pPr>
+              <w:jc w:val="center"/>
+            </w:pPr>
             <m:oMathPara>
               <m:oMath>
                 <m:r>
@@ -7751,6 +8565,9 @@
             <w:tcW w:w="0" w:type="auto"/>
           </w:tcPr>
           <w:p>
+            <w:pPr>
+              <w:jc w:val="center"/>
+            </w:pPr>
             <w:r>
               <w:t>12.60</w:t>
             </w:r>
@@ -7761,6 +8578,9 @@
             <w:tcW w:w="0" w:type="auto"/>
           </w:tcPr>
           <w:p>
+            <w:pPr>
+              <w:jc w:val="center"/>
+            </w:pPr>
             <w:r>
               <w:t>cm</w:t>
             </w:r>
@@ -7776,6 +8596,9 @@
             <w:tcW w:w="0" w:type="auto"/>
           </w:tcPr>
           <w:p>
+            <w:pPr>
+              <w:jc w:val="center"/>
+            </w:pPr>
             <w:r>
               <w:t>Rod Specific Heat</w:t>
             </w:r>
@@ -7789,6 +8612,9 @@
             <w:tcW w:w="0" w:type="auto"/>
           </w:tcPr>
           <w:p>
+            <w:pPr>
+              <w:jc w:val="center"/>
+            </w:pPr>
             <m:oMathPara>
               <m:oMath>
                 <m:sSub>
@@ -7825,6 +8651,9 @@
             <w:tcW w:w="0" w:type="auto"/>
           </w:tcPr>
           <w:p>
+            <w:pPr>
+              <w:jc w:val="center"/>
+            </w:pPr>
             <w:r>
               <w:t>0.431</w:t>
             </w:r>
@@ -7835,13 +8664,11 @@
             <w:tcW w:w="0" w:type="auto"/>
           </w:tcPr>
           <w:p>
-            <w:proofErr w:type="gramStart"/>
+            <w:pPr>
+              <w:jc w:val="center"/>
+            </w:pPr>
             <w:r>
-              <w:t>kJ</w:t>
-            </w:r>
-            <w:proofErr w:type="gramEnd"/>
-            <w:r>
-              <w:t>/kg-K</w:t>
+              <w:t>kJ/kg-K</w:t>
             </w:r>
           </w:p>
         </w:tc>
@@ -7855,6 +8682,9 @@
             <w:tcW w:w="0" w:type="auto"/>
           </w:tcPr>
           <w:p>
+            <w:pPr>
+              <w:jc w:val="center"/>
+            </w:pPr>
             <w:r>
               <w:t xml:space="preserve">Rod </w:t>
             </w:r>
@@ -7868,6 +8698,9 @@
             <w:tcW w:w="0" w:type="auto"/>
           </w:tcPr>
           <w:p>
+            <w:pPr>
+              <w:jc w:val="center"/>
+            </w:pPr>
             <m:oMathPara>
               <m:oMath>
                 <m:sSub>
@@ -7904,6 +8737,9 @@
             <w:tcW w:w="0" w:type="auto"/>
           </w:tcPr>
           <w:p>
+            <w:pPr>
+              <w:jc w:val="center"/>
+            </w:pPr>
             <w:r>
               <w:t>8470</w:t>
             </w:r>
@@ -7923,13 +8759,11 @@
             <w:tcW w:w="0" w:type="auto"/>
           </w:tcPr>
           <w:p>
-            <w:proofErr w:type="gramStart"/>
+            <w:pPr>
+              <w:jc w:val="center"/>
+            </w:pPr>
             <w:r>
-              <w:t>kg</w:t>
-            </w:r>
-            <w:proofErr w:type="gramEnd"/>
-            <w:r>
-              <w:t>/m^3</w:t>
+              <w:t>kg/m^3</w:t>
             </w:r>
           </w:p>
         </w:tc>
@@ -7943,7 +8777,11 @@
             <w:tcW w:w="0" w:type="auto"/>
           </w:tcPr>
           <w:p>
+            <w:pPr>
+              <w:jc w:val="center"/>
+            </w:pPr>
             <w:r>
+              <w:lastRenderedPageBreak/>
               <w:t>Thermal Conductivity</w:t>
             </w:r>
           </w:p>
@@ -7953,6 +8791,9 @@
             <w:tcW w:w="0" w:type="auto"/>
           </w:tcPr>
           <w:p>
+            <w:pPr>
+              <w:jc w:val="center"/>
+            </w:pPr>
             <m:oMathPara>
               <m:oMath>
                 <m:sSub>
@@ -7989,6 +8830,9 @@
             <w:tcW w:w="0" w:type="auto"/>
           </w:tcPr>
           <w:p>
+            <w:pPr>
+              <w:jc w:val="center"/>
+            </w:pPr>
             <w:r>
               <w:t>14.83</w:t>
             </w:r>
@@ -7999,6 +8843,9 @@
             <w:tcW w:w="0" w:type="auto"/>
           </w:tcPr>
           <w:p>
+            <w:pPr>
+              <w:jc w:val="center"/>
+            </w:pPr>
             <w:r>
               <w:t>W/m-k</w:t>
             </w:r>
@@ -8014,6 +8861,9 @@
             <w:tcW w:w="0" w:type="auto"/>
           </w:tcPr>
           <w:p>
+            <w:pPr>
+              <w:jc w:val="center"/>
+            </w:pPr>
             <w:r>
               <w:t>Number of Axial Nodes</w:t>
             </w:r>
@@ -8024,6 +8874,9 @@
             <w:tcW w:w="0" w:type="auto"/>
           </w:tcPr>
           <w:p>
+            <w:pPr>
+              <w:jc w:val="center"/>
+            </w:pPr>
             <m:oMathPara>
               <m:oMath>
                 <m:sSub>
@@ -8060,6 +8913,9 @@
             <w:tcW w:w="0" w:type="auto"/>
           </w:tcPr>
           <w:p>
+            <w:pPr>
+              <w:jc w:val="center"/>
+            </w:pPr>
             <w:r>
               <w:t>2</w:t>
             </w:r>
@@ -8073,6 +8929,9 @@
             <w:tcW w:w="0" w:type="auto"/>
           </w:tcPr>
           <w:p>
+            <w:pPr>
+              <w:jc w:val="center"/>
+            </w:pPr>
             <w:r>
               <w:t>-</w:t>
             </w:r>
@@ -8088,6 +8947,9 @@
             <w:tcW w:w="0" w:type="auto"/>
           </w:tcPr>
           <w:p>
+            <w:pPr>
+              <w:jc w:val="center"/>
+            </w:pPr>
             <w:r>
               <w:t>Number of Radial Nodes</w:t>
             </w:r>
@@ -8098,6 +8960,9 @@
             <w:tcW w:w="0" w:type="auto"/>
           </w:tcPr>
           <w:p>
+            <w:pPr>
+              <w:jc w:val="center"/>
+            </w:pPr>
             <m:oMathPara>
               <m:oMath>
                 <m:sSub>
@@ -8134,6 +8999,9 @@
             <w:tcW w:w="0" w:type="auto"/>
           </w:tcPr>
           <w:p>
+            <w:pPr>
+              <w:jc w:val="center"/>
+            </w:pPr>
             <w:r>
               <w:t>1</w:t>
             </w:r>
@@ -8147,6 +9015,9 @@
             <w:tcW w:w="0" w:type="auto"/>
           </w:tcPr>
           <w:p>
+            <w:pPr>
+              <w:jc w:val="center"/>
+            </w:pPr>
             <w:r>
               <w:t>-</w:t>
             </w:r>
@@ -8176,36 +9047,13 @@
         <w:t xml:space="preserve">With uniform heat generation, the original conduction equation can be integrated to obtain equation </w:t>
       </w:r>
       <w:r>
-        <w:fldChar w:fldCharType="begin"/>
-      </w:r>
-      <w:r>
-        <w:instrText xml:space="preserve"> REF _Ref287541053 \h </w:instrText>
-      </w:r>
-      <w:r>
-        <w:fldChar w:fldCharType="separate"/>
-      </w:r>
-      <w:r>
-        <w:rPr>
-          <w:b/>
-        </w:rPr>
-        <w:t xml:space="preserve">Error! </w:t>
-      </w:r>
-      <w:proofErr w:type="gramStart"/>
-      <w:r>
-        <w:rPr>
-          <w:b/>
-        </w:rPr>
-        <w:t>Reference source not found.</w:t>
-      </w:r>
-      <w:r>
-        <w:fldChar w:fldCharType="end"/>
-      </w:r>
-      <w:r>
-        <w:t>.</w:t>
-      </w:r>
-      <w:proofErr w:type="gramEnd"/>
-      <w:r>
-        <w:t xml:space="preserve"> The heat at the outer surface of the rod, </w:t>
+        <w:t>1</w:t>
+      </w:r>
+      <w:r>
+        <w:t xml:space="preserve">0. </w:t>
+      </w:r>
+      <w:r>
+        <w:t xml:space="preserve">The heat at the outer surface of the rod, </w:t>
       </w:r>
       <m:oMath>
         <m:sSub>
@@ -8781,8 +9629,136 @@
       </w:r>
     </w:p>
     <w:p/>
+    <w:p>
+      <w:r>
+        <w:t>The temperature distribution</w:t>
+      </w:r>
+      <w:r>
+        <w:t xml:space="preserve"> within the fuel rod</w:t>
+      </w:r>
+      <w:r>
+        <w:t xml:space="preserve"> </w:t>
+      </w:r>
+      <w:r>
+        <w:t xml:space="preserve">relative to the wall surface temperature </w:t>
+      </w:r>
+      <w:r>
+        <w:t>can be seen in Figure 4.</w:t>
+      </w:r>
+      <w:r>
+        <w:t xml:space="preserve"> </w:t>
+      </w:r>
+      <w:r>
+        <w:t>The radial change in temperature</w:t>
+      </w:r>
+      <w:r>
+        <w:t xml:space="preserve"> is independent of axial location and matches the analytical solution as shown in Figure 5. </w:t>
+      </w:r>
+    </w:p>
+    <w:p>
+      <w:pPr>
+        <w:jc w:val="center"/>
+      </w:pPr>
+      <w:r>
+        <w:rPr>
+          <w:noProof/>
+        </w:rPr>
+        <w:drawing>
+          <wp:inline distT="0" distB="0" distL="0" distR="0" wp14:anchorId="359DD42C" wp14:editId="158E2D72">
+            <wp:extent cx="2296852" cy="2756222"/>
+            <wp:effectExtent l="0" t="0" r="0" b="12700"/>
+            <wp:docPr id="15" name="Picture 15"/>
+            <wp:cNvGraphicFramePr>
+              <a:graphicFrameLocks xmlns:a="http://schemas.openxmlformats.org/drawingml/2006/main" noChangeAspect="1"/>
+            </wp:cNvGraphicFramePr>
+            <a:graphic xmlns:a="http://schemas.openxmlformats.org/drawingml/2006/main">
+              <a:graphicData uri="http://schemas.openxmlformats.org/drawingml/2006/picture">
+                <pic:pic xmlns:pic="http://schemas.openxmlformats.org/drawingml/2006/picture">
+                  <pic:nvPicPr>
+                    <pic:cNvPr id="0" name="rod_profile_rel.jpg"/>
+                    <pic:cNvPicPr/>
+                  </pic:nvPicPr>
+                  <pic:blipFill>
+                    <a:blip r:embed="rId23">
+                      <a:extLst>
+                        <a:ext uri="{28A0092B-C50C-407E-A947-70E740481C1C}">
+                          <a14:useLocalDpi xmlns:a14="http://schemas.microsoft.com/office/drawing/2010/main" val="0"/>
+                        </a:ext>
+                      </a:extLst>
+                    </a:blip>
+                    <a:stretch>
+                      <a:fillRect/>
+                    </a:stretch>
+                  </pic:blipFill>
+                  <pic:spPr>
+                    <a:xfrm>
+                      <a:off x="0" y="0"/>
+                      <a:ext cx="2297609" cy="2757131"/>
+                    </a:xfrm>
+                    <a:prstGeom prst="rect">
+                      <a:avLst/>
+                    </a:prstGeom>
+                  </pic:spPr>
+                </pic:pic>
+              </a:graphicData>
+            </a:graphic>
+          </wp:inline>
+        </w:drawing>
+      </w:r>
+    </w:p>
+    <w:p>
+      <w:pPr>
+        <w:jc w:val="center"/>
+        <w:rPr>
+          <w:b/>
+        </w:rPr>
+      </w:pPr>
+      <w:r>
+        <w:rPr>
+          <w:b/>
+        </w:rPr>
+        <w:t>Figure 4. Steady State Temperature Distribution in the Fuel Rod</w:t>
+      </w:r>
+    </w:p>
     <w:p/>
-    <w:p/>
+    <w:p>
+      <w:pPr>
+        <w:jc w:val="center"/>
+      </w:pPr>
+      <w:r>
+        <w:rPr>
+          <w:noProof/>
+        </w:rPr>
+        <w:lastRenderedPageBreak/>
+        <w:drawing>
+          <wp:inline distT="0" distB="0" distL="0" distR="0" wp14:anchorId="0BA03E60" wp14:editId="2E265B77">
+            <wp:extent cx="3976352" cy="2050415"/>
+            <wp:effectExtent l="0" t="0" r="37465" b="32385"/>
+            <wp:docPr id="1" name="Chart 1"/>
+            <wp:cNvGraphicFramePr/>
+            <a:graphic xmlns:a="http://schemas.openxmlformats.org/drawingml/2006/main">
+              <a:graphicData uri="http://schemas.openxmlformats.org/drawingml/2006/chart">
+                <c:chart xmlns:c="http://schemas.openxmlformats.org/drawingml/2006/chart" xmlns:r="http://schemas.openxmlformats.org/officeDocument/2006/relationships" r:id="rId24"/>
+              </a:graphicData>
+            </a:graphic>
+          </wp:inline>
+        </w:drawing>
+      </w:r>
+    </w:p>
+    <w:p>
+      <w:pPr>
+        <w:jc w:val="center"/>
+        <w:rPr>
+          <w:b/>
+        </w:rPr>
+      </w:pPr>
+      <w:r>
+        <w:rPr>
+          <w:b/>
+        </w:rPr>
+        <w:t>Figure 5. Steady State Temperature Distribution in the Fuel Rod</w:t>
+      </w:r>
+    </w:p>
     <w:p/>
     <w:p>
       <w:pPr>
@@ -8805,6 +9781,71 @@
         <w:tab/>
       </w:r>
     </w:p>
+    <w:p>
+      <w:pPr>
+        <w:jc w:val="center"/>
+      </w:pPr>
+      <w:r>
+        <w:rPr>
+          <w:noProof/>
+        </w:rPr>
+        <w:drawing>
+          <wp:inline distT="0" distB="0" distL="0" distR="0" wp14:anchorId="36639C0A" wp14:editId="6DA634B3">
+            <wp:extent cx="2807193" cy="2245754"/>
+            <wp:effectExtent l="0" t="0" r="12700" b="0"/>
+            <wp:docPr id="12" name="Picture 12"/>
+            <wp:cNvGraphicFramePr>
+              <a:graphicFrameLocks xmlns:a="http://schemas.openxmlformats.org/drawingml/2006/main" noChangeAspect="1"/>
+            </wp:cNvGraphicFramePr>
+            <a:graphic xmlns:a="http://schemas.openxmlformats.org/drawingml/2006/main">
+              <a:graphicData uri="http://schemas.openxmlformats.org/drawingml/2006/picture">
+                <pic:pic xmlns:pic="http://schemas.openxmlformats.org/drawingml/2006/picture">
+                  <pic:nvPicPr>
+                    <pic:cNvPr id="0" name="profile_rod1_level_10.jpg"/>
+                    <pic:cNvPicPr/>
+                  </pic:nvPicPr>
+                  <pic:blipFill>
+                    <a:blip r:embed="rId25">
+                      <a:extLst>
+                        <a:ext uri="{28A0092B-C50C-407E-A947-70E740481C1C}">
+                          <a14:useLocalDpi xmlns:a14="http://schemas.microsoft.com/office/drawing/2010/main" val="0"/>
+                        </a:ext>
+                      </a:extLst>
+                    </a:blip>
+                    <a:stretch>
+                      <a:fillRect/>
+                    </a:stretch>
+                  </pic:blipFill>
+                  <pic:spPr>
+                    <a:xfrm>
+                      <a:off x="0" y="0"/>
+                      <a:ext cx="2807193" cy="2245754"/>
+                    </a:xfrm>
+                    <a:prstGeom prst="rect">
+                      <a:avLst/>
+                    </a:prstGeom>
+                  </pic:spPr>
+                </pic:pic>
+              </a:graphicData>
+            </a:graphic>
+          </wp:inline>
+        </w:drawing>
+      </w:r>
+    </w:p>
+    <w:p>
+      <w:pPr>
+        <w:jc w:val="center"/>
+        <w:rPr>
+          <w:b/>
+        </w:rPr>
+      </w:pPr>
+      <w:r>
+        <w:rPr>
+          <w:b/>
+        </w:rPr>
+        <w:t>Figure 7. Plot of the different radial nodes at axial level 10 as a function of time</w:t>
+      </w:r>
+    </w:p>
     <w:p/>
     <w:p>
       <w:pPr>
@@ -8814,11 +9855,11 @@
           <w:numId w:val="5"/>
         </w:numPr>
       </w:pPr>
-      <w:bookmarkStart w:id="12" w:name="_Toc287503145"/>
+      <w:bookmarkStart w:id="17" w:name="_Toc287503145"/>
       <w:r>
         <w:t>CONCLUSIONS</w:t>
       </w:r>
-      <w:bookmarkEnd w:id="12"/>
+      <w:bookmarkEnd w:id="17"/>
       <w:r>
         <w:t xml:space="preserve"> </w:t>
       </w:r>
@@ -8826,15 +9867,16 @@
     <w:p/>
     <w:p>
       <w:pPr>
-        <w:pStyle w:val="BodyText3"/>
-      </w:pPr>
-      <w:r>
-        <w:t>Present your summary and conclusions here.</w:t>
-      </w:r>
+        <w:rPr>
+          <w:lang w:eastAsia="ko-KR"/>
+        </w:rPr>
+      </w:pPr>
     </w:p>
     <w:p>
       <w:pPr>
-        <w:pStyle w:val="BodyText3"/>
+        <w:rPr>
+          <w:lang w:eastAsia="ko-KR"/>
+        </w:rPr>
         <w:sectPr>
           <w:pgSz w:w="12240" w:h="15840" w:code="1"/>
           <w:pgMar w:top="1440" w:right="1440" w:bottom="1440" w:left="1440" w:header="720" w:footer="720" w:gutter="0"/>
@@ -8853,11 +9895,11 @@
       <w:pPr>
         <w:pStyle w:val="Heading1"/>
       </w:pPr>
-      <w:bookmarkStart w:id="13" w:name="_Toc287503146"/>
+      <w:bookmarkStart w:id="18" w:name="_Toc287503146"/>
       <w:r>
         <w:t>NOMENCLATURE</w:t>
       </w:r>
-      <w:bookmarkEnd w:id="13"/>
+      <w:bookmarkEnd w:id="18"/>
     </w:p>
     <w:p>
       <w:pPr>
@@ -9389,11 +10431,11 @@
       <w:pPr>
         <w:pStyle w:val="Heading1"/>
       </w:pPr>
-      <w:bookmarkStart w:id="14" w:name="_Toc287503147"/>
+      <w:bookmarkStart w:id="19" w:name="_Toc287503147"/>
       <w:r>
         <w:t>ACKNOWLEDGMENTS</w:t>
       </w:r>
-      <w:bookmarkEnd w:id="14"/>
+      <w:bookmarkEnd w:id="19"/>
     </w:p>
     <w:p>
       <w:pPr>
@@ -9404,11 +10446,11 @@
       <w:pPr>
         <w:pStyle w:val="Heading1"/>
       </w:pPr>
-      <w:bookmarkStart w:id="15" w:name="_Toc287503148"/>
+      <w:bookmarkStart w:id="20" w:name="_Toc287503148"/>
       <w:r>
         <w:t>REFERENCES</w:t>
       </w:r>
-      <w:bookmarkEnd w:id="15"/>
+      <w:bookmarkEnd w:id="20"/>
     </w:p>
     <w:p>
       <w:pPr>
@@ -9424,11 +10466,11 @@
       <w:pPr>
         <w:pStyle w:val="Heading1"/>
       </w:pPr>
-      <w:bookmarkStart w:id="16" w:name="_Toc287503149"/>
+      <w:bookmarkStart w:id="21" w:name="_Toc287503149"/>
       <w:r>
         <w:t>APPENDIX A</w:t>
       </w:r>
-      <w:bookmarkEnd w:id="16"/>
+      <w:bookmarkEnd w:id="21"/>
     </w:p>
     <w:p>
       <w:pPr>
@@ -9451,6 +10493,33 @@
 </w:document>
 </file>
 
+<file path=word/comments.xml><?xml version="1.0" encoding="utf-8"?>
+<w:comments xmlns:wpc="http://schemas.microsoft.com/office/word/2010/wordprocessingCanvas" xmlns:mo="http://schemas.microsoft.com/office/mac/office/2008/main" xmlns:mc="http://schemas.openxmlformats.org/markup-compatibility/2006" xmlns:mv="urn:schemas-microsoft-com:mac:vml" xmlns:o="urn:schemas-microsoft-com:office:office" xmlns:r="http://schemas.openxmlformats.org/officeDocument/2006/relationships" xmlns:m="http://schemas.openxmlformats.org/officeDocument/2006/math" xmlns:v="urn:schemas-microsoft-com:vml" xmlns:wp14="http://schemas.microsoft.com/office/word/2010/wordprocessingDrawing" xmlns:wp="http://schemas.openxmlformats.org/drawingml/2006/wordprocessingDrawing" xmlns:w10="urn:schemas-microsoft-com:office:word" xmlns:w="http://schemas.openxmlformats.org/wordprocessingml/2006/main" xmlns:w14="http://schemas.microsoft.com/office/word/2010/wordml" xmlns:wpg="http://schemas.microsoft.com/office/word/2010/wordprocessingGroup" xmlns:wpi="http://schemas.microsoft.com/office/word/2010/wordprocessingInk" xmlns:wne="http://schemas.microsoft.com/office/word/2006/wordml" xmlns:wps="http://schemas.microsoft.com/office/word/2010/wordprocessingShape" mc:Ignorable="w14 wp14">
+  <w:comment w:id="16" w:author="Chris Dances" w:date="2015-03-11T10:50:00Z" w:initials="CD">
+    <w:p>
+      <w:pPr>
+        <w:pStyle w:val="CommentText"/>
+      </w:pPr>
+      <w:r>
+        <w:rPr>
+          <w:rStyle w:val="CommentReference"/>
+        </w:rPr>
+        <w:annotationRef/>
+      </w:r>
+      <w:r>
+        <w:rPr>
+          <w:highlight w:val="yellow"/>
+        </w:rPr>
+        <w:t>I accidentally used 0.4 kW/m instead of 4.0 kW/m for the results</w:t>
+      </w:r>
+      <w:r>
+        <w:t xml:space="preserve">. The maximum value to make sure that the problem remains in 20 C below saturation is about 20 kW/m. </w:t>
+      </w:r>
+    </w:p>
+  </w:comment>
+</w:comments>
+</file>
+
 <file path=word/endnotes.xml><?xml version="1.0" encoding="utf-8"?>
 <w:endnotes xmlns:wpc="http://schemas.microsoft.com/office/word/2010/wordprocessingCanvas" xmlns:mo="http://schemas.microsoft.com/office/mac/office/2008/main" xmlns:mc="http://schemas.openxmlformats.org/markup-compatibility/2006" xmlns:mv="urn:schemas-microsoft-com:mac:vml" xmlns:o="urn:schemas-microsoft-com:office:office" xmlns:r="http://schemas.openxmlformats.org/officeDocument/2006/relationships" xmlns:m="http://schemas.openxmlformats.org/officeDocument/2006/math" xmlns:v="urn:schemas-microsoft-com:vml" xmlns:wp14="http://schemas.microsoft.com/office/word/2010/wordprocessingDrawing" xmlns:wp="http://schemas.openxmlformats.org/drawingml/2006/wordprocessingDrawing" xmlns:w10="urn:schemas-microsoft-com:office:word" xmlns:w="http://schemas.openxmlformats.org/wordprocessingml/2006/main" xmlns:w14="http://schemas.microsoft.com/office/word/2010/wordml" xmlns:wpg="http://schemas.microsoft.com/office/word/2010/wordprocessingGroup" xmlns:wpi="http://schemas.microsoft.com/office/word/2010/wordprocessingInk" xmlns:wne="http://schemas.microsoft.com/office/word/2006/wordml" xmlns:wps="http://schemas.microsoft.com/office/word/2010/wordprocessingShape" mc:Ignorable="w14 wp14">
   <w:endnote w:type="separator" w:id="-1">
@@ -9494,7 +10563,7 @@
   <w:abstractNum w:abstractNumId="0">
     <w:nsid w:val="FFFFFF1D"/>
     <w:multiLevelType w:val="multilevel"/>
-    <w:tmpl w:val="35A21060"/>
+    <w:tmpl w:val="413E3938"/>
     <w:lvl w:ilvl="0">
       <w:start w:val="1"/>
       <w:numFmt w:val="bullet"/>
@@ -11351,6 +12420,73 @@
       <w:sz w:val="20"/>
     </w:rPr>
   </w:style>
+  <w:style w:type="character" w:styleId="CommentReference">
+    <w:name w:val="annotation reference"/>
+    <w:basedOn w:val="DefaultParagraphFont"/>
+    <w:uiPriority w:val="99"/>
+    <w:semiHidden/>
+    <w:unhideWhenUsed/>
+    <w:rsid w:val="00BF4550"/>
+    <w:rPr>
+      <w:sz w:val="18"/>
+      <w:szCs w:val="18"/>
+    </w:rPr>
+  </w:style>
+  <w:style w:type="paragraph" w:styleId="CommentText">
+    <w:name w:val="annotation text"/>
+    <w:basedOn w:val="Normal"/>
+    <w:link w:val="CommentTextChar"/>
+    <w:uiPriority w:val="99"/>
+    <w:semiHidden/>
+    <w:unhideWhenUsed/>
+    <w:rsid w:val="00BF4550"/>
+    <w:rPr>
+      <w:sz w:val="24"/>
+      <w:szCs w:val="24"/>
+    </w:rPr>
+  </w:style>
+  <w:style w:type="character" w:customStyle="1" w:styleId="CommentTextChar">
+    <w:name w:val="Comment Text Char"/>
+    <w:basedOn w:val="DefaultParagraphFont"/>
+    <w:link w:val="CommentText"/>
+    <w:uiPriority w:val="99"/>
+    <w:semiHidden/>
+    <w:rsid w:val="00BF4550"/>
+    <w:rPr>
+      <w:sz w:val="24"/>
+      <w:szCs w:val="24"/>
+    </w:rPr>
+  </w:style>
+  <w:style w:type="paragraph" w:styleId="CommentSubject">
+    <w:name w:val="annotation subject"/>
+    <w:basedOn w:val="CommentText"/>
+    <w:next w:val="CommentText"/>
+    <w:link w:val="CommentSubjectChar"/>
+    <w:uiPriority w:val="99"/>
+    <w:semiHidden/>
+    <w:unhideWhenUsed/>
+    <w:rsid w:val="00BF4550"/>
+    <w:rPr>
+      <w:b/>
+      <w:bCs/>
+      <w:sz w:val="20"/>
+      <w:szCs w:val="20"/>
+    </w:rPr>
+  </w:style>
+  <w:style w:type="character" w:customStyle="1" w:styleId="CommentSubjectChar">
+    <w:name w:val="Comment Subject Char"/>
+    <w:basedOn w:val="CommentTextChar"/>
+    <w:link w:val="CommentSubject"/>
+    <w:uiPriority w:val="99"/>
+    <w:semiHidden/>
+    <w:rsid w:val="00BF4550"/>
+    <w:rPr>
+      <w:b/>
+      <w:bCs/>
+      <w:sz w:val="24"/>
+      <w:szCs w:val="24"/>
+    </w:rPr>
+  </w:style>
 </w:styles>
 </file>
 
@@ -12091,7 +13227,640 @@
       <w:sz w:val="20"/>
     </w:rPr>
   </w:style>
+  <w:style w:type="character" w:styleId="CommentReference">
+    <w:name w:val="annotation reference"/>
+    <w:basedOn w:val="DefaultParagraphFont"/>
+    <w:uiPriority w:val="99"/>
+    <w:semiHidden/>
+    <w:unhideWhenUsed/>
+    <w:rsid w:val="00BF4550"/>
+    <w:rPr>
+      <w:sz w:val="18"/>
+      <w:szCs w:val="18"/>
+    </w:rPr>
+  </w:style>
+  <w:style w:type="paragraph" w:styleId="CommentText">
+    <w:name w:val="annotation text"/>
+    <w:basedOn w:val="Normal"/>
+    <w:link w:val="CommentTextChar"/>
+    <w:uiPriority w:val="99"/>
+    <w:semiHidden/>
+    <w:unhideWhenUsed/>
+    <w:rsid w:val="00BF4550"/>
+    <w:rPr>
+      <w:sz w:val="24"/>
+      <w:szCs w:val="24"/>
+    </w:rPr>
+  </w:style>
+  <w:style w:type="character" w:customStyle="1" w:styleId="CommentTextChar">
+    <w:name w:val="Comment Text Char"/>
+    <w:basedOn w:val="DefaultParagraphFont"/>
+    <w:link w:val="CommentText"/>
+    <w:uiPriority w:val="99"/>
+    <w:semiHidden/>
+    <w:rsid w:val="00BF4550"/>
+    <w:rPr>
+      <w:sz w:val="24"/>
+      <w:szCs w:val="24"/>
+    </w:rPr>
+  </w:style>
+  <w:style w:type="paragraph" w:styleId="CommentSubject">
+    <w:name w:val="annotation subject"/>
+    <w:basedOn w:val="CommentText"/>
+    <w:next w:val="CommentText"/>
+    <w:link w:val="CommentSubjectChar"/>
+    <w:uiPriority w:val="99"/>
+    <w:semiHidden/>
+    <w:unhideWhenUsed/>
+    <w:rsid w:val="00BF4550"/>
+    <w:rPr>
+      <w:b/>
+      <w:bCs/>
+      <w:sz w:val="20"/>
+      <w:szCs w:val="20"/>
+    </w:rPr>
+  </w:style>
+  <w:style w:type="character" w:customStyle="1" w:styleId="CommentSubjectChar">
+    <w:name w:val="Comment Subject Char"/>
+    <w:basedOn w:val="CommentTextChar"/>
+    <w:link w:val="CommentSubject"/>
+    <w:uiPriority w:val="99"/>
+    <w:semiHidden/>
+    <w:rsid w:val="00BF4550"/>
+    <w:rPr>
+      <w:b/>
+      <w:bCs/>
+      <w:sz w:val="24"/>
+      <w:szCs w:val="24"/>
+    </w:rPr>
+  </w:style>
 </w:styles>
+</file>
+
+<file path=word/charts/chart1.xml><?xml version="1.0" encoding="utf-8"?>
+<c:chartSpace xmlns:c="http://schemas.openxmlformats.org/drawingml/2006/chart" xmlns:a="http://schemas.openxmlformats.org/drawingml/2006/main" xmlns:r="http://schemas.openxmlformats.org/officeDocument/2006/relationships">
+  <c:date1904 val="0"/>
+  <c:lang val="en-US"/>
+  <c:roundedCorners val="0"/>
+  <mc:AlternateContent xmlns:mc="http://schemas.openxmlformats.org/markup-compatibility/2006">
+    <mc:Choice xmlns:c14="http://schemas.microsoft.com/office/drawing/2007/8/2/chart" Requires="c14">
+      <c14:style val="118"/>
+    </mc:Choice>
+    <mc:Fallback>
+      <c:style val="18"/>
+    </mc:Fallback>
+  </mc:AlternateContent>
+  <c:chart>
+    <c:title>
+      <c:tx>
+        <c:rich>
+          <a:bodyPr/>
+          <a:lstStyle/>
+          <a:p>
+            <a:pPr>
+              <a:defRPr sz="1200"/>
+            </a:pPr>
+            <a:r>
+              <a:rPr lang="en-US" sz="1200"/>
+              <a:t>Relative</a:t>
+            </a:r>
+            <a:r>
+              <a:rPr lang="en-US" sz="1200" baseline="0"/>
+              <a:t> Rod Temperature</a:t>
+            </a:r>
+            <a:endParaRPr lang="en-US" sz="1200"/>
+          </a:p>
+        </c:rich>
+      </c:tx>
+      <c:overlay val="0"/>
+    </c:title>
+    <c:autoTitleDeleted val="0"/>
+    <c:plotArea>
+      <c:layout/>
+      <c:scatterChart>
+        <c:scatterStyle val="lineMarker"/>
+        <c:varyColors val="0"/>
+        <c:ser>
+          <c:idx val="0"/>
+          <c:order val="0"/>
+          <c:tx>
+            <c:strRef>
+              <c:f>Sheet1!$C$16</c:f>
+              <c:strCache>
+                <c:ptCount val="1"/>
+                <c:pt idx="0">
+                  <c:v>analytical</c:v>
+                </c:pt>
+              </c:strCache>
+            </c:strRef>
+          </c:tx>
+          <c:marker>
+            <c:spPr>
+              <a:noFill/>
+              <a:ln>
+                <a:noFill/>
+              </a:ln>
+            </c:spPr>
+          </c:marker>
+          <c:xVal>
+            <c:numRef>
+              <c:f>Sheet1!$D$15:$M$15</c:f>
+              <c:numCache>
+                <c:formatCode>0.0000</c:formatCode>
+                <c:ptCount val="10"/>
+                <c:pt idx="0">
+                  <c:v>0.0353181229129489</c:v>
+                </c:pt>
+                <c:pt idx="1">
+                  <c:v>0.0789737236710469</c:v>
+                </c:pt>
+                <c:pt idx="2">
+                  <c:v>0.127341303115778</c:v>
+                </c:pt>
+                <c:pt idx="3">
+                  <c:v>0.176590614564746</c:v>
+                </c:pt>
+                <c:pt idx="4">
+                  <c:v>0.226146328844537</c:v>
+                </c:pt>
+                <c:pt idx="5">
+                  <c:v>0.275843358034492</c:v>
+                </c:pt>
+                <c:pt idx="6">
+                  <c:v>0.325617004344068</c:v>
+                </c:pt>
+                <c:pt idx="7">
+                  <c:v>0.375436796396733</c:v>
+                </c:pt>
+                <c:pt idx="8">
+                  <c:v>0.425286517401688</c:v>
+                </c:pt>
+                <c:pt idx="9">
+                  <c:v>0.474499999999998</c:v>
+                </c:pt>
+              </c:numCache>
+            </c:numRef>
+          </c:xVal>
+          <c:yVal>
+            <c:numRef>
+              <c:f>Sheet1!$D$16:$M$16</c:f>
+              <c:numCache>
+                <c:formatCode>0.0000</c:formatCode>
+                <c:ptCount val="10"/>
+                <c:pt idx="0">
+                  <c:v>2.134500313618626</c:v>
+                </c:pt>
+                <c:pt idx="1">
+                  <c:v>2.086934847019882</c:v>
+                </c:pt>
+                <c:pt idx="2">
+                  <c:v>1.991803913822394</c:v>
+                </c:pt>
+                <c:pt idx="3">
+                  <c:v>1.849107514026161</c:v>
+                </c:pt>
+                <c:pt idx="4">
+                  <c:v>1.658845647631185</c:v>
+                </c:pt>
+                <c:pt idx="5">
+                  <c:v>1.421018314637464</c:v>
+                </c:pt>
+                <c:pt idx="6">
+                  <c:v>1.135625515045005</c:v>
+                </c:pt>
+                <c:pt idx="7">
+                  <c:v>0.802667248853797</c:v>
+                </c:pt>
+                <c:pt idx="8">
+                  <c:v>0.422143516063839</c:v>
+                </c:pt>
+                <c:pt idx="9">
+                  <c:v>0.0</c:v>
+                </c:pt>
+              </c:numCache>
+            </c:numRef>
+          </c:yVal>
+          <c:smooth val="0"/>
+        </c:ser>
+        <c:ser>
+          <c:idx val="1"/>
+          <c:order val="1"/>
+          <c:tx>
+            <c:strRef>
+              <c:f>Sheet1!$C$17</c:f>
+              <c:strCache>
+                <c:ptCount val="1"/>
+                <c:pt idx="0">
+                  <c:v>semi-implicit</c:v>
+                </c:pt>
+              </c:strCache>
+            </c:strRef>
+          </c:tx>
+          <c:spPr>
+            <a:ln>
+              <a:noFill/>
+            </a:ln>
+          </c:spPr>
+          <c:xVal>
+            <c:numRef>
+              <c:f>Sheet1!$D$15:$M$15</c:f>
+              <c:numCache>
+                <c:formatCode>0.0000</c:formatCode>
+                <c:ptCount val="10"/>
+                <c:pt idx="0">
+                  <c:v>0.0353181229129489</c:v>
+                </c:pt>
+                <c:pt idx="1">
+                  <c:v>0.0789737236710469</c:v>
+                </c:pt>
+                <c:pt idx="2">
+                  <c:v>0.127341303115778</c:v>
+                </c:pt>
+                <c:pt idx="3">
+                  <c:v>0.176590614564746</c:v>
+                </c:pt>
+                <c:pt idx="4">
+                  <c:v>0.226146328844537</c:v>
+                </c:pt>
+                <c:pt idx="5">
+                  <c:v>0.275843358034492</c:v>
+                </c:pt>
+                <c:pt idx="6">
+                  <c:v>0.325617004344068</c:v>
+                </c:pt>
+                <c:pt idx="7">
+                  <c:v>0.375436796396733</c:v>
+                </c:pt>
+                <c:pt idx="8">
+                  <c:v>0.425286517401688</c:v>
+                </c:pt>
+                <c:pt idx="9">
+                  <c:v>0.474499999999998</c:v>
+                </c:pt>
+              </c:numCache>
+            </c:numRef>
+          </c:xVal>
+          <c:yVal>
+            <c:numRef>
+              <c:f>Sheet1!$D$17:$M$17</c:f>
+              <c:numCache>
+                <c:formatCode>0.0000</c:formatCode>
+                <c:ptCount val="10"/>
+                <c:pt idx="0">
+                  <c:v>2.133376111111084</c:v>
+                </c:pt>
+                <c:pt idx="1">
+                  <c:v>2.09108777777778</c:v>
+                </c:pt>
+                <c:pt idx="2">
+                  <c:v>2.002913333333317</c:v>
+                </c:pt>
+                <c:pt idx="3">
+                  <c:v>1.864537777777792</c:v>
+                </c:pt>
+                <c:pt idx="4">
+                  <c:v>1.676437222222186</c:v>
+                </c:pt>
+                <c:pt idx="5">
+                  <c:v>1.439026111111098</c:v>
+                </c:pt>
+                <c:pt idx="6">
+                  <c:v>1.152565555555548</c:v>
+                </c:pt>
+                <c:pt idx="7">
+                  <c:v>0.817224444444441</c:v>
+                </c:pt>
+                <c:pt idx="8">
+                  <c:v>0.433114999999968</c:v>
+                </c:pt>
+                <c:pt idx="9">
+                  <c:v>0.0</c:v>
+                </c:pt>
+              </c:numCache>
+            </c:numRef>
+          </c:yVal>
+          <c:smooth val="0"/>
+        </c:ser>
+        <c:ser>
+          <c:idx val="2"/>
+          <c:order val="2"/>
+          <c:tx>
+            <c:strRef>
+              <c:f>Sheet1!$C$18</c:f>
+              <c:strCache>
+                <c:ptCount val="1"/>
+                <c:pt idx="0">
+                  <c:v>implicit</c:v>
+                </c:pt>
+              </c:strCache>
+            </c:strRef>
+          </c:tx>
+          <c:spPr>
+            <a:ln>
+              <a:noFill/>
+            </a:ln>
+          </c:spPr>
+          <c:xVal>
+            <c:numRef>
+              <c:f>Sheet1!$D$15:$M$15</c:f>
+              <c:numCache>
+                <c:formatCode>0.0000</c:formatCode>
+                <c:ptCount val="10"/>
+                <c:pt idx="0">
+                  <c:v>0.0353181229129489</c:v>
+                </c:pt>
+                <c:pt idx="1">
+                  <c:v>0.0789737236710469</c:v>
+                </c:pt>
+                <c:pt idx="2">
+                  <c:v>0.127341303115778</c:v>
+                </c:pt>
+                <c:pt idx="3">
+                  <c:v>0.176590614564746</c:v>
+                </c:pt>
+                <c:pt idx="4">
+                  <c:v>0.226146328844537</c:v>
+                </c:pt>
+                <c:pt idx="5">
+                  <c:v>0.275843358034492</c:v>
+                </c:pt>
+                <c:pt idx="6">
+                  <c:v>0.325617004344068</c:v>
+                </c:pt>
+                <c:pt idx="7">
+                  <c:v>0.375436796396733</c:v>
+                </c:pt>
+                <c:pt idx="8">
+                  <c:v>0.425286517401688</c:v>
+                </c:pt>
+                <c:pt idx="9">
+                  <c:v>0.474499999999998</c:v>
+                </c:pt>
+              </c:numCache>
+            </c:numRef>
+          </c:xVal>
+          <c:yVal>
+            <c:numRef>
+              <c:f>Sheet1!$D$18:$M$18</c:f>
+              <c:numCache>
+                <c:formatCode>0.0000</c:formatCode>
+                <c:ptCount val="10"/>
+                <c:pt idx="0">
+                  <c:v>2.13337555555553</c:v>
+                </c:pt>
+                <c:pt idx="1">
+                  <c:v>2.091087222222225</c:v>
+                </c:pt>
+                <c:pt idx="2">
+                  <c:v>2.002912777777763</c:v>
+                </c:pt>
+                <c:pt idx="3">
+                  <c:v>1.864537222222174</c:v>
+                </c:pt>
+                <c:pt idx="4">
+                  <c:v>1.676437222222186</c:v>
+                </c:pt>
+                <c:pt idx="5">
+                  <c:v>1.439026111111098</c:v>
+                </c:pt>
+                <c:pt idx="6">
+                  <c:v>1.152565555555548</c:v>
+                </c:pt>
+                <c:pt idx="7">
+                  <c:v>0.817223888888887</c:v>
+                </c:pt>
+                <c:pt idx="8">
+                  <c:v>0.433114444444413</c:v>
+                </c:pt>
+                <c:pt idx="9">
+                  <c:v>0.0</c:v>
+                </c:pt>
+              </c:numCache>
+            </c:numRef>
+          </c:yVal>
+          <c:smooth val="0"/>
+        </c:ser>
+        <c:ser>
+          <c:idx val="3"/>
+          <c:order val="3"/>
+          <c:tx>
+            <c:strRef>
+              <c:f>Sheet1!$C$19</c:f>
+              <c:strCache>
+                <c:ptCount val="1"/>
+                <c:pt idx="0">
+                  <c:v>steady state</c:v>
+                </c:pt>
+              </c:strCache>
+            </c:strRef>
+          </c:tx>
+          <c:spPr>
+            <a:ln>
+              <a:noFill/>
+            </a:ln>
+          </c:spPr>
+          <c:xVal>
+            <c:numRef>
+              <c:f>Sheet1!$D$15:$M$15</c:f>
+              <c:numCache>
+                <c:formatCode>0.0000</c:formatCode>
+                <c:ptCount val="10"/>
+                <c:pt idx="0">
+                  <c:v>0.0353181229129489</c:v>
+                </c:pt>
+                <c:pt idx="1">
+                  <c:v>0.0789737236710469</c:v>
+                </c:pt>
+                <c:pt idx="2">
+                  <c:v>0.127341303115778</c:v>
+                </c:pt>
+                <c:pt idx="3">
+                  <c:v>0.176590614564746</c:v>
+                </c:pt>
+                <c:pt idx="4">
+                  <c:v>0.226146328844537</c:v>
+                </c:pt>
+                <c:pt idx="5">
+                  <c:v>0.275843358034492</c:v>
+                </c:pt>
+                <c:pt idx="6">
+                  <c:v>0.325617004344068</c:v>
+                </c:pt>
+                <c:pt idx="7">
+                  <c:v>0.375436796396733</c:v>
+                </c:pt>
+                <c:pt idx="8">
+                  <c:v>0.425286517401688</c:v>
+                </c:pt>
+                <c:pt idx="9">
+                  <c:v>0.474499999999998</c:v>
+                </c:pt>
+              </c:numCache>
+            </c:numRef>
+          </c:xVal>
+          <c:yVal>
+            <c:numRef>
+              <c:f>Sheet1!$D$19:$M$19</c:f>
+              <c:numCache>
+                <c:formatCode>0.0000</c:formatCode>
+                <c:ptCount val="10"/>
+                <c:pt idx="0">
+                  <c:v>2.133376111111084</c:v>
+                </c:pt>
+                <c:pt idx="1">
+                  <c:v>2.09108777777778</c:v>
+                </c:pt>
+                <c:pt idx="2">
+                  <c:v>2.002913333333317</c:v>
+                </c:pt>
+                <c:pt idx="3">
+                  <c:v>1.864537777777792</c:v>
+                </c:pt>
+                <c:pt idx="4">
+                  <c:v>1.67643777777774</c:v>
+                </c:pt>
+                <c:pt idx="5">
+                  <c:v>1.439026111111098</c:v>
+                </c:pt>
+                <c:pt idx="6">
+                  <c:v>1.152565555555548</c:v>
+                </c:pt>
+                <c:pt idx="7">
+                  <c:v>0.817224444444441</c:v>
+                </c:pt>
+                <c:pt idx="8">
+                  <c:v>0.433114999999968</c:v>
+                </c:pt>
+                <c:pt idx="9">
+                  <c:v>0.0</c:v>
+                </c:pt>
+              </c:numCache>
+            </c:numRef>
+          </c:yVal>
+          <c:smooth val="0"/>
+        </c:ser>
+        <c:dLbls>
+          <c:showLegendKey val="0"/>
+          <c:showVal val="0"/>
+          <c:showCatName val="0"/>
+          <c:showSerName val="0"/>
+          <c:showPercent val="0"/>
+          <c:showBubbleSize val="0"/>
+        </c:dLbls>
+        <c:axId val="2106638248"/>
+        <c:axId val="2096292360"/>
+      </c:scatterChart>
+      <c:valAx>
+        <c:axId val="2106638248"/>
+        <c:scaling>
+          <c:orientation val="minMax"/>
+        </c:scaling>
+        <c:delete val="0"/>
+        <c:axPos val="b"/>
+        <c:title>
+          <c:tx>
+            <c:rich>
+              <a:bodyPr/>
+              <a:lstStyle/>
+              <a:p>
+                <a:pPr>
+                  <a:defRPr sz="900"/>
+                </a:pPr>
+                <a:r>
+                  <a:rPr lang="en-US" sz="900"/>
+                  <a:t>Radias [cm]</a:t>
+                </a:r>
+              </a:p>
+            </c:rich>
+          </c:tx>
+          <c:overlay val="0"/>
+        </c:title>
+        <c:numFmt formatCode="0.000" sourceLinked="0"/>
+        <c:majorTickMark val="out"/>
+        <c:minorTickMark val="none"/>
+        <c:tickLblPos val="nextTo"/>
+        <c:txPr>
+          <a:bodyPr/>
+          <a:lstStyle/>
+          <a:p>
+            <a:pPr>
+              <a:defRPr sz="900"/>
+            </a:pPr>
+            <a:endParaRPr lang="en-US"/>
+          </a:p>
+        </c:txPr>
+        <c:crossAx val="2096292360"/>
+        <c:crosses val="autoZero"/>
+        <c:crossBetween val="midCat"/>
+      </c:valAx>
+      <c:valAx>
+        <c:axId val="2096292360"/>
+        <c:scaling>
+          <c:orientation val="minMax"/>
+        </c:scaling>
+        <c:delete val="0"/>
+        <c:axPos val="l"/>
+        <c:majorGridlines/>
+        <c:title>
+          <c:tx>
+            <c:rich>
+              <a:bodyPr rot="-5400000" vert="horz"/>
+              <a:lstStyle/>
+              <a:p>
+                <a:pPr>
+                  <a:defRPr sz="900"/>
+                </a:pPr>
+                <a:r>
+                  <a:rPr lang="en-US" sz="900" baseline="0"/>
+                  <a:t>Change in Temperature[K]</a:t>
+                </a:r>
+                <a:endParaRPr lang="en-US" sz="900"/>
+              </a:p>
+            </c:rich>
+          </c:tx>
+          <c:overlay val="0"/>
+        </c:title>
+        <c:numFmt formatCode="0.0000" sourceLinked="1"/>
+        <c:majorTickMark val="out"/>
+        <c:minorTickMark val="none"/>
+        <c:tickLblPos val="nextTo"/>
+        <c:txPr>
+          <a:bodyPr/>
+          <a:lstStyle/>
+          <a:p>
+            <a:pPr>
+              <a:defRPr sz="900"/>
+            </a:pPr>
+            <a:endParaRPr lang="en-US"/>
+          </a:p>
+        </c:txPr>
+        <c:crossAx val="2106638248"/>
+        <c:crosses val="autoZero"/>
+        <c:crossBetween val="midCat"/>
+      </c:valAx>
+    </c:plotArea>
+    <c:legend>
+      <c:legendPos val="r"/>
+      <c:overlay val="0"/>
+      <c:txPr>
+        <a:bodyPr/>
+        <a:lstStyle/>
+        <a:p>
+          <a:pPr>
+            <a:defRPr sz="900"/>
+          </a:pPr>
+          <a:endParaRPr lang="en-US"/>
+        </a:p>
+      </c:txPr>
+    </c:legend>
+    <c:plotVisOnly val="1"/>
+    <c:dispBlanksAs val="gap"/>
+    <c:showDLblsOverMax val="0"/>
+  </c:chart>
+  <c:externalData r:id="rId1">
+    <c:autoUpdate val="0"/>
+  </c:externalData>
+</c:chartSpace>
 </file>
 
 <file path=word/theme/theme1.xml><?xml version="1.0" encoding="utf-8"?>
@@ -12419,7 +14188,7 @@
 </file>
 
 <file path=customXml/itemProps1.xml><?xml version="1.0" encoding="utf-8"?>
-<ds:datastoreItem xmlns:ds="http://schemas.openxmlformats.org/officeDocument/2006/customXml" ds:itemID="{96B2E222-198E-B84E-8638-70DE6974DC69}">
+<ds:datastoreItem xmlns:ds="http://schemas.openxmlformats.org/officeDocument/2006/customXml" ds:itemID="{0C304592-A0F1-E44C-8073-1CA8E115553C}">
   <ds:schemaRefs>
     <ds:schemaRef ds:uri="http://schemas.openxmlformats.org/officeDocument/2006/bibliography"/>
   </ds:schemaRefs>

</xml_diff>

<commit_message>
Updated all figures data tables and plots. Reflects nuclear rod datatype as well as the correct temperature drop across the gap.
</commit_message>
<xml_diff>
--- a/NURETH-16-Paper-cad.docx
+++ b/NURETH-16-Paper-cad.docx
@@ -109,15 +109,7 @@
         <w:t xml:space="preserve">, </w:t>
       </w:r>
       <w:r>
-        <w:t xml:space="preserve">The Pennsylvania State University, 137 </w:t>
-      </w:r>
-      <w:proofErr w:type="spellStart"/>
-      <w:r>
-        <w:t>Reber</w:t>
-      </w:r>
-      <w:proofErr w:type="spellEnd"/>
-      <w:r>
-        <w:t xml:space="preserve"> Building</w:t>
+        <w:t>The Pennsylvania State University, 137 Reber Building</w:t>
       </w:r>
       <w:r>
         <w:rPr>
@@ -155,13 +147,8 @@
         <w:t xml:space="preserve"> </w:t>
       </w:r>
       <w:r>
-        <w:t xml:space="preserve">Computer Science Research Institute, Sandia National Labs, 1450 Innovation Parkway, Albuquerque, NM 87123, </w:t>
-      </w:r>
-      <w:proofErr w:type="gramStart"/>
-      <w:r>
-        <w:t>USA</w:t>
-      </w:r>
-      <w:proofErr w:type="gramEnd"/>
+        <w:t>Computer Science Research Institute, Sandia National Labs, 1450 Innovation Parkway, Albuquerque, NM 87123, USA</w:t>
+      </w:r>
     </w:p>
     <w:p>
       <w:pPr>
@@ -393,23 +380,7 @@
         </w:rPr>
       </w:pPr>
       <w:r>
-        <w:t xml:space="preserve">For the past several decades, the primary focus in nuclear engineering within the United States has been on light water reactors (LWR). Commercially, all nuclear reactors are either boiling water reactors (BWR) or pressurized water reactors (PWR). Correct computation of the thermal hydraulics within the reactor core leads to efficient design and accuracy in the safety analysis. A popular </w:t>
-      </w:r>
-      <w:proofErr w:type="spellStart"/>
-      <w:r>
-        <w:t>subchannel</w:t>
-      </w:r>
-      <w:proofErr w:type="spellEnd"/>
-      <w:r>
-        <w:t xml:space="preserve"> code for modeling the hydrodynamics within the reactor core is CTF, which is a </w:t>
-      </w:r>
-      <w:proofErr w:type="spellStart"/>
-      <w:r>
-        <w:t>subchannel</w:t>
-      </w:r>
-      <w:proofErr w:type="spellEnd"/>
-      <w:r>
-        <w:t xml:space="preserve"> thermal-hydraulics code deve</w:t>
+        <w:t>For the past several decades, the primary focus in nuclear engineering within the United States has been on light water reactors (LWR). Commercially, all nuclear reactors are either boiling water reactors (BWR) or pressurized water reactors (PWR). Correct computation of the thermal hydraulics within the reactor core leads to efficient design and accuracy in the safety analysis. A popular subchannel code for modeling the hydrodynamics within the reactor core is CTF, which is a subchannel thermal-hydraulics code deve</w:t>
       </w:r>
       <w:r>
         <w:t>loped from COBRA-TF [</w:t>
@@ -648,15 +619,7 @@
         <w:t xml:space="preserve">is </w:t>
       </w:r>
       <w:r>
-        <w:t xml:space="preserve">equal to the advection from the </w:t>
-      </w:r>
-      <w:proofErr w:type="spellStart"/>
-      <w:r>
-        <w:t>upwinded</w:t>
-      </w:r>
-      <w:proofErr w:type="spellEnd"/>
-      <w:r>
-        <w:t xml:space="preserve"> cell. The conservation</w:t>
+        <w:t>equal to the advection from the upwinded cell. The conservation</w:t>
       </w:r>
       <w:r>
         <w:t xml:space="preserve"> of momentum in equation </w:t>
@@ -1655,24 +1618,11 @@
         <w:t xml:space="preserve">. The cells are </w:t>
       </w:r>
       <w:r>
-        <w:t xml:space="preserve">represented with an index </w:t>
-      </w:r>
-      <w:proofErr w:type="spellStart"/>
-      <w:r>
-        <w:t>i</w:t>
-      </w:r>
-      <w:proofErr w:type="spellEnd"/>
-      <w:r>
-        <w:t xml:space="preserve">, </w:t>
-      </w:r>
-      <w:r>
-        <w:t xml:space="preserve">and the faces with indexes of </w:t>
-      </w:r>
-      <w:proofErr w:type="spellStart"/>
-      <w:r>
-        <w:t>i</w:t>
-      </w:r>
-      <w:proofErr w:type="spellEnd"/>
+        <w:t xml:space="preserve">represented with an index i, </w:t>
+      </w:r>
+      <w:r>
+        <w:t>and the faces with indexes of i</w:t>
+      </w:r>
       <w:r>
         <w:t>+</w:t>
       </w:r>
@@ -1714,13 +1664,8 @@
         <w:t xml:space="preserve"> </w:t>
       </w:r>
       <w:r>
-        <w:t xml:space="preserve">or </w:t>
-      </w:r>
-      <w:proofErr w:type="spellStart"/>
-      <w:r>
-        <w:t>i</w:t>
-      </w:r>
-      <w:proofErr w:type="spellEnd"/>
+        <w:t>or i</w:t>
+      </w:r>
       <w:r>
         <w:t>-</w:t>
       </w:r>
@@ -1772,15 +1717,7 @@
         <w:t>configuration</w:t>
       </w:r>
       <w:r>
-        <w:t xml:space="preserve"> and does not take into account adjacent </w:t>
-      </w:r>
-      <w:proofErr w:type="spellStart"/>
-      <w:r>
-        <w:t>subchannels</w:t>
-      </w:r>
-      <w:proofErr w:type="spellEnd"/>
-      <w:r>
-        <w:t>.</w:t>
+        <w:t xml:space="preserve"> and does not take into account adjacent subchannels.</w:t>
       </w:r>
     </w:p>
     <w:p/>
@@ -2183,15 +2120,7 @@
         <w:t xml:space="preserve">. </w:t>
       </w:r>
       <w:r>
-        <w:t xml:space="preserve">The iterator </w:t>
-      </w:r>
-      <w:proofErr w:type="gramStart"/>
-      <w:r>
-        <w:t>k,</w:t>
-      </w:r>
-      <w:proofErr w:type="gramEnd"/>
-      <w:r>
-        <w:t xml:space="preserve"> is the iteration level of the </w:t>
+        <w:t xml:space="preserve">The iterator k, is the iteration level of the </w:t>
       </w:r>
       <w:r>
         <w:t xml:space="preserve">solution. If </w:t>
@@ -5776,6 +5705,7 @@
         <w:t>)</w:t>
       </w:r>
     </w:p>
+    <w:p/>
     <w:p>
       <w:pPr>
         <w:jc w:val="right"/>
@@ -5820,9 +5750,9 @@
           <w:noProof/>
         </w:rPr>
         <w:drawing>
-          <wp:inline distT="0" distB="0" distL="0" distR="0" wp14:anchorId="2FD62296" wp14:editId="4892B5BA">
-            <wp:extent cx="1981594" cy="2052873"/>
-            <wp:effectExtent l="0" t="0" r="0" b="5080"/>
+          <wp:inline distT="0" distB="0" distL="0" distR="0" wp14:anchorId="2FD62296" wp14:editId="4511A0A9">
+            <wp:extent cx="1789191" cy="1853548"/>
+            <wp:effectExtent l="0" t="0" r="0" b="1270"/>
             <wp:docPr id="5" name="Picture 5"/>
             <wp:cNvGraphicFramePr>
               <a:graphicFrameLocks xmlns:a="http://schemas.openxmlformats.org/drawingml/2006/main" noChangeAspect="1"/>
@@ -5849,7 +5779,7 @@
                   <pic:spPr>
                     <a:xfrm>
                       <a:off x="0" y="0"/>
-                      <a:ext cx="1982647" cy="2053963"/>
+                      <a:ext cx="1790623" cy="1855032"/>
                     </a:xfrm>
                     <a:prstGeom prst="rect">
                       <a:avLst/>
@@ -5927,15 +5857,7 @@
         <w:t xml:space="preserve"> are connected </w:t>
       </w:r>
       <w:r>
-        <w:t xml:space="preserve">to </w:t>
-      </w:r>
-      <w:proofErr w:type="gramStart"/>
-      <w:r>
-        <w:t>two rod</w:t>
-      </w:r>
-      <w:proofErr w:type="gramEnd"/>
-      <w:r>
-        <w:t xml:space="preserve"> axial levels as shown by Figure 3, where the rod axial levels are on the left, and the fluid axial levels are on the right. The light blue cells are the fluid ghost cells. </w:t>
+        <w:t xml:space="preserve">to two rod axial levels as shown by Figure 3, where the rod axial levels are on the left, and the fluid axial levels are on the right. The light blue cells are the fluid ghost cells. </w:t>
       </w:r>
     </w:p>
     <w:p/>
@@ -6734,7 +6656,25 @@
         <w:t xml:space="preserve">that mass is not lost in the presence of expansion. </w:t>
       </w:r>
       <w:r>
-        <w:t xml:space="preserve">The temporal derivative is first order accurate and uses forward differencing. The spatial derivatives are both second order accurate with central differencing. </w:t>
+        <w:t xml:space="preserve">The temporal derivative is </w:t>
+      </w:r>
+      <w:r>
+        <w:t xml:space="preserve">approximated with </w:t>
+      </w:r>
+      <w:r>
+        <w:t xml:space="preserve">first order accurate forward differencing. The spatial derivatives are </w:t>
+      </w:r>
+      <w:r>
+        <w:t xml:space="preserve">approximated </w:t>
+      </w:r>
+      <w:r>
+        <w:t xml:space="preserve">with </w:t>
+      </w:r>
+      <w:r>
+        <w:t xml:space="preserve">second order accurate </w:t>
+      </w:r>
+      <w:r>
+        <w:t xml:space="preserve">central differencing. </w:t>
       </w:r>
       <w:r>
         <w:t xml:space="preserve">To account for variable mesh spacing, the distance between nodes, </w:t>
@@ -6876,7 +6816,241 @@
         <w:t>.</w:t>
       </w:r>
       <w:r>
-        <w:t xml:space="preserve"> At the boundary between </w:t>
+        <w:t xml:space="preserve"> </w:t>
+      </w:r>
+      <w:r>
+        <w:t>The boundary condition</w:t>
+      </w:r>
+      <w:r>
+        <w:t xml:space="preserve"> given by equation 9 dictates that the fuel centerline temperature is a maximum. </w:t>
+      </w:r>
+    </w:p>
+    <w:p/>
+    <w:p>
+      <w:pPr>
+        <w:jc w:val="right"/>
+      </w:pPr>
+      <m:oMath>
+        <m:sSub>
+          <m:sSubPr>
+            <m:ctrlPr>
+              <w:rPr>
+                <w:rFonts w:ascii="Cambria Math" w:hAnsi="Cambria Math"/>
+                <w:i/>
+              </w:rPr>
+            </m:ctrlPr>
+          </m:sSubPr>
+          <m:e>
+            <m:d>
+              <m:dPr>
+                <m:ctrlPr>
+                  <w:rPr>
+                    <w:rFonts w:ascii="Cambria Math" w:hAnsi="Cambria Math"/>
+                    <w:i/>
+                  </w:rPr>
+                </m:ctrlPr>
+              </m:dPr>
+              <m:e>
+                <m:f>
+                  <m:fPr>
+                    <m:ctrlPr>
+                      <w:rPr>
+                        <w:rFonts w:ascii="Cambria Math" w:hAnsi="Cambria Math"/>
+                      </w:rPr>
+                    </m:ctrlPr>
+                  </m:fPr>
+                  <m:num>
+                    <m:r>
+                      <w:rPr>
+                        <w:rFonts w:ascii="Cambria Math" w:hAnsi="Cambria Math"/>
+                      </w:rPr>
+                      <m:t>∂T</m:t>
+                    </m:r>
+                  </m:num>
+                  <m:den>
+                    <m:r>
+                      <w:rPr>
+                        <w:rFonts w:ascii="Cambria Math" w:hAnsi="Cambria Math"/>
+                      </w:rPr>
+                      <m:t>∂r</m:t>
+                    </m:r>
+                  </m:den>
+                </m:f>
+              </m:e>
+            </m:d>
+          </m:e>
+          <m:sub>
+            <m:r>
+              <w:rPr>
+                <w:rFonts w:ascii="Cambria Math" w:hAnsi="Cambria Math"/>
+              </w:rPr>
+              <m:t>r=0</m:t>
+            </m:r>
+          </m:sub>
+        </m:sSub>
+        <m:r>
+          <w:rPr>
+            <w:rFonts w:ascii="Cambria Math" w:hAnsi="Cambria Math"/>
+          </w:rPr>
+          <m:t>=0</m:t>
+        </m:r>
+      </m:oMath>
+      <w:r>
+        <w:rPr>
+          <w:b/>
+        </w:rPr>
+        <w:t xml:space="preserve">                                     </w:t>
+      </w:r>
+      <w:r>
+        <w:rPr>
+          <w:b/>
+        </w:rPr>
+        <w:t xml:space="preserve">        </w:t>
+      </w:r>
+      <w:r>
+        <w:rPr>
+          <w:b/>
+        </w:rPr>
+        <w:t xml:space="preserve">                            </w:t>
+      </w:r>
+      <w:r>
+        <w:t>(9</w:t>
+      </w:r>
+      <w:r>
+        <w:t>)</w:t>
+      </w:r>
+    </w:p>
+    <w:p/>
+    <w:p>
+      <w:r>
+        <w:t>The fuel centerline temperature at the next time step is then extrapolated from the adjacent nodes using a second order accurate forward differencing scheme.</w:t>
+      </w:r>
+      <w:r>
+        <w:t xml:space="preserve"> </w:t>
+      </w:r>
+      <m:oMath>
+        <m:sSubSup>
+          <m:sSubSupPr>
+            <m:ctrlPr>
+              <w:rPr>
+                <w:rFonts w:ascii="Cambria Math" w:hAnsi="Cambria Math"/>
+                <w:i/>
+              </w:rPr>
+            </m:ctrlPr>
+          </m:sSubSupPr>
+          <m:e>
+            <m:r>
+              <w:rPr>
+                <w:rFonts w:ascii="Cambria Math" w:hAnsi="Cambria Math"/>
+              </w:rPr>
+              <m:t>3T</m:t>
+            </m:r>
+          </m:e>
+          <m:sub>
+            <m:r>
+              <w:rPr>
+                <w:rFonts w:ascii="Cambria Math" w:hAnsi="Cambria Math"/>
+              </w:rPr>
+              <m:t>0</m:t>
+            </m:r>
+          </m:sub>
+          <m:sup>
+            <m:r>
+              <w:rPr>
+                <w:rFonts w:ascii="Cambria Math" w:hAnsi="Cambria Math"/>
+              </w:rPr>
+              <m:t>n+1</m:t>
+            </m:r>
+          </m:sup>
+        </m:sSubSup>
+        <m:r>
+          <w:rPr>
+            <w:rFonts w:ascii="Cambria Math" w:hAnsi="Cambria Math"/>
+          </w:rPr>
+          <m:t>=</m:t>
+        </m:r>
+        <m:sSubSup>
+          <m:sSubSupPr>
+            <m:ctrlPr>
+              <w:rPr>
+                <w:rFonts w:ascii="Cambria Math" w:hAnsi="Cambria Math"/>
+                <w:i/>
+              </w:rPr>
+            </m:ctrlPr>
+          </m:sSubSupPr>
+          <m:e>
+            <m:r>
+              <w:rPr>
+                <w:rFonts w:ascii="Cambria Math" w:hAnsi="Cambria Math"/>
+              </w:rPr>
+              <m:t>4T</m:t>
+            </m:r>
+          </m:e>
+          <m:sub>
+            <m:r>
+              <w:rPr>
+                <w:rFonts w:ascii="Cambria Math" w:hAnsi="Cambria Math"/>
+              </w:rPr>
+              <m:t>1</m:t>
+            </m:r>
+          </m:sub>
+          <m:sup>
+            <m:r>
+              <w:rPr>
+                <w:rFonts w:ascii="Cambria Math" w:hAnsi="Cambria Math"/>
+              </w:rPr>
+              <m:t>n+1</m:t>
+            </m:r>
+          </m:sup>
+        </m:sSubSup>
+        <m:r>
+          <w:rPr>
+            <w:rFonts w:ascii="Cambria Math" w:hAnsi="Cambria Math"/>
+          </w:rPr>
+          <m:t>-</m:t>
+        </m:r>
+        <m:sSubSup>
+          <m:sSubSupPr>
+            <m:ctrlPr>
+              <w:rPr>
+                <w:rFonts w:ascii="Cambria Math" w:hAnsi="Cambria Math"/>
+                <w:i/>
+              </w:rPr>
+            </m:ctrlPr>
+          </m:sSubSupPr>
+          <m:e>
+            <m:r>
+              <w:rPr>
+                <w:rFonts w:ascii="Cambria Math" w:hAnsi="Cambria Math"/>
+              </w:rPr>
+              <m:t>T</m:t>
+            </m:r>
+          </m:e>
+          <m:sub>
+            <m:r>
+              <w:rPr>
+                <w:rFonts w:ascii="Cambria Math" w:hAnsi="Cambria Math"/>
+              </w:rPr>
+              <m:t>2</m:t>
+            </m:r>
+          </m:sub>
+          <m:sup>
+            <m:r>
+              <w:rPr>
+                <w:rFonts w:ascii="Cambria Math" w:hAnsi="Cambria Math"/>
+              </w:rPr>
+              <m:t>n+1</m:t>
+            </m:r>
+          </m:sup>
+        </m:sSubSup>
+      </m:oMath>
+    </w:p>
+    <w:p/>
+    <w:p/>
+    <w:p>
+      <w:r>
+        <w:lastRenderedPageBreak/>
+        <w:t xml:space="preserve">At the boundary between </w:t>
       </w:r>
       <w:r>
         <w:t xml:space="preserve">the </w:t>
@@ -7256,7 +7430,19 @@
                       <w:rPr>
                         <w:rFonts w:ascii="Cambria Math" w:hAnsi="Cambria Math"/>
                       </w:rPr>
-                      <m:t>i+1</m:t>
+                      <m:t>i</m:t>
+                    </m:r>
+                    <m:r>
+                      <w:rPr>
+                        <w:rFonts w:ascii="Cambria Math" w:hAnsi="Cambria Math"/>
+                      </w:rPr>
+                      <m:t>-</m:t>
+                    </m:r>
+                    <m:r>
+                      <w:rPr>
+                        <w:rFonts w:ascii="Cambria Math" w:hAnsi="Cambria Math"/>
+                      </w:rPr>
+                      <m:t>1</m:t>
                     </m:r>
                   </m:sub>
                 </m:sSub>
@@ -7288,7 +7474,13 @@
                       <w:rPr>
                         <w:rFonts w:ascii="Cambria Math" w:hAnsi="Cambria Math"/>
                       </w:rPr>
-                      <m:t>i-1</m:t>
+                      <m:t>i</m:t>
+                    </m:r>
+                    <m:r>
+                      <w:rPr>
+                        <w:rFonts w:ascii="Cambria Math" w:hAnsi="Cambria Math"/>
+                      </w:rPr>
+                      <m:t>-2</m:t>
                     </m:r>
                   </m:sub>
                 </m:sSub>
@@ -7407,8 +7599,12 @@
                   </w:rPr>
                   <m:t>-</m:t>
                 </m:r>
-                <w:bookmarkStart w:id="10" w:name="_GoBack"/>
-                <w:bookmarkEnd w:id="10"/>
+                <m:r>
+                  <w:rPr>
+                    <w:rFonts w:ascii="Cambria Math" w:hAnsi="Cambria Math"/>
+                  </w:rPr>
+                  <m:t>4</m:t>
+                </m:r>
                 <m:sSubSup>
                   <m:sSubSupPr>
                     <m:ctrlPr>
@@ -7432,6 +7628,46 @@
                         <w:rFonts w:ascii="Cambria Math" w:hAnsi="Cambria Math"/>
                       </w:rPr>
                       <m:t>i-1</m:t>
+                    </m:r>
+                  </m:sub>
+                  <m:sup>
+                    <m:r>
+                      <w:rPr>
+                        <w:rFonts w:ascii="Cambria Math" w:hAnsi="Cambria Math"/>
+                      </w:rPr>
+                      <m:t>n+1</m:t>
+                    </m:r>
+                  </m:sup>
+                </m:sSubSup>
+                <m:r>
+                  <w:rPr>
+                    <w:rFonts w:ascii="Cambria Math" w:hAnsi="Cambria Math"/>
+                  </w:rPr>
+                  <m:t>+</m:t>
+                </m:r>
+                <m:sSubSup>
+                  <m:sSubSupPr>
+                    <m:ctrlPr>
+                      <w:rPr>
+                        <w:rFonts w:ascii="Cambria Math" w:hAnsi="Cambria Math"/>
+                        <w:i/>
+                      </w:rPr>
+                    </m:ctrlPr>
+                  </m:sSubSupPr>
+                  <m:e>
+                    <m:r>
+                      <w:rPr>
+                        <w:rFonts w:ascii="Cambria Math" w:hAnsi="Cambria Math"/>
+                      </w:rPr>
+                      <m:t>T</m:t>
+                    </m:r>
+                  </m:e>
+                  <m:sub>
+                    <m:r>
+                      <w:rPr>
+                        <w:rFonts w:ascii="Cambria Math" w:hAnsi="Cambria Math"/>
+                      </w:rPr>
+                      <m:t>i-2</m:t>
                     </m:r>
                   </m:sub>
                   <m:sup>
@@ -7473,7 +7709,19 @@
                       <w:rPr>
                         <w:rFonts w:ascii="Cambria Math" w:hAnsi="Cambria Math"/>
                       </w:rPr>
-                      <m:t>i+1</m:t>
+                      <m:t>i</m:t>
+                    </m:r>
+                    <m:r>
+                      <w:rPr>
+                        <w:rFonts w:ascii="Cambria Math" w:hAnsi="Cambria Math"/>
+                      </w:rPr>
+                      <m:t>-</m:t>
+                    </m:r>
+                    <m:r>
+                      <w:rPr>
+                        <w:rFonts w:ascii="Cambria Math" w:hAnsi="Cambria Math"/>
+                      </w:rPr>
+                      <m:t>1</m:t>
                     </m:r>
                   </m:sub>
                 </m:sSub>
@@ -7505,7 +7753,1168 @@
                       <w:rPr>
                         <w:rFonts w:ascii="Cambria Math" w:hAnsi="Cambria Math"/>
                       </w:rPr>
-                      <m:t>i-1</m:t>
+                      <m:t>i</m:t>
+                    </m:r>
+                    <m:r>
+                      <w:rPr>
+                        <w:rFonts w:ascii="Cambria Math" w:hAnsi="Cambria Math"/>
+                      </w:rPr>
+                      <m:t>-2</m:t>
+                    </m:r>
+                  </m:sub>
+                </m:sSub>
+              </m:den>
+            </m:f>
+          </m:e>
+        </m:d>
+        <m:r>
+          <m:rPr>
+            <m:sty m:val="p"/>
+          </m:rPr>
+          <w:rPr>
+            <w:rFonts w:ascii="Cambria Math" w:hAnsi="Cambria Math"/>
+          </w:rPr>
+          <m:t>+</m:t>
+        </m:r>
+        <m:f>
+          <m:fPr>
+            <m:ctrlPr>
+              <w:rPr>
+                <w:rFonts w:ascii="Cambria Math" w:hAnsi="Cambria Math"/>
+              </w:rPr>
+            </m:ctrlPr>
+          </m:fPr>
+          <m:num>
+            <m:r>
+              <m:rPr>
+                <m:sty m:val="p"/>
+              </m:rPr>
+              <w:rPr>
+                <w:rFonts w:ascii="Cambria Math" w:hAnsi="Cambria Math"/>
+              </w:rPr>
+              <m:t>1</m:t>
+            </m:r>
+          </m:num>
+          <m:den>
+            <m:sSub>
+              <m:sSubPr>
+                <m:ctrlPr>
+                  <w:rPr>
+                    <w:rFonts w:ascii="Cambria Math" w:hAnsi="Cambria Math"/>
+                  </w:rPr>
+                </m:ctrlPr>
+              </m:sSubPr>
+              <m:e>
+                <m:r>
+                  <m:rPr>
+                    <m:sty m:val="p"/>
+                  </m:rPr>
+                  <w:rPr>
+                    <w:rFonts w:ascii="Cambria Math" w:hAnsi="Cambria Math"/>
+                  </w:rPr>
+                  <m:t>∀</m:t>
+                </m:r>
+              </m:e>
+              <m:sub>
+                <m:r>
+                  <m:rPr>
+                    <m:sty m:val="p"/>
+                  </m:rPr>
+                  <w:rPr>
+                    <w:rFonts w:ascii="Cambria Math" w:hAnsi="Cambria Math"/>
+                  </w:rPr>
+                  <m:t>i</m:t>
+                </m:r>
+              </m:sub>
+            </m:sSub>
+          </m:den>
+        </m:f>
+        <m:d>
+          <m:dPr>
+            <m:ctrlPr>
+              <w:rPr>
+                <w:rFonts w:ascii="Cambria Math" w:hAnsi="Cambria Math"/>
+              </w:rPr>
+            </m:ctrlPr>
+          </m:dPr>
+          <m:e>
+            <m:f>
+              <m:fPr>
+                <m:ctrlPr>
+                  <w:rPr>
+                    <w:rFonts w:ascii="Cambria Math" w:hAnsi="Cambria Math"/>
+                  </w:rPr>
+                </m:ctrlPr>
+              </m:fPr>
+              <m:num>
+                <m:sSubSup>
+                  <m:sSubSupPr>
+                    <m:ctrlPr>
+                      <w:rPr>
+                        <w:rFonts w:ascii="Cambria Math" w:hAnsi="Cambria Math"/>
+                        <w:i/>
+                      </w:rPr>
+                    </m:ctrlPr>
+                  </m:sSubSupPr>
+                  <m:e>
+                    <m:r>
+                      <w:rPr>
+                        <w:rFonts w:ascii="Cambria Math" w:hAnsi="Cambria Math"/>
+                      </w:rPr>
+                      <m:t>T</m:t>
+                    </m:r>
+                  </m:e>
+                  <m:sub>
+                    <m:r>
+                      <w:rPr>
+                        <w:rFonts w:ascii="Cambria Math" w:hAnsi="Cambria Math"/>
+                      </w:rPr>
+                      <m:t>i+1</m:t>
+                    </m:r>
+                  </m:sub>
+                  <m:sup>
+                    <m:r>
+                      <w:rPr>
+                        <w:rFonts w:ascii="Cambria Math" w:hAnsi="Cambria Math"/>
+                      </w:rPr>
+                      <m:t>n+1</m:t>
+                    </m:r>
+                  </m:sup>
+                </m:sSubSup>
+                <m:r>
+                  <w:rPr>
+                    <w:rFonts w:ascii="Cambria Math" w:hAnsi="Cambria Math"/>
+                  </w:rPr>
+                  <m:t>-</m:t>
+                </m:r>
+                <m:sSubSup>
+                  <m:sSubSupPr>
+                    <m:ctrlPr>
+                      <w:rPr>
+                        <w:rFonts w:ascii="Cambria Math" w:hAnsi="Cambria Math"/>
+                        <w:i/>
+                      </w:rPr>
+                    </m:ctrlPr>
+                  </m:sSubSupPr>
+                  <m:e>
+                    <m:r>
+                      <w:rPr>
+                        <w:rFonts w:ascii="Cambria Math" w:hAnsi="Cambria Math"/>
+                      </w:rPr>
+                      <m:t>T</m:t>
+                    </m:r>
+                  </m:e>
+                  <m:sub>
+                    <m:r>
+                      <w:rPr>
+                        <w:rFonts w:ascii="Cambria Math" w:hAnsi="Cambria Math"/>
+                      </w:rPr>
+                      <m:t>i</m:t>
+                    </m:r>
+                  </m:sub>
+                  <m:sup>
+                    <m:r>
+                      <w:rPr>
+                        <w:rFonts w:ascii="Cambria Math" w:hAnsi="Cambria Math"/>
+                      </w:rPr>
+                      <m:t>n+1</m:t>
+                    </m:r>
+                  </m:sup>
+                </m:sSubSup>
+              </m:num>
+              <m:den>
+                <m:sSub>
+                  <m:sSubPr>
+                    <m:ctrlPr>
+                      <w:rPr>
+                        <w:rFonts w:ascii="Cambria Math" w:hAnsi="Cambria Math"/>
+                        <w:i/>
+                      </w:rPr>
+                    </m:ctrlPr>
+                  </m:sSubPr>
+                  <m:e>
+                    <m:r>
+                      <w:rPr>
+                        <w:rFonts w:ascii="Cambria Math" w:hAnsi="Cambria Math"/>
+                      </w:rPr>
+                      <m:t>R</m:t>
+                    </m:r>
+                  </m:e>
+                  <m:sub>
+                    <m:r>
+                      <w:rPr>
+                        <w:rFonts w:ascii="Cambria Math" w:hAnsi="Cambria Math"/>
+                      </w:rPr>
+                      <m:t>gap</m:t>
+                    </m:r>
+                  </m:sub>
+                </m:sSub>
+              </m:den>
+            </m:f>
+          </m:e>
+        </m:d>
+        <m:r>
+          <m:rPr>
+            <m:sty m:val="p"/>
+          </m:rPr>
+          <w:rPr>
+            <w:rFonts w:ascii="Cambria Math" w:hAnsi="Cambria Math"/>
+          </w:rPr>
+          <m:t>=</m:t>
+        </m:r>
+      </m:oMath>
+      <w:r>
+        <w:t xml:space="preserve">0    </w:t>
+      </w:r>
+      <w:r>
+        <w:t xml:space="preserve"> </w:t>
+      </w:r>
+      <w:r>
+        <w:t xml:space="preserve">  </w:t>
+      </w:r>
+      <w:r>
+        <w:t xml:space="preserve"> </w:t>
+      </w:r>
+      <w:r>
+        <w:t xml:space="preserve"> </w:t>
+      </w:r>
+      <w:r>
+        <w:t>(10</w:t>
+      </w:r>
+      <w:r>
+        <w:t>)</w:t>
+      </w:r>
+    </w:p>
+    <w:p/>
+    <w:p>
+      <w:r>
+        <w:t xml:space="preserve">At the boundary between </w:t>
+      </w:r>
+      <w:r>
+        <w:t xml:space="preserve">the inner and </w:t>
+      </w:r>
+      <w:r>
+        <w:t xml:space="preserve">outer </w:t>
+      </w:r>
+      <w:r>
+        <w:t>cladding</w:t>
+      </w:r>
+      <w:r>
+        <w:t xml:space="preserve"> surfaces</w:t>
+      </w:r>
+      <w:r>
+        <w:t xml:space="preserve">, the </w:t>
+      </w:r>
+      <w:r>
+        <w:t>finite difference equation is</w:t>
+      </w:r>
+    </w:p>
+    <w:p/>
+    <w:p>
+      <w:pPr>
+        <w:jc w:val="right"/>
+      </w:pPr>
+      <m:oMath>
+        <m:r>
+          <w:rPr>
+            <w:rFonts w:ascii="Cambria Math" w:hAnsi="Cambria Math"/>
+          </w:rPr>
+          <m:t>ρ</m:t>
+        </m:r>
+        <m:sSub>
+          <m:sSubPr>
+            <m:ctrlPr>
+              <w:rPr>
+                <w:rFonts w:ascii="Cambria Math" w:hAnsi="Cambria Math"/>
+              </w:rPr>
+            </m:ctrlPr>
+          </m:sSubPr>
+          <m:e>
+            <m:r>
+              <w:rPr>
+                <w:rFonts w:ascii="Cambria Math" w:hAnsi="Cambria Math"/>
+              </w:rPr>
+              <m:t>c</m:t>
+            </m:r>
+          </m:e>
+          <m:sub>
+            <m:r>
+              <w:rPr>
+                <w:rFonts w:ascii="Cambria Math" w:hAnsi="Cambria Math"/>
+              </w:rPr>
+              <m:t>p</m:t>
+            </m:r>
+          </m:sub>
+        </m:sSub>
+        <m:f>
+          <m:fPr>
+            <m:ctrlPr>
+              <w:rPr>
+                <w:rFonts w:ascii="Cambria Math" w:hAnsi="Cambria Math"/>
+              </w:rPr>
+            </m:ctrlPr>
+          </m:fPr>
+          <m:num>
+            <m:sSubSup>
+              <m:sSubSupPr>
+                <m:ctrlPr>
+                  <w:rPr>
+                    <w:rFonts w:ascii="Cambria Math" w:hAnsi="Cambria Math"/>
+                  </w:rPr>
+                </m:ctrlPr>
+              </m:sSubSupPr>
+              <m:e>
+                <m:r>
+                  <w:rPr>
+                    <w:rFonts w:ascii="Cambria Math" w:hAnsi="Cambria Math"/>
+                  </w:rPr>
+                  <m:t>T</m:t>
+                </m:r>
+              </m:e>
+              <m:sub>
+                <m:r>
+                  <w:rPr>
+                    <w:rFonts w:ascii="Cambria Math" w:hAnsi="Cambria Math"/>
+                  </w:rPr>
+                  <m:t>i</m:t>
+                </m:r>
+              </m:sub>
+              <m:sup>
+                <m:r>
+                  <w:rPr>
+                    <w:rFonts w:ascii="Cambria Math" w:hAnsi="Cambria Math"/>
+                  </w:rPr>
+                  <m:t>n</m:t>
+                </m:r>
+                <m:r>
+                  <m:rPr>
+                    <m:sty m:val="p"/>
+                  </m:rPr>
+                  <w:rPr>
+                    <w:rFonts w:ascii="Cambria Math" w:hAnsi="Cambria Math"/>
+                  </w:rPr>
+                  <m:t>+1</m:t>
+                </m:r>
+              </m:sup>
+            </m:sSubSup>
+            <m:r>
+              <m:rPr>
+                <m:sty m:val="p"/>
+              </m:rPr>
+              <w:rPr>
+                <w:rFonts w:ascii="Cambria Math" w:hAnsi="Cambria Math"/>
+              </w:rPr>
+              <m:t>-</m:t>
+            </m:r>
+            <m:sSubSup>
+              <m:sSubSupPr>
+                <m:ctrlPr>
+                  <w:rPr>
+                    <w:rFonts w:ascii="Cambria Math" w:hAnsi="Cambria Math"/>
+                  </w:rPr>
+                </m:ctrlPr>
+              </m:sSubSupPr>
+              <m:e>
+                <m:r>
+                  <w:rPr>
+                    <w:rFonts w:ascii="Cambria Math" w:hAnsi="Cambria Math"/>
+                  </w:rPr>
+                  <m:t>T</m:t>
+                </m:r>
+              </m:e>
+              <m:sub>
+                <m:r>
+                  <w:rPr>
+                    <w:rFonts w:ascii="Cambria Math" w:hAnsi="Cambria Math"/>
+                  </w:rPr>
+                  <m:t>i</m:t>
+                </m:r>
+              </m:sub>
+              <m:sup>
+                <m:r>
+                  <w:rPr>
+                    <w:rFonts w:ascii="Cambria Math" w:hAnsi="Cambria Math"/>
+                  </w:rPr>
+                  <m:t>n</m:t>
+                </m:r>
+              </m:sup>
+            </m:sSubSup>
+          </m:num>
+          <m:den>
+            <m:r>
+              <m:rPr>
+                <m:sty m:val="p"/>
+              </m:rPr>
+              <w:rPr>
+                <w:rFonts w:ascii="Cambria Math" w:hAnsi="Cambria Math"/>
+              </w:rPr>
+              <m:t>∆</m:t>
+            </m:r>
+            <m:r>
+              <w:rPr>
+                <w:rFonts w:ascii="Cambria Math" w:hAnsi="Cambria Math"/>
+              </w:rPr>
+              <m:t>t</m:t>
+            </m:r>
+          </m:den>
+        </m:f>
+        <m:r>
+          <m:rPr>
+            <m:sty m:val="p"/>
+          </m:rPr>
+          <w:rPr>
+            <w:rFonts w:ascii="Cambria Math" w:hAnsi="Cambria Math"/>
+          </w:rPr>
+          <m:t>-</m:t>
+        </m:r>
+        <m:f>
+          <m:fPr>
+            <m:ctrlPr>
+              <w:rPr>
+                <w:rFonts w:ascii="Cambria Math" w:hAnsi="Cambria Math"/>
+              </w:rPr>
+            </m:ctrlPr>
+          </m:fPr>
+          <m:num>
+            <m:r>
+              <m:rPr>
+                <m:sty m:val="p"/>
+              </m:rPr>
+              <w:rPr>
+                <w:rFonts w:ascii="Cambria Math" w:hAnsi="Cambria Math"/>
+              </w:rPr>
+              <m:t>1</m:t>
+            </m:r>
+          </m:num>
+          <m:den>
+            <m:sSub>
+              <m:sSubPr>
+                <m:ctrlPr>
+                  <w:rPr>
+                    <w:rFonts w:ascii="Cambria Math" w:hAnsi="Cambria Math"/>
+                  </w:rPr>
+                </m:ctrlPr>
+              </m:sSubPr>
+              <m:e>
+                <m:r>
+                  <m:rPr>
+                    <m:sty m:val="p"/>
+                  </m:rPr>
+                  <w:rPr>
+                    <w:rFonts w:ascii="Cambria Math" w:hAnsi="Cambria Math"/>
+                  </w:rPr>
+                  <m:t>∀</m:t>
+                </m:r>
+              </m:e>
+              <m:sub>
+                <m:r>
+                  <m:rPr>
+                    <m:sty m:val="p"/>
+                  </m:rPr>
+                  <w:rPr>
+                    <w:rFonts w:ascii="Cambria Math" w:hAnsi="Cambria Math"/>
+                  </w:rPr>
+                  <m:t>i</m:t>
+                </m:r>
+              </m:sub>
+            </m:sSub>
+          </m:den>
+        </m:f>
+        <m:d>
+          <m:dPr>
+            <m:ctrlPr>
+              <w:rPr>
+                <w:rFonts w:ascii="Cambria Math" w:hAnsi="Cambria Math"/>
+              </w:rPr>
+            </m:ctrlPr>
+          </m:dPr>
+          <m:e>
+            <m:f>
+              <m:fPr>
+                <m:ctrlPr>
+                  <w:rPr>
+                    <w:rFonts w:ascii="Cambria Math" w:hAnsi="Cambria Math"/>
+                  </w:rPr>
+                </m:ctrlPr>
+              </m:fPr>
+              <m:num>
+                <m:sSubSup>
+                  <m:sSubSupPr>
+                    <m:ctrlPr>
+                      <w:rPr>
+                        <w:rFonts w:ascii="Cambria Math" w:hAnsi="Cambria Math"/>
+                        <w:i/>
+                      </w:rPr>
+                    </m:ctrlPr>
+                  </m:sSubSupPr>
+                  <m:e>
+                    <m:r>
+                      <w:rPr>
+                        <w:rFonts w:ascii="Cambria Math" w:hAnsi="Cambria Math"/>
+                      </w:rPr>
+                      <m:t>T</m:t>
+                    </m:r>
+                  </m:e>
+                  <m:sub>
+                    <m:r>
+                      <w:rPr>
+                        <w:rFonts w:ascii="Cambria Math" w:hAnsi="Cambria Math"/>
+                      </w:rPr>
+                      <m:t>i</m:t>
+                    </m:r>
+                  </m:sub>
+                  <m:sup>
+                    <m:r>
+                      <w:rPr>
+                        <w:rFonts w:ascii="Cambria Math" w:hAnsi="Cambria Math"/>
+                      </w:rPr>
+                      <m:t>n+1</m:t>
+                    </m:r>
+                  </m:sup>
+                </m:sSubSup>
+                <m:r>
+                  <w:rPr>
+                    <w:rFonts w:ascii="Cambria Math" w:hAnsi="Cambria Math"/>
+                  </w:rPr>
+                  <m:t>-</m:t>
+                </m:r>
+                <m:sSubSup>
+                  <m:sSubSupPr>
+                    <m:ctrlPr>
+                      <w:rPr>
+                        <w:rFonts w:ascii="Cambria Math" w:hAnsi="Cambria Math"/>
+                        <w:i/>
+                      </w:rPr>
+                    </m:ctrlPr>
+                  </m:sSubSupPr>
+                  <m:e>
+                    <m:r>
+                      <w:rPr>
+                        <w:rFonts w:ascii="Cambria Math" w:hAnsi="Cambria Math"/>
+                      </w:rPr>
+                      <m:t>T</m:t>
+                    </m:r>
+                  </m:e>
+                  <m:sub>
+                    <m:r>
+                      <w:rPr>
+                        <w:rFonts w:ascii="Cambria Math" w:hAnsi="Cambria Math"/>
+                      </w:rPr>
+                      <m:t>i</m:t>
+                    </m:r>
+                    <m:r>
+                      <w:rPr>
+                        <w:rFonts w:ascii="Cambria Math" w:hAnsi="Cambria Math"/>
+                      </w:rPr>
+                      <m:t>-1</m:t>
+                    </m:r>
+                  </m:sub>
+                  <m:sup>
+                    <m:r>
+                      <w:rPr>
+                        <w:rFonts w:ascii="Cambria Math" w:hAnsi="Cambria Math"/>
+                      </w:rPr>
+                      <m:t>n+1</m:t>
+                    </m:r>
+                  </m:sup>
+                </m:sSubSup>
+              </m:num>
+              <m:den>
+                <m:sSub>
+                  <m:sSubPr>
+                    <m:ctrlPr>
+                      <w:rPr>
+                        <w:rFonts w:ascii="Cambria Math" w:hAnsi="Cambria Math"/>
+                        <w:i/>
+                      </w:rPr>
+                    </m:ctrlPr>
+                  </m:sSubPr>
+                  <m:e>
+                    <m:r>
+                      <w:rPr>
+                        <w:rFonts w:ascii="Cambria Math" w:hAnsi="Cambria Math"/>
+                      </w:rPr>
+                      <m:t>R</m:t>
+                    </m:r>
+                  </m:e>
+                  <m:sub>
+                    <m:r>
+                      <w:rPr>
+                        <w:rFonts w:ascii="Cambria Math" w:hAnsi="Cambria Math"/>
+                      </w:rPr>
+                      <m:t>gap</m:t>
+                    </m:r>
+                  </m:sub>
+                </m:sSub>
+              </m:den>
+            </m:f>
+          </m:e>
+        </m:d>
+        <m:r>
+          <m:rPr>
+            <m:sty m:val="p"/>
+          </m:rPr>
+          <w:rPr>
+            <w:rFonts w:ascii="Cambria Math" w:hAnsi="Cambria Math"/>
+          </w:rPr>
+          <m:t>+</m:t>
+        </m:r>
+        <m:f>
+          <m:fPr>
+            <m:ctrlPr>
+              <w:rPr>
+                <w:rFonts w:ascii="Cambria Math" w:hAnsi="Cambria Math"/>
+              </w:rPr>
+            </m:ctrlPr>
+          </m:fPr>
+          <m:num>
+            <m:r>
+              <m:rPr>
+                <m:sty m:val="p"/>
+              </m:rPr>
+              <w:rPr>
+                <w:rFonts w:ascii="Cambria Math" w:hAnsi="Cambria Math"/>
+              </w:rPr>
+              <m:t>1</m:t>
+            </m:r>
+          </m:num>
+          <m:den>
+            <m:sSub>
+              <m:sSubPr>
+                <m:ctrlPr>
+                  <w:rPr>
+                    <w:rFonts w:ascii="Cambria Math" w:hAnsi="Cambria Math"/>
+                  </w:rPr>
+                </m:ctrlPr>
+              </m:sSubPr>
+              <m:e>
+                <m:r>
+                  <m:rPr>
+                    <m:sty m:val="p"/>
+                  </m:rPr>
+                  <w:rPr>
+                    <w:rFonts w:ascii="Cambria Math" w:hAnsi="Cambria Math"/>
+                  </w:rPr>
+                  <m:t>∀</m:t>
+                </m:r>
+              </m:e>
+              <m:sub>
+                <m:r>
+                  <m:rPr>
+                    <m:sty m:val="p"/>
+                  </m:rPr>
+                  <w:rPr>
+                    <w:rFonts w:ascii="Cambria Math" w:hAnsi="Cambria Math"/>
+                  </w:rPr>
+                  <m:t>i</m:t>
+                </m:r>
+              </m:sub>
+            </m:sSub>
+          </m:den>
+        </m:f>
+        <m:d>
+          <m:dPr>
+            <m:ctrlPr>
+              <w:rPr>
+                <w:rFonts w:ascii="Cambria Math" w:hAnsi="Cambria Math"/>
+              </w:rPr>
+            </m:ctrlPr>
+          </m:dPr>
+          <m:e>
+            <m:f>
+              <m:fPr>
+                <m:ctrlPr>
+                  <w:rPr>
+                    <w:rFonts w:ascii="Cambria Math" w:hAnsi="Cambria Math"/>
+                  </w:rPr>
+                </m:ctrlPr>
+              </m:fPr>
+              <m:num>
+                <m:sSubSup>
+                  <m:sSubSupPr>
+                    <m:ctrlPr>
+                      <w:rPr>
+                        <w:rFonts w:ascii="Cambria Math" w:hAnsi="Cambria Math"/>
+                        <w:i/>
+                      </w:rPr>
+                    </m:ctrlPr>
+                  </m:sSubSupPr>
+                  <m:e>
+                    <m:r>
+                      <w:rPr>
+                        <w:rFonts w:ascii="Cambria Math" w:hAnsi="Cambria Math"/>
+                      </w:rPr>
+                      <m:t>T</m:t>
+                    </m:r>
+                  </m:e>
+                  <m:sub>
+                    <m:r>
+                      <w:rPr>
+                        <w:rFonts w:ascii="Cambria Math" w:hAnsi="Cambria Math"/>
+                      </w:rPr>
+                      <m:t>i+1</m:t>
+                    </m:r>
+                  </m:sub>
+                  <m:sup>
+                    <m:r>
+                      <w:rPr>
+                        <w:rFonts w:ascii="Cambria Math" w:hAnsi="Cambria Math"/>
+                      </w:rPr>
+                      <m:t>n+1</m:t>
+                    </m:r>
+                  </m:sup>
+                </m:sSubSup>
+                <m:r>
+                  <w:rPr>
+                    <w:rFonts w:ascii="Cambria Math" w:hAnsi="Cambria Math"/>
+                  </w:rPr>
+                  <m:t>-</m:t>
+                </m:r>
+                <m:sSubSup>
+                  <m:sSubSupPr>
+                    <m:ctrlPr>
+                      <w:rPr>
+                        <w:rFonts w:ascii="Cambria Math" w:hAnsi="Cambria Math"/>
+                        <w:i/>
+                      </w:rPr>
+                    </m:ctrlPr>
+                  </m:sSubSupPr>
+                  <m:e>
+                    <m:r>
+                      <w:rPr>
+                        <w:rFonts w:ascii="Cambria Math" w:hAnsi="Cambria Math"/>
+                      </w:rPr>
+                      <m:t>T</m:t>
+                    </m:r>
+                  </m:e>
+                  <m:sub>
+                    <m:r>
+                      <w:rPr>
+                        <w:rFonts w:ascii="Cambria Math" w:hAnsi="Cambria Math"/>
+                      </w:rPr>
+                      <m:t>i</m:t>
+                    </m:r>
+                  </m:sub>
+                  <m:sup>
+                    <m:r>
+                      <w:rPr>
+                        <w:rFonts w:ascii="Cambria Math" w:hAnsi="Cambria Math"/>
+                      </w:rPr>
+                      <m:t>n+1</m:t>
+                    </m:r>
+                  </m:sup>
+                </m:sSubSup>
+              </m:num>
+              <m:den>
+                <m:sSub>
+                  <m:sSubPr>
+                    <m:ctrlPr>
+                      <w:rPr>
+                        <w:rFonts w:ascii="Cambria Math" w:hAnsi="Cambria Math"/>
+                        <w:i/>
+                      </w:rPr>
+                    </m:ctrlPr>
+                  </m:sSubPr>
+                  <m:e>
+                    <m:r>
+                      <w:rPr>
+                        <w:rFonts w:ascii="Cambria Math" w:hAnsi="Cambria Math"/>
+                      </w:rPr>
+                      <m:t>R</m:t>
+                    </m:r>
+                  </m:e>
+                  <m:sub>
+                    <m:r>
+                      <w:rPr>
+                        <w:rFonts w:ascii="Cambria Math" w:hAnsi="Cambria Math"/>
+                      </w:rPr>
+                      <m:t>clad</m:t>
+                    </m:r>
+                  </m:sub>
+                </m:sSub>
+              </m:den>
+            </m:f>
+          </m:e>
+        </m:d>
+        <m:r>
+          <m:rPr>
+            <m:sty m:val="p"/>
+          </m:rPr>
+          <w:rPr>
+            <w:rFonts w:ascii="Cambria Math" w:hAnsi="Cambria Math"/>
+          </w:rPr>
+          <m:t>=</m:t>
+        </m:r>
+      </m:oMath>
+      <w:r>
+        <w:t xml:space="preserve">0                  </w:t>
+      </w:r>
+      <w:r>
+        <w:t xml:space="preserve">  </w:t>
+      </w:r>
+      <w:r>
+        <w:t xml:space="preserve">        </w:t>
+      </w:r>
+      <w:r>
+        <w:t xml:space="preserve">  </w:t>
+      </w:r>
+      <w:r>
+        <w:t>(11</w:t>
+      </w:r>
+      <w:r>
+        <w:t>)</w:t>
+      </w:r>
+    </w:p>
+    <w:p>
+      <w:r>
+        <w:t xml:space="preserve">At the boundary between the </w:t>
+      </w:r>
+      <w:r>
+        <w:t xml:space="preserve">outer surface of the cladding </w:t>
+      </w:r>
+      <w:r>
+        <w:t xml:space="preserve">and </w:t>
+      </w:r>
+      <w:r>
+        <w:t>the fluid, the fin</w:t>
+      </w:r>
+      <w:r>
+        <w:t>i</w:t>
+      </w:r>
+      <w:bookmarkStart w:id="10" w:name="_GoBack"/>
+      <w:bookmarkEnd w:id="10"/>
+      <w:r>
+        <w:t>te difference equation is</w:t>
+      </w:r>
+    </w:p>
+    <w:p/>
+    <w:p>
+      <w:pPr>
+        <w:jc w:val="right"/>
+      </w:pPr>
+      <m:oMath>
+        <m:r>
+          <w:rPr>
+            <w:rFonts w:ascii="Cambria Math" w:hAnsi="Cambria Math"/>
+          </w:rPr>
+          <m:t>ρ</m:t>
+        </m:r>
+        <m:sSub>
+          <m:sSubPr>
+            <m:ctrlPr>
+              <w:rPr>
+                <w:rFonts w:ascii="Cambria Math" w:hAnsi="Cambria Math"/>
+              </w:rPr>
+            </m:ctrlPr>
+          </m:sSubPr>
+          <m:e>
+            <m:r>
+              <w:rPr>
+                <w:rFonts w:ascii="Cambria Math" w:hAnsi="Cambria Math"/>
+              </w:rPr>
+              <m:t>c</m:t>
+            </m:r>
+          </m:e>
+          <m:sub>
+            <m:r>
+              <w:rPr>
+                <w:rFonts w:ascii="Cambria Math" w:hAnsi="Cambria Math"/>
+              </w:rPr>
+              <m:t>p</m:t>
+            </m:r>
+          </m:sub>
+        </m:sSub>
+        <m:f>
+          <m:fPr>
+            <m:ctrlPr>
+              <w:rPr>
+                <w:rFonts w:ascii="Cambria Math" w:hAnsi="Cambria Math"/>
+              </w:rPr>
+            </m:ctrlPr>
+          </m:fPr>
+          <m:num>
+            <m:sSubSup>
+              <m:sSubSupPr>
+                <m:ctrlPr>
+                  <w:rPr>
+                    <w:rFonts w:ascii="Cambria Math" w:hAnsi="Cambria Math"/>
+                  </w:rPr>
+                </m:ctrlPr>
+              </m:sSubSupPr>
+              <m:e>
+                <m:r>
+                  <w:rPr>
+                    <w:rFonts w:ascii="Cambria Math" w:hAnsi="Cambria Math"/>
+                  </w:rPr>
+                  <m:t>T</m:t>
+                </m:r>
+              </m:e>
+              <m:sub>
+                <m:r>
+                  <w:rPr>
+                    <w:rFonts w:ascii="Cambria Math" w:hAnsi="Cambria Math"/>
+                  </w:rPr>
+                  <m:t>i</m:t>
+                </m:r>
+              </m:sub>
+              <m:sup>
+                <m:r>
+                  <w:rPr>
+                    <w:rFonts w:ascii="Cambria Math" w:hAnsi="Cambria Math"/>
+                  </w:rPr>
+                  <m:t>n</m:t>
+                </m:r>
+                <m:r>
+                  <m:rPr>
+                    <m:sty m:val="p"/>
+                  </m:rPr>
+                  <w:rPr>
+                    <w:rFonts w:ascii="Cambria Math" w:hAnsi="Cambria Math"/>
+                  </w:rPr>
+                  <m:t>+1</m:t>
+                </m:r>
+              </m:sup>
+            </m:sSubSup>
+            <m:r>
+              <m:rPr>
+                <m:sty m:val="p"/>
+              </m:rPr>
+              <w:rPr>
+                <w:rFonts w:ascii="Cambria Math" w:hAnsi="Cambria Math"/>
+              </w:rPr>
+              <m:t>-</m:t>
+            </m:r>
+            <m:sSubSup>
+              <m:sSubSupPr>
+                <m:ctrlPr>
+                  <w:rPr>
+                    <w:rFonts w:ascii="Cambria Math" w:hAnsi="Cambria Math"/>
+                  </w:rPr>
+                </m:ctrlPr>
+              </m:sSubSupPr>
+              <m:e>
+                <m:r>
+                  <w:rPr>
+                    <w:rFonts w:ascii="Cambria Math" w:hAnsi="Cambria Math"/>
+                  </w:rPr>
+                  <m:t>T</m:t>
+                </m:r>
+              </m:e>
+              <m:sub>
+                <m:r>
+                  <w:rPr>
+                    <w:rFonts w:ascii="Cambria Math" w:hAnsi="Cambria Math"/>
+                  </w:rPr>
+                  <m:t>i</m:t>
+                </m:r>
+              </m:sub>
+              <m:sup>
+                <m:r>
+                  <w:rPr>
+                    <w:rFonts w:ascii="Cambria Math" w:hAnsi="Cambria Math"/>
+                  </w:rPr>
+                  <m:t>n</m:t>
+                </m:r>
+              </m:sup>
+            </m:sSubSup>
+          </m:num>
+          <m:den>
+            <m:r>
+              <m:rPr>
+                <m:sty m:val="p"/>
+              </m:rPr>
+              <w:rPr>
+                <w:rFonts w:ascii="Cambria Math" w:hAnsi="Cambria Math"/>
+              </w:rPr>
+              <m:t>∆</m:t>
+            </m:r>
+            <m:r>
+              <w:rPr>
+                <w:rFonts w:ascii="Cambria Math" w:hAnsi="Cambria Math"/>
+              </w:rPr>
+              <m:t>t</m:t>
+            </m:r>
+          </m:den>
+        </m:f>
+        <m:r>
+          <m:rPr>
+            <m:sty m:val="p"/>
+          </m:rPr>
+          <w:rPr>
+            <w:rFonts w:ascii="Cambria Math" w:hAnsi="Cambria Math"/>
+          </w:rPr>
+          <m:t>-</m:t>
+        </m:r>
+        <m:f>
+          <m:fPr>
+            <m:ctrlPr>
+              <w:rPr>
+                <w:rFonts w:ascii="Cambria Math" w:hAnsi="Cambria Math"/>
+              </w:rPr>
+            </m:ctrlPr>
+          </m:fPr>
+          <m:num>
+            <m:r>
+              <m:rPr>
+                <m:sty m:val="p"/>
+              </m:rPr>
+              <w:rPr>
+                <w:rFonts w:ascii="Cambria Math" w:hAnsi="Cambria Math"/>
+              </w:rPr>
+              <m:t>1</m:t>
+            </m:r>
+          </m:num>
+          <m:den>
+            <m:sSub>
+              <m:sSubPr>
+                <m:ctrlPr>
+                  <w:rPr>
+                    <w:rFonts w:ascii="Cambria Math" w:hAnsi="Cambria Math"/>
+                  </w:rPr>
+                </m:ctrlPr>
+              </m:sSubPr>
+              <m:e>
+                <m:r>
+                  <m:rPr>
+                    <m:sty m:val="p"/>
+                  </m:rPr>
+                  <w:rPr>
+                    <w:rFonts w:ascii="Cambria Math" w:hAnsi="Cambria Math"/>
+                  </w:rPr>
+                  <m:t>∀</m:t>
+                </m:r>
+              </m:e>
+              <m:sub>
+                <m:r>
+                  <m:rPr>
+                    <m:sty m:val="p"/>
+                  </m:rPr>
+                  <w:rPr>
+                    <w:rFonts w:ascii="Cambria Math" w:hAnsi="Cambria Math"/>
+                  </w:rPr>
+                  <m:t>i</m:t>
+                </m:r>
+              </m:sub>
+            </m:sSub>
+          </m:den>
+        </m:f>
+        <m:d>
+          <m:dPr>
+            <m:ctrlPr>
+              <w:rPr>
+                <w:rFonts w:ascii="Cambria Math" w:hAnsi="Cambria Math"/>
+              </w:rPr>
+            </m:ctrlPr>
+          </m:dPr>
+          <m:e>
+            <m:f>
+              <m:fPr>
+                <m:ctrlPr>
+                  <w:rPr>
+                    <w:rFonts w:ascii="Cambria Math" w:hAnsi="Cambria Math"/>
+                  </w:rPr>
+                </m:ctrlPr>
+              </m:fPr>
+              <m:num>
+                <m:sSubSup>
+                  <m:sSubSupPr>
+                    <m:ctrlPr>
+                      <w:rPr>
+                        <w:rFonts w:ascii="Cambria Math" w:hAnsi="Cambria Math"/>
+                        <w:i/>
+                      </w:rPr>
+                    </m:ctrlPr>
+                  </m:sSubSupPr>
+                  <m:e>
+                    <m:r>
+                      <w:rPr>
+                        <w:rFonts w:ascii="Cambria Math" w:hAnsi="Cambria Math"/>
+                      </w:rPr>
+                      <m:t>T</m:t>
+                    </m:r>
+                  </m:e>
+                  <m:sub>
+                    <m:r>
+                      <w:rPr>
+                        <w:rFonts w:ascii="Cambria Math" w:hAnsi="Cambria Math"/>
+                      </w:rPr>
+                      <m:t>i+1</m:t>
+                    </m:r>
+                  </m:sub>
+                  <m:sup>
+                    <m:r>
+                      <w:rPr>
+                        <w:rFonts w:ascii="Cambria Math" w:hAnsi="Cambria Math"/>
+                      </w:rPr>
+                      <m:t>n+1</m:t>
+                    </m:r>
+                  </m:sup>
+                </m:sSubSup>
+                <m:r>
+                  <w:rPr>
+                    <w:rFonts w:ascii="Cambria Math" w:hAnsi="Cambria Math"/>
+                  </w:rPr>
+                  <m:t>-</m:t>
+                </m:r>
+                <m:sSubSup>
+                  <m:sSubSupPr>
+                    <m:ctrlPr>
+                      <w:rPr>
+                        <w:rFonts w:ascii="Cambria Math" w:hAnsi="Cambria Math"/>
+                        <w:i/>
+                      </w:rPr>
+                    </m:ctrlPr>
+                  </m:sSubSupPr>
+                  <m:e>
+                    <m:r>
+                      <w:rPr>
+                        <w:rFonts w:ascii="Cambria Math" w:hAnsi="Cambria Math"/>
+                      </w:rPr>
+                      <m:t>T</m:t>
+                    </m:r>
+                  </m:e>
+                  <m:sub>
+                    <m:r>
+                      <w:rPr>
+                        <w:rFonts w:ascii="Cambria Math" w:hAnsi="Cambria Math"/>
+                      </w:rPr>
+                      <m:t>i</m:t>
+                    </m:r>
+                  </m:sub>
+                  <m:sup>
+                    <m:r>
+                      <w:rPr>
+                        <w:rFonts w:ascii="Cambria Math" w:hAnsi="Cambria Math"/>
+                      </w:rPr>
+                      <m:t>n+1</m:t>
+                    </m:r>
+                  </m:sup>
+                </m:sSubSup>
+              </m:num>
+              <m:den>
+                <m:sSub>
+                  <m:sSubPr>
+                    <m:ctrlPr>
+                      <w:rPr>
+                        <w:rFonts w:ascii="Cambria Math" w:hAnsi="Cambria Math"/>
+                        <w:i/>
+                      </w:rPr>
+                    </m:ctrlPr>
+                  </m:sSubPr>
+                  <m:e>
+                    <m:r>
+                      <w:rPr>
+                        <w:rFonts w:ascii="Cambria Math" w:hAnsi="Cambria Math"/>
+                      </w:rPr>
+                      <m:t>R</m:t>
+                    </m:r>
+                  </m:e>
+                  <m:sub>
+                    <m:r>
+                      <w:rPr>
+                        <w:rFonts w:ascii="Cambria Math" w:hAnsi="Cambria Math"/>
+                      </w:rPr>
+                      <m:t>clad</m:t>
                     </m:r>
                   </m:sub>
                 </m:sSub>
@@ -7522,23 +8931,15 @@
           </w:rPr>
           <m:t>-</m:t>
         </m:r>
-        <m:sSup>
-          <m:sSupPr>
+        <m:f>
+          <m:fPr>
             <m:ctrlPr>
               <w:rPr>
                 <w:rFonts w:ascii="Cambria Math" w:hAnsi="Cambria Math"/>
               </w:rPr>
             </m:ctrlPr>
-          </m:sSupPr>
-          <m:e>
-            <m:r>
-              <w:rPr>
-                <w:rFonts w:ascii="Cambria Math" w:hAnsi="Cambria Math"/>
-              </w:rPr>
-              <m:t>q</m:t>
-            </m:r>
-          </m:e>
-          <m:sup>
+          </m:fPr>
+          <m:num>
             <m:r>
               <m:rPr>
                 <m:sty m:val="p"/>
@@ -7546,30 +8947,215 @@
               <w:rPr>
                 <w:rFonts w:ascii="Cambria Math" w:hAnsi="Cambria Math"/>
               </w:rPr>
-              <m:t>'''</m:t>
-            </m:r>
-          </m:sup>
-        </m:sSup>
+              <m:t>2π</m:t>
+            </m:r>
+            <m:sSub>
+              <m:sSubPr>
+                <m:ctrlPr>
+                  <w:rPr>
+                    <w:rFonts w:ascii="Cambria Math" w:hAnsi="Cambria Math"/>
+                  </w:rPr>
+                </m:ctrlPr>
+              </m:sSubPr>
+              <m:e>
+                <m:r>
+                  <m:rPr>
+                    <m:sty m:val="p"/>
+                  </m:rPr>
+                  <w:rPr>
+                    <w:rFonts w:ascii="Cambria Math" w:hAnsi="Cambria Math"/>
+                  </w:rPr>
+                  <m:t>r</m:t>
+                </m:r>
+              </m:e>
+              <m:sub>
+                <m:r>
+                  <m:rPr>
+                    <m:sty m:val="p"/>
+                  </m:rPr>
+                  <w:rPr>
+                    <w:rFonts w:ascii="Cambria Math" w:hAnsi="Cambria Math"/>
+                  </w:rPr>
+                  <m:t>i</m:t>
+                </m:r>
+              </m:sub>
+            </m:sSub>
+            <m:r>
+              <w:rPr>
+                <w:rFonts w:ascii="Cambria Math" w:hAnsi="Cambria Math"/>
+              </w:rPr>
+              <m:t>Δz</m:t>
+            </m:r>
+          </m:num>
+          <m:den>
+            <m:sSub>
+              <m:sSubPr>
+                <m:ctrlPr>
+                  <w:rPr>
+                    <w:rFonts w:ascii="Cambria Math" w:hAnsi="Cambria Math"/>
+                  </w:rPr>
+                </m:ctrlPr>
+              </m:sSubPr>
+              <m:e>
+                <m:r>
+                  <m:rPr>
+                    <m:sty m:val="p"/>
+                  </m:rPr>
+                  <w:rPr>
+                    <w:rFonts w:ascii="Cambria Math" w:hAnsi="Cambria Math"/>
+                  </w:rPr>
+                  <m:t>∀</m:t>
+                </m:r>
+              </m:e>
+              <m:sub>
+                <m:r>
+                  <m:rPr>
+                    <m:sty m:val="p"/>
+                  </m:rPr>
+                  <w:rPr>
+                    <w:rFonts w:ascii="Cambria Math" w:hAnsi="Cambria Math"/>
+                  </w:rPr>
+                  <m:t>i</m:t>
+                </m:r>
+              </m:sub>
+            </m:sSub>
+          </m:den>
+        </m:f>
+        <m:sSub>
+          <m:sSubPr>
+            <m:ctrlPr>
+              <w:rPr>
+                <w:rFonts w:ascii="Cambria Math" w:hAnsi="Cambria Math"/>
+              </w:rPr>
+            </m:ctrlPr>
+          </m:sSubPr>
+          <m:e>
+            <m:r>
+              <w:rPr>
+                <w:rFonts w:ascii="Cambria Math" w:hAnsi="Cambria Math"/>
+              </w:rPr>
+              <m:t>h</m:t>
+            </m:r>
+          </m:e>
+          <m:sub>
+            <m:r>
+              <w:rPr>
+                <w:rFonts w:ascii="Cambria Math" w:hAnsi="Cambria Math"/>
+              </w:rPr>
+              <m:t>l</m:t>
+            </m:r>
+          </m:sub>
+        </m:sSub>
+        <m:d>
+          <m:dPr>
+            <m:ctrlPr>
+              <w:rPr>
+                <w:rFonts w:ascii="Cambria Math" w:hAnsi="Cambria Math"/>
+              </w:rPr>
+            </m:ctrlPr>
+          </m:dPr>
+          <m:e>
+            <m:sSubSup>
+              <m:sSubSupPr>
+                <m:ctrlPr>
+                  <w:rPr>
+                    <w:rFonts w:ascii="Cambria Math" w:hAnsi="Cambria Math"/>
+                    <w:i/>
+                  </w:rPr>
+                </m:ctrlPr>
+              </m:sSubSupPr>
+              <m:e>
+                <m:r>
+                  <w:rPr>
+                    <w:rFonts w:ascii="Cambria Math" w:hAnsi="Cambria Math"/>
+                  </w:rPr>
+                  <m:t>T</m:t>
+                </m:r>
+              </m:e>
+              <m:sub>
+                <m:r>
+                  <w:rPr>
+                    <w:rFonts w:ascii="Cambria Math" w:hAnsi="Cambria Math"/>
+                  </w:rPr>
+                  <m:t>i+1</m:t>
+                </m:r>
+              </m:sub>
+              <m:sup>
+                <m:r>
+                  <w:rPr>
+                    <w:rFonts w:ascii="Cambria Math" w:hAnsi="Cambria Math"/>
+                  </w:rPr>
+                  <m:t>n+1</m:t>
+                </m:r>
+              </m:sup>
+            </m:sSubSup>
+            <m:r>
+              <w:rPr>
+                <w:rFonts w:ascii="Cambria Math" w:hAnsi="Cambria Math"/>
+              </w:rPr>
+              <m:t>-</m:t>
+            </m:r>
+            <m:sSub>
+              <m:sSubPr>
+                <m:ctrlPr>
+                  <w:rPr>
+                    <w:rFonts w:ascii="Cambria Math" w:hAnsi="Cambria Math"/>
+                    <w:i/>
+                  </w:rPr>
+                </m:ctrlPr>
+              </m:sSubPr>
+              <m:e>
+                <m:r>
+                  <w:rPr>
+                    <w:rFonts w:ascii="Cambria Math" w:hAnsi="Cambria Math"/>
+                  </w:rPr>
+                  <m:t>T</m:t>
+                </m:r>
+              </m:e>
+              <m:sub>
+                <m:r>
+                  <w:rPr>
+                    <w:rFonts w:ascii="Cambria Math" w:hAnsi="Cambria Math"/>
+                  </w:rPr>
+                  <m:t>f</m:t>
+                </m:r>
+              </m:sub>
+            </m:sSub>
+          </m:e>
+        </m:d>
+        <m:r>
+          <m:rPr>
+            <m:sty m:val="p"/>
+          </m:rPr>
+          <w:rPr>
+            <w:rFonts w:ascii="Cambria Math" w:hAnsi="Cambria Math"/>
+          </w:rPr>
+          <m:t>=</m:t>
+        </m:r>
       </m:oMath>
       <w:r>
-        <w:t>=0                    (9)</w:t>
+        <w:t xml:space="preserve">0             </w:t>
+      </w:r>
+      <w:r>
+        <w:t xml:space="preserve"> </w:t>
+      </w:r>
+      <w:r>
+        <w:t xml:space="preserve"> </w:t>
+      </w:r>
+      <w:r>
+        <w:t xml:space="preserve">   </w:t>
+      </w:r>
+      <w:r>
+        <w:t xml:space="preserve">       (11)</w:t>
       </w:r>
     </w:p>
     <w:p/>
-    <w:p/>
-    <w:p/>
     <w:p>
       <w:r>
-        <w:lastRenderedPageBreak/>
         <w:t xml:space="preserve">The heat transfer coefficient is calculated using the </w:t>
       </w:r>
-      <w:proofErr w:type="spellStart"/>
-      <w:r>
-        <w:t>Dittus-Boelter</w:t>
-      </w:r>
-      <w:proofErr w:type="spellEnd"/>
-      <w:r>
-        <w:t xml:space="preserve"> correlation. </w:t>
+      <w:r>
+        <w:t xml:space="preserve">Dittus-Boelter correlation. </w:t>
       </w:r>
       <w:r>
         <w:t xml:space="preserve">The fluid properties are evaluated at the average of the wall surface temperature and bulk fluid temperature. </w:t>
@@ -7788,15 +9374,7 @@
         <w:t>, and</w:t>
       </w:r>
       <w:r>
-        <w:t xml:space="preserve"> a residual function array </w:t>
-      </w:r>
-      <w:proofErr w:type="gramStart"/>
-      <w:r>
-        <w:t>F(</w:t>
-      </w:r>
-      <w:proofErr w:type="gramEnd"/>
-      <w:r>
-        <w:t xml:space="preserve">X) </w:t>
+        <w:t xml:space="preserve"> a residual function array F(X) </w:t>
       </w:r>
       <w:r>
         <w:t>which</w:t>
@@ -8324,10 +9902,11 @@
         <w:rPr>
           <w:noProof/>
         </w:rPr>
+        <w:lastRenderedPageBreak/>
         <w:drawing>
-          <wp:inline distT="0" distB="0" distL="0" distR="0" wp14:anchorId="72DFF4CB" wp14:editId="2C73A62B">
-            <wp:extent cx="1647825" cy="2041595"/>
-            <wp:effectExtent l="25400" t="25400" r="28575" b="15875"/>
+          <wp:inline distT="0" distB="0" distL="0" distR="0" wp14:anchorId="72DFF4CB" wp14:editId="15745E90">
+            <wp:extent cx="1915423" cy="2373140"/>
+            <wp:effectExtent l="25400" t="25400" r="15240" b="14605"/>
             <wp:docPr id="7" name="Explicit-Diagram.jpg"/>
             <wp:cNvGraphicFramePr>
               <a:graphicFrameLocks xmlns:a="http://schemas.openxmlformats.org/drawingml/2006/main" noChangeAspect="1"/>
@@ -8353,7 +9932,7 @@
                   <pic:spPr bwMode="auto">
                     <a:xfrm>
                       <a:off x="0" y="0"/>
-                      <a:ext cx="1648326" cy="2042216"/>
+                      <a:ext cx="1916071" cy="2373943"/>
                     </a:xfrm>
                     <a:prstGeom prst="rect">
                       <a:avLst/>
@@ -8384,9 +9963,9 @@
           <w:noProof/>
         </w:rPr>
         <w:drawing>
-          <wp:inline distT="0" distB="0" distL="0" distR="0" wp14:anchorId="12998286" wp14:editId="3DCEFCB6">
-            <wp:extent cx="1687195" cy="2020853"/>
-            <wp:effectExtent l="25400" t="25400" r="14605" b="36830"/>
+          <wp:inline distT="0" distB="0" distL="0" distR="0" wp14:anchorId="12998286" wp14:editId="7DAEF9AC">
+            <wp:extent cx="1981746" cy="2373655"/>
+            <wp:effectExtent l="25400" t="25400" r="25400" b="13970"/>
             <wp:docPr id="8" name="Implicit-Diagram.jpg"/>
             <wp:cNvGraphicFramePr>
               <a:graphicFrameLocks xmlns:a="http://schemas.openxmlformats.org/drawingml/2006/main" noChangeAspect="1"/>
@@ -8412,7 +9991,7 @@
                   <pic:spPr bwMode="auto">
                     <a:xfrm>
                       <a:off x="0" y="0"/>
-                      <a:ext cx="1690384" cy="2024673"/>
+                      <a:ext cx="1985770" cy="2378475"/>
                     </a:xfrm>
                     <a:prstGeom prst="rect">
                       <a:avLst/>
@@ -8462,11 +10041,7 @@
     <w:p/>
     <w:p>
       <w:r>
-        <w:t xml:space="preserve">The fluid Jacobian matrix contains 3 conservation equations for every axial level. The liquid function residuals are appended in the order of mass conservation, energy conservation, and momentum conservation for each axial level. These correspond the pressure, enthalpy, and velocity at each axial level. The liquid Jacobian matrix can be evaluated as either semi-implicit or fully implicit. The solid Jacobian matrix contains 1 energy conservation equation for each node in the rod. Since axial and </w:t>
-      </w:r>
-      <w:r>
-        <w:lastRenderedPageBreak/>
-        <w:t xml:space="preserve">azimuthal conduction are not computed, each radial level is computed separately from the rest. This can be seen by the lack of cross terms in the Jacobian matrix at each axial level. The Jacobian matrix on the right is an implicit coupling between the implicit liquid Jacobian matrix and the implicit solid matrix. The cross terms in the top right corner represent the effect of the wall temperature on the energy equation in the liquid Jacobian matrix. The terms on the bottom left represent the effects of pressure, enthalpy, and velocity on the energy equation in the solid Jacobian matrix. </w:t>
+        <w:t xml:space="preserve">The fluid Jacobian matrix contains 3 conservation equations for every axial level. The liquid function residuals are appended in the order of mass conservation, energy conservation, and momentum conservation for each axial level. These correspond the pressure, enthalpy, and velocity at each axial level. The liquid Jacobian matrix can be evaluated as either semi-implicit or fully implicit. The solid Jacobian matrix contains 1 energy conservation equation for each node in the rod. Since axial and azimuthal conduction are not computed, each radial level is computed separately from the rest. This can be seen by the lack of cross terms in the Jacobian matrix at each axial level. The Jacobian matrix on the right is an implicit coupling between the implicit liquid Jacobian matrix and the implicit solid matrix. The cross terms in the top right corner represent the effect of the wall temperature on the energy equation in the liquid Jacobian matrix. The terms on the bottom left represent the effects of pressure, enthalpy, and velocity on the energy equation in the solid Jacobian matrix. </w:t>
       </w:r>
       <w:r>
         <w:t>The implicit matrix is unconditionally stable</w:t>
@@ -8475,7 +10050,6 @@
         <w:t xml:space="preserve">, allowing for time steps greater than the material Courant limits. </w:t>
       </w:r>
     </w:p>
-    <w:p/>
     <w:p/>
     <w:p>
       <w:pPr>
@@ -8505,13 +10079,34 @@
     <w:p/>
     <w:p>
       <w:r>
-        <w:t xml:space="preserve">The test problem is a heating rod with uniform heat </w:t>
-      </w:r>
-      <w:r>
-        <w:t xml:space="preserve">generation. The heater rod </w:t>
-      </w:r>
-      <w:r>
-        <w:t xml:space="preserve">is assumed to have constant material properties according to that of Inconel 600. </w:t>
+        <w:t xml:space="preserve">The test problem is a </w:t>
+      </w:r>
+      <w:r>
+        <w:t>nuclear</w:t>
+      </w:r>
+      <w:r>
+        <w:t xml:space="preserve"> rod with uniform heat </w:t>
+      </w:r>
+      <w:r>
+        <w:t xml:space="preserve">generation. The </w:t>
+      </w:r>
+      <w:r>
+        <w:t>fuel</w:t>
+      </w:r>
+      <w:r>
+        <w:t xml:space="preserve"> </w:t>
+      </w:r>
+      <w:r>
+        <w:t>and cladding are</w:t>
+      </w:r>
+      <w:r>
+        <w:t xml:space="preserve"> assumed to ha</w:t>
+      </w:r>
+      <w:r>
+        <w:t>ve constant material properties</w:t>
+      </w:r>
+      <w:r>
+        <w:t xml:space="preserve">. </w:t>
       </w:r>
       <w:r>
         <w:t xml:space="preserve">The mass flow rate, reference pressure, and inlet temperature approximate normal PWR operating conditions. However, the </w:t>
@@ -8537,7 +10132,6 @@
           <w:b/>
         </w:rPr>
       </w:pPr>
-      <w:proofErr w:type="gramStart"/>
       <w:r>
         <w:rPr>
           <w:b/>
@@ -8580,14 +10174,25 @@
         <w:rPr>
           <w:b/>
         </w:rPr>
-        <w:t>.</w:t>
-      </w:r>
-      <w:proofErr w:type="gramEnd"/>
+        <w:t xml:space="preserve">. </w:t>
+      </w:r>
       <w:r>
         <w:rPr>
           <w:b/>
         </w:rPr>
-        <w:t xml:space="preserve"> Test Problem Parameters</w:t>
+        <w:t xml:space="preserve">Problem </w:t>
+      </w:r>
+      <w:r>
+        <w:rPr>
+          <w:b/>
+        </w:rPr>
+        <w:t>Parameters</w:t>
+      </w:r>
+      <w:r>
+        <w:rPr>
+          <w:b/>
+        </w:rPr>
+        <w:t xml:space="preserve"> </w:t>
       </w:r>
     </w:p>
     <w:p>
@@ -8604,10 +10209,10 @@
         <w:tblLook w:val="04A0" w:firstRow="1" w:lastRow="0" w:firstColumn="1" w:lastColumn="0" w:noHBand="0" w:noVBand="1"/>
       </w:tblPr>
       <w:tblGrid>
-        <w:gridCol w:w="2666"/>
+        <w:gridCol w:w="2898"/>
         <w:gridCol w:w="901"/>
-        <w:gridCol w:w="931"/>
-        <w:gridCol w:w="925"/>
+        <w:gridCol w:w="1041"/>
+        <w:gridCol w:w="1212"/>
       </w:tblGrid>
       <w:tr>
         <w:trPr>
@@ -8737,7 +10342,10 @@
               <w:jc w:val="center"/>
             </w:pPr>
             <w:r>
-              <w:t>Kg/sec</w:t>
+              <w:t>k</w:t>
+            </w:r>
+            <w:r>
+              <w:t>g/sec</w:t>
             </w:r>
           </w:p>
         </w:tc>
@@ -8819,11 +10427,9 @@
             <w:pPr>
               <w:jc w:val="center"/>
             </w:pPr>
-            <w:proofErr w:type="spellStart"/>
             <w:r>
               <w:t>MPa</w:t>
             </w:r>
-            <w:proofErr w:type="spellEnd"/>
           </w:p>
         </w:tc>
       </w:tr>
@@ -9114,11 +10720,9 @@
             <w:pPr>
               <w:jc w:val="center"/>
             </w:pPr>
-            <w:proofErr w:type="gramStart"/>
             <w:r>
               <w:t>m</w:t>
             </w:r>
-            <w:proofErr w:type="gramEnd"/>
           </w:p>
         </w:tc>
       </w:tr>
@@ -9340,7 +10944,7 @@
                       <w:rPr>
                         <w:rFonts w:ascii="Cambria Math" w:hAnsi="Cambria Math"/>
                       </w:rPr>
-                      <m:t>T</m:t>
+                      <m:t>t</m:t>
                     </m:r>
                   </m:e>
                   <m:sub>
@@ -9364,6 +10968,9 @@
             <w:pPr>
               <w:jc w:val="center"/>
             </w:pPr>
+            <w:r>
+              <w:t>0.0570</w:t>
+            </w:r>
           </w:p>
         </w:tc>
         <w:tc>
@@ -9393,6 +11000,7 @@
               <w:jc w:val="center"/>
             </w:pPr>
             <w:r>
+              <w:lastRenderedPageBreak/>
               <w:t>Rod Pitch</w:t>
             </w:r>
           </w:p>
@@ -9411,7 +11019,7 @@
                   <w:rPr>
                     <w:rFonts w:ascii="Cambria Math" w:hAnsi="Cambria Math"/>
                   </w:rPr>
-                  <m:t>P</m:t>
+                  <m:t>p</m:t>
                 </m:r>
               </m:oMath>
             </m:oMathPara>
@@ -9457,10 +11065,7 @@
               <w:jc w:val="center"/>
             </w:pPr>
             <w:r>
-              <w:t>Rod Specific Heat</w:t>
-            </w:r>
-            <w:r>
-              <w:t xml:space="preserve"> Capacity</w:t>
+              <w:t>Clad Specific Heat Capacity</w:t>
             </w:r>
           </w:p>
         </w:tc>
@@ -9495,7 +11100,7 @@
                       <w:rPr>
                         <w:rFonts w:ascii="Cambria Math" w:hAnsi="Cambria Math"/>
                       </w:rPr>
-                      <m:t>p</m:t>
+                      <m:t>p,clad</m:t>
                     </m:r>
                   </m:sub>
                 </m:sSub>
@@ -9524,13 +11129,8 @@
             <w:pPr>
               <w:jc w:val="center"/>
             </w:pPr>
-            <w:proofErr w:type="gramStart"/>
             <w:r>
-              <w:t>kJ</w:t>
-            </w:r>
-            <w:proofErr w:type="gramEnd"/>
-            <w:r>
-              <w:t>/kg-K</w:t>
+              <w:t>kJ/kg-K</w:t>
             </w:r>
           </w:p>
         </w:tc>
@@ -9548,10 +11148,7 @@
               <w:jc w:val="center"/>
             </w:pPr>
             <w:r>
-              <w:t xml:space="preserve">Rod </w:t>
-            </w:r>
-            <w:r>
-              <w:t>Cold Density</w:t>
+              <w:t>Clad Density</w:t>
             </w:r>
           </w:p>
         </w:tc>
@@ -9586,7 +11183,7 @@
                       <w:rPr>
                         <w:rFonts w:ascii="Cambria Math" w:hAnsi="Cambria Math"/>
                       </w:rPr>
-                      <m:t>rod</m:t>
+                      <m:t>clad</m:t>
                     </m:r>
                   </m:sub>
                 </m:sSub>
@@ -9603,16 +11200,7 @@
               <w:jc w:val="center"/>
             </w:pPr>
             <w:r>
-              <w:t>8470</w:t>
-            </w:r>
-            <w:r>
-              <w:t>.</w:t>
-            </w:r>
-            <w:r>
-              <w:t>5</w:t>
-            </w:r>
-            <w:r>
-              <w:t>7</w:t>
+              <w:t>8470.57</w:t>
             </w:r>
           </w:p>
         </w:tc>
@@ -9624,13 +11212,8 @@
             <w:pPr>
               <w:jc w:val="center"/>
             </w:pPr>
-            <w:proofErr w:type="gramStart"/>
             <w:r>
-              <w:t>kg</w:t>
-            </w:r>
-            <w:proofErr w:type="gramEnd"/>
-            <w:r>
-              <w:t>/m^3</w:t>
+              <w:t>kg/m^3</w:t>
             </w:r>
           </w:p>
         </w:tc>
@@ -9648,7 +11231,7 @@
               <w:jc w:val="center"/>
             </w:pPr>
             <w:r>
-              <w:t>Thermal Conductivity</w:t>
+              <w:t>Clad Thermal Conductivity</w:t>
             </w:r>
           </w:p>
         </w:tc>
@@ -9683,7 +11266,7 @@
                       <w:rPr>
                         <w:rFonts w:ascii="Cambria Math" w:hAnsi="Cambria Math"/>
                       </w:rPr>
-                      <m:t>rod</m:t>
+                      <m:t>clad</m:t>
                     </m:r>
                   </m:sub>
                 </m:sSub>
@@ -9731,7 +11314,7 @@
               <w:jc w:val="center"/>
             </w:pPr>
             <w:r>
-              <w:t>Number of Axial Nodes</w:t>
+              <w:t>Fuel Specific Heat Capacity</w:t>
             </w:r>
           </w:p>
         </w:tc>
@@ -9758,7 +11341,7 @@
                       <w:rPr>
                         <w:rFonts w:ascii="Cambria Math" w:hAnsi="Cambria Math"/>
                       </w:rPr>
-                      <m:t>N</m:t>
+                      <m:t>C</m:t>
                     </m:r>
                   </m:e>
                   <m:sub>
@@ -9766,7 +11349,7 @@
                       <w:rPr>
                         <w:rFonts w:ascii="Cambria Math" w:hAnsi="Cambria Math"/>
                       </w:rPr>
-                      <m:t>axial</m:t>
+                      <m:t>p,fuel</m:t>
                     </m:r>
                   </m:sub>
                 </m:sSub>
@@ -9783,10 +11366,7 @@
               <w:jc w:val="center"/>
             </w:pPr>
             <w:r>
-              <w:t>2</w:t>
-            </w:r>
-            <w:r>
-              <w:t>0</w:t>
+              <w:t>0.289</w:t>
             </w:r>
           </w:p>
         </w:tc>
@@ -9799,7 +11379,7 @@
               <w:jc w:val="center"/>
             </w:pPr>
             <w:r>
-              <w:t>-</w:t>
+              <w:t>kJ/kg-K</w:t>
             </w:r>
           </w:p>
         </w:tc>
@@ -9817,7 +11397,7 @@
               <w:jc w:val="center"/>
             </w:pPr>
             <w:r>
-              <w:t>Number of Radial Nodes</w:t>
+              <w:t>Fuel Density</w:t>
             </w:r>
           </w:p>
         </w:tc>
@@ -9844,7 +11424,7 @@
                       <w:rPr>
                         <w:rFonts w:ascii="Cambria Math" w:hAnsi="Cambria Math"/>
                       </w:rPr>
-                      <m:t>N</m:t>
+                      <m:t>ρ</m:t>
                     </m:r>
                   </m:e>
                   <m:sub>
@@ -9852,7 +11432,7 @@
                       <w:rPr>
                         <w:rFonts w:ascii="Cambria Math" w:hAnsi="Cambria Math"/>
                       </w:rPr>
-                      <m:t>radial</m:t>
+                      <m:t>fuel</m:t>
                     </m:r>
                   </m:sub>
                 </m:sSub>
@@ -9869,10 +11449,7 @@
               <w:jc w:val="center"/>
             </w:pPr>
             <w:r>
-              <w:t>1</w:t>
-            </w:r>
-            <w:r>
-              <w:t>0</w:t>
+              <w:t>10970.40</w:t>
             </w:r>
           </w:p>
         </w:tc>
@@ -9885,7 +11462,173 @@
               <w:jc w:val="center"/>
             </w:pPr>
             <w:r>
-              <w:t>-</w:t>
+              <w:t>kg/m^3</w:t>
+            </w:r>
+          </w:p>
+        </w:tc>
+      </w:tr>
+      <w:tr>
+        <w:trPr>
+          <w:jc w:val="center"/>
+        </w:trPr>
+        <w:tc>
+          <w:tcPr>
+            <w:tcW w:w="0" w:type="auto"/>
+          </w:tcPr>
+          <w:p>
+            <w:pPr>
+              <w:jc w:val="center"/>
+            </w:pPr>
+            <w:r>
+              <w:t>Fuel Thermal Conductivity</w:t>
+            </w:r>
+          </w:p>
+        </w:tc>
+        <w:tc>
+          <w:tcPr>
+            <w:tcW w:w="0" w:type="auto"/>
+          </w:tcPr>
+          <w:p>
+            <w:pPr>
+              <w:jc w:val="center"/>
+            </w:pPr>
+            <m:oMathPara>
+              <m:oMath>
+                <m:sSub>
+                  <m:sSubPr>
+                    <m:ctrlPr>
+                      <w:rPr>
+                        <w:rFonts w:ascii="Cambria Math" w:hAnsi="Cambria Math"/>
+                      </w:rPr>
+                    </m:ctrlPr>
+                  </m:sSubPr>
+                  <m:e>
+                    <m:r>
+                      <w:rPr>
+                        <w:rFonts w:ascii="Cambria Math" w:hAnsi="Cambria Math"/>
+                      </w:rPr>
+                      <m:t>k</m:t>
+                    </m:r>
+                  </m:e>
+                  <m:sub>
+                    <m:r>
+                      <w:rPr>
+                        <w:rFonts w:ascii="Cambria Math" w:hAnsi="Cambria Math"/>
+                      </w:rPr>
+                      <m:t>fuel</m:t>
+                    </m:r>
+                  </m:sub>
+                </m:sSub>
+              </m:oMath>
+            </m:oMathPara>
+          </w:p>
+        </w:tc>
+        <w:tc>
+          <w:tcPr>
+            <w:tcW w:w="0" w:type="auto"/>
+          </w:tcPr>
+          <w:p>
+            <w:pPr>
+              <w:jc w:val="center"/>
+            </w:pPr>
+            <w:r>
+              <w:t>14.83</w:t>
+            </w:r>
+          </w:p>
+        </w:tc>
+        <w:tc>
+          <w:tcPr>
+            <w:tcW w:w="0" w:type="auto"/>
+          </w:tcPr>
+          <w:p>
+            <w:pPr>
+              <w:jc w:val="center"/>
+            </w:pPr>
+            <w:r>
+              <w:t>W/m-k</w:t>
+            </w:r>
+          </w:p>
+        </w:tc>
+      </w:tr>
+      <w:tr>
+        <w:trPr>
+          <w:jc w:val="center"/>
+        </w:trPr>
+        <w:tc>
+          <w:tcPr>
+            <w:tcW w:w="0" w:type="auto"/>
+          </w:tcPr>
+          <w:p>
+            <w:pPr>
+              <w:jc w:val="center"/>
+            </w:pPr>
+            <w:r>
+              <w:t>Gap Heat Transfer Coefficient</w:t>
+            </w:r>
+          </w:p>
+        </w:tc>
+        <w:tc>
+          <w:tcPr>
+            <w:tcW w:w="0" w:type="auto"/>
+          </w:tcPr>
+          <w:p>
+            <w:pPr>
+              <w:jc w:val="center"/>
+            </w:pPr>
+            <m:oMathPara>
+              <m:oMath>
+                <m:sSub>
+                  <m:sSubPr>
+                    <m:ctrlPr>
+                      <w:rPr>
+                        <w:rFonts w:ascii="Cambria Math" w:hAnsi="Cambria Math"/>
+                      </w:rPr>
+                    </m:ctrlPr>
+                  </m:sSubPr>
+                  <m:e>
+                    <m:r>
+                      <w:rPr>
+                        <w:rFonts w:ascii="Cambria Math" w:hAnsi="Cambria Math"/>
+                      </w:rPr>
+                      <m:t>h</m:t>
+                    </m:r>
+                  </m:e>
+                  <m:sub>
+                    <m:r>
+                      <w:rPr>
+                        <w:rFonts w:ascii="Cambria Math" w:hAnsi="Cambria Math"/>
+                      </w:rPr>
+                      <m:t>gap</m:t>
+                    </m:r>
+                  </m:sub>
+                </m:sSub>
+              </m:oMath>
+            </m:oMathPara>
+          </w:p>
+        </w:tc>
+        <w:tc>
+          <w:tcPr>
+            <w:tcW w:w="0" w:type="auto"/>
+          </w:tcPr>
+          <w:p>
+            <w:pPr>
+              <w:jc w:val="center"/>
+            </w:pPr>
+            <w:r>
+              <w:t>5678.30</w:t>
+            </w:r>
+          </w:p>
+        </w:tc>
+        <w:tc>
+          <w:tcPr>
+            <w:tcW w:w="0" w:type="auto"/>
+          </w:tcPr>
+          <w:p>
+            <w:pPr>
+              <w:jc w:val="center"/>
+            </w:pPr>
+            <w:r>
+              <w:t>kW/m^2-K</w:t>
             </w:r>
           </w:p>
         </w:tc>
@@ -9919,7 +11662,13 @@
         <w:t xml:space="preserve">0. </w:t>
       </w:r>
       <w:r>
-        <w:t xml:space="preserve">The heat at the outer surface of the rod, </w:t>
+        <w:t xml:space="preserve">The heat at the outer surface of the </w:t>
+      </w:r>
+      <w:r>
+        <w:t>fuel</w:t>
+      </w:r>
+      <w:r>
+        <w:t xml:space="preserve">, </w:t>
       </w:r>
       <m:oMath>
         <m:sSub>
@@ -9971,7 +11720,16 @@
         <w:t>,</w:t>
       </w:r>
       <w:r>
-        <w:t xml:space="preserve"> will depend on the fluid temperature and the heat transfer coefficient. </w:t>
+        <w:t xml:space="preserve"> will depend on the fluid temperature and the heat transfer coefficient</w:t>
+      </w:r>
+      <w:r>
+        <w:t xml:space="preserve"> as well as the </w:t>
+      </w:r>
+      <w:r>
+        <w:t>thermal resistances of the cladding and the gap</w:t>
+      </w:r>
+      <w:r>
+        <w:t xml:space="preserve">. </w:t>
       </w:r>
       <w:r>
         <w:t xml:space="preserve">In order to </w:t>
@@ -10225,7 +11983,7 @@
                   <w:rPr>
                     <w:rFonts w:ascii="Cambria Math" w:hAnsi="Cambria Math"/>
                   </w:rPr>
-                  <m:t>rod</m:t>
+                  <m:t>fuel</m:t>
                 </m:r>
               </m:sub>
               <m:sup>
@@ -10272,7 +12030,7 @@
                   <w:rPr>
                     <w:rFonts w:ascii="Cambria Math" w:hAnsi="Cambria Math"/>
                   </w:rPr>
-                  <m:t>rod</m:t>
+                  <m:t>fuel</m:t>
                 </m:r>
               </m:sub>
             </m:sSub>
@@ -10382,14 +12140,43 @@
           <w:rPr>
             <w:rFonts w:ascii="Cambria Math" w:hAnsi="Cambria Math"/>
           </w:rPr>
-          <m:t>=∆</m:t>
+          <m:t>=</m:t>
         </m:r>
         <m:r>
+          <m:rPr>
+            <m:sty m:val="p"/>
+          </m:rPr>
           <w:rPr>
             <w:rFonts w:ascii="Cambria Math" w:hAnsi="Cambria Math"/>
           </w:rPr>
-          <m:t>T</m:t>
+          <m:t>∆</m:t>
         </m:r>
+        <m:sSub>
+          <m:sSubPr>
+            <m:ctrlPr>
+              <w:rPr>
+                <w:rFonts w:ascii="Cambria Math" w:hAnsi="Cambria Math"/>
+                <w:i/>
+              </w:rPr>
+            </m:ctrlPr>
+          </m:sSubPr>
+          <m:e>
+            <m:r>
+              <w:rPr>
+                <w:rFonts w:ascii="Cambria Math" w:hAnsi="Cambria Math"/>
+              </w:rPr>
+              <m:t>T</m:t>
+            </m:r>
+          </m:e>
+          <m:sub>
+            <m:r>
+              <w:rPr>
+                <w:rFonts w:ascii="Cambria Math" w:hAnsi="Cambria Math"/>
+              </w:rPr>
+              <m:t>fuel</m:t>
+            </m:r>
+          </m:sub>
+        </m:sSub>
         <m:d>
           <m:dPr>
             <m:ctrlPr>
@@ -10437,7 +12224,6 @@
     <w:p/>
     <w:p>
       <w:r>
-        <w:lastRenderedPageBreak/>
         <w:t>The temperature distribution</w:t>
       </w:r>
       <w:r>
@@ -10471,10 +12257,10 @@
           <w:noProof/>
         </w:rPr>
         <w:drawing>
-          <wp:inline distT="0" distB="0" distL="0" distR="0" wp14:anchorId="359DD42C" wp14:editId="158E2D72">
-            <wp:extent cx="2296852" cy="2756222"/>
-            <wp:effectExtent l="0" t="0" r="0" b="12700"/>
-            <wp:docPr id="15" name="Picture 15"/>
+          <wp:inline distT="0" distB="0" distL="0" distR="0" wp14:anchorId="547FB188" wp14:editId="14688DAF">
+            <wp:extent cx="2657569" cy="3189083"/>
+            <wp:effectExtent l="0" t="0" r="9525" b="11430"/>
+            <wp:docPr id="11" name="Picture 11"/>
             <wp:cNvGraphicFramePr>
               <a:graphicFrameLocks xmlns:a="http://schemas.openxmlformats.org/drawingml/2006/main" noChangeAspect="1"/>
             </wp:cNvGraphicFramePr>
@@ -10482,7 +12268,7 @@
               <a:graphicData uri="http://schemas.openxmlformats.org/drawingml/2006/picture">
                 <pic:pic xmlns:pic="http://schemas.openxmlformats.org/drawingml/2006/picture">
                   <pic:nvPicPr>
-                    <pic:cNvPr id="0" name="rod_profile_rel.jpg"/>
+                    <pic:cNvPr id="0" name="rod_profile.jpg"/>
                     <pic:cNvPicPr/>
                   </pic:nvPicPr>
                   <pic:blipFill>
@@ -10500,7 +12286,7 @@
                   <pic:spPr>
                     <a:xfrm>
                       <a:off x="0" y="0"/>
-                      <a:ext cx="2297609" cy="2757131"/>
+                      <a:ext cx="2659111" cy="3190933"/>
                     </a:xfrm>
                     <a:prstGeom prst="rect">
                       <a:avLst/>
@@ -10536,10 +12322,11 @@
         <w:rPr>
           <w:noProof/>
         </w:rPr>
+        <w:lastRenderedPageBreak/>
         <w:drawing>
-          <wp:inline distT="0" distB="0" distL="0" distR="0" wp14:anchorId="0BA03E60" wp14:editId="2E265B77">
-            <wp:extent cx="3976352" cy="2050415"/>
-            <wp:effectExtent l="0" t="0" r="37465" b="32385"/>
+          <wp:inline distT="0" distB="0" distL="0" distR="0" wp14:anchorId="5336461F" wp14:editId="3C759455">
+            <wp:extent cx="5241956" cy="2057400"/>
+            <wp:effectExtent l="0" t="0" r="0" b="0"/>
             <wp:docPr id="1" name="Chart 1"/>
             <wp:cNvGraphicFramePr/>
             <a:graphic xmlns:a="http://schemas.openxmlformats.org/drawingml/2006/main">
@@ -10562,9 +12349,856 @@
         <w:rPr>
           <w:b/>
         </w:rPr>
-        <w:t>Figure 5. Steady State Temperature Distribution in the Fuel Rod</w:t>
+        <w:t xml:space="preserve">Figure 5. Steady State Temperature </w:t>
+      </w:r>
+      <w:r>
+        <w:rPr>
+          <w:b/>
+        </w:rPr>
+        <w:t xml:space="preserve">Relative </w:t>
+      </w:r>
+      <w:r>
+        <w:rPr>
+          <w:b/>
+        </w:rPr>
+        <w:t>Distribution in the Fuel Rod</w:t>
+      </w:r>
+      <w:r>
+        <w:rPr>
+          <w:b/>
+        </w:rPr>
+        <w:t xml:space="preserve"> </w:t>
       </w:r>
     </w:p>
+    <w:p/>
+    <w:p>
+      <w:pPr>
+        <w:jc w:val="center"/>
+      </w:pPr>
+      <w:r>
+        <w:rPr>
+          <w:b/>
+        </w:rPr>
+        <w:t xml:space="preserve">Table </w:t>
+      </w:r>
+      <w:r>
+        <w:rPr>
+          <w:b/>
+        </w:rPr>
+        <w:fldChar w:fldCharType="begin"/>
+      </w:r>
+      <w:r>
+        <w:rPr>
+          <w:b/>
+        </w:rPr>
+        <w:instrText xml:space="preserve"> SEQ Table \* ARABIC </w:instrText>
+      </w:r>
+      <w:r>
+        <w:rPr>
+          <w:b/>
+        </w:rPr>
+        <w:fldChar w:fldCharType="separate"/>
+      </w:r>
+      <w:r>
+        <w:rPr>
+          <w:b/>
+          <w:noProof/>
+        </w:rPr>
+        <w:t>3</w:t>
+      </w:r>
+      <w:r>
+        <w:rPr>
+          <w:b/>
+          <w:noProof/>
+        </w:rPr>
+        <w:fldChar w:fldCharType="end"/>
+      </w:r>
+      <w:r>
+        <w:rPr>
+          <w:b/>
+        </w:rPr>
+        <w:t xml:space="preserve">. </w:t>
+      </w:r>
+      <w:r>
+        <w:rPr>
+          <w:b/>
+        </w:rPr>
+        <w:t>Error</w:t>
+      </w:r>
+      <w:r>
+        <w:rPr>
+          <w:b/>
+        </w:rPr>
+        <w:t xml:space="preserve"> of </w:t>
+      </w:r>
+      <w:r>
+        <w:rPr>
+          <w:b/>
+        </w:rPr>
+        <w:t xml:space="preserve">Relative </w:t>
+      </w:r>
+      <w:r>
+        <w:rPr>
+          <w:b/>
+        </w:rPr>
+        <w:t>Fuel Centerline Temperature</w:t>
+      </w:r>
+    </w:p>
+    <w:tbl>
+      <w:tblPr>
+        <w:tblW w:w="6059" w:type="dxa"/>
+        <w:jc w:val="center"/>
+        <w:tblInd w:w="869" w:type="dxa"/>
+        <w:tblLook w:val="04A0" w:firstRow="1" w:lastRow="0" w:firstColumn="1" w:lastColumn="0" w:noHBand="0" w:noVBand="1"/>
+      </w:tblPr>
+      <w:tblGrid>
+        <w:gridCol w:w="1472"/>
+        <w:gridCol w:w="1464"/>
+        <w:gridCol w:w="1392"/>
+        <w:gridCol w:w="1731"/>
+      </w:tblGrid>
+      <w:tr>
+        <w:trPr>
+          <w:trHeight w:val="212"/>
+          <w:jc w:val="center"/>
+        </w:trPr>
+        <w:tc>
+          <w:tcPr>
+            <w:tcW w:w="1472" w:type="dxa"/>
+            <w:tcBorders>
+              <w:top w:val="single" w:sz="4" w:space="0" w:color="auto"/>
+              <w:left w:val="single" w:sz="4" w:space="0" w:color="auto"/>
+              <w:bottom w:val="single" w:sz="4" w:space="0" w:color="auto"/>
+              <w:right w:val="single" w:sz="4" w:space="0" w:color="auto"/>
+            </w:tcBorders>
+            <w:shd w:val="clear" w:color="auto" w:fill="auto"/>
+            <w:noWrap/>
+            <w:vAlign w:val="bottom"/>
+            <w:hideMark/>
+          </w:tcPr>
+          <w:p>
+            <w:pPr>
+              <w:overflowPunct/>
+              <w:autoSpaceDE/>
+              <w:autoSpaceDN/>
+              <w:adjustRightInd/>
+              <w:jc w:val="center"/>
+              <w:textAlignment w:val="auto"/>
+              <w:rPr>
+                <w:rFonts w:ascii="Arial" w:hAnsi="Arial" w:cs="Arial"/>
+                <w:sz w:val="20"/>
+                <w:szCs w:val="20"/>
+              </w:rPr>
+            </w:pPr>
+            <w:r>
+              <w:rPr>
+                <w:rFonts w:ascii="Arial" w:hAnsi="Arial" w:cs="Arial"/>
+                <w:sz w:val="20"/>
+                <w:szCs w:val="20"/>
+              </w:rPr>
+              <w:t>Radial Nodes</w:t>
+            </w:r>
+          </w:p>
+          <w:p>
+            <w:pPr>
+              <w:overflowPunct/>
+              <w:autoSpaceDE/>
+              <w:autoSpaceDN/>
+              <w:adjustRightInd/>
+              <w:jc w:val="center"/>
+              <w:textAlignment w:val="auto"/>
+              <w:rPr>
+                <w:rFonts w:ascii="Arial" w:hAnsi="Arial" w:cs="Arial"/>
+                <w:sz w:val="20"/>
+                <w:szCs w:val="20"/>
+              </w:rPr>
+            </w:pPr>
+            <w:r>
+              <w:rPr>
+                <w:rFonts w:ascii="Arial" w:hAnsi="Arial" w:cs="Arial"/>
+                <w:sz w:val="20"/>
+                <w:szCs w:val="20"/>
+              </w:rPr>
+              <w:t>in Fuel</w:t>
+            </w:r>
+          </w:p>
+        </w:tc>
+        <w:tc>
+          <w:tcPr>
+            <w:tcW w:w="1464" w:type="dxa"/>
+            <w:tcBorders>
+              <w:top w:val="single" w:sz="4" w:space="0" w:color="auto"/>
+              <w:left w:val="nil"/>
+              <w:bottom w:val="single" w:sz="4" w:space="0" w:color="auto"/>
+              <w:right w:val="single" w:sz="4" w:space="0" w:color="auto"/>
+            </w:tcBorders>
+            <w:shd w:val="clear" w:color="auto" w:fill="auto"/>
+            <w:noWrap/>
+            <w:vAlign w:val="bottom"/>
+            <w:hideMark/>
+          </w:tcPr>
+          <w:p>
+            <w:pPr>
+              <w:overflowPunct/>
+              <w:autoSpaceDE/>
+              <w:autoSpaceDN/>
+              <w:adjustRightInd/>
+              <w:jc w:val="center"/>
+              <w:textAlignment w:val="auto"/>
+              <w:rPr>
+                <w:rFonts w:ascii="Arial" w:hAnsi="Arial" w:cs="Arial"/>
+                <w:sz w:val="20"/>
+                <w:szCs w:val="20"/>
+              </w:rPr>
+            </w:pPr>
+            <w:r>
+              <w:rPr>
+                <w:rFonts w:ascii="Arial" w:hAnsi="Arial" w:cs="Arial"/>
+                <w:sz w:val="20"/>
+                <w:szCs w:val="20"/>
+              </w:rPr>
+              <w:t>Semi-implicit</w:t>
+            </w:r>
+          </w:p>
+          <w:p>
+            <w:pPr>
+              <w:overflowPunct/>
+              <w:autoSpaceDE/>
+              <w:autoSpaceDN/>
+              <w:adjustRightInd/>
+              <w:jc w:val="center"/>
+              <w:textAlignment w:val="auto"/>
+              <w:rPr>
+                <w:rFonts w:ascii="Arial" w:hAnsi="Arial" w:cs="Arial"/>
+                <w:sz w:val="20"/>
+                <w:szCs w:val="20"/>
+              </w:rPr>
+            </w:pPr>
+            <w:r>
+              <w:rPr>
+                <w:rFonts w:ascii="Arial" w:hAnsi="Arial" w:cs="Arial"/>
+                <w:sz w:val="20"/>
+                <w:szCs w:val="20"/>
+              </w:rPr>
+              <w:t>Trans</w:t>
+            </w:r>
+            <w:r>
+              <w:rPr>
+                <w:rFonts w:ascii="Arial" w:hAnsi="Arial" w:cs="Arial"/>
+                <w:sz w:val="20"/>
+                <w:szCs w:val="20"/>
+              </w:rPr>
+              <w:t>ient</w:t>
+            </w:r>
+          </w:p>
+        </w:tc>
+        <w:tc>
+          <w:tcPr>
+            <w:tcW w:w="1392" w:type="dxa"/>
+            <w:tcBorders>
+              <w:top w:val="single" w:sz="4" w:space="0" w:color="auto"/>
+              <w:left w:val="nil"/>
+              <w:bottom w:val="single" w:sz="4" w:space="0" w:color="auto"/>
+              <w:right w:val="single" w:sz="4" w:space="0" w:color="auto"/>
+            </w:tcBorders>
+            <w:shd w:val="clear" w:color="auto" w:fill="auto"/>
+            <w:noWrap/>
+            <w:vAlign w:val="bottom"/>
+            <w:hideMark/>
+          </w:tcPr>
+          <w:p>
+            <w:pPr>
+              <w:overflowPunct/>
+              <w:autoSpaceDE/>
+              <w:autoSpaceDN/>
+              <w:adjustRightInd/>
+              <w:jc w:val="center"/>
+              <w:textAlignment w:val="auto"/>
+              <w:rPr>
+                <w:rFonts w:ascii="Arial" w:hAnsi="Arial" w:cs="Arial"/>
+                <w:sz w:val="20"/>
+                <w:szCs w:val="20"/>
+              </w:rPr>
+            </w:pPr>
+            <w:r>
+              <w:rPr>
+                <w:rFonts w:ascii="Arial" w:hAnsi="Arial" w:cs="Arial"/>
+                <w:sz w:val="20"/>
+                <w:szCs w:val="20"/>
+              </w:rPr>
+              <w:t>Implicit</w:t>
+            </w:r>
+          </w:p>
+          <w:p>
+            <w:pPr>
+              <w:overflowPunct/>
+              <w:autoSpaceDE/>
+              <w:autoSpaceDN/>
+              <w:adjustRightInd/>
+              <w:jc w:val="center"/>
+              <w:textAlignment w:val="auto"/>
+              <w:rPr>
+                <w:rFonts w:ascii="Arial" w:hAnsi="Arial" w:cs="Arial"/>
+                <w:sz w:val="20"/>
+                <w:szCs w:val="20"/>
+              </w:rPr>
+            </w:pPr>
+            <w:r>
+              <w:rPr>
+                <w:rFonts w:ascii="Arial" w:hAnsi="Arial" w:cs="Arial"/>
+                <w:sz w:val="20"/>
+                <w:szCs w:val="20"/>
+              </w:rPr>
+              <w:t>Steady State</w:t>
+            </w:r>
+          </w:p>
+        </w:tc>
+        <w:tc>
+          <w:tcPr>
+            <w:tcW w:w="1731" w:type="dxa"/>
+            <w:tcBorders>
+              <w:top w:val="single" w:sz="4" w:space="0" w:color="auto"/>
+              <w:left w:val="nil"/>
+              <w:bottom w:val="single" w:sz="4" w:space="0" w:color="auto"/>
+              <w:right w:val="single" w:sz="4" w:space="0" w:color="auto"/>
+            </w:tcBorders>
+            <w:shd w:val="clear" w:color="auto" w:fill="auto"/>
+            <w:noWrap/>
+            <w:vAlign w:val="bottom"/>
+            <w:hideMark/>
+          </w:tcPr>
+          <w:p>
+            <w:pPr>
+              <w:overflowPunct/>
+              <w:autoSpaceDE/>
+              <w:autoSpaceDN/>
+              <w:adjustRightInd/>
+              <w:jc w:val="center"/>
+              <w:textAlignment w:val="auto"/>
+              <w:rPr>
+                <w:rFonts w:ascii="Arial" w:hAnsi="Arial" w:cs="Arial"/>
+                <w:sz w:val="20"/>
+                <w:szCs w:val="20"/>
+              </w:rPr>
+            </w:pPr>
+            <w:r>
+              <w:rPr>
+                <w:rFonts w:ascii="Arial" w:hAnsi="Arial" w:cs="Arial"/>
+                <w:sz w:val="20"/>
+                <w:szCs w:val="20"/>
+              </w:rPr>
+              <w:t>Implicit</w:t>
+            </w:r>
+          </w:p>
+          <w:p>
+            <w:pPr>
+              <w:overflowPunct/>
+              <w:autoSpaceDE/>
+              <w:autoSpaceDN/>
+              <w:adjustRightInd/>
+              <w:jc w:val="center"/>
+              <w:textAlignment w:val="auto"/>
+              <w:rPr>
+                <w:rFonts w:ascii="Arial" w:hAnsi="Arial" w:cs="Arial"/>
+                <w:sz w:val="20"/>
+                <w:szCs w:val="20"/>
+              </w:rPr>
+            </w:pPr>
+            <w:r>
+              <w:rPr>
+                <w:rFonts w:ascii="Arial" w:hAnsi="Arial" w:cs="Arial"/>
+                <w:sz w:val="20"/>
+                <w:szCs w:val="20"/>
+              </w:rPr>
+              <w:t>Trans</w:t>
+            </w:r>
+            <w:r>
+              <w:rPr>
+                <w:rFonts w:ascii="Arial" w:hAnsi="Arial" w:cs="Arial"/>
+                <w:sz w:val="20"/>
+                <w:szCs w:val="20"/>
+              </w:rPr>
+              <w:t>ient</w:t>
+            </w:r>
+          </w:p>
+        </w:tc>
+      </w:tr>
+      <w:tr>
+        <w:trPr>
+          <w:trHeight w:val="212"/>
+          <w:jc w:val="center"/>
+        </w:trPr>
+        <w:tc>
+          <w:tcPr>
+            <w:tcW w:w="1472" w:type="dxa"/>
+            <w:tcBorders>
+              <w:top w:val="nil"/>
+              <w:left w:val="single" w:sz="4" w:space="0" w:color="auto"/>
+              <w:bottom w:val="single" w:sz="4" w:space="0" w:color="auto"/>
+              <w:right w:val="single" w:sz="4" w:space="0" w:color="auto"/>
+            </w:tcBorders>
+            <w:shd w:val="clear" w:color="auto" w:fill="auto"/>
+            <w:noWrap/>
+            <w:vAlign w:val="bottom"/>
+            <w:hideMark/>
+          </w:tcPr>
+          <w:p>
+            <w:pPr>
+              <w:overflowPunct/>
+              <w:autoSpaceDE/>
+              <w:autoSpaceDN/>
+              <w:adjustRightInd/>
+              <w:jc w:val="center"/>
+              <w:textAlignment w:val="auto"/>
+              <w:rPr>
+                <w:rFonts w:ascii="Arial" w:hAnsi="Arial" w:cs="Arial"/>
+                <w:sz w:val="20"/>
+                <w:szCs w:val="20"/>
+              </w:rPr>
+            </w:pPr>
+            <w:r>
+              <w:rPr>
+                <w:rFonts w:ascii="Arial" w:hAnsi="Arial" w:cs="Arial"/>
+                <w:sz w:val="20"/>
+                <w:szCs w:val="20"/>
+              </w:rPr>
+              <w:t>5</w:t>
+            </w:r>
+          </w:p>
+        </w:tc>
+        <w:tc>
+          <w:tcPr>
+            <w:tcW w:w="1464" w:type="dxa"/>
+            <w:tcBorders>
+              <w:top w:val="nil"/>
+              <w:left w:val="nil"/>
+              <w:bottom w:val="single" w:sz="4" w:space="0" w:color="auto"/>
+              <w:right w:val="single" w:sz="4" w:space="0" w:color="auto"/>
+            </w:tcBorders>
+            <w:shd w:val="clear" w:color="auto" w:fill="auto"/>
+            <w:noWrap/>
+            <w:vAlign w:val="bottom"/>
+            <w:hideMark/>
+          </w:tcPr>
+          <w:p>
+            <w:pPr>
+              <w:overflowPunct/>
+              <w:autoSpaceDE/>
+              <w:autoSpaceDN/>
+              <w:adjustRightInd/>
+              <w:jc w:val="center"/>
+              <w:textAlignment w:val="auto"/>
+              <w:rPr>
+                <w:rFonts w:ascii="Arial" w:hAnsi="Arial" w:cs="Arial"/>
+                <w:sz w:val="20"/>
+                <w:szCs w:val="20"/>
+              </w:rPr>
+            </w:pPr>
+            <w:r>
+              <w:rPr>
+                <w:rFonts w:ascii="Arial" w:hAnsi="Arial" w:cs="Arial"/>
+                <w:sz w:val="20"/>
+                <w:szCs w:val="20"/>
+              </w:rPr>
+              <w:t>4.46%</w:t>
+            </w:r>
+          </w:p>
+        </w:tc>
+        <w:tc>
+          <w:tcPr>
+            <w:tcW w:w="1392" w:type="dxa"/>
+            <w:tcBorders>
+              <w:top w:val="nil"/>
+              <w:left w:val="nil"/>
+              <w:bottom w:val="single" w:sz="4" w:space="0" w:color="auto"/>
+              <w:right w:val="single" w:sz="4" w:space="0" w:color="auto"/>
+            </w:tcBorders>
+            <w:shd w:val="clear" w:color="auto" w:fill="auto"/>
+            <w:noWrap/>
+            <w:vAlign w:val="bottom"/>
+            <w:hideMark/>
+          </w:tcPr>
+          <w:p>
+            <w:pPr>
+              <w:overflowPunct/>
+              <w:autoSpaceDE/>
+              <w:autoSpaceDN/>
+              <w:adjustRightInd/>
+              <w:jc w:val="center"/>
+              <w:textAlignment w:val="auto"/>
+              <w:rPr>
+                <w:rFonts w:ascii="Arial" w:hAnsi="Arial" w:cs="Arial"/>
+                <w:sz w:val="20"/>
+                <w:szCs w:val="20"/>
+              </w:rPr>
+            </w:pPr>
+            <w:r>
+              <w:rPr>
+                <w:rFonts w:ascii="Arial" w:hAnsi="Arial" w:cs="Arial"/>
+                <w:sz w:val="20"/>
+                <w:szCs w:val="20"/>
+              </w:rPr>
+              <w:t>4.26%</w:t>
+            </w:r>
+          </w:p>
+        </w:tc>
+        <w:tc>
+          <w:tcPr>
+            <w:tcW w:w="1731" w:type="dxa"/>
+            <w:tcBorders>
+              <w:top w:val="nil"/>
+              <w:left w:val="nil"/>
+              <w:bottom w:val="single" w:sz="4" w:space="0" w:color="auto"/>
+              <w:right w:val="single" w:sz="4" w:space="0" w:color="auto"/>
+            </w:tcBorders>
+            <w:shd w:val="clear" w:color="auto" w:fill="auto"/>
+            <w:noWrap/>
+            <w:vAlign w:val="bottom"/>
+            <w:hideMark/>
+          </w:tcPr>
+          <w:p>
+            <w:pPr>
+              <w:overflowPunct/>
+              <w:autoSpaceDE/>
+              <w:autoSpaceDN/>
+              <w:adjustRightInd/>
+              <w:jc w:val="center"/>
+              <w:textAlignment w:val="auto"/>
+              <w:rPr>
+                <w:rFonts w:ascii="Arial" w:hAnsi="Arial" w:cs="Arial"/>
+                <w:sz w:val="20"/>
+                <w:szCs w:val="20"/>
+              </w:rPr>
+            </w:pPr>
+            <w:r>
+              <w:rPr>
+                <w:rFonts w:ascii="Arial" w:hAnsi="Arial" w:cs="Arial"/>
+                <w:sz w:val="20"/>
+                <w:szCs w:val="20"/>
+              </w:rPr>
+              <w:t>4.49%</w:t>
+            </w:r>
+          </w:p>
+        </w:tc>
+      </w:tr>
+      <w:tr>
+        <w:trPr>
+          <w:trHeight w:val="212"/>
+          <w:jc w:val="center"/>
+        </w:trPr>
+        <w:tc>
+          <w:tcPr>
+            <w:tcW w:w="1472" w:type="dxa"/>
+            <w:tcBorders>
+              <w:top w:val="nil"/>
+              <w:left w:val="single" w:sz="4" w:space="0" w:color="auto"/>
+              <w:bottom w:val="single" w:sz="4" w:space="0" w:color="auto"/>
+              <w:right w:val="single" w:sz="4" w:space="0" w:color="auto"/>
+            </w:tcBorders>
+            <w:shd w:val="clear" w:color="auto" w:fill="auto"/>
+            <w:noWrap/>
+            <w:vAlign w:val="bottom"/>
+            <w:hideMark/>
+          </w:tcPr>
+          <w:p>
+            <w:pPr>
+              <w:overflowPunct/>
+              <w:autoSpaceDE/>
+              <w:autoSpaceDN/>
+              <w:adjustRightInd/>
+              <w:jc w:val="center"/>
+              <w:textAlignment w:val="auto"/>
+              <w:rPr>
+                <w:rFonts w:ascii="Arial" w:hAnsi="Arial" w:cs="Arial"/>
+                <w:sz w:val="20"/>
+                <w:szCs w:val="20"/>
+              </w:rPr>
+            </w:pPr>
+            <w:r>
+              <w:rPr>
+                <w:rFonts w:ascii="Arial" w:hAnsi="Arial" w:cs="Arial"/>
+                <w:sz w:val="20"/>
+                <w:szCs w:val="20"/>
+              </w:rPr>
+              <w:t>10</w:t>
+            </w:r>
+          </w:p>
+        </w:tc>
+        <w:tc>
+          <w:tcPr>
+            <w:tcW w:w="1464" w:type="dxa"/>
+            <w:tcBorders>
+              <w:top w:val="nil"/>
+              <w:left w:val="nil"/>
+              <w:bottom w:val="single" w:sz="4" w:space="0" w:color="auto"/>
+              <w:right w:val="single" w:sz="4" w:space="0" w:color="auto"/>
+            </w:tcBorders>
+            <w:shd w:val="clear" w:color="auto" w:fill="auto"/>
+            <w:noWrap/>
+            <w:vAlign w:val="bottom"/>
+            <w:hideMark/>
+          </w:tcPr>
+          <w:p>
+            <w:pPr>
+              <w:overflowPunct/>
+              <w:autoSpaceDE/>
+              <w:autoSpaceDN/>
+              <w:adjustRightInd/>
+              <w:jc w:val="center"/>
+              <w:textAlignment w:val="auto"/>
+              <w:rPr>
+                <w:rFonts w:ascii="Arial" w:hAnsi="Arial" w:cs="Arial"/>
+                <w:sz w:val="20"/>
+                <w:szCs w:val="20"/>
+              </w:rPr>
+            </w:pPr>
+            <w:r>
+              <w:rPr>
+                <w:rFonts w:ascii="Arial" w:hAnsi="Arial" w:cs="Arial"/>
+                <w:sz w:val="20"/>
+                <w:szCs w:val="20"/>
+              </w:rPr>
+              <w:t>2.07%</w:t>
+            </w:r>
+          </w:p>
+        </w:tc>
+        <w:tc>
+          <w:tcPr>
+            <w:tcW w:w="1392" w:type="dxa"/>
+            <w:tcBorders>
+              <w:top w:val="nil"/>
+              <w:left w:val="nil"/>
+              <w:bottom w:val="single" w:sz="4" w:space="0" w:color="auto"/>
+              <w:right w:val="single" w:sz="4" w:space="0" w:color="auto"/>
+            </w:tcBorders>
+            <w:shd w:val="clear" w:color="auto" w:fill="auto"/>
+            <w:noWrap/>
+            <w:vAlign w:val="bottom"/>
+            <w:hideMark/>
+          </w:tcPr>
+          <w:p>
+            <w:pPr>
+              <w:overflowPunct/>
+              <w:autoSpaceDE/>
+              <w:autoSpaceDN/>
+              <w:adjustRightInd/>
+              <w:jc w:val="center"/>
+              <w:textAlignment w:val="auto"/>
+              <w:rPr>
+                <w:rFonts w:ascii="Arial" w:hAnsi="Arial" w:cs="Arial"/>
+                <w:sz w:val="20"/>
+                <w:szCs w:val="20"/>
+              </w:rPr>
+            </w:pPr>
+            <w:r>
+              <w:rPr>
+                <w:rFonts w:ascii="Arial" w:hAnsi="Arial" w:cs="Arial"/>
+                <w:sz w:val="20"/>
+                <w:szCs w:val="20"/>
+              </w:rPr>
+              <w:t>1.89%</w:t>
+            </w:r>
+          </w:p>
+        </w:tc>
+        <w:tc>
+          <w:tcPr>
+            <w:tcW w:w="1731" w:type="dxa"/>
+            <w:tcBorders>
+              <w:top w:val="nil"/>
+              <w:left w:val="nil"/>
+              <w:bottom w:val="single" w:sz="4" w:space="0" w:color="auto"/>
+              <w:right w:val="single" w:sz="4" w:space="0" w:color="auto"/>
+            </w:tcBorders>
+            <w:shd w:val="clear" w:color="auto" w:fill="auto"/>
+            <w:noWrap/>
+            <w:vAlign w:val="bottom"/>
+            <w:hideMark/>
+          </w:tcPr>
+          <w:p>
+            <w:pPr>
+              <w:overflowPunct/>
+              <w:autoSpaceDE/>
+              <w:autoSpaceDN/>
+              <w:adjustRightInd/>
+              <w:jc w:val="center"/>
+              <w:textAlignment w:val="auto"/>
+              <w:rPr>
+                <w:rFonts w:ascii="Arial" w:hAnsi="Arial" w:cs="Arial"/>
+                <w:sz w:val="20"/>
+                <w:szCs w:val="20"/>
+              </w:rPr>
+            </w:pPr>
+            <w:r>
+              <w:rPr>
+                <w:rFonts w:ascii="Arial" w:hAnsi="Arial" w:cs="Arial"/>
+                <w:sz w:val="20"/>
+                <w:szCs w:val="20"/>
+              </w:rPr>
+              <w:t>2.10%</w:t>
+            </w:r>
+          </w:p>
+        </w:tc>
+      </w:tr>
+      <w:tr>
+        <w:trPr>
+          <w:trHeight w:val="212"/>
+          <w:jc w:val="center"/>
+        </w:trPr>
+        <w:tc>
+          <w:tcPr>
+            <w:tcW w:w="1472" w:type="dxa"/>
+            <w:tcBorders>
+              <w:top w:val="nil"/>
+              <w:left w:val="single" w:sz="4" w:space="0" w:color="auto"/>
+              <w:bottom w:val="single" w:sz="4" w:space="0" w:color="auto"/>
+              <w:right w:val="single" w:sz="4" w:space="0" w:color="auto"/>
+            </w:tcBorders>
+            <w:shd w:val="clear" w:color="auto" w:fill="auto"/>
+            <w:noWrap/>
+            <w:vAlign w:val="bottom"/>
+            <w:hideMark/>
+          </w:tcPr>
+          <w:p>
+            <w:pPr>
+              <w:overflowPunct/>
+              <w:autoSpaceDE/>
+              <w:autoSpaceDN/>
+              <w:adjustRightInd/>
+              <w:jc w:val="center"/>
+              <w:textAlignment w:val="auto"/>
+              <w:rPr>
+                <w:rFonts w:ascii="Arial" w:hAnsi="Arial" w:cs="Arial"/>
+                <w:sz w:val="20"/>
+                <w:szCs w:val="20"/>
+              </w:rPr>
+            </w:pPr>
+            <w:r>
+              <w:rPr>
+                <w:rFonts w:ascii="Arial" w:hAnsi="Arial" w:cs="Arial"/>
+                <w:sz w:val="20"/>
+                <w:szCs w:val="20"/>
+              </w:rPr>
+              <w:t>20</w:t>
+            </w:r>
+          </w:p>
+        </w:tc>
+        <w:tc>
+          <w:tcPr>
+            <w:tcW w:w="1464" w:type="dxa"/>
+            <w:tcBorders>
+              <w:top w:val="nil"/>
+              <w:left w:val="nil"/>
+              <w:bottom w:val="single" w:sz="4" w:space="0" w:color="auto"/>
+              <w:right w:val="single" w:sz="4" w:space="0" w:color="auto"/>
+            </w:tcBorders>
+            <w:shd w:val="clear" w:color="auto" w:fill="auto"/>
+            <w:noWrap/>
+            <w:vAlign w:val="bottom"/>
+            <w:hideMark/>
+          </w:tcPr>
+          <w:p>
+            <w:pPr>
+              <w:overflowPunct/>
+              <w:autoSpaceDE/>
+              <w:autoSpaceDN/>
+              <w:adjustRightInd/>
+              <w:jc w:val="center"/>
+              <w:textAlignment w:val="auto"/>
+              <w:rPr>
+                <w:rFonts w:ascii="Arial" w:hAnsi="Arial" w:cs="Arial"/>
+                <w:sz w:val="20"/>
+                <w:szCs w:val="20"/>
+              </w:rPr>
+            </w:pPr>
+            <w:r>
+              <w:rPr>
+                <w:rFonts w:ascii="Arial" w:hAnsi="Arial" w:cs="Arial"/>
+                <w:sz w:val="20"/>
+                <w:szCs w:val="20"/>
+              </w:rPr>
+              <w:t>0.98%</w:t>
+            </w:r>
+          </w:p>
+        </w:tc>
+        <w:tc>
+          <w:tcPr>
+            <w:tcW w:w="1392" w:type="dxa"/>
+            <w:tcBorders>
+              <w:top w:val="nil"/>
+              <w:left w:val="nil"/>
+              <w:bottom w:val="single" w:sz="4" w:space="0" w:color="auto"/>
+              <w:right w:val="single" w:sz="4" w:space="0" w:color="auto"/>
+            </w:tcBorders>
+            <w:shd w:val="clear" w:color="auto" w:fill="auto"/>
+            <w:noWrap/>
+            <w:vAlign w:val="bottom"/>
+            <w:hideMark/>
+          </w:tcPr>
+          <w:p>
+            <w:pPr>
+              <w:overflowPunct/>
+              <w:autoSpaceDE/>
+              <w:autoSpaceDN/>
+              <w:adjustRightInd/>
+              <w:jc w:val="center"/>
+              <w:textAlignment w:val="auto"/>
+              <w:rPr>
+                <w:rFonts w:ascii="Arial" w:hAnsi="Arial" w:cs="Arial"/>
+                <w:sz w:val="20"/>
+                <w:szCs w:val="20"/>
+              </w:rPr>
+            </w:pPr>
+            <w:r>
+              <w:rPr>
+                <w:rFonts w:ascii="Arial" w:hAnsi="Arial" w:cs="Arial"/>
+                <w:sz w:val="20"/>
+                <w:szCs w:val="20"/>
+              </w:rPr>
+              <w:t>1.01%</w:t>
+            </w:r>
+          </w:p>
+        </w:tc>
+        <w:tc>
+          <w:tcPr>
+            <w:tcW w:w="1731" w:type="dxa"/>
+            <w:tcBorders>
+              <w:top w:val="nil"/>
+              <w:left w:val="nil"/>
+              <w:bottom w:val="single" w:sz="4" w:space="0" w:color="auto"/>
+              <w:right w:val="single" w:sz="4" w:space="0" w:color="auto"/>
+            </w:tcBorders>
+            <w:shd w:val="clear" w:color="auto" w:fill="auto"/>
+            <w:noWrap/>
+            <w:vAlign w:val="bottom"/>
+            <w:hideMark/>
+          </w:tcPr>
+          <w:p>
+            <w:pPr>
+              <w:overflowPunct/>
+              <w:autoSpaceDE/>
+              <w:autoSpaceDN/>
+              <w:adjustRightInd/>
+              <w:jc w:val="center"/>
+              <w:textAlignment w:val="auto"/>
+              <w:rPr>
+                <w:rFonts w:ascii="Arial" w:hAnsi="Arial" w:cs="Arial"/>
+                <w:sz w:val="20"/>
+                <w:szCs w:val="20"/>
+              </w:rPr>
+            </w:pPr>
+            <w:r>
+              <w:rPr>
+                <w:rFonts w:ascii="Arial" w:hAnsi="Arial" w:cs="Arial"/>
+                <w:sz w:val="20"/>
+                <w:szCs w:val="20"/>
+              </w:rPr>
+              <w:t>1.01%</w:t>
+            </w:r>
+          </w:p>
+        </w:tc>
+      </w:tr>
+    </w:tbl>
+    <w:p/>
     <w:p/>
     <w:p>
       <w:pPr>
@@ -10591,6 +13225,57 @@
       <w:pPr>
         <w:jc w:val="center"/>
       </w:pPr>
+    </w:p>
+    <w:p>
+      <w:pPr>
+        <w:jc w:val="center"/>
+      </w:pPr>
+      <w:r>
+        <w:rPr>
+          <w:noProof/>
+        </w:rPr>
+        <w:drawing>
+          <wp:inline distT="0" distB="0" distL="0" distR="0" wp14:anchorId="0F2FECF9" wp14:editId="3020F90F">
+            <wp:extent cx="3316963" cy="3316963"/>
+            <wp:effectExtent l="0" t="0" r="10795" b="10795"/>
+            <wp:docPr id="13" name="Picture 13"/>
+            <wp:cNvGraphicFramePr>
+              <a:graphicFrameLocks xmlns:a="http://schemas.openxmlformats.org/drawingml/2006/main" noChangeAspect="1"/>
+            </wp:cNvGraphicFramePr>
+            <a:graphic xmlns:a="http://schemas.openxmlformats.org/drawingml/2006/main">
+              <a:graphicData uri="http://schemas.openxmlformats.org/drawingml/2006/picture">
+                <pic:pic xmlns:pic="http://schemas.openxmlformats.org/drawingml/2006/picture">
+                  <pic:nvPicPr>
+                    <pic:cNvPr id="0" name="profile_rod1_level_10.jpg"/>
+                    <pic:cNvPicPr/>
+                  </pic:nvPicPr>
+                  <pic:blipFill>
+                    <a:blip r:embed="rId23">
+                      <a:extLst>
+                        <a:ext uri="{28A0092B-C50C-407E-A947-70E740481C1C}">
+                          <a14:useLocalDpi xmlns:a14="http://schemas.microsoft.com/office/drawing/2010/main" val="0"/>
+                        </a:ext>
+                      </a:extLst>
+                    </a:blip>
+                    <a:stretch>
+                      <a:fillRect/>
+                    </a:stretch>
+                  </pic:blipFill>
+                  <pic:spPr>
+                    <a:xfrm>
+                      <a:off x="0" y="0"/>
+                      <a:ext cx="3316963" cy="3316963"/>
+                    </a:xfrm>
+                    <a:prstGeom prst="rect">
+                      <a:avLst/>
+                    </a:prstGeom>
+                  </pic:spPr>
+                </pic:pic>
+              </a:graphicData>
+            </a:graphic>
+          </wp:inline>
+        </w:drawing>
+      </w:r>
     </w:p>
     <w:p>
       <w:pPr>
@@ -11162,7 +13847,7 @@
                       <w:rPr>
                         <w:rFonts w:ascii="Cambria Math" w:hAnsi="Cambria Math"/>
                       </w:rPr>
-                      <m:t>f</m:t>
+                      <m:t>l</m:t>
                     </m:r>
                   </m:sub>
                 </m:sSub>
@@ -11296,7 +13981,7 @@
   <w:abstractNum w:abstractNumId="0">
     <w:nsid w:val="FFFFFF1D"/>
     <w:multiLevelType w:val="multilevel"/>
-    <w:tmpl w:val="90104BD0"/>
+    <w:tmpl w:val="12803C66"/>
     <w:lvl w:ilvl="0">
       <w:start w:val="1"/>
       <w:numFmt w:val="bullet"/>
@@ -14032,7 +16717,7 @@
 <c:chartSpace xmlns:c="http://schemas.openxmlformats.org/drawingml/2006/chart" xmlns:a="http://schemas.openxmlformats.org/drawingml/2006/main" xmlns:r="http://schemas.openxmlformats.org/officeDocument/2006/relationships">
   <c:date1904 val="0"/>
   <c:lang val="en-US"/>
-  <c:roundedCorners val="0"/>
+  <c:roundedCorners val="1"/>
   <mc:AlternateContent xmlns:mc="http://schemas.openxmlformats.org/markup-compatibility/2006">
     <mc:Choice xmlns:c14="http://schemas.microsoft.com/office/drawing/2007/8/2/chart" Requires="c14">
       <c14:style val="118"/>
@@ -14049,26 +16734,33 @@
           <a:lstStyle/>
           <a:p>
             <a:pPr>
-              <a:defRPr sz="1200"/>
+              <a:defRPr sz="1100"/>
             </a:pPr>
             <a:r>
-              <a:rPr lang="en-US" sz="1200"/>
-              <a:t>Relative</a:t>
+              <a:rPr lang="en-US" sz="1100">
+                <a:latin typeface="Arial"/>
+              </a:rPr>
+              <a:t>Rod Relative Temperature Difference</a:t>
             </a:r>
-            <a:r>
-              <a:rPr lang="en-US" sz="1200" baseline="0"/>
-              <a:t> Rod Temperature</a:t>
-            </a:r>
-            <a:endParaRPr lang="en-US" sz="1200"/>
           </a:p>
         </c:rich>
       </c:tx>
       <c:layout/>
-      <c:overlay val="0"/>
+      <c:overlay val="1"/>
     </c:title>
     <c:autoTitleDeleted val="0"/>
     <c:plotArea>
-      <c:layout/>
+      <c:layout>
+        <c:manualLayout>
+          <c:layoutTarget val="inner"/>
+          <c:xMode val="edge"/>
+          <c:yMode val="edge"/>
+          <c:x val="0.126238559503782"/>
+          <c:y val="0.171878536160282"/>
+          <c:w val="0.506880439418746"/>
+          <c:h val="0.654588051659801"/>
+        </c:manualLayout>
+      </c:layout>
       <c:scatterChart>
         <c:scatterStyle val="lineMarker"/>
         <c:varyColors val="0"/>
@@ -14077,15 +16769,23 @@
           <c:order val="0"/>
           <c:tx>
             <c:strRef>
-              <c:f>Sheet1!$C$16</c:f>
+              <c:f>'SS Rod Radial Profile_10'!$B$31</c:f>
               <c:strCache>
                 <c:ptCount val="1"/>
                 <c:pt idx="0">
-                  <c:v>analytical</c:v>
+                  <c:v>Analytical</c:v>
                 </c:pt>
               </c:strCache>
             </c:strRef>
           </c:tx>
+          <c:spPr>
+            <a:ln w="28800">
+              <a:solidFill>
+                <a:srgbClr val="000000"/>
+              </a:solidFill>
+              <a:round/>
+            </a:ln>
+          </c:spPr>
           <c:marker>
             <c:spPr>
               <a:noFill/>
@@ -14096,77 +16796,95 @@
           </c:marker>
           <c:xVal>
             <c:numRef>
-              <c:f>Sheet1!$D$15:$M$15</c:f>
+              <c:f>'SS Rod Radial Profile_10'!$C$30:$O$30</c:f>
               <c:numCache>
-                <c:formatCode>0.0000</c:formatCode>
-                <c:ptCount val="10"/>
+                <c:formatCode>0.000</c:formatCode>
+                <c:ptCount val="13"/>
                 <c:pt idx="0">
-                  <c:v>0.0353181229129489</c:v>
+                  <c:v>0.0</c:v>
                 </c:pt>
                 <c:pt idx="1">
-                  <c:v>0.0789737236710469</c:v>
+                  <c:v>0.0304875671375521</c:v>
                 </c:pt>
                 <c:pt idx="2">
-                  <c:v>0.127341303115778</c:v>
+                  <c:v>0.068172272588155</c:v>
                 </c:pt>
                 <c:pt idx="3">
-                  <c:v>0.176590614564746</c:v>
+                  <c:v>0.109924486578595</c:v>
                 </c:pt>
                 <c:pt idx="4">
-                  <c:v>0.226146328844537</c:v>
+                  <c:v>0.15243783568776</c:v>
                 </c:pt>
                 <c:pt idx="5">
-                  <c:v>0.275843358034492</c:v>
+                  <c:v>0.195215680078821</c:v>
                 </c:pt>
                 <c:pt idx="6">
-                  <c:v>0.325617004344068</c:v>
+                  <c:v>0.238115511355248</c:v>
                 </c:pt>
                 <c:pt idx="7">
-                  <c:v>0.375436796396733</c:v>
+                  <c:v>0.281081480619363</c:v>
                 </c:pt>
                 <c:pt idx="8">
-                  <c:v>0.425286517401688</c:v>
+                  <c:v>0.324087284147715</c:v>
                 </c:pt>
                 <c:pt idx="9">
-                  <c:v>0.474499999999998</c:v>
+                  <c:v>0.367118923164112</c:v>
+                </c:pt>
+                <c:pt idx="10">
+                  <c:v>0.409601343832022</c:v>
+                </c:pt>
+                <c:pt idx="11">
+                  <c:v>0.418001371391077</c:v>
+                </c:pt>
+                <c:pt idx="12">
+                  <c:v>0.475001558398949</c:v>
                 </c:pt>
               </c:numCache>
             </c:numRef>
           </c:xVal>
           <c:yVal>
             <c:numRef>
-              <c:f>Sheet1!$D$16:$M$16</c:f>
+              <c:f>'SS Rod Radial Profile_10'!$C$31:$O$31</c:f>
               <c:numCache>
-                <c:formatCode>0.0000</c:formatCode>
-                <c:ptCount val="10"/>
+                <c:formatCode>0.000</c:formatCode>
+                <c:ptCount val="13"/>
                 <c:pt idx="0">
-                  <c:v>2.134500313618626</c:v>
+                  <c:v>92.38341129163882</c:v>
                 </c:pt>
                 <c:pt idx="1">
-                  <c:v>2.086934847019882</c:v>
+                  <c:v>92.05544432960798</c:v>
                 </c:pt>
                 <c:pt idx="2">
-                  <c:v>1.991803913822394</c:v>
+                  <c:v>90.74357648148458</c:v>
                 </c:pt>
                 <c:pt idx="3">
-                  <c:v>1.849107514026161</c:v>
+                  <c:v>88.11984078523778</c:v>
                 </c:pt>
                 <c:pt idx="4">
-                  <c:v>1.658845647631185</c:v>
+                  <c:v>84.18423724086758</c:v>
                 </c:pt>
                 <c:pt idx="5">
-                  <c:v>1.421018314637464</c:v>
+                  <c:v>78.93676584837396</c:v>
                 </c:pt>
                 <c:pt idx="6">
-                  <c:v>1.135625515045005</c:v>
+                  <c:v>72.377426607757</c:v>
                 </c:pt>
                 <c:pt idx="7">
-                  <c:v>0.802667248853797</c:v>
+                  <c:v>64.5062195190166</c:v>
                 </c:pt>
                 <c:pt idx="8">
-                  <c:v>0.422143516063839</c:v>
+                  <c:v>55.32314458215286</c:v>
                 </c:pt>
                 <c:pt idx="9">
+                  <c:v>44.82820179716587</c:v>
+                </c:pt>
+                <c:pt idx="10">
+                  <c:v>33.18576308171949</c:v>
+                </c:pt>
+                <c:pt idx="11">
+                  <c:v>5.814058678433464</c:v>
+                </c:pt>
+                <c:pt idx="12">
                   <c:v>0.0</c:v>
                 </c:pt>
               </c:numCache>
@@ -14179,297 +16897,363 @@
           <c:order val="1"/>
           <c:tx>
             <c:strRef>
-              <c:f>Sheet1!$C$17</c:f>
+              <c:f>'SS Rod Radial Profile_10'!$B$32</c:f>
               <c:strCache>
                 <c:ptCount val="1"/>
                 <c:pt idx="0">
-                  <c:v>semi-implicit</c:v>
+                  <c:v>Semi-implicit Trans</c:v>
                 </c:pt>
               </c:strCache>
             </c:strRef>
           </c:tx>
           <c:spPr>
-            <a:ln>
+            <a:ln w="28800">
               <a:noFill/>
             </a:ln>
           </c:spPr>
+          <c:marker>
+            <c:symbol val="square"/>
+            <c:size val="7"/>
+          </c:marker>
           <c:xVal>
             <c:numRef>
-              <c:f>Sheet1!$D$15:$M$15</c:f>
+              <c:f>'SS Rod Radial Profile_10'!$C$30:$O$30</c:f>
               <c:numCache>
-                <c:formatCode>0.0000</c:formatCode>
-                <c:ptCount val="10"/>
+                <c:formatCode>0.000</c:formatCode>
+                <c:ptCount val="13"/>
                 <c:pt idx="0">
-                  <c:v>0.0353181229129489</c:v>
+                  <c:v>0.0</c:v>
                 </c:pt>
                 <c:pt idx="1">
-                  <c:v>0.0789737236710469</c:v>
+                  <c:v>0.0304875671375521</c:v>
                 </c:pt>
                 <c:pt idx="2">
-                  <c:v>0.127341303115778</c:v>
+                  <c:v>0.068172272588155</c:v>
                 </c:pt>
                 <c:pt idx="3">
-                  <c:v>0.176590614564746</c:v>
+                  <c:v>0.109924486578595</c:v>
                 </c:pt>
                 <c:pt idx="4">
-                  <c:v>0.226146328844537</c:v>
+                  <c:v>0.15243783568776</c:v>
                 </c:pt>
                 <c:pt idx="5">
-                  <c:v>0.275843358034492</c:v>
+                  <c:v>0.195215680078821</c:v>
                 </c:pt>
                 <c:pt idx="6">
-                  <c:v>0.325617004344068</c:v>
+                  <c:v>0.238115511355248</c:v>
                 </c:pt>
                 <c:pt idx="7">
-                  <c:v>0.375436796396733</c:v>
+                  <c:v>0.281081480619363</c:v>
                 </c:pt>
                 <c:pt idx="8">
-                  <c:v>0.425286517401688</c:v>
+                  <c:v>0.324087284147715</c:v>
                 </c:pt>
                 <c:pt idx="9">
-                  <c:v>0.474499999999998</c:v>
+                  <c:v>0.367118923164112</c:v>
+                </c:pt>
+                <c:pt idx="10">
+                  <c:v>0.409601343832022</c:v>
+                </c:pt>
+                <c:pt idx="11">
+                  <c:v>0.418001371391077</c:v>
+                </c:pt>
+                <c:pt idx="12">
+                  <c:v>0.475001558398949</c:v>
                 </c:pt>
               </c:numCache>
             </c:numRef>
           </c:xVal>
           <c:yVal>
             <c:numRef>
-              <c:f>Sheet1!$D$17:$M$17</c:f>
+              <c:f>'SS Rod Radial Profile_10'!$C$32:$O$32</c:f>
               <c:numCache>
-                <c:formatCode>0.0000</c:formatCode>
-                <c:ptCount val="10"/>
+                <c:formatCode>0.000</c:formatCode>
+                <c:ptCount val="13"/>
                 <c:pt idx="0">
-                  <c:v>2.133376111111084</c:v>
+                  <c:v>90.47441314814818</c:v>
                 </c:pt>
                 <c:pt idx="1">
-                  <c:v>2.09108777777778</c:v>
+                  <c:v>90.09021888888893</c:v>
                 </c:pt>
                 <c:pt idx="2">
-                  <c:v>2.002913333333317</c:v>
+                  <c:v>88.93763611111113</c:v>
                 </c:pt>
                 <c:pt idx="3">
-                  <c:v>1.864537777777792</c:v>
+                  <c:v>86.58710500000003</c:v>
                 </c:pt>
                 <c:pt idx="4">
-                  <c:v>1.676437222222186</c:v>
+                  <c:v>82.89471888888892</c:v>
                 </c:pt>
                 <c:pt idx="5">
-                  <c:v>1.439026111111098</c:v>
+                  <c:v>77.86133388888888</c:v>
                 </c:pt>
                 <c:pt idx="6">
-                  <c:v>1.152565555555548</c:v>
+                  <c:v>71.4936927777778</c:v>
                 </c:pt>
                 <c:pt idx="7">
-                  <c:v>0.817224444444441</c:v>
+                  <c:v>63.79695722222222</c:v>
                 </c:pt>
                 <c:pt idx="8">
-                  <c:v>0.433114999999968</c:v>
+                  <c:v>54.77468722222221</c:v>
                 </c:pt>
                 <c:pt idx="9">
+                  <c:v>44.42931444444444</c:v>
+                </c:pt>
+                <c:pt idx="10">
+                  <c:v>32.78692555555558</c:v>
+                </c:pt>
+                <c:pt idx="11">
+                  <c:v>5.56855333333336</c:v>
+                </c:pt>
+                <c:pt idx="12">
                   <c:v>0.0</c:v>
                 </c:pt>
               </c:numCache>
             </c:numRef>
           </c:yVal>
-          <c:smooth val="0"/>
+          <c:smooth val="1"/>
         </c:ser>
         <c:ser>
           <c:idx val="2"/>
           <c:order val="2"/>
           <c:tx>
             <c:strRef>
-              <c:f>Sheet1!$C$18</c:f>
+              <c:f>'SS Rod Radial Profile_10'!$B$33</c:f>
               <c:strCache>
                 <c:ptCount val="1"/>
                 <c:pt idx="0">
-                  <c:v>implicit</c:v>
+                  <c:v>Implicit SS</c:v>
                 </c:pt>
               </c:strCache>
             </c:strRef>
           </c:tx>
           <c:spPr>
-            <a:ln>
+            <a:ln w="28800">
               <a:noFill/>
             </a:ln>
           </c:spPr>
+          <c:marker>
+            <c:symbol val="triangle"/>
+            <c:size val="7"/>
+          </c:marker>
           <c:xVal>
             <c:numRef>
-              <c:f>Sheet1!$D$15:$M$15</c:f>
+              <c:f>'SS Rod Radial Profile_10'!$C$30:$O$30</c:f>
               <c:numCache>
-                <c:formatCode>0.0000</c:formatCode>
-                <c:ptCount val="10"/>
+                <c:formatCode>0.000</c:formatCode>
+                <c:ptCount val="13"/>
                 <c:pt idx="0">
-                  <c:v>0.0353181229129489</c:v>
+                  <c:v>0.0</c:v>
                 </c:pt>
                 <c:pt idx="1">
-                  <c:v>0.0789737236710469</c:v>
+                  <c:v>0.0304875671375521</c:v>
                 </c:pt>
                 <c:pt idx="2">
-                  <c:v>0.127341303115778</c:v>
+                  <c:v>0.068172272588155</c:v>
                 </c:pt>
                 <c:pt idx="3">
-                  <c:v>0.176590614564746</c:v>
+                  <c:v>0.109924486578595</c:v>
                 </c:pt>
                 <c:pt idx="4">
-                  <c:v>0.226146328844537</c:v>
+                  <c:v>0.15243783568776</c:v>
                 </c:pt>
                 <c:pt idx="5">
-                  <c:v>0.275843358034492</c:v>
+                  <c:v>0.195215680078821</c:v>
                 </c:pt>
                 <c:pt idx="6">
-                  <c:v>0.325617004344068</c:v>
+                  <c:v>0.238115511355248</c:v>
                 </c:pt>
                 <c:pt idx="7">
-                  <c:v>0.375436796396733</c:v>
+                  <c:v>0.281081480619363</c:v>
                 </c:pt>
                 <c:pt idx="8">
-                  <c:v>0.425286517401688</c:v>
+                  <c:v>0.324087284147715</c:v>
                 </c:pt>
                 <c:pt idx="9">
-                  <c:v>0.474499999999998</c:v>
+                  <c:v>0.367118923164112</c:v>
+                </c:pt>
+                <c:pt idx="10">
+                  <c:v>0.409601343832022</c:v>
+                </c:pt>
+                <c:pt idx="11">
+                  <c:v>0.418001371391077</c:v>
+                </c:pt>
+                <c:pt idx="12">
+                  <c:v>0.475001558398949</c:v>
                 </c:pt>
               </c:numCache>
             </c:numRef>
           </c:xVal>
           <c:yVal>
             <c:numRef>
-              <c:f>Sheet1!$D$18:$M$18</c:f>
+              <c:f>'SS Rod Radial Profile_10'!$C$33:$O$33</c:f>
               <c:numCache>
-                <c:formatCode>0.0000</c:formatCode>
-                <c:ptCount val="10"/>
+                <c:formatCode>0.000</c:formatCode>
+                <c:ptCount val="13"/>
                 <c:pt idx="0">
-                  <c:v>2.13337555555553</c:v>
+                  <c:v>90.63588870370376</c:v>
                 </c:pt>
                 <c:pt idx="1">
-                  <c:v>2.091087222222225</c:v>
+                  <c:v>90.25082277777781</c:v>
                 </c:pt>
                 <c:pt idx="2">
-                  <c:v>2.002912777777763</c:v>
+                  <c:v>89.09562500000005</c:v>
                 </c:pt>
                 <c:pt idx="3">
-                  <c:v>1.864537222222174</c:v>
+                  <c:v>86.73982277777781</c:v>
                 </c:pt>
                 <c:pt idx="4">
-                  <c:v>1.676437222222186</c:v>
+                  <c:v>83.0393244444445</c:v>
                 </c:pt>
                 <c:pt idx="5">
-                  <c:v>1.439026111111098</c:v>
+                  <c:v>77.99520277777781</c:v>
                 </c:pt>
                 <c:pt idx="6">
-                  <c:v>1.152565555555548</c:v>
+                  <c:v>71.61450000000002</c:v>
                 </c:pt>
                 <c:pt idx="7">
-                  <c:v>0.817223888888887</c:v>
+                  <c:v>63.90273000000004</c:v>
                 </c:pt>
                 <c:pt idx="8">
-                  <c:v>0.433114444444413</c:v>
+                  <c:v>54.86385277777781</c:v>
                 </c:pt>
                 <c:pt idx="9">
+                  <c:v>44.50073222222222</c:v>
+                </c:pt>
+                <c:pt idx="10">
+                  <c:v>32.83993555555558</c:v>
+                </c:pt>
+                <c:pt idx="11">
+                  <c:v>5.577742777777783</c:v>
+                </c:pt>
+                <c:pt idx="12">
                   <c:v>0.0</c:v>
                 </c:pt>
               </c:numCache>
             </c:numRef>
           </c:yVal>
-          <c:smooth val="0"/>
+          <c:smooth val="1"/>
         </c:ser>
         <c:ser>
           <c:idx val="3"/>
           <c:order val="3"/>
           <c:tx>
             <c:strRef>
-              <c:f>Sheet1!$C$19</c:f>
+              <c:f>'SS Rod Radial Profile_10'!$B$34</c:f>
               <c:strCache>
                 <c:ptCount val="1"/>
                 <c:pt idx="0">
-                  <c:v>steady state</c:v>
+                  <c:v>Implicit Trans</c:v>
                 </c:pt>
               </c:strCache>
             </c:strRef>
           </c:tx>
           <c:spPr>
-            <a:ln>
+            <a:ln w="28800">
               <a:noFill/>
             </a:ln>
           </c:spPr>
+          <c:marker>
+            <c:symbol val="x"/>
+            <c:size val="7"/>
+          </c:marker>
           <c:xVal>
             <c:numRef>
-              <c:f>Sheet1!$D$15:$M$15</c:f>
+              <c:f>'SS Rod Radial Profile_10'!$C$30:$O$30</c:f>
               <c:numCache>
-                <c:formatCode>0.0000</c:formatCode>
-                <c:ptCount val="10"/>
+                <c:formatCode>0.000</c:formatCode>
+                <c:ptCount val="13"/>
                 <c:pt idx="0">
-                  <c:v>0.0353181229129489</c:v>
+                  <c:v>0.0</c:v>
                 </c:pt>
                 <c:pt idx="1">
-                  <c:v>0.0789737236710469</c:v>
+                  <c:v>0.0304875671375521</c:v>
                 </c:pt>
                 <c:pt idx="2">
-                  <c:v>0.127341303115778</c:v>
+                  <c:v>0.068172272588155</c:v>
                 </c:pt>
                 <c:pt idx="3">
-                  <c:v>0.176590614564746</c:v>
+                  <c:v>0.109924486578595</c:v>
                 </c:pt>
                 <c:pt idx="4">
-                  <c:v>0.226146328844537</c:v>
+                  <c:v>0.15243783568776</c:v>
                 </c:pt>
                 <c:pt idx="5">
-                  <c:v>0.275843358034492</c:v>
+                  <c:v>0.195215680078821</c:v>
                 </c:pt>
                 <c:pt idx="6">
-                  <c:v>0.325617004344068</c:v>
+                  <c:v>0.238115511355248</c:v>
                 </c:pt>
                 <c:pt idx="7">
-                  <c:v>0.375436796396733</c:v>
+                  <c:v>0.281081480619363</c:v>
                 </c:pt>
                 <c:pt idx="8">
-                  <c:v>0.425286517401688</c:v>
+                  <c:v>0.324087284147715</c:v>
                 </c:pt>
                 <c:pt idx="9">
-                  <c:v>0.474499999999998</c:v>
+                  <c:v>0.367118923164112</c:v>
+                </c:pt>
+                <c:pt idx="10">
+                  <c:v>0.409601343832022</c:v>
+                </c:pt>
+                <c:pt idx="11">
+                  <c:v>0.418001371391077</c:v>
+                </c:pt>
+                <c:pt idx="12">
+                  <c:v>0.475001558398949</c:v>
                 </c:pt>
               </c:numCache>
             </c:numRef>
           </c:xVal>
           <c:yVal>
             <c:numRef>
-              <c:f>Sheet1!$D$19:$M$19</c:f>
+              <c:f>'SS Rod Radial Profile_10'!$C$34:$O$34</c:f>
               <c:numCache>
-                <c:formatCode>0.0000</c:formatCode>
-                <c:ptCount val="10"/>
+                <c:formatCode>0.000</c:formatCode>
+                <c:ptCount val="13"/>
                 <c:pt idx="0">
-                  <c:v>2.133376111111084</c:v>
+                  <c:v>90.44576814814813</c:v>
                 </c:pt>
                 <c:pt idx="1">
-                  <c:v>2.09108777777778</c:v>
+                  <c:v>90.06172833333336</c:v>
                 </c:pt>
                 <c:pt idx="2">
-                  <c:v>2.002913333333317</c:v>
+                  <c:v>88.90960888888894</c:v>
                 </c:pt>
                 <c:pt idx="3">
-                  <c:v>1.864537777777792</c:v>
+                  <c:v>86.56001333333335</c:v>
                 </c:pt>
                 <c:pt idx="4">
-                  <c:v>1.67643777777774</c:v>
+                  <c:v>82.86906666666673</c:v>
                 </c:pt>
                 <c:pt idx="5">
-                  <c:v>1.439026111111098</c:v>
+                  <c:v>77.83758611111112</c:v>
                 </c:pt>
                 <c:pt idx="6">
-                  <c:v>1.152565555555548</c:v>
+                  <c:v>71.47226222222224</c:v>
                 </c:pt>
                 <c:pt idx="7">
-                  <c:v>0.817224444444441</c:v>
+                  <c:v>63.7781938888889</c:v>
                 </c:pt>
                 <c:pt idx="8">
-                  <c:v>0.433114999999968</c:v>
+                  <c:v>54.75887</c:v>
                 </c:pt>
                 <c:pt idx="9">
+                  <c:v>44.41664555555558</c:v>
+                </c:pt>
+                <c:pt idx="10">
+                  <c:v>32.77752222222224</c:v>
+                </c:pt>
+                <c:pt idx="11">
+                  <c:v>5.56692333333337</c:v>
+                </c:pt>
+                <c:pt idx="12">
                   <c:v>0.0</c:v>
                 </c:pt>
               </c:numCache>
             </c:numRef>
           </c:yVal>
-          <c:smooth val="0"/>
+          <c:smooth val="1"/>
         </c:ser>
         <c:dLbls>
           <c:showLegendKey val="0"/>
@@ -14479,11 +17263,11 @@
           <c:showPercent val="0"/>
           <c:showBubbleSize val="0"/>
         </c:dLbls>
-        <c:axId val="2051154600"/>
-        <c:axId val="2051147560"/>
+        <c:axId val="2098145976"/>
+        <c:axId val="2058124488"/>
       </c:scatterChart>
       <c:valAx>
-        <c:axId val="2051154600"/>
+        <c:axId val="2098145976"/>
         <c:scaling>
           <c:orientation val="minMax"/>
         </c:scaling>
@@ -14496,102 +17280,128 @@
               <a:lstStyle/>
               <a:p>
                 <a:pPr>
-                  <a:defRPr sz="900"/>
+                  <a:defRPr/>
                 </a:pPr>
                 <a:r>
-                  <a:rPr lang="en-US" sz="900"/>
-                  <a:t>Radias [cm]</a:t>
+                  <a:rPr lang="en-US" sz="900">
+                    <a:latin typeface="Arial"/>
+                  </a:rPr>
+                  <a:t>Radius [cm]</a:t>
                 </a:r>
               </a:p>
             </c:rich>
           </c:tx>
           <c:layout/>
-          <c:overlay val="0"/>
+          <c:overlay val="1"/>
         </c:title>
-        <c:numFmt formatCode="0.000" sourceLinked="0"/>
+        <c:numFmt formatCode="General" sourceLinked="0"/>
         <c:majorTickMark val="out"/>
         <c:minorTickMark val="none"/>
         <c:tickLblPos val="nextTo"/>
-        <c:txPr>
-          <a:bodyPr/>
-          <a:lstStyle/>
-          <a:p>
-            <a:pPr>
-              <a:defRPr sz="900"/>
-            </a:pPr>
-            <a:endParaRPr lang="en-US"/>
-          </a:p>
-        </c:txPr>
-        <c:crossAx val="2051147560"/>
-        <c:crosses val="autoZero"/>
+        <c:spPr>
+          <a:ln>
+            <a:solidFill>
+              <a:srgbClr val="B3B3B3"/>
+            </a:solidFill>
+          </a:ln>
+        </c:spPr>
+        <c:crossAx val="2058124488"/>
+        <c:crossesAt val="0.0"/>
         <c:crossBetween val="midCat"/>
       </c:valAx>
       <c:valAx>
-        <c:axId val="2051147560"/>
+        <c:axId val="2058124488"/>
         <c:scaling>
           <c:orientation val="minMax"/>
         </c:scaling>
         <c:delete val="0"/>
         <c:axPos val="l"/>
-        <c:majorGridlines/>
+        <c:majorGridlines>
+          <c:spPr>
+            <a:ln>
+              <a:solidFill>
+                <a:srgbClr val="B3B3B3"/>
+              </a:solidFill>
+            </a:ln>
+          </c:spPr>
+        </c:majorGridlines>
         <c:title>
           <c:tx>
             <c:rich>
-              <a:bodyPr rot="-5400000" vert="horz"/>
+              <a:bodyPr/>
               <a:lstStyle/>
               <a:p>
                 <a:pPr>
-                  <a:defRPr sz="900"/>
+                  <a:defRPr/>
                 </a:pPr>
                 <a:r>
-                  <a:rPr lang="en-US" sz="900" baseline="0"/>
-                  <a:t>Change in Temperature[K]</a:t>
+                  <a:rPr lang="en-US" sz="900">
+                    <a:latin typeface="Arial"/>
+                  </a:rPr>
+                  <a:t>Temperature [C]</a:t>
                 </a:r>
-                <a:endParaRPr lang="en-US" sz="900"/>
               </a:p>
             </c:rich>
           </c:tx>
           <c:layout/>
-          <c:overlay val="0"/>
+          <c:overlay val="1"/>
         </c:title>
-        <c:numFmt formatCode="0.0000" sourceLinked="1"/>
+        <c:numFmt formatCode="General" sourceLinked="0"/>
         <c:majorTickMark val="out"/>
         <c:minorTickMark val="none"/>
         <c:tickLblPos val="nextTo"/>
-        <c:txPr>
-          <a:bodyPr/>
-          <a:lstStyle/>
-          <a:p>
-            <a:pPr>
-              <a:defRPr sz="900"/>
-            </a:pPr>
-            <a:endParaRPr lang="en-US"/>
-          </a:p>
-        </c:txPr>
-        <c:crossAx val="2051154600"/>
-        <c:crosses val="autoZero"/>
+        <c:spPr>
+          <a:ln>
+            <a:solidFill>
+              <a:srgbClr val="B3B3B3"/>
+            </a:solidFill>
+          </a:ln>
+        </c:spPr>
+        <c:crossAx val="2098145976"/>
+        <c:crossesAt val="0.0"/>
         <c:crossBetween val="midCat"/>
       </c:valAx>
+      <c:spPr>
+        <a:noFill/>
+        <a:ln>
+          <a:solidFill>
+            <a:srgbClr val="B3B3B3"/>
+          </a:solidFill>
+        </a:ln>
+      </c:spPr>
     </c:plotArea>
     <c:legend>
       <c:legendPos val="r"/>
-      <c:layout/>
+      <c:layout>
+        <c:manualLayout>
+          <c:xMode val="edge"/>
+          <c:yMode val="edge"/>
+          <c:x val="0.641852312077751"/>
+          <c:y val="0.398945796607391"/>
+          <c:w val="0.333761138064596"/>
+          <c:h val="0.292822078647588"/>
+        </c:manualLayout>
+      </c:layout>
       <c:overlay val="0"/>
-      <c:txPr>
-        <a:bodyPr/>
-        <a:lstStyle/>
-        <a:p>
-          <a:pPr>
-            <a:defRPr sz="900"/>
-          </a:pPr>
-          <a:endParaRPr lang="en-US"/>
-        </a:p>
-      </c:txPr>
+      <c:spPr>
+        <a:noFill/>
+        <a:ln>
+          <a:noFill/>
+        </a:ln>
+      </c:spPr>
     </c:legend>
     <c:plotVisOnly val="1"/>
-    <c:dispBlanksAs val="gap"/>
-    <c:showDLblsOverMax val="0"/>
+    <c:dispBlanksAs val="zero"/>
+    <c:showDLblsOverMax val="1"/>
   </c:chart>
+  <c:spPr>
+    <a:solidFill>
+      <a:srgbClr val="FFFFFF"/>
+    </a:solidFill>
+    <a:ln>
+      <a:noFill/>
+    </a:ln>
+  </c:spPr>
   <c:externalData r:id="rId1">
     <c:autoUpdate val="0"/>
   </c:externalData>
@@ -14923,7 +17733,7 @@
 </file>
 
 <file path=customXml/itemProps1.xml><?xml version="1.0" encoding="utf-8"?>
-<ds:datastoreItem xmlns:ds="http://schemas.openxmlformats.org/officeDocument/2006/customXml" ds:itemID="{06C5F845-0AB2-DF41-B77E-FC51D44E2315}">
+<ds:datastoreItem xmlns:ds="http://schemas.openxmlformats.org/officeDocument/2006/customXml" ds:itemID="{54398042-110C-5347-96FF-9CC2D711B270}">
   <ds:schemaRefs>
     <ds:schemaRef ds:uri="http://schemas.openxmlformats.org/officeDocument/2006/bibliography"/>
   </ds:schemaRefs>

</xml_diff>

<commit_message>
Updating images so that they fit better. Bulked up commentary a bit more.
</commit_message>
<xml_diff>
--- a/NURETH-16-Paper-cad.docx
+++ b/NURETH-16-Paper-cad.docx
@@ -109,7 +109,15 @@
         <w:t xml:space="preserve">, </w:t>
       </w:r>
       <w:r>
-        <w:t>The Pennsylvania State University, 137 Reber Building</w:t>
+        <w:t xml:space="preserve">The Pennsylvania State University, 137 </w:t>
+      </w:r>
+      <w:proofErr w:type="spellStart"/>
+      <w:r>
+        <w:t>Reber</w:t>
+      </w:r>
+      <w:proofErr w:type="spellEnd"/>
+      <w:r>
+        <w:t xml:space="preserve"> Building</w:t>
       </w:r>
       <w:r>
         <w:rPr>
@@ -147,8 +155,13 @@
         <w:t xml:space="preserve"> </w:t>
       </w:r>
       <w:r>
-        <w:t>Computer Science Research Institute, Sandia National Labs, 1450 Innovation Parkway, Albuquerque, NM 87123, USA</w:t>
-      </w:r>
+        <w:t xml:space="preserve">Computer Science Research Institute, Sandia National Labs, 1450 Innovation Parkway, Albuquerque, NM 87123, </w:t>
+      </w:r>
+      <w:proofErr w:type="gramStart"/>
+      <w:r>
+        <w:t>USA</w:t>
+      </w:r>
+      <w:proofErr w:type="gramEnd"/>
     </w:p>
     <w:p>
       <w:pPr>
@@ -380,7 +393,23 @@
         </w:rPr>
       </w:pPr>
       <w:r>
-        <w:t>For the past several decades, the primary focus in nuclear engineering within the United States has been on light water reactors (LWR). Commercially, all nuclear reactors are either boiling water reactors (BWR) or pressurized water reactors (PWR). Correct computation of the thermal hydraulics within the reactor core leads to efficient design and accuracy in the safety analysis. A popular subchannel code for modeling the hydrodynamics within the reactor core is CTF, which is a subchannel thermal-hydraulics code deve</w:t>
+        <w:t xml:space="preserve">For the past several decades, the primary focus in nuclear engineering within the United States has been on light water reactors (LWR). Commercially, all nuclear reactors are either boiling water reactors (BWR) or pressurized water reactors (PWR). Correct computation of the thermal hydraulics within the reactor core leads to efficient design and accuracy in the safety analysis. A popular </w:t>
+      </w:r>
+      <w:proofErr w:type="spellStart"/>
+      <w:r>
+        <w:t>subchannel</w:t>
+      </w:r>
+      <w:proofErr w:type="spellEnd"/>
+      <w:r>
+        <w:t xml:space="preserve"> code for modeling the hydrodynamics within the reactor core is CTF, which is a </w:t>
+      </w:r>
+      <w:proofErr w:type="spellStart"/>
+      <w:r>
+        <w:t>subchannel</w:t>
+      </w:r>
+      <w:proofErr w:type="spellEnd"/>
+      <w:r>
+        <w:t xml:space="preserve"> thermal-hydraulics code deve</w:t>
       </w:r>
       <w:r>
         <w:t>loped from COBRA-TF [</w:t>
@@ -619,7 +648,15 @@
         <w:t xml:space="preserve">is </w:t>
       </w:r>
       <w:r>
-        <w:t>equal to the advection from the upwinded cell. The conservation</w:t>
+        <w:t xml:space="preserve">equal to the advection from the </w:t>
+      </w:r>
+      <w:proofErr w:type="spellStart"/>
+      <w:r>
+        <w:t>upwinded</w:t>
+      </w:r>
+      <w:proofErr w:type="spellEnd"/>
+      <w:r>
+        <w:t xml:space="preserve"> cell. The conservation</w:t>
       </w:r>
       <w:r>
         <w:t xml:space="preserve"> of momentum in equation </w:t>
@@ -1618,11 +1655,24 @@
         <w:t xml:space="preserve">. The cells are </w:t>
       </w:r>
       <w:r>
-        <w:t xml:space="preserve">represented with an index i, </w:t>
-      </w:r>
-      <w:r>
-        <w:t>and the faces with indexes of i</w:t>
-      </w:r>
+        <w:t xml:space="preserve">represented with an index </w:t>
+      </w:r>
+      <w:proofErr w:type="spellStart"/>
+      <w:r>
+        <w:t>i</w:t>
+      </w:r>
+      <w:proofErr w:type="spellEnd"/>
+      <w:r>
+        <w:t xml:space="preserve">, </w:t>
+      </w:r>
+      <w:r>
+        <w:t xml:space="preserve">and the faces with indexes of </w:t>
+      </w:r>
+      <w:proofErr w:type="spellStart"/>
+      <w:r>
+        <w:t>i</w:t>
+      </w:r>
+      <w:proofErr w:type="spellEnd"/>
       <w:r>
         <w:t>+</w:t>
       </w:r>
@@ -1664,8 +1714,13 @@
         <w:t xml:space="preserve"> </w:t>
       </w:r>
       <w:r>
-        <w:t>or i</w:t>
-      </w:r>
+        <w:t xml:space="preserve">or </w:t>
+      </w:r>
+      <w:proofErr w:type="spellStart"/>
+      <w:r>
+        <w:t>i</w:t>
+      </w:r>
+      <w:proofErr w:type="spellEnd"/>
       <w:r>
         <w:t>-</w:t>
       </w:r>
@@ -1717,7 +1772,15 @@
         <w:t>configuration</w:t>
       </w:r>
       <w:r>
-        <w:t xml:space="preserve"> and does not take into account adjacent subchannels.</w:t>
+        <w:t xml:space="preserve"> and does not take into account adjacent </w:t>
+      </w:r>
+      <w:proofErr w:type="spellStart"/>
+      <w:r>
+        <w:t>subchannels</w:t>
+      </w:r>
+      <w:proofErr w:type="spellEnd"/>
+      <w:r>
+        <w:t>.</w:t>
       </w:r>
     </w:p>
     <w:p/>
@@ -2120,7 +2183,15 @@
         <w:t xml:space="preserve">. </w:t>
       </w:r>
       <w:r>
-        <w:t xml:space="preserve">The iterator k, is the iteration level of the </w:t>
+        <w:t xml:space="preserve">The iterator </w:t>
+      </w:r>
+      <w:proofErr w:type="gramStart"/>
+      <w:r>
+        <w:t>k,</w:t>
+      </w:r>
+      <w:proofErr w:type="gramEnd"/>
+      <w:r>
+        <w:t xml:space="preserve"> is the iteration level of the </w:t>
       </w:r>
       <w:r>
         <w:t xml:space="preserve">solution. If </w:t>
@@ -5857,7 +5928,15 @@
         <w:t xml:space="preserve"> are connected </w:t>
       </w:r>
       <w:r>
-        <w:t xml:space="preserve">to two rod axial levels as shown by Figure 3, where the rod axial levels are on the left, and the fluid axial levels are on the right. The light blue cells are the fluid ghost cells. </w:t>
+        <w:t xml:space="preserve">to </w:t>
+      </w:r>
+      <w:proofErr w:type="gramStart"/>
+      <w:r>
+        <w:t>two rod</w:t>
+      </w:r>
+      <w:proofErr w:type="gramEnd"/>
+      <w:r>
+        <w:t xml:space="preserve"> axial levels as shown by Figure 3, where the rod axial levels are on the left, and the fluid axial levels are on the right. The light blue cells are the fluid ghost cells. </w:t>
       </w:r>
     </w:p>
     <w:p/>
@@ -7785,15 +7864,58 @@
             </m:ctrlPr>
           </m:fPr>
           <m:num>
-            <m:r>
-              <m:rPr>
-                <m:sty m:val="p"/>
-              </m:rPr>
-              <w:rPr>
-                <w:rFonts w:ascii="Cambria Math" w:hAnsi="Cambria Math"/>
-              </w:rPr>
-              <m:t>1</m:t>
-            </m:r>
+            <m:sSub>
+              <m:sSubPr>
+                <m:ctrlPr>
+                  <w:rPr>
+                    <w:rFonts w:ascii="Cambria Math" w:hAnsi="Cambria Math"/>
+                    <w:i/>
+                  </w:rPr>
+                </m:ctrlPr>
+              </m:sSubPr>
+              <m:e>
+                <m:r>
+                  <w:rPr>
+                    <w:rFonts w:ascii="Cambria Math" w:hAnsi="Cambria Math"/>
+                  </w:rPr>
+                  <m:t>A</m:t>
+                </m:r>
+              </m:e>
+              <m:sub>
+                <m:r>
+                  <w:rPr>
+                    <w:rFonts w:ascii="Cambria Math" w:hAnsi="Cambria Math"/>
+                  </w:rPr>
+                  <m:t>i</m:t>
+                </m:r>
+              </m:sub>
+            </m:sSub>
+            <m:sSub>
+              <m:sSubPr>
+                <m:ctrlPr>
+                  <w:rPr>
+                    <w:rFonts w:ascii="Cambria Math" w:hAnsi="Cambria Math"/>
+                    <w:i/>
+                  </w:rPr>
+                </m:ctrlPr>
+              </m:sSubPr>
+              <m:e>
+                <m:r>
+                  <w:rPr>
+                    <w:rFonts w:ascii="Cambria Math" w:hAnsi="Cambria Math"/>
+                  </w:rPr>
+                  <m:t>h</m:t>
+                </m:r>
+              </m:e>
+              <m:sub>
+                <m:r>
+                  <w:rPr>
+                    <w:rFonts w:ascii="Cambria Math" w:hAnsi="Cambria Math"/>
+                  </w:rPr>
+                  <m:t>gap</m:t>
+                </m:r>
+              </m:sub>
+            </m:sSub>
           </m:num>
           <m:den>
             <m:sSub>
@@ -7838,119 +7960,80 @@
             </m:ctrlPr>
           </m:dPr>
           <m:e>
-            <m:f>
-              <m:fPr>
+            <m:sSubSup>
+              <m:sSubSupPr>
                 <m:ctrlPr>
                   <w:rPr>
                     <w:rFonts w:ascii="Cambria Math" w:hAnsi="Cambria Math"/>
+                    <w:i/>
                   </w:rPr>
                 </m:ctrlPr>
-              </m:fPr>
-              <m:num>
-                <m:sSubSup>
-                  <m:sSubSupPr>
-                    <m:ctrlPr>
-                      <w:rPr>
-                        <w:rFonts w:ascii="Cambria Math" w:hAnsi="Cambria Math"/>
-                        <w:i/>
-                      </w:rPr>
-                    </m:ctrlPr>
-                  </m:sSubSupPr>
-                  <m:e>
-                    <m:r>
-                      <w:rPr>
-                        <w:rFonts w:ascii="Cambria Math" w:hAnsi="Cambria Math"/>
-                      </w:rPr>
-                      <m:t>T</m:t>
-                    </m:r>
-                  </m:e>
-                  <m:sub>
-                    <m:r>
-                      <w:rPr>
-                        <w:rFonts w:ascii="Cambria Math" w:hAnsi="Cambria Math"/>
-                      </w:rPr>
-                      <m:t>i+1</m:t>
-                    </m:r>
-                  </m:sub>
-                  <m:sup>
-                    <m:r>
-                      <w:rPr>
-                        <w:rFonts w:ascii="Cambria Math" w:hAnsi="Cambria Math"/>
-                      </w:rPr>
-                      <m:t>n+1</m:t>
-                    </m:r>
-                  </m:sup>
-                </m:sSubSup>
-                <m:r>
-                  <w:rPr>
-                    <w:rFonts w:ascii="Cambria Math" w:hAnsi="Cambria Math"/>
-                  </w:rPr>
-                  <m:t>-</m:t>
-                </m:r>
-                <m:sSubSup>
-                  <m:sSubSupPr>
-                    <m:ctrlPr>
-                      <w:rPr>
-                        <w:rFonts w:ascii="Cambria Math" w:hAnsi="Cambria Math"/>
-                        <w:i/>
-                      </w:rPr>
-                    </m:ctrlPr>
-                  </m:sSubSupPr>
-                  <m:e>
-                    <m:r>
-                      <w:rPr>
-                        <w:rFonts w:ascii="Cambria Math" w:hAnsi="Cambria Math"/>
-                      </w:rPr>
-                      <m:t>T</m:t>
-                    </m:r>
-                  </m:e>
-                  <m:sub>
-                    <m:r>
-                      <w:rPr>
-                        <w:rFonts w:ascii="Cambria Math" w:hAnsi="Cambria Math"/>
-                      </w:rPr>
-                      <m:t>i</m:t>
-                    </m:r>
-                  </m:sub>
-                  <m:sup>
-                    <m:r>
-                      <w:rPr>
-                        <w:rFonts w:ascii="Cambria Math" w:hAnsi="Cambria Math"/>
-                      </w:rPr>
-                      <m:t>n+1</m:t>
-                    </m:r>
-                  </m:sup>
-                </m:sSubSup>
-              </m:num>
-              <m:den>
-                <m:sSub>
-                  <m:sSubPr>
-                    <m:ctrlPr>
-                      <w:rPr>
-                        <w:rFonts w:ascii="Cambria Math" w:hAnsi="Cambria Math"/>
-                        <w:i/>
-                      </w:rPr>
-                    </m:ctrlPr>
-                  </m:sSubPr>
-                  <m:e>
-                    <m:r>
-                      <w:rPr>
-                        <w:rFonts w:ascii="Cambria Math" w:hAnsi="Cambria Math"/>
-                      </w:rPr>
-                      <m:t>R</m:t>
-                    </m:r>
-                  </m:e>
-                  <m:sub>
-                    <m:r>
-                      <w:rPr>
-                        <w:rFonts w:ascii="Cambria Math" w:hAnsi="Cambria Math"/>
-                      </w:rPr>
-                      <m:t>gap</m:t>
-                    </m:r>
-                  </m:sub>
-                </m:sSub>
-              </m:den>
-            </m:f>
+              </m:sSubSupPr>
+              <m:e>
+                <m:r>
+                  <w:rPr>
+                    <w:rFonts w:ascii="Cambria Math" w:hAnsi="Cambria Math"/>
+                  </w:rPr>
+                  <m:t>T</m:t>
+                </m:r>
+              </m:e>
+              <m:sub>
+                <m:r>
+                  <w:rPr>
+                    <w:rFonts w:ascii="Cambria Math" w:hAnsi="Cambria Math"/>
+                  </w:rPr>
+                  <m:t>i+1</m:t>
+                </m:r>
+              </m:sub>
+              <m:sup>
+                <m:r>
+                  <w:rPr>
+                    <w:rFonts w:ascii="Cambria Math" w:hAnsi="Cambria Math"/>
+                  </w:rPr>
+                  <m:t>n+1</m:t>
+                </m:r>
+              </m:sup>
+            </m:sSubSup>
+            <m:r>
+              <w:rPr>
+                <w:rFonts w:ascii="Cambria Math" w:hAnsi="Cambria Math"/>
+              </w:rPr>
+              <m:t>-</m:t>
+            </m:r>
+            <m:sSubSup>
+              <m:sSubSupPr>
+                <m:ctrlPr>
+                  <w:rPr>
+                    <w:rFonts w:ascii="Cambria Math" w:hAnsi="Cambria Math"/>
+                    <w:i/>
+                  </w:rPr>
+                </m:ctrlPr>
+              </m:sSubSupPr>
+              <m:e>
+                <m:r>
+                  <w:rPr>
+                    <w:rFonts w:ascii="Cambria Math" w:hAnsi="Cambria Math"/>
+                  </w:rPr>
+                  <m:t>T</m:t>
+                </m:r>
+              </m:e>
+              <m:sub>
+                <m:r>
+                  <w:rPr>
+                    <w:rFonts w:ascii="Cambria Math" w:hAnsi="Cambria Math"/>
+                  </w:rPr>
+                  <m:t>i</m:t>
+                </m:r>
+              </m:sub>
+              <m:sup>
+                <m:r>
+                  <w:rPr>
+                    <w:rFonts w:ascii="Cambria Math" w:hAnsi="Cambria Math"/>
+                  </w:rPr>
+                  <m:t>n+1</m:t>
+                </m:r>
+              </m:sup>
+            </m:sSubSup>
           </m:e>
         </m:d>
         <m:r>
@@ -8176,15 +8259,64 @@
             </m:ctrlPr>
           </m:fPr>
           <m:num>
-            <m:r>
-              <m:rPr>
-                <m:sty m:val="p"/>
-              </m:rPr>
-              <w:rPr>
-                <w:rFonts w:ascii="Cambria Math" w:hAnsi="Cambria Math"/>
-              </w:rPr>
-              <m:t>1</m:t>
-            </m:r>
+            <m:sSub>
+              <m:sSubPr>
+                <m:ctrlPr>
+                  <w:rPr>
+                    <w:rFonts w:ascii="Cambria Math" w:hAnsi="Cambria Math"/>
+                    <w:i/>
+                  </w:rPr>
+                </m:ctrlPr>
+              </m:sSubPr>
+              <m:e>
+                <m:r>
+                  <w:rPr>
+                    <w:rFonts w:ascii="Cambria Math" w:hAnsi="Cambria Math"/>
+                  </w:rPr>
+                  <m:t>A</m:t>
+                </m:r>
+              </m:e>
+              <m:sub>
+                <m:r>
+                  <w:rPr>
+                    <w:rFonts w:ascii="Cambria Math" w:hAnsi="Cambria Math"/>
+                  </w:rPr>
+                  <m:t>i</m:t>
+                </m:r>
+              </m:sub>
+            </m:sSub>
+            <m:sSub>
+              <m:sSubPr>
+                <m:ctrlPr>
+                  <w:rPr>
+                    <w:rFonts w:ascii="Cambria Math" w:hAnsi="Cambria Math"/>
+                    <w:i/>
+                  </w:rPr>
+                </m:ctrlPr>
+              </m:sSubPr>
+              <m:e>
+                <m:r>
+                  <w:rPr>
+                    <w:rFonts w:ascii="Cambria Math" w:hAnsi="Cambria Math"/>
+                  </w:rPr>
+                  <m:t>h</m:t>
+                </m:r>
+              </m:e>
+              <m:sub>
+                <m:r>
+                  <w:rPr>
+                    <w:rFonts w:ascii="Cambria Math" w:hAnsi="Cambria Math"/>
+                  </w:rPr>
+                  <m:t>ga</m:t>
+                </m:r>
+                <m:r>
+                  <w:rPr>
+                    <w:rFonts w:ascii="Cambria Math" w:hAnsi="Cambria Math"/>
+                  </w:rPr>
+                  <m:t>p</m:t>
+                </m:r>
+              </m:sub>
+            </m:sSub>
           </m:num>
           <m:den>
             <m:sSub>
@@ -8229,125 +8361,80 @@
             </m:ctrlPr>
           </m:dPr>
           <m:e>
-            <m:f>
-              <m:fPr>
+            <m:sSubSup>
+              <m:sSubSupPr>
                 <m:ctrlPr>
                   <w:rPr>
                     <w:rFonts w:ascii="Cambria Math" w:hAnsi="Cambria Math"/>
+                    <w:i/>
                   </w:rPr>
                 </m:ctrlPr>
-              </m:fPr>
-              <m:num>
-                <m:sSubSup>
-                  <m:sSubSupPr>
-                    <m:ctrlPr>
-                      <w:rPr>
-                        <w:rFonts w:ascii="Cambria Math" w:hAnsi="Cambria Math"/>
-                        <w:i/>
-                      </w:rPr>
-                    </m:ctrlPr>
-                  </m:sSubSupPr>
-                  <m:e>
-                    <m:r>
-                      <w:rPr>
-                        <w:rFonts w:ascii="Cambria Math" w:hAnsi="Cambria Math"/>
-                      </w:rPr>
-                      <m:t>T</m:t>
-                    </m:r>
-                  </m:e>
-                  <m:sub>
-                    <m:r>
-                      <w:rPr>
-                        <w:rFonts w:ascii="Cambria Math" w:hAnsi="Cambria Math"/>
-                      </w:rPr>
-                      <m:t>i</m:t>
-                    </m:r>
-                  </m:sub>
-                  <m:sup>
-                    <m:r>
-                      <w:rPr>
-                        <w:rFonts w:ascii="Cambria Math" w:hAnsi="Cambria Math"/>
-                      </w:rPr>
-                      <m:t>n+1</m:t>
-                    </m:r>
-                  </m:sup>
-                </m:sSubSup>
-                <m:r>
-                  <w:rPr>
-                    <w:rFonts w:ascii="Cambria Math" w:hAnsi="Cambria Math"/>
-                  </w:rPr>
-                  <m:t>-</m:t>
-                </m:r>
-                <m:sSubSup>
-                  <m:sSubSupPr>
-                    <m:ctrlPr>
-                      <w:rPr>
-                        <w:rFonts w:ascii="Cambria Math" w:hAnsi="Cambria Math"/>
-                        <w:i/>
-                      </w:rPr>
-                    </m:ctrlPr>
-                  </m:sSubSupPr>
-                  <m:e>
-                    <m:r>
-                      <w:rPr>
-                        <w:rFonts w:ascii="Cambria Math" w:hAnsi="Cambria Math"/>
-                      </w:rPr>
-                      <m:t>T</m:t>
-                    </m:r>
-                  </m:e>
-                  <m:sub>
-                    <m:r>
-                      <w:rPr>
-                        <w:rFonts w:ascii="Cambria Math" w:hAnsi="Cambria Math"/>
-                      </w:rPr>
-                      <m:t>i</m:t>
-                    </m:r>
-                    <m:r>
-                      <w:rPr>
-                        <w:rFonts w:ascii="Cambria Math" w:hAnsi="Cambria Math"/>
-                      </w:rPr>
-                      <m:t>-1</m:t>
-                    </m:r>
-                  </m:sub>
-                  <m:sup>
-                    <m:r>
-                      <w:rPr>
-                        <w:rFonts w:ascii="Cambria Math" w:hAnsi="Cambria Math"/>
-                      </w:rPr>
-                      <m:t>n+1</m:t>
-                    </m:r>
-                  </m:sup>
-                </m:sSubSup>
-              </m:num>
-              <m:den>
-                <m:sSub>
-                  <m:sSubPr>
-                    <m:ctrlPr>
-                      <w:rPr>
-                        <w:rFonts w:ascii="Cambria Math" w:hAnsi="Cambria Math"/>
-                        <w:i/>
-                      </w:rPr>
-                    </m:ctrlPr>
-                  </m:sSubPr>
-                  <m:e>
-                    <m:r>
-                      <w:rPr>
-                        <w:rFonts w:ascii="Cambria Math" w:hAnsi="Cambria Math"/>
-                      </w:rPr>
-                      <m:t>R</m:t>
-                    </m:r>
-                  </m:e>
-                  <m:sub>
-                    <m:r>
-                      <w:rPr>
-                        <w:rFonts w:ascii="Cambria Math" w:hAnsi="Cambria Math"/>
-                      </w:rPr>
-                      <m:t>gap</m:t>
-                    </m:r>
-                  </m:sub>
-                </m:sSub>
-              </m:den>
-            </m:f>
+              </m:sSubSupPr>
+              <m:e>
+                <m:r>
+                  <w:rPr>
+                    <w:rFonts w:ascii="Cambria Math" w:hAnsi="Cambria Math"/>
+                  </w:rPr>
+                  <m:t>T</m:t>
+                </m:r>
+              </m:e>
+              <m:sub>
+                <m:r>
+                  <w:rPr>
+                    <w:rFonts w:ascii="Cambria Math" w:hAnsi="Cambria Math"/>
+                  </w:rPr>
+                  <m:t>i+1</m:t>
+                </m:r>
+              </m:sub>
+              <m:sup>
+                <m:r>
+                  <w:rPr>
+                    <w:rFonts w:ascii="Cambria Math" w:hAnsi="Cambria Math"/>
+                  </w:rPr>
+                  <m:t>n+1</m:t>
+                </m:r>
+              </m:sup>
+            </m:sSubSup>
+            <m:r>
+              <w:rPr>
+                <w:rFonts w:ascii="Cambria Math" w:hAnsi="Cambria Math"/>
+              </w:rPr>
+              <m:t>-</m:t>
+            </m:r>
+            <m:sSubSup>
+              <m:sSubSupPr>
+                <m:ctrlPr>
+                  <w:rPr>
+                    <w:rFonts w:ascii="Cambria Math" w:hAnsi="Cambria Math"/>
+                    <w:i/>
+                  </w:rPr>
+                </m:ctrlPr>
+              </m:sSubSupPr>
+              <m:e>
+                <m:r>
+                  <w:rPr>
+                    <w:rFonts w:ascii="Cambria Math" w:hAnsi="Cambria Math"/>
+                  </w:rPr>
+                  <m:t>T</m:t>
+                </m:r>
+              </m:e>
+              <m:sub>
+                <m:r>
+                  <w:rPr>
+                    <w:rFonts w:ascii="Cambria Math" w:hAnsi="Cambria Math"/>
+                  </w:rPr>
+                  <m:t>i</m:t>
+                </m:r>
+              </m:sub>
+              <m:sup>
+                <m:r>
+                  <w:rPr>
+                    <w:rFonts w:ascii="Cambria Math" w:hAnsi="Cambria Math"/>
+                  </w:rPr>
+                  <m:t>n+1</m:t>
+                </m:r>
+              </m:sup>
+            </m:sSubSup>
           </m:e>
         </m:d>
         <m:r>
@@ -8369,14 +8456,37 @@
           </m:fPr>
           <m:num>
             <m:r>
-              <m:rPr>
-                <m:sty m:val="p"/>
-              </m:rPr>
-              <w:rPr>
-                <w:rFonts w:ascii="Cambria Math" w:hAnsi="Cambria Math"/>
-              </w:rPr>
-              <m:t>1</m:t>
-            </m:r>
+              <w:rPr>
+                <w:rFonts w:ascii="Cambria Math" w:hAnsi="Cambria Math"/>
+              </w:rPr>
+              <m:t>2πΔz</m:t>
+            </m:r>
+            <m:sSub>
+              <m:sSubPr>
+                <m:ctrlPr>
+                  <w:rPr>
+                    <w:rFonts w:ascii="Cambria Math" w:hAnsi="Cambria Math"/>
+                    <w:i/>
+                  </w:rPr>
+                </m:ctrlPr>
+              </m:sSubPr>
+              <m:e>
+                <m:r>
+                  <w:rPr>
+                    <w:rFonts w:ascii="Cambria Math" w:hAnsi="Cambria Math"/>
+                  </w:rPr>
+                  <m:t>k</m:t>
+                </m:r>
+              </m:e>
+              <m:sub>
+                <m:r>
+                  <w:rPr>
+                    <w:rFonts w:ascii="Cambria Math" w:hAnsi="Cambria Math"/>
+                  </w:rPr>
+                  <m:t>clad</m:t>
+                </m:r>
+              </m:sub>
+            </m:sSub>
           </m:num>
           <m:den>
             <m:sSub>
@@ -8506,32 +8616,122 @@
                 </m:sSubSup>
               </m:num>
               <m:den>
-                <m:sSub>
-                  <m:sSubPr>
+                <m:r>
+                  <w:rPr>
+                    <w:rFonts w:ascii="Cambria Math" w:hAnsi="Cambria Math"/>
+                  </w:rPr>
+                  <m:t>ln</m:t>
+                </m:r>
+                <m:d>
+                  <m:dPr>
                     <m:ctrlPr>
                       <w:rPr>
                         <w:rFonts w:ascii="Cambria Math" w:hAnsi="Cambria Math"/>
                         <w:i/>
                       </w:rPr>
                     </m:ctrlPr>
-                  </m:sSubPr>
+                  </m:dPr>
                   <m:e>
-                    <m:r>
-                      <w:rPr>
-                        <w:rFonts w:ascii="Cambria Math" w:hAnsi="Cambria Math"/>
-                      </w:rPr>
-                      <m:t>R</m:t>
-                    </m:r>
+                    <m:f>
+                      <m:fPr>
+                        <m:ctrlPr>
+                          <w:rPr>
+                            <w:rFonts w:ascii="Cambria Math" w:hAnsi="Cambria Math"/>
+                            <w:i/>
+                          </w:rPr>
+                        </m:ctrlPr>
+                      </m:fPr>
+                      <m:num>
+                        <m:sSub>
+                          <m:sSubPr>
+                            <m:ctrlPr>
+                              <w:rPr>
+                                <w:rFonts w:ascii="Cambria Math" w:hAnsi="Cambria Math"/>
+                                <w:i/>
+                              </w:rPr>
+                            </m:ctrlPr>
+                          </m:sSubPr>
+                          <m:e>
+                            <m:r>
+                              <w:rPr>
+                                <w:rFonts w:ascii="Cambria Math" w:hAnsi="Cambria Math"/>
+                              </w:rPr>
+                              <m:t>r</m:t>
+                            </m:r>
+                          </m:e>
+                          <m:sub>
+                            <m:r>
+                              <w:rPr>
+                                <w:rFonts w:ascii="Cambria Math" w:hAnsi="Cambria Math"/>
+                              </w:rPr>
+                              <m:t>clad</m:t>
+                            </m:r>
+                          </m:sub>
+                        </m:sSub>
+                      </m:num>
+                      <m:den>
+                        <m:sSub>
+                          <m:sSubPr>
+                            <m:ctrlPr>
+                              <w:rPr>
+                                <w:rFonts w:ascii="Cambria Math" w:hAnsi="Cambria Math"/>
+                                <w:i/>
+                              </w:rPr>
+                            </m:ctrlPr>
+                          </m:sSubPr>
+                          <m:e>
+                            <m:r>
+                              <w:rPr>
+                                <w:rFonts w:ascii="Cambria Math" w:hAnsi="Cambria Math"/>
+                              </w:rPr>
+                              <m:t>r</m:t>
+                            </m:r>
+                          </m:e>
+                          <m:sub>
+                            <m:r>
+                              <w:rPr>
+                                <w:rFonts w:ascii="Cambria Math" w:hAnsi="Cambria Math"/>
+                              </w:rPr>
+                              <m:t>clad</m:t>
+                            </m:r>
+                          </m:sub>
+                        </m:sSub>
+                        <m:r>
+                          <w:rPr>
+                            <w:rFonts w:ascii="Cambria Math" w:hAnsi="Cambria Math"/>
+                          </w:rPr>
+                          <m:t>-</m:t>
+                        </m:r>
+                        <m:sSub>
+                          <m:sSubPr>
+                            <m:ctrlPr>
+                              <w:rPr>
+                                <w:rFonts w:ascii="Cambria Math" w:hAnsi="Cambria Math"/>
+                                <w:i/>
+                              </w:rPr>
+                            </m:ctrlPr>
+                          </m:sSubPr>
+                          <m:e>
+                            <m:r>
+                              <w:rPr>
+                                <w:rFonts w:ascii="Cambria Math" w:hAnsi="Cambria Math"/>
+                              </w:rPr>
+                              <m:t>t</m:t>
+                            </m:r>
+                          </m:e>
+                          <m:sub>
+                            <m:r>
+                              <w:rPr>
+                                <w:rFonts w:ascii="Cambria Math" w:hAnsi="Cambria Math"/>
+                              </w:rPr>
+                              <m:t>clad</m:t>
+                            </m:r>
+                          </m:sub>
+                        </m:sSub>
+                      </m:den>
+                    </m:f>
                   </m:e>
-                  <m:sub>
-                    <m:r>
-                      <w:rPr>
-                        <w:rFonts w:ascii="Cambria Math" w:hAnsi="Cambria Math"/>
-                      </w:rPr>
-                      <m:t>clad</m:t>
-                    </m:r>
-                  </m:sub>
-                </m:sSub>
+                </m:d>
               </m:den>
             </m:f>
           </m:e>
@@ -8565,6 +8765,7 @@
         <w:t>)</w:t>
       </w:r>
     </w:p>
+    <w:p/>
     <w:p>
       <w:r>
         <w:t xml:space="preserve">At the boundary between the </w:t>
@@ -8581,8 +8782,6 @@
       <w:r>
         <w:t>i</w:t>
       </w:r>
-      <w:bookmarkStart w:id="10" w:name="_GoBack"/>
-      <w:bookmarkEnd w:id="10"/>
       <w:r>
         <w:t>te difference equation is</w:t>
       </w:r>
@@ -8976,7 +9175,7 @@
                   <w:rPr>
                     <w:rFonts w:ascii="Cambria Math" w:hAnsi="Cambria Math"/>
                   </w:rPr>
-                  <m:t>i</m:t>
+                  <m:t>clad</m:t>
                 </m:r>
               </m:sub>
             </m:sSub>
@@ -9154,11 +9353,22 @@
       <w:r>
         <w:t xml:space="preserve">The heat transfer coefficient is calculated using the </w:t>
       </w:r>
-      <w:r>
-        <w:t xml:space="preserve">Dittus-Boelter correlation. </w:t>
-      </w:r>
-      <w:r>
-        <w:t xml:space="preserve">The fluid properties are evaluated at the average of the wall surface temperature and bulk fluid temperature. </w:t>
+      <w:proofErr w:type="spellStart"/>
+      <w:r>
+        <w:t>Dittus-Boelter</w:t>
+      </w:r>
+      <w:proofErr w:type="spellEnd"/>
+      <w:r>
+        <w:t xml:space="preserve"> correlation. </w:t>
+      </w:r>
+      <w:r>
+        <w:t xml:space="preserve">The fluid properties are evaluated at </w:t>
+      </w:r>
+      <w:r>
+        <w:t xml:space="preserve">the </w:t>
+      </w:r>
+      <w:r>
+        <w:t xml:space="preserve">bulk fluid temperature. </w:t>
       </w:r>
     </w:p>
     <w:p>
@@ -9169,11 +9379,11 @@
           <w:numId w:val="5"/>
         </w:numPr>
       </w:pPr>
-      <w:bookmarkStart w:id="11" w:name="_Toc287503144"/>
+      <w:bookmarkStart w:id="10" w:name="_Toc287503144"/>
       <w:r>
         <w:t>Residual Formulation and Jacobian Construction</w:t>
       </w:r>
-      <w:bookmarkEnd w:id="11"/>
+      <w:bookmarkEnd w:id="10"/>
     </w:p>
     <w:p/>
     <w:p>
@@ -9374,7 +9584,15 @@
         <w:t>, and</w:t>
       </w:r>
       <w:r>
-        <w:t xml:space="preserve"> a residual function array F(X) </w:t>
+        <w:t xml:space="preserve"> a residual function array </w:t>
+      </w:r>
+      <w:proofErr w:type="gramStart"/>
+      <w:r>
+        <w:t>F(</w:t>
+      </w:r>
+      <w:proofErr w:type="gramEnd"/>
+      <w:r>
+        <w:t xml:space="preserve">X) </w:t>
       </w:r>
       <w:r>
         <w:t>which</w:t>
@@ -10088,7 +10306,13 @@
         <w:t xml:space="preserve"> rod with uniform heat </w:t>
       </w:r>
       <w:r>
-        <w:t xml:space="preserve">generation. The </w:t>
+        <w:t>generation</w:t>
+      </w:r>
+      <w:r>
+        <w:t xml:space="preserve"> with parameters given in Table 1</w:t>
+      </w:r>
+      <w:r>
+        <w:t xml:space="preserve">. The </w:t>
       </w:r>
       <w:r>
         <w:t>fuel</w:t>
@@ -10132,6 +10356,7 @@
           <w:b/>
         </w:rPr>
       </w:pPr>
+      <w:proofErr w:type="gramStart"/>
       <w:r>
         <w:rPr>
           <w:b/>
@@ -10174,7 +10399,14 @@
         <w:rPr>
           <w:b/>
         </w:rPr>
-        <w:t xml:space="preserve">. </w:t>
+        <w:t>.</w:t>
+      </w:r>
+      <w:proofErr w:type="gramEnd"/>
+      <w:r>
+        <w:rPr>
+          <w:b/>
+        </w:rPr>
+        <w:t xml:space="preserve"> </w:t>
       </w:r>
       <w:r>
         <w:rPr>
@@ -10341,11 +10573,16 @@
             <w:pPr>
               <w:jc w:val="center"/>
             </w:pPr>
+            <w:proofErr w:type="gramStart"/>
             <w:r>
               <w:t>k</w:t>
             </w:r>
             <w:r>
-              <w:t>g/sec</w:t>
+              <w:t>g</w:t>
+            </w:r>
+            <w:proofErr w:type="gramEnd"/>
+            <w:r>
+              <w:t>/sec</w:t>
             </w:r>
           </w:p>
         </w:tc>
@@ -10427,9 +10664,11 @@
             <w:pPr>
               <w:jc w:val="center"/>
             </w:pPr>
+            <w:proofErr w:type="spellStart"/>
             <w:r>
               <w:t>MPa</w:t>
             </w:r>
+            <w:proofErr w:type="spellEnd"/>
           </w:p>
         </w:tc>
       </w:tr>
@@ -10720,9 +10959,11 @@
             <w:pPr>
               <w:jc w:val="center"/>
             </w:pPr>
+            <w:proofErr w:type="gramStart"/>
             <w:r>
               <w:t>m</w:t>
             </w:r>
+            <w:proofErr w:type="gramEnd"/>
           </w:p>
         </w:tc>
       </w:tr>
@@ -10764,6 +11005,7 @@
                     <m:ctrlPr>
                       <w:rPr>
                         <w:rFonts w:ascii="Cambria Math" w:hAnsi="Cambria Math"/>
+                        <w:i/>
                       </w:rPr>
                     </m:ctrlPr>
                   </m:sSubPr>
@@ -10772,7 +11014,7 @@
                       <w:rPr>
                         <w:rFonts w:ascii="Cambria Math" w:hAnsi="Cambria Math"/>
                       </w:rPr>
-                      <m:t>R</m:t>
+                      <m:t>r</m:t>
                     </m:r>
                   </m:e>
                   <m:sub>
@@ -10780,7 +11022,7 @@
                       <w:rPr>
                         <w:rFonts w:ascii="Cambria Math" w:hAnsi="Cambria Math"/>
                       </w:rPr>
-                      <m:t>rod</m:t>
+                      <m:t>fuel</m:t>
                     </m:r>
                   </m:sub>
                 </m:sSub>
@@ -10803,7 +11045,7 @@
               <w:t>4</w:t>
             </w:r>
             <w:r>
-              <w:t>50</w:t>
+              <w:t>096</w:t>
             </w:r>
           </w:p>
         </w:tc>
@@ -10861,7 +11103,7 @@
                       <w:rPr>
                         <w:rFonts w:ascii="Cambria Math" w:hAnsi="Cambria Math"/>
                       </w:rPr>
-                      <m:t>R</m:t>
+                      <m:t>r</m:t>
                     </m:r>
                   </m:e>
                   <m:sub>
@@ -10869,7 +11111,7 @@
                       <w:rPr>
                         <w:rFonts w:ascii="Cambria Math" w:hAnsi="Cambria Math"/>
                       </w:rPr>
-                      <m:t>fuel</m:t>
+                      <m:t>clad</m:t>
                     </m:r>
                   </m:sub>
                 </m:sSub>
@@ -11129,8 +11371,13 @@
             <w:pPr>
               <w:jc w:val="center"/>
             </w:pPr>
+            <w:proofErr w:type="gramStart"/>
             <w:r>
-              <w:t>kJ/kg-K</w:t>
+              <w:t>kJ</w:t>
+            </w:r>
+            <w:proofErr w:type="gramEnd"/>
+            <w:r>
+              <w:t>/kg-K</w:t>
             </w:r>
           </w:p>
         </w:tc>
@@ -11212,8 +11459,13 @@
             <w:pPr>
               <w:jc w:val="center"/>
             </w:pPr>
+            <w:proofErr w:type="gramStart"/>
             <w:r>
-              <w:t>kg/m^3</w:t>
+              <w:t>kg</w:t>
+            </w:r>
+            <w:proofErr w:type="gramEnd"/>
+            <w:r>
+              <w:t>/m^3</w:t>
             </w:r>
           </w:p>
         </w:tc>
@@ -11378,8 +11630,13 @@
             <w:pPr>
               <w:jc w:val="center"/>
             </w:pPr>
+            <w:proofErr w:type="gramStart"/>
             <w:r>
-              <w:t>kJ/kg-K</w:t>
+              <w:t>kJ</w:t>
+            </w:r>
+            <w:proofErr w:type="gramEnd"/>
+            <w:r>
+              <w:t>/kg-K</w:t>
             </w:r>
           </w:p>
         </w:tc>
@@ -11461,8 +11718,13 @@
             <w:pPr>
               <w:jc w:val="center"/>
             </w:pPr>
+            <w:proofErr w:type="gramStart"/>
             <w:r>
-              <w:t>kg/m^3</w:t>
+              <w:t>kg</w:t>
+            </w:r>
+            <w:proofErr w:type="gramEnd"/>
+            <w:r>
+              <w:t>/m^3</w:t>
             </w:r>
           </w:p>
         </w:tc>
@@ -11627,8 +11889,13 @@
             <w:pPr>
               <w:jc w:val="center"/>
             </w:pPr>
+            <w:proofErr w:type="gramStart"/>
             <w:r>
-              <w:t>kW/m^2-K</w:t>
+              <w:t>kW</w:t>
+            </w:r>
+            <w:proofErr w:type="gramEnd"/>
+            <w:r>
+              <w:t>/m^2-K</w:t>
             </w:r>
           </w:p>
         </w:tc>
@@ -11818,12 +12085,32 @@
         <w:jc w:val="right"/>
       </w:pPr>
       <m:oMath>
-        <m:r>
-          <w:rPr>
-            <w:rFonts w:ascii="Cambria Math" w:hAnsi="Cambria Math"/>
-          </w:rPr>
-          <m:t>T</m:t>
-        </m:r>
+        <m:sSub>
+          <m:sSubPr>
+            <m:ctrlPr>
+              <w:rPr>
+                <w:rFonts w:ascii="Cambria Math" w:hAnsi="Cambria Math"/>
+                <w:i/>
+              </w:rPr>
+            </m:ctrlPr>
+          </m:sSubPr>
+          <m:e>
+            <m:r>
+              <w:rPr>
+                <w:rFonts w:ascii="Cambria Math" w:hAnsi="Cambria Math"/>
+              </w:rPr>
+              <m:t>T</m:t>
+            </m:r>
+          </m:e>
+          <m:sub>
+            <m:r>
+              <w:rPr>
+                <w:rFonts w:ascii="Cambria Math" w:hAnsi="Cambria Math"/>
+              </w:rPr>
+              <m:t>f</m:t>
+            </m:r>
+          </m:sub>
+        </m:sSub>
         <m:d>
           <m:dPr>
             <m:ctrlPr>
@@ -11886,7 +12173,7 @@
               <w:rPr>
                 <w:rFonts w:ascii="Cambria Math" w:hAnsi="Cambria Math"/>
               </w:rPr>
-              <m:t>s</m:t>
+              <m:t>f</m:t>
             </m:r>
           </m:sub>
         </m:sSub>
@@ -11899,6 +12186,38 @@
             </m:ctrlPr>
           </m:dPr>
           <m:e>
+            <m:sSub>
+              <m:sSubPr>
+                <m:ctrlPr>
+                  <w:rPr>
+                    <w:rFonts w:ascii="Cambria Math" w:hAnsi="Cambria Math"/>
+                    <w:i/>
+                  </w:rPr>
+                </m:ctrlPr>
+              </m:sSubPr>
+              <m:e>
+                <m:r>
+                  <w:rPr>
+                    <w:rFonts w:ascii="Cambria Math" w:hAnsi="Cambria Math"/>
+                  </w:rPr>
+                  <m:t>r</m:t>
+                </m:r>
+              </m:e>
+              <m:sub>
+                <m:r>
+                  <w:rPr>
+                    <w:rFonts w:ascii="Cambria Math" w:hAnsi="Cambria Math"/>
+                  </w:rPr>
+                  <m:t>fuel</m:t>
+                </m:r>
+              </m:sub>
+            </m:sSub>
+            <m:r>
+              <w:rPr>
+                <w:rFonts w:ascii="Cambria Math" w:hAnsi="Cambria Math"/>
+              </w:rPr>
+              <m:t>,</m:t>
+            </m:r>
             <m:r>
               <w:rPr>
                 <w:rFonts w:ascii="Cambria Math" w:hAnsi="Cambria Math"/>
@@ -11975,7 +12294,7 @@
                   <w:rPr>
                     <w:rFonts w:ascii="Cambria Math" w:hAnsi="Cambria Math"/>
                   </w:rPr>
-                  <m:t>R</m:t>
+                  <m:t>r</m:t>
                 </m:r>
               </m:e>
               <m:sub>
@@ -12106,7 +12425,7 @@
                       <w:rPr>
                         <w:rFonts w:ascii="Cambria Math" w:hAnsi="Cambria Math"/>
                       </w:rPr>
-                      <m:t>R</m:t>
+                      <m:t>r</m:t>
                     </m:r>
                   </m:e>
                   <m:sub>
@@ -12114,7 +12433,7 @@
                       <w:rPr>
                         <w:rFonts w:ascii="Cambria Math" w:hAnsi="Cambria Math"/>
                       </w:rPr>
-                      <m:t>rod</m:t>
+                      <m:t>fuel</m:t>
                     </m:r>
                   </m:sub>
                   <m:sup>
@@ -12205,6 +12524,316 @@
         <w:t xml:space="preserve"> (10)</w:t>
       </w:r>
     </w:p>
+    <w:p>
+      <m:oMathPara>
+        <m:oMath>
+          <m:sSub>
+            <m:sSubPr>
+              <m:ctrlPr>
+                <w:rPr>
+                  <w:rFonts w:ascii="Cambria Math" w:hAnsi="Cambria Math"/>
+                  <w:i/>
+                </w:rPr>
+              </m:ctrlPr>
+            </m:sSubPr>
+            <m:e>
+              <m:r>
+                <w:rPr>
+                  <w:rFonts w:ascii="Cambria Math" w:hAnsi="Cambria Math"/>
+                </w:rPr>
+                <m:t>R</m:t>
+              </m:r>
+            </m:e>
+            <m:sub>
+              <m:r>
+                <w:rPr>
+                  <w:rFonts w:ascii="Cambria Math" w:hAnsi="Cambria Math"/>
+                </w:rPr>
+                <m:t>clad</m:t>
+              </m:r>
+            </m:sub>
+          </m:sSub>
+          <m:r>
+            <w:rPr>
+              <w:rFonts w:ascii="Cambria Math" w:hAnsi="Cambria Math"/>
+            </w:rPr>
+            <m:t>=</m:t>
+          </m:r>
+          <m:f>
+            <m:fPr>
+              <m:ctrlPr>
+                <w:rPr>
+                  <w:rFonts w:ascii="Cambria Math" w:hAnsi="Cambria Math"/>
+                  <w:i/>
+                </w:rPr>
+              </m:ctrlPr>
+            </m:fPr>
+            <m:num>
+              <m:r>
+                <w:rPr>
+                  <w:rFonts w:ascii="Cambria Math" w:hAnsi="Cambria Math"/>
+                </w:rPr>
+                <m:t>ln</m:t>
+              </m:r>
+              <m:d>
+                <m:dPr>
+                  <m:ctrlPr>
+                    <w:rPr>
+                      <w:rFonts w:ascii="Cambria Math" w:hAnsi="Cambria Math"/>
+                      <w:i/>
+                    </w:rPr>
+                  </m:ctrlPr>
+                </m:dPr>
+                <m:e>
+                  <m:f>
+                    <m:fPr>
+                      <m:ctrlPr>
+                        <w:rPr>
+                          <w:rFonts w:ascii="Cambria Math" w:hAnsi="Cambria Math"/>
+                          <w:i/>
+                        </w:rPr>
+                      </m:ctrlPr>
+                    </m:fPr>
+                    <m:num>
+                      <m:sSub>
+                        <m:sSubPr>
+                          <m:ctrlPr>
+                            <w:rPr>
+                              <w:rFonts w:ascii="Cambria Math" w:hAnsi="Cambria Math"/>
+                              <w:i/>
+                            </w:rPr>
+                          </m:ctrlPr>
+                        </m:sSubPr>
+                        <m:e>
+                          <m:r>
+                            <w:rPr>
+                              <w:rFonts w:ascii="Cambria Math" w:hAnsi="Cambria Math"/>
+                            </w:rPr>
+                            <m:t>r</m:t>
+                          </m:r>
+                        </m:e>
+                        <m:sub>
+                          <m:r>
+                            <w:rPr>
+                              <w:rFonts w:ascii="Cambria Math" w:hAnsi="Cambria Math"/>
+                            </w:rPr>
+                            <m:t>clad</m:t>
+                          </m:r>
+                        </m:sub>
+                      </m:sSub>
+                    </m:num>
+                    <m:den>
+                      <m:sSub>
+                        <m:sSubPr>
+                          <m:ctrlPr>
+                            <w:rPr>
+                              <w:rFonts w:ascii="Cambria Math" w:hAnsi="Cambria Math"/>
+                              <w:i/>
+                            </w:rPr>
+                          </m:ctrlPr>
+                        </m:sSubPr>
+                        <m:e>
+                          <m:r>
+                            <w:rPr>
+                              <w:rFonts w:ascii="Cambria Math" w:hAnsi="Cambria Math"/>
+                            </w:rPr>
+                            <m:t>r</m:t>
+                          </m:r>
+                        </m:e>
+                        <m:sub>
+                          <m:r>
+                            <w:rPr>
+                              <w:rFonts w:ascii="Cambria Math" w:hAnsi="Cambria Math"/>
+                            </w:rPr>
+                            <m:t>clad</m:t>
+                          </m:r>
+                        </m:sub>
+                      </m:sSub>
+                      <m:r>
+                        <w:rPr>
+                          <w:rFonts w:ascii="Cambria Math" w:hAnsi="Cambria Math"/>
+                        </w:rPr>
+                        <m:t>-</m:t>
+                      </m:r>
+                      <m:sSub>
+                        <m:sSubPr>
+                          <m:ctrlPr>
+                            <w:rPr>
+                              <w:rFonts w:ascii="Cambria Math" w:hAnsi="Cambria Math"/>
+                              <w:i/>
+                            </w:rPr>
+                          </m:ctrlPr>
+                        </m:sSubPr>
+                        <m:e>
+                          <m:r>
+                            <w:rPr>
+                              <w:rFonts w:ascii="Cambria Math" w:hAnsi="Cambria Math"/>
+                            </w:rPr>
+                            <m:t>t</m:t>
+                          </m:r>
+                        </m:e>
+                        <m:sub>
+                          <m:r>
+                            <w:rPr>
+                              <w:rFonts w:ascii="Cambria Math" w:hAnsi="Cambria Math"/>
+                            </w:rPr>
+                            <m:t>clad</m:t>
+                          </m:r>
+                        </m:sub>
+                      </m:sSub>
+                    </m:den>
+                  </m:f>
+                </m:e>
+              </m:d>
+            </m:num>
+            <m:den>
+              <m:r>
+                <w:rPr>
+                  <w:rFonts w:ascii="Cambria Math" w:hAnsi="Cambria Math"/>
+                </w:rPr>
+                <m:t>2πΔz</m:t>
+              </m:r>
+              <m:sSub>
+                <m:sSubPr>
+                  <m:ctrlPr>
+                    <w:rPr>
+                      <w:rFonts w:ascii="Cambria Math" w:hAnsi="Cambria Math"/>
+                      <w:i/>
+                    </w:rPr>
+                  </m:ctrlPr>
+                </m:sSubPr>
+                <m:e>
+                  <m:r>
+                    <w:rPr>
+                      <w:rFonts w:ascii="Cambria Math" w:hAnsi="Cambria Math"/>
+                    </w:rPr>
+                    <m:t>k</m:t>
+                  </m:r>
+                </m:e>
+                <m:sub>
+                  <m:r>
+                    <w:rPr>
+                      <w:rFonts w:ascii="Cambria Math" w:hAnsi="Cambria Math"/>
+                    </w:rPr>
+                    <m:t>clad</m:t>
+                  </m:r>
+                </m:sub>
+              </m:sSub>
+            </m:den>
+          </m:f>
+        </m:oMath>
+      </m:oMathPara>
+    </w:p>
+    <w:p>
+      <m:oMathPara>
+        <m:oMath>
+          <m:sSub>
+            <m:sSubPr>
+              <m:ctrlPr>
+                <w:rPr>
+                  <w:rFonts w:ascii="Cambria Math" w:hAnsi="Cambria Math"/>
+                  <w:i/>
+                </w:rPr>
+              </m:ctrlPr>
+            </m:sSubPr>
+            <m:e>
+              <m:r>
+                <w:rPr>
+                  <w:rFonts w:ascii="Cambria Math" w:hAnsi="Cambria Math"/>
+                </w:rPr>
+                <m:t>R</m:t>
+              </m:r>
+            </m:e>
+            <m:sub>
+              <m:r>
+                <w:rPr>
+                  <w:rFonts w:ascii="Cambria Math" w:hAnsi="Cambria Math"/>
+                </w:rPr>
+                <m:t>gap</m:t>
+              </m:r>
+            </m:sub>
+          </m:sSub>
+          <m:r>
+            <w:rPr>
+              <w:rFonts w:ascii="Cambria Math" w:hAnsi="Cambria Math"/>
+            </w:rPr>
+            <m:t>=</m:t>
+          </m:r>
+          <m:f>
+            <m:fPr>
+              <m:ctrlPr>
+                <w:rPr>
+                  <w:rFonts w:ascii="Cambria Math" w:hAnsi="Cambria Math"/>
+                  <w:i/>
+                </w:rPr>
+              </m:ctrlPr>
+            </m:fPr>
+            <m:num>
+              <m:r>
+                <w:rPr>
+                  <w:rFonts w:ascii="Cambria Math" w:hAnsi="Cambria Math"/>
+                </w:rPr>
+                <m:t>1</m:t>
+              </m:r>
+            </m:num>
+            <m:den>
+              <m:sSub>
+                <m:sSubPr>
+                  <m:ctrlPr>
+                    <w:rPr>
+                      <w:rFonts w:ascii="Cambria Math" w:hAnsi="Cambria Math"/>
+                      <w:i/>
+                    </w:rPr>
+                  </m:ctrlPr>
+                </m:sSubPr>
+                <m:e>
+                  <m:r>
+                    <w:rPr>
+                      <w:rFonts w:ascii="Cambria Math" w:hAnsi="Cambria Math"/>
+                    </w:rPr>
+                    <m:t>A</m:t>
+                  </m:r>
+                </m:e>
+                <m:sub>
+                  <m:r>
+                    <w:rPr>
+                      <w:rFonts w:ascii="Cambria Math" w:hAnsi="Cambria Math"/>
+                    </w:rPr>
+                    <m:t>i</m:t>
+                  </m:r>
+                </m:sub>
+              </m:sSub>
+              <m:sSub>
+                <m:sSubPr>
+                  <m:ctrlPr>
+                    <w:rPr>
+                      <w:rFonts w:ascii="Cambria Math" w:hAnsi="Cambria Math"/>
+                      <w:i/>
+                    </w:rPr>
+                  </m:ctrlPr>
+                </m:sSubPr>
+                <m:e>
+                  <m:r>
+                    <w:rPr>
+                      <w:rFonts w:ascii="Cambria Math" w:hAnsi="Cambria Math"/>
+                    </w:rPr>
+                    <m:t>h</m:t>
+                  </m:r>
+                </m:e>
+                <m:sub>
+                  <m:r>
+                    <w:rPr>
+                      <w:rFonts w:ascii="Cambria Math" w:hAnsi="Cambria Math"/>
+                    </w:rPr>
+                    <m:t>gap</m:t>
+                  </m:r>
+                </m:sub>
+              </m:sSub>
+            </m:den>
+          </m:f>
+        </m:oMath>
+      </m:oMathPara>
+    </w:p>
     <w:p/>
     <w:p>
       <w:pPr>
@@ -12242,10 +12871,25 @@
         <w:t xml:space="preserve"> </w:t>
       </w:r>
       <w:r>
-        <w:t>The radial change in temperature</w:t>
-      </w:r>
-      <w:r>
-        <w:t xml:space="preserve"> is independent of axial location and matches the analytical solution as shown in Figure 5. </w:t>
+        <w:t xml:space="preserve"> The </w:t>
+      </w:r>
+      <w:r>
+        <w:t xml:space="preserve">analytical solution matches well with the different solution methods both within the fuel and at the cladding surfaces. </w:t>
+      </w:r>
+      <w:r>
+        <w:t xml:space="preserve">The difference between the analytical solution and the numerical solutions are highest at the fuel centerline. </w:t>
+      </w:r>
+      <w:r>
+        <w:t xml:space="preserve">This difference is the numerical error due to the finite differencing within the fuel. </w:t>
+      </w:r>
+      <w:r>
+        <w:t xml:space="preserve">The relative error </w:t>
+      </w:r>
+      <w:r>
+        <w:t>is given is shown to scale with the number of nodes within the fuel in Table 2.</w:t>
+      </w:r>
+      <w:r>
+        <w:t xml:space="preserve"> </w:t>
       </w:r>
     </w:p>
     <w:p>
@@ -12257,42 +12901,14 @@
           <w:noProof/>
         </w:rPr>
         <w:drawing>
-          <wp:inline distT="0" distB="0" distL="0" distR="0" wp14:anchorId="547FB188" wp14:editId="14688DAF">
-            <wp:extent cx="2657569" cy="3189083"/>
-            <wp:effectExtent l="0" t="0" r="9525" b="11430"/>
-            <wp:docPr id="11" name="Picture 11"/>
-            <wp:cNvGraphicFramePr>
-              <a:graphicFrameLocks xmlns:a="http://schemas.openxmlformats.org/drawingml/2006/main" noChangeAspect="1"/>
-            </wp:cNvGraphicFramePr>
+          <wp:inline distT="0" distB="0" distL="0" distR="0" wp14:anchorId="73D5DA14" wp14:editId="6E1C1A50">
+            <wp:extent cx="5241956" cy="2057400"/>
+            <wp:effectExtent l="0" t="0" r="0" b="0"/>
+            <wp:docPr id="1" name="Chart 1"/>
+            <wp:cNvGraphicFramePr/>
             <a:graphic xmlns:a="http://schemas.openxmlformats.org/drawingml/2006/main">
-              <a:graphicData uri="http://schemas.openxmlformats.org/drawingml/2006/picture">
-                <pic:pic xmlns:pic="http://schemas.openxmlformats.org/drawingml/2006/picture">
-                  <pic:nvPicPr>
-                    <pic:cNvPr id="0" name="rod_profile.jpg"/>
-                    <pic:cNvPicPr/>
-                  </pic:nvPicPr>
-                  <pic:blipFill>
-                    <a:blip r:embed="rId21">
-                      <a:extLst>
-                        <a:ext uri="{28A0092B-C50C-407E-A947-70E740481C1C}">
-                          <a14:useLocalDpi xmlns:a14="http://schemas.microsoft.com/office/drawing/2010/main" val="0"/>
-                        </a:ext>
-                      </a:extLst>
-                    </a:blip>
-                    <a:stretch>
-                      <a:fillRect/>
-                    </a:stretch>
-                  </pic:blipFill>
-                  <pic:spPr>
-                    <a:xfrm>
-                      <a:off x="0" y="0"/>
-                      <a:ext cx="2659111" cy="3190933"/>
-                    </a:xfrm>
-                    <a:prstGeom prst="rect">
-                      <a:avLst/>
-                    </a:prstGeom>
-                  </pic:spPr>
-                </pic:pic>
+              <a:graphicData uri="http://schemas.openxmlformats.org/drawingml/2006/chart">
+                <c:chart xmlns:c="http://schemas.openxmlformats.org/drawingml/2006/chart" xmlns:r="http://schemas.openxmlformats.org/officeDocument/2006/relationships" r:id="rId21"/>
               </a:graphicData>
             </a:graphic>
           </wp:inline>
@@ -12310,71 +12926,25 @@
         <w:rPr>
           <w:b/>
         </w:rPr>
-        <w:t>Figure 4. Steady State Temperature Distribution in the Fuel Rod</w:t>
+        <w:t>Figure 4</w:t>
+      </w:r>
+      <w:r>
+        <w:rPr>
+          <w:b/>
+        </w:rPr>
+        <w:t xml:space="preserve">. Steady State Temperature Relative Distribution in the Fuel Rod </w:t>
       </w:r>
     </w:p>
+    <w:p/>
+    <w:p/>
+    <w:p/>
+    <w:p/>
     <w:p/>
     <w:p>
       <w:pPr>
         <w:jc w:val="center"/>
       </w:pPr>
-      <w:r>
-        <w:rPr>
-          <w:noProof/>
-        </w:rPr>
-        <w:lastRenderedPageBreak/>
-        <w:drawing>
-          <wp:inline distT="0" distB="0" distL="0" distR="0" wp14:anchorId="5336461F" wp14:editId="3C759455">
-            <wp:extent cx="5241956" cy="2057400"/>
-            <wp:effectExtent l="0" t="0" r="0" b="0"/>
-            <wp:docPr id="1" name="Chart 1"/>
-            <wp:cNvGraphicFramePr/>
-            <a:graphic xmlns:a="http://schemas.openxmlformats.org/drawingml/2006/main">
-              <a:graphicData uri="http://schemas.openxmlformats.org/drawingml/2006/chart">
-                <c:chart xmlns:c="http://schemas.openxmlformats.org/drawingml/2006/chart" xmlns:r="http://schemas.openxmlformats.org/officeDocument/2006/relationships" r:id="rId22"/>
-              </a:graphicData>
-            </a:graphic>
-          </wp:inline>
-        </w:drawing>
-      </w:r>
-    </w:p>
-    <w:p>
-      <w:pPr>
-        <w:jc w:val="center"/>
-        <w:rPr>
-          <w:b/>
-        </w:rPr>
-      </w:pPr>
-      <w:r>
-        <w:rPr>
-          <w:b/>
-        </w:rPr>
-        <w:t xml:space="preserve">Figure 5. Steady State Temperature </w:t>
-      </w:r>
-      <w:r>
-        <w:rPr>
-          <w:b/>
-        </w:rPr>
-        <w:t xml:space="preserve">Relative </w:t>
-      </w:r>
-      <w:r>
-        <w:rPr>
-          <w:b/>
-        </w:rPr>
-        <w:t>Distribution in the Fuel Rod</w:t>
-      </w:r>
-      <w:r>
-        <w:rPr>
-          <w:b/>
-        </w:rPr>
-        <w:t xml:space="preserve"> </w:t>
-      </w:r>
-    </w:p>
-    <w:p/>
-    <w:p>
-      <w:pPr>
-        <w:jc w:val="center"/>
-      </w:pPr>
+      <w:proofErr w:type="gramStart"/>
       <w:r>
         <w:rPr>
           <w:b/>
@@ -12404,7 +12974,7 @@
           <w:b/>
           <w:noProof/>
         </w:rPr>
-        <w:t>3</w:t>
+        <w:t>2</w:t>
       </w:r>
       <w:r>
         <w:rPr>
@@ -12417,31 +12987,32 @@
         <w:rPr>
           <w:b/>
         </w:rPr>
-        <w:t xml:space="preserve">. </w:t>
-      </w:r>
+        <w:t>.</w:t>
+      </w:r>
+      <w:proofErr w:type="gramEnd"/>
       <w:r>
         <w:rPr>
           <w:b/>
         </w:rPr>
-        <w:t>Error</w:t>
+        <w:t xml:space="preserve"> </w:t>
       </w:r>
       <w:r>
         <w:rPr>
           <w:b/>
         </w:rPr>
-        <w:t xml:space="preserve"> of </w:t>
+        <w:t xml:space="preserve">Error of Fuel Centerline </w:t>
       </w:r>
       <w:r>
         <w:rPr>
           <w:b/>
         </w:rPr>
-        <w:t xml:space="preserve">Relative </w:t>
+        <w:t xml:space="preserve">to Rod Surface </w:t>
       </w:r>
       <w:r>
         <w:rPr>
           <w:b/>
         </w:rPr>
-        <w:t>Fuel Centerline Temperature</w:t>
+        <w:t>Temperature</w:t>
       </w:r>
     </w:p>
     <w:tbl>
@@ -12513,13 +13084,23 @@
                 <w:szCs w:val="20"/>
               </w:rPr>
             </w:pPr>
+            <w:proofErr w:type="gramStart"/>
             <w:r>
               <w:rPr>
                 <w:rFonts w:ascii="Arial" w:hAnsi="Arial" w:cs="Arial"/>
                 <w:sz w:val="20"/>
                 <w:szCs w:val="20"/>
               </w:rPr>
-              <w:t>in Fuel</w:t>
+              <w:t>in</w:t>
+            </w:r>
+            <w:proofErr w:type="gramEnd"/>
+            <w:r>
+              <w:rPr>
+                <w:rFonts w:ascii="Arial" w:hAnsi="Arial" w:cs="Arial"/>
+                <w:sz w:val="20"/>
+                <w:szCs w:val="20"/>
+              </w:rPr>
+              <w:t xml:space="preserve"> Fuel</w:t>
             </w:r>
           </w:p>
         </w:tc>
@@ -13199,6 +13780,90 @@
       </w:tr>
     </w:tbl>
     <w:p/>
+    <w:p>
+      <w:r>
+        <w:t xml:space="preserve">While there is on solid conduction in the axial direction, the fluid will have a temperature gradient in the axial direction. This will cause a 2 </w:t>
+      </w:r>
+      <w:r>
+        <w:t>dimensional</w:t>
+      </w:r>
+      <w:r>
+        <w:t xml:space="preserve"> temperature distribution as shown by Figure 5. </w:t>
+      </w:r>
+      <w:r>
+        <w:t xml:space="preserve">The fluid temperature only changes by about 10 C from the inlet to the outlet, but the fuel temperature changes by about 90 C from the </w:t>
+      </w:r>
+      <w:r>
+        <w:t xml:space="preserve">outer surface of the cladding to the fuel centerline temperature. </w:t>
+      </w:r>
+    </w:p>
+    <w:p>
+      <w:pPr>
+        <w:jc w:val="center"/>
+      </w:pPr>
+      <w:r>
+        <w:rPr>
+          <w:noProof/>
+        </w:rPr>
+        <w:drawing>
+          <wp:inline distT="0" distB="0" distL="0" distR="0" wp14:anchorId="3A1A495E" wp14:editId="17BB0FA2">
+            <wp:extent cx="2940627" cy="2940627"/>
+            <wp:effectExtent l="0" t="0" r="6350" b="6350"/>
+            <wp:docPr id="16" name="Picture 16"/>
+            <wp:cNvGraphicFramePr>
+              <a:graphicFrameLocks xmlns:a="http://schemas.openxmlformats.org/drawingml/2006/main" noChangeAspect="1"/>
+            </wp:cNvGraphicFramePr>
+            <a:graphic xmlns:a="http://schemas.openxmlformats.org/drawingml/2006/main">
+              <a:graphicData uri="http://schemas.openxmlformats.org/drawingml/2006/picture">
+                <pic:pic xmlns:pic="http://schemas.openxmlformats.org/drawingml/2006/picture">
+                  <pic:nvPicPr>
+                    <pic:cNvPr id="0" name="rod_profile.jpg"/>
+                    <pic:cNvPicPr/>
+                  </pic:nvPicPr>
+                  <pic:blipFill>
+                    <a:blip r:embed="rId22">
+                      <a:extLst>
+                        <a:ext uri="{28A0092B-C50C-407E-A947-70E740481C1C}">
+                          <a14:useLocalDpi xmlns:a14="http://schemas.microsoft.com/office/drawing/2010/main" val="0"/>
+                        </a:ext>
+                      </a:extLst>
+                    </a:blip>
+                    <a:stretch>
+                      <a:fillRect/>
+                    </a:stretch>
+                  </pic:blipFill>
+                  <pic:spPr>
+                    <a:xfrm>
+                      <a:off x="0" y="0"/>
+                      <a:ext cx="2941126" cy="2941126"/>
+                    </a:xfrm>
+                    <a:prstGeom prst="rect">
+                      <a:avLst/>
+                    </a:prstGeom>
+                  </pic:spPr>
+                </pic:pic>
+              </a:graphicData>
+            </a:graphic>
+          </wp:inline>
+        </w:drawing>
+      </w:r>
+    </w:p>
+    <w:p>
+      <w:pPr>
+        <w:jc w:val="center"/>
+        <w:rPr>
+          <w:b/>
+        </w:rPr>
+      </w:pPr>
+      <w:r>
+        <w:rPr>
+          <w:b/>
+        </w:rPr>
+        <w:t>Figure 4. Steady State Temperature Distribution in the Fuel Rod</w:t>
+      </w:r>
+    </w:p>
+    <w:p/>
+    <w:p/>
     <w:p/>
     <w:p>
       <w:pPr>
@@ -13221,24 +13886,34 @@
         <w:tab/>
       </w:r>
     </w:p>
+    <w:p/>
+    <w:p/>
     <w:p>
       <w:pPr>
         <w:jc w:val="center"/>
+        <w:rPr>
+          <w:b/>
+        </w:rPr>
       </w:pPr>
     </w:p>
     <w:p>
       <w:pPr>
         <w:jc w:val="center"/>
+        <w:rPr>
+          <w:b/>
+        </w:rPr>
       </w:pPr>
       <w:r>
         <w:rPr>
+          <w:b/>
           <w:noProof/>
         </w:rPr>
+        <w:lastRenderedPageBreak/>
         <w:drawing>
-          <wp:inline distT="0" distB="0" distL="0" distR="0" wp14:anchorId="0F2FECF9" wp14:editId="3020F90F">
-            <wp:extent cx="3316963" cy="3316963"/>
-            <wp:effectExtent l="0" t="0" r="10795" b="10795"/>
-            <wp:docPr id="13" name="Picture 13"/>
+          <wp:inline distT="0" distB="0" distL="0" distR="0" wp14:anchorId="591B0396" wp14:editId="08F4DE87">
+            <wp:extent cx="4229100" cy="2819400"/>
+            <wp:effectExtent l="0" t="0" r="12700" b="0"/>
+            <wp:docPr id="17" name="Picture 17"/>
             <wp:cNvGraphicFramePr>
               <a:graphicFrameLocks xmlns:a="http://schemas.openxmlformats.org/drawingml/2006/main" noChangeAspect="1"/>
             </wp:cNvGraphicFramePr>
@@ -13264,7 +13939,7 @@
                   <pic:spPr>
                     <a:xfrm>
                       <a:off x="0" y="0"/>
-                      <a:ext cx="3316963" cy="3316963"/>
+                      <a:ext cx="4229100" cy="2819400"/>
                     </a:xfrm>
                     <a:prstGeom prst="rect">
                       <a:avLst/>
@@ -13288,8 +13963,115 @@
         <w:rPr>
           <w:b/>
         </w:rPr>
-        <w:t>Figure 7. Plot of the different radial nodes at axial level 10 as a function of time</w:t>
-      </w:r>
+        <w:t>Figure 6</w:t>
+      </w:r>
+      <w:r>
+        <w:rPr>
+          <w:b/>
+        </w:rPr>
+        <w:t xml:space="preserve">. Plot of the </w:t>
+      </w:r>
+      <w:r>
+        <w:rPr>
+          <w:b/>
+        </w:rPr>
+        <w:t xml:space="preserve">temperature profile at </w:t>
+      </w:r>
+      <w:r>
+        <w:rPr>
+          <w:b/>
+        </w:rPr>
+        <w:t xml:space="preserve">axial level 10 </w:t>
+      </w:r>
+      <w:r>
+        <w:rPr>
+          <w:b/>
+        </w:rPr>
+        <w:t>over time</w:t>
+      </w:r>
+    </w:p>
+    <w:p>
+      <w:pPr>
+        <w:jc w:val="center"/>
+        <w:rPr>
+          <w:b/>
+        </w:rPr>
+      </w:pPr>
+    </w:p>
+    <w:p>
+      <w:pPr>
+        <w:jc w:val="center"/>
+      </w:pPr>
+      <w:r>
+        <w:rPr>
+          <w:noProof/>
+        </w:rPr>
+        <w:drawing>
+          <wp:inline distT="0" distB="0" distL="0" distR="0" wp14:anchorId="49F2EE2A" wp14:editId="54814A24">
+            <wp:extent cx="3855028" cy="2570018"/>
+            <wp:effectExtent l="0" t="0" r="6350" b="0"/>
+            <wp:docPr id="14" name="Picture 14"/>
+            <wp:cNvGraphicFramePr>
+              <a:graphicFrameLocks xmlns:a="http://schemas.openxmlformats.org/drawingml/2006/main" noChangeAspect="1"/>
+            </wp:cNvGraphicFramePr>
+            <a:graphic xmlns:a="http://schemas.openxmlformats.org/drawingml/2006/main">
+              <a:graphicData uri="http://schemas.openxmlformats.org/drawingml/2006/picture">
+                <pic:pic xmlns:pic="http://schemas.openxmlformats.org/drawingml/2006/picture">
+                  <pic:nvPicPr>
+                    <pic:cNvPr id="0" name="trans_rod1_axial10.jpg"/>
+                    <pic:cNvPicPr/>
+                  </pic:nvPicPr>
+                  <pic:blipFill>
+                    <a:blip r:embed="rId24">
+                      <a:extLst>
+                        <a:ext uri="{28A0092B-C50C-407E-A947-70E740481C1C}">
+                          <a14:useLocalDpi xmlns:a14="http://schemas.microsoft.com/office/drawing/2010/main" val="0"/>
+                        </a:ext>
+                      </a:extLst>
+                    </a:blip>
+                    <a:stretch>
+                      <a:fillRect/>
+                    </a:stretch>
+                  </pic:blipFill>
+                  <pic:spPr>
+                    <a:xfrm>
+                      <a:off x="0" y="0"/>
+                      <a:ext cx="3856236" cy="2570824"/>
+                    </a:xfrm>
+                    <a:prstGeom prst="rect">
+                      <a:avLst/>
+                    </a:prstGeom>
+                  </pic:spPr>
+                </pic:pic>
+              </a:graphicData>
+            </a:graphic>
+          </wp:inline>
+        </w:drawing>
+      </w:r>
+    </w:p>
+    <w:p>
+      <w:pPr>
+        <w:jc w:val="center"/>
+        <w:rPr>
+          <w:b/>
+        </w:rPr>
+      </w:pPr>
+      <w:r>
+        <w:rPr>
+          <w:b/>
+        </w:rPr>
+        <w:t xml:space="preserve">Figure 7. Plot of the Radial Nodal Temperatures </w:t>
+      </w:r>
+      <w:bookmarkStart w:id="11" w:name="_GoBack"/>
+      <w:bookmarkEnd w:id="11"/>
+    </w:p>
+    <w:p>
+      <w:pPr>
+        <w:jc w:val="center"/>
+        <w:rPr>
+          <w:b/>
+        </w:rPr>
+      </w:pPr>
     </w:p>
     <w:p/>
     <w:p>
@@ -13384,6 +14166,9 @@
             <w:tcW w:w="3192" w:type="dxa"/>
           </w:tcPr>
           <w:p>
+            <w:pPr>
+              <w:jc w:val="center"/>
+            </w:pPr>
             <w:r>
               <w:t>Variable</w:t>
             </w:r>
@@ -13399,6 +14184,9 @@
             <w:tcW w:w="3192" w:type="dxa"/>
           </w:tcPr>
           <w:p>
+            <w:pPr>
+              <w:jc w:val="center"/>
+            </w:pPr>
             <m:oMathPara>
               <m:oMath>
                 <m:r>
@@ -13416,6 +14204,9 @@
             <w:tcW w:w="3192" w:type="dxa"/>
           </w:tcPr>
           <w:p>
+            <w:pPr>
+              <w:jc w:val="center"/>
+            </w:pPr>
             <w:r>
               <w:t>Pressure</w:t>
             </w:r>
@@ -13431,6 +14222,9 @@
             <w:tcW w:w="3192" w:type="dxa"/>
           </w:tcPr>
           <w:p>
+            <w:pPr>
+              <w:jc w:val="center"/>
+            </w:pPr>
             <m:oMathPara>
               <m:oMath>
                 <m:r>
@@ -13448,6 +14242,9 @@
             <w:tcW w:w="3192" w:type="dxa"/>
           </w:tcPr>
           <w:p>
+            <w:pPr>
+              <w:jc w:val="center"/>
+            </w:pPr>
             <w:r>
               <w:t>Enthalpy</w:t>
             </w:r>
@@ -13463,6 +14260,9 @@
             <w:tcW w:w="3192" w:type="dxa"/>
           </w:tcPr>
           <w:p>
+            <w:pPr>
+              <w:jc w:val="center"/>
+            </w:pPr>
             <m:oMathPara>
               <m:oMath>
                 <m:r>
@@ -13480,6 +14280,9 @@
             <w:tcW w:w="3192" w:type="dxa"/>
           </w:tcPr>
           <w:p>
+            <w:pPr>
+              <w:jc w:val="center"/>
+            </w:pPr>
             <w:r>
               <w:t>Velocity</w:t>
             </w:r>
@@ -13495,6 +14298,9 @@
             <w:tcW w:w="3192" w:type="dxa"/>
           </w:tcPr>
           <w:p>
+            <w:pPr>
+              <w:jc w:val="center"/>
+            </w:pPr>
             <m:oMathPara>
               <m:oMath>
                 <m:r>
@@ -13512,6 +14318,9 @@
             <w:tcW w:w="3192" w:type="dxa"/>
           </w:tcPr>
           <w:p>
+            <w:pPr>
+              <w:jc w:val="center"/>
+            </w:pPr>
             <w:r>
               <w:t>Density</w:t>
             </w:r>
@@ -13527,6 +14336,9 @@
             <w:tcW w:w="3192" w:type="dxa"/>
           </w:tcPr>
           <w:p>
+            <w:pPr>
+              <w:jc w:val="center"/>
+            </w:pPr>
             <m:oMathPara>
               <m:oMath>
                 <m:r>
@@ -13544,6 +14356,9 @@
             <w:tcW w:w="3192" w:type="dxa"/>
           </w:tcPr>
           <w:p>
+            <w:pPr>
+              <w:jc w:val="center"/>
+            </w:pPr>
             <w:r>
               <w:t>Temperature</w:t>
             </w:r>
@@ -13559,6 +14374,9 @@
             <w:tcW w:w="3192" w:type="dxa"/>
           </w:tcPr>
           <w:p>
+            <w:pPr>
+              <w:jc w:val="center"/>
+            </w:pPr>
             <m:oMathPara>
               <m:oMath>
                 <m:r>
@@ -13576,6 +14394,9 @@
             <w:tcW w:w="3192" w:type="dxa"/>
           </w:tcPr>
           <w:p>
+            <w:pPr>
+              <w:jc w:val="center"/>
+            </w:pPr>
             <w:r>
               <w:t>Time</w:t>
             </w:r>
@@ -13591,6 +14412,9 @@
             <w:tcW w:w="3192" w:type="dxa"/>
           </w:tcPr>
           <w:p>
+            <w:pPr>
+              <w:jc w:val="center"/>
+            </w:pPr>
             <m:oMathPara>
               <m:oMath>
                 <m:r>
@@ -13608,8 +14432,14 @@
             <w:tcW w:w="3192" w:type="dxa"/>
           </w:tcPr>
           <w:p>
+            <w:pPr>
+              <w:jc w:val="center"/>
+            </w:pPr>
             <w:r>
-              <w:t>Channel Axial Direction</w:t>
+              <w:t xml:space="preserve">Channel Axial </w:t>
+            </w:r>
+            <w:r>
+              <w:t>Position</w:t>
             </w:r>
           </w:p>
         </w:tc>
@@ -13623,6 +14453,9 @@
             <w:tcW w:w="3192" w:type="dxa"/>
           </w:tcPr>
           <w:p>
+            <w:pPr>
+              <w:jc w:val="center"/>
+            </w:pPr>
             <m:oMathPara>
               <m:oMath>
                 <m:r>
@@ -13640,8 +14473,14 @@
             <w:tcW w:w="3192" w:type="dxa"/>
           </w:tcPr>
           <w:p>
+            <w:pPr>
+              <w:jc w:val="center"/>
+            </w:pPr>
             <w:r>
-              <w:t>Rod Radial Direction</w:t>
+              <w:t xml:space="preserve">Rod Radial </w:t>
+            </w:r>
+            <w:r>
+              <w:t>Position</w:t>
             </w:r>
           </w:p>
         </w:tc>
@@ -13655,6 +14494,9 @@
             <w:tcW w:w="3192" w:type="dxa"/>
           </w:tcPr>
           <w:p>
+            <w:pPr>
+              <w:jc w:val="center"/>
+            </w:pPr>
             <m:oMathPara>
               <m:oMath>
                 <m:sSub>
@@ -13691,6 +14533,9 @@
             <w:tcW w:w="3192" w:type="dxa"/>
           </w:tcPr>
           <w:p>
+            <w:pPr>
+              <w:jc w:val="center"/>
+            </w:pPr>
             <w:r>
               <w:t>Specific Heat</w:t>
             </w:r>
@@ -13706,6 +14551,9 @@
             <w:tcW w:w="3192" w:type="dxa"/>
           </w:tcPr>
           <w:p>
+            <w:pPr>
+              <w:jc w:val="center"/>
+            </w:pPr>
             <m:oMathPara>
               <m:oMath>
                 <m:r>
@@ -13723,6 +14571,9 @@
             <w:tcW w:w="3192" w:type="dxa"/>
           </w:tcPr>
           <w:p>
+            <w:pPr>
+              <w:jc w:val="center"/>
+            </w:pPr>
             <w:r>
               <w:t>Thermal Conductivity</w:t>
             </w:r>
@@ -13738,6 +14589,9 @@
             <w:tcW w:w="3192" w:type="dxa"/>
           </w:tcPr>
           <w:p>
+            <w:pPr>
+              <w:jc w:val="center"/>
+            </w:pPr>
             <m:oMathPara>
               <m:oMath>
                 <m:r>
@@ -13755,6 +14609,9 @@
             <w:tcW w:w="3192" w:type="dxa"/>
           </w:tcPr>
           <w:p>
+            <w:pPr>
+              <w:jc w:val="center"/>
+            </w:pPr>
             <w:r>
               <w:t>Heat Rate</w:t>
             </w:r>
@@ -13770,6 +14627,9 @@
             <w:tcW w:w="3192" w:type="dxa"/>
           </w:tcPr>
           <w:p>
+            <w:pPr>
+              <w:jc w:val="center"/>
+            </w:pPr>
             <m:oMathPara>
               <m:oMath>
                 <m:sSup>
@@ -13809,6 +14669,9 @@
             <w:tcW w:w="3192" w:type="dxa"/>
           </w:tcPr>
           <w:p>
+            <w:pPr>
+              <w:jc w:val="center"/>
+            </w:pPr>
             <w:r>
               <w:t>Heat Generation Rate</w:t>
             </w:r>
@@ -13824,6 +14687,9 @@
             <w:tcW w:w="3192" w:type="dxa"/>
           </w:tcPr>
           <w:p>
+            <w:pPr>
+              <w:jc w:val="center"/>
+            </w:pPr>
             <m:oMathPara>
               <m:oMath>
                 <m:sSub>
@@ -13860,8 +14726,114 @@
             <w:tcW w:w="3192" w:type="dxa"/>
           </w:tcPr>
           <w:p>
+            <w:pPr>
+              <w:jc w:val="center"/>
+            </w:pPr>
             <w:r>
               <w:t>Heat Transfer Coefficient</w:t>
+            </w:r>
+          </w:p>
+        </w:tc>
+      </w:tr>
+      <w:tr>
+        <w:trPr>
+          <w:jc w:val="center"/>
+        </w:trPr>
+        <w:tc>
+          <w:tcPr>
+            <w:tcW w:w="3192" w:type="dxa"/>
+          </w:tcPr>
+          <w:p>
+            <w:pPr>
+              <w:jc w:val="center"/>
+            </w:pPr>
+            <m:oMathPara>
+              <m:oMath>
+                <m:r>
+                  <m:rPr>
+                    <m:sty m:val="p"/>
+                  </m:rPr>
+                  <w:rPr>
+                    <w:rFonts w:ascii="Cambria Math" w:hAnsi="Cambria Math"/>
+                  </w:rPr>
+                  <m:t>∀</m:t>
+                </m:r>
+              </m:oMath>
+            </m:oMathPara>
+          </w:p>
+        </w:tc>
+        <w:tc>
+          <w:tcPr>
+            <w:tcW w:w="3192" w:type="dxa"/>
+          </w:tcPr>
+          <w:p>
+            <w:pPr>
+              <w:jc w:val="center"/>
+            </w:pPr>
+            <w:r>
+              <w:t>Volume</w:t>
+            </w:r>
+          </w:p>
+        </w:tc>
+      </w:tr>
+      <w:tr>
+        <w:trPr>
+          <w:jc w:val="center"/>
+        </w:trPr>
+        <w:tc>
+          <w:tcPr>
+            <w:tcW w:w="3192" w:type="dxa"/>
+          </w:tcPr>
+          <w:p>
+            <w:pPr>
+              <w:jc w:val="center"/>
+            </w:pPr>
+            <w:r>
+              <w:t>A</w:t>
+            </w:r>
+          </w:p>
+        </w:tc>
+        <w:tc>
+          <w:tcPr>
+            <w:tcW w:w="3192" w:type="dxa"/>
+          </w:tcPr>
+          <w:p>
+            <w:pPr>
+              <w:jc w:val="center"/>
+            </w:pPr>
+            <w:r>
+              <w:t>Area</w:t>
+            </w:r>
+          </w:p>
+        </w:tc>
+      </w:tr>
+      <w:tr>
+        <w:trPr>
+          <w:jc w:val="center"/>
+        </w:trPr>
+        <w:tc>
+          <w:tcPr>
+            <w:tcW w:w="3192" w:type="dxa"/>
+          </w:tcPr>
+          <w:p>
+            <w:pPr>
+              <w:jc w:val="center"/>
+            </w:pPr>
+            <w:r>
+              <w:t>R</w:t>
+            </w:r>
+          </w:p>
+        </w:tc>
+        <w:tc>
+          <w:tcPr>
+            <w:tcW w:w="3192" w:type="dxa"/>
+          </w:tcPr>
+          <w:p>
+            <w:pPr>
+              <w:jc w:val="center"/>
+            </w:pPr>
+            <w:r>
+              <w:t>Thermal Resistance</w:t>
             </w:r>
           </w:p>
         </w:tc>
@@ -13896,11 +14868,6 @@
         <w:t>REFERENCES</w:t>
       </w:r>
       <w:bookmarkEnd w:id="15"/>
-    </w:p>
-    <w:p>
-      <w:pPr>
-        <w:pStyle w:val="BodyText3"/>
-      </w:pPr>
     </w:p>
     <w:p>
       <w:pPr>
@@ -13981,7 +14948,7 @@
   <w:abstractNum w:abstractNumId="0">
     <w:nsid w:val="FFFFFF1D"/>
     <w:multiLevelType w:val="multilevel"/>
-    <w:tmpl w:val="12803C66"/>
+    <w:tmpl w:val="A4F825BE"/>
     <w:lvl w:ilvl="0">
       <w:start w:val="1"/>
       <w:numFmt w:val="bullet"/>
@@ -16849,40 +17816,40 @@
                 <c:formatCode>0.000</c:formatCode>
                 <c:ptCount val="13"/>
                 <c:pt idx="0">
-                  <c:v>92.38341129163882</c:v>
+                  <c:v>92.05696231459466</c:v>
                 </c:pt>
                 <c:pt idx="1">
-                  <c:v>92.05544432960798</c:v>
+                  <c:v>91.72899535256381</c:v>
                 </c:pt>
                 <c:pt idx="2">
-                  <c:v>90.74357648148458</c:v>
+                  <c:v>90.4171275044404</c:v>
                 </c:pt>
                 <c:pt idx="3">
-                  <c:v>88.11984078523778</c:v>
+                  <c:v>87.79339180819362</c:v>
                 </c:pt>
                 <c:pt idx="4">
-                  <c:v>84.18423724086758</c:v>
+                  <c:v>83.85778826382342</c:v>
                 </c:pt>
                 <c:pt idx="5">
-                  <c:v>78.93676584837396</c:v>
+                  <c:v>78.6103168713298</c:v>
                 </c:pt>
                 <c:pt idx="6">
-                  <c:v>72.377426607757</c:v>
+                  <c:v>72.05097763071284</c:v>
                 </c:pt>
                 <c:pt idx="7">
-                  <c:v>64.5062195190166</c:v>
+                  <c:v>64.17977054197243</c:v>
                 </c:pt>
                 <c:pt idx="8">
-                  <c:v>55.32314458215286</c:v>
+                  <c:v>54.9966956051087</c:v>
                 </c:pt>
                 <c:pt idx="9">
-                  <c:v>44.82820179716587</c:v>
+                  <c:v>44.5017528201217</c:v>
                 </c:pt>
                 <c:pt idx="10">
-                  <c:v>33.18576308171949</c:v>
+                  <c:v>32.85931410467533</c:v>
                 </c:pt>
                 <c:pt idx="11">
-                  <c:v>5.814058678433464</c:v>
+                  <c:v>5.487609701389308</c:v>
                 </c:pt>
                 <c:pt idx="12">
                   <c:v>0.0</c:v>
@@ -17263,11 +18230,11 @@
           <c:showPercent val="0"/>
           <c:showBubbleSize val="0"/>
         </c:dLbls>
-        <c:axId val="2098145976"/>
-        <c:axId val="2058124488"/>
+        <c:axId val="2097184440"/>
+        <c:axId val="2057773640"/>
       </c:scatterChart>
       <c:valAx>
-        <c:axId val="2098145976"/>
+        <c:axId val="2097184440"/>
         <c:scaling>
           <c:orientation val="minMax"/>
         </c:scaling>
@@ -17305,12 +18272,12 @@
             </a:solidFill>
           </a:ln>
         </c:spPr>
-        <c:crossAx val="2058124488"/>
+        <c:crossAx val="2057773640"/>
         <c:crossesAt val="0.0"/>
         <c:crossBetween val="midCat"/>
       </c:valAx>
       <c:valAx>
-        <c:axId val="2058124488"/>
+        <c:axId val="2057773640"/>
         <c:scaling>
           <c:orientation val="minMax"/>
         </c:scaling>
@@ -17357,7 +18324,7 @@
             </a:solidFill>
           </a:ln>
         </c:spPr>
-        <c:crossAx val="2098145976"/>
+        <c:crossAx val="2097184440"/>
         <c:crossesAt val="0.0"/>
         <c:crossBetween val="midCat"/>
       </c:valAx>
@@ -17733,7 +18700,7 @@
 </file>
 
 <file path=customXml/itemProps1.xml><?xml version="1.0" encoding="utf-8"?>
-<ds:datastoreItem xmlns:ds="http://schemas.openxmlformats.org/officeDocument/2006/customXml" ds:itemID="{54398042-110C-5347-96FF-9CC2D711B270}">
+<ds:datastoreItem xmlns:ds="http://schemas.openxmlformats.org/officeDocument/2006/customXml" ds:itemID="{4787BB72-BF1F-1C42-ABD0-D904090D9F36}">
   <ds:schemaRefs>
     <ds:schemaRef ds:uri="http://schemas.openxmlformats.org/officeDocument/2006/bibliography"/>
   </ds:schemaRefs>

</xml_diff>

<commit_message>
Updating word doc, pdf, and deleting two images.
</commit_message>
<xml_diff>
--- a/NURETH-16-Paper-cad.docx
+++ b/NURETH-16-Paper-cad.docx
@@ -708,40 +708,6 @@
       <w:r>
         <w:t xml:space="preserve"> </w:t>
       </w:r>
-      <m:oMath>
-        <m:sSub>
-          <m:sSubPr>
-            <m:ctrlPr>
-              <w:rPr>
-                <w:rFonts w:ascii="Cambria Math" w:hAnsi="Cambria Math"/>
-                <w:i/>
-              </w:rPr>
-            </m:ctrlPr>
-          </m:sSubPr>
-          <m:e>
-            <m:r>
-              <w:rPr>
-                <w:rFonts w:ascii="Cambria Math" w:hAnsi="Cambria Math"/>
-              </w:rPr>
-              <m:t>q</m:t>
-            </m:r>
-          </m:e>
-          <m:sub>
-            <m:r>
-              <w:rPr>
-                <w:rFonts w:ascii="Cambria Math" w:hAnsi="Cambria Math"/>
-              </w:rPr>
-              <m:t>rod</m:t>
-            </m:r>
-          </m:sub>
-        </m:sSub>
-      </m:oMath>
-      <w:r>
-        <w:rPr>
-          <w:b/>
-        </w:rPr>
-        <w:t xml:space="preserve"> </w:t>
-      </w:r>
       <w:r>
         <w:t xml:space="preserve">is calculated as </w:t>
       </w:r>
@@ -976,12 +942,6 @@
         <w:t xml:space="preserve"> is the bulk liquid temperature of the cell. </w:t>
       </w:r>
     </w:p>
-    <w:p/>
-    <w:p/>
-    <w:p/>
-    <w:p/>
-    <w:p/>
-    <w:p/>
     <w:p/>
     <w:p>
       <w:pPr>
@@ -1277,6 +1237,7 @@
           <w:rPr>
             <w:rFonts w:ascii="Cambria Math" w:hAnsi="Cambria Math"/>
           </w:rPr>
+          <w:lastRenderedPageBreak/>
           <m:t>ρ</m:t>
         </m:r>
         <m:f>
@@ -1799,9 +1760,9 @@
           <w:noProof/>
         </w:rPr>
         <w:drawing>
-          <wp:inline distT="0" distB="0" distL="0" distR="0" wp14:anchorId="4843DCA6" wp14:editId="189C704B">
-            <wp:extent cx="1502956" cy="2792186"/>
-            <wp:effectExtent l="0" t="0" r="0" b="1905"/>
+          <wp:inline distT="0" distB="0" distL="0" distR="0" wp14:anchorId="4843DCA6" wp14:editId="48F4FA12">
+            <wp:extent cx="1663109" cy="3089717"/>
+            <wp:effectExtent l="0" t="0" r="0" b="9525"/>
             <wp:docPr id="3" name="CTF-Cells.jpg"/>
             <wp:cNvGraphicFramePr>
               <a:graphicFrameLocks xmlns:a="http://schemas.openxmlformats.org/drawingml/2006/main" noChangeAspect="1"/>
@@ -1828,7 +1789,7 @@
                   <pic:spPr>
                     <a:xfrm>
                       <a:off x="0" y="0"/>
-                      <a:ext cx="1504823" cy="2795654"/>
+                      <a:ext cx="1665780" cy="3094679"/>
                     </a:xfrm>
                     <a:prstGeom prst="rect">
                       <a:avLst/>
@@ -2278,11 +2239,7 @@
         <w:t>increments</w:t>
       </w:r>
       <w:r>
-        <w:t xml:space="preserve"> </w:t>
-      </w:r>
-      <w:r>
-        <w:lastRenderedPageBreak/>
-        <w:t xml:space="preserve">from </w:t>
+        <w:t xml:space="preserve"> from </w:t>
       </w:r>
       <m:oMath>
         <m:r>
@@ -2358,13 +2315,23 @@
         <w:t xml:space="preserve">the wall temperature </w:t>
       </w:r>
       <w:r>
-        <w:t>and the bulk fluid temperature times the heat transfer coefficient and the sur</w:t>
-      </w:r>
-      <w:r>
-        <w:t>face area of the connected rod</w:t>
-      </w:r>
-      <w:r>
-        <w:t xml:space="preserve"> divided by the fluid volume</w:t>
+        <w:t xml:space="preserve">and the bulk fluid temperature times the heat transfer coefficient and the </w:t>
+      </w:r>
+      <w:r>
+        <w:t>wetted perimeter</w:t>
+      </w:r>
+      <w:r>
+        <w:t xml:space="preserve"> of the connected rod</w:t>
+      </w:r>
+      <w:r>
+        <w:t xml:space="preserve"> divided by </w:t>
+      </w:r>
+      <w:r>
+        <w:lastRenderedPageBreak/>
+        <w:t xml:space="preserve">the fluid </w:t>
+      </w:r>
+      <w:r>
+        <w:t>cell area</w:t>
       </w:r>
       <w:r>
         <w:t>.</w:t>
@@ -3822,6 +3789,8 @@
             <m:ctrlPr>
               <w:rPr>
                 <w:rFonts w:ascii="Cambria Math" w:hAnsi="Cambria Math"/>
+                <w:sz w:val="20"/>
+                <w:szCs w:val="20"/>
               </w:rPr>
             </m:ctrlPr>
           </m:sSubSupPr>
@@ -3829,6 +3798,8 @@
             <m:r>
               <w:rPr>
                 <w:rFonts w:ascii="Cambria Math" w:hAnsi="Cambria Math"/>
+                <w:sz w:val="20"/>
+                <w:szCs w:val="20"/>
               </w:rPr>
               <m:t>ρ</m:t>
             </m:r>
@@ -3837,6 +3808,8 @@
             <m:r>
               <w:rPr>
                 <w:rFonts w:ascii="Cambria Math" w:hAnsi="Cambria Math"/>
+                <w:sz w:val="20"/>
+                <w:szCs w:val="20"/>
               </w:rPr>
               <m:t>i</m:t>
             </m:r>
@@ -3845,6 +3818,8 @@
             <m:r>
               <w:rPr>
                 <w:rFonts w:ascii="Cambria Math" w:hAnsi="Cambria Math"/>
+                <w:sz w:val="20"/>
+                <w:szCs w:val="20"/>
               </w:rPr>
               <m:t>k</m:t>
             </m:r>
@@ -3855,6 +3830,8 @@
             <m:ctrlPr>
               <w:rPr>
                 <w:rFonts w:ascii="Cambria Math" w:hAnsi="Cambria Math"/>
+                <w:sz w:val="20"/>
+                <w:szCs w:val="20"/>
               </w:rPr>
             </m:ctrlPr>
           </m:fPr>
@@ -3864,6 +3841,8 @@
                 <m:ctrlPr>
                   <w:rPr>
                     <w:rFonts w:ascii="Cambria Math" w:hAnsi="Cambria Math"/>
+                    <w:sz w:val="20"/>
+                    <w:szCs w:val="20"/>
                   </w:rPr>
                 </m:ctrlPr>
               </m:sSubSupPr>
@@ -3871,6 +3850,8 @@
                 <m:r>
                   <w:rPr>
                     <w:rFonts w:ascii="Cambria Math" w:hAnsi="Cambria Math"/>
+                    <w:sz w:val="20"/>
+                    <w:szCs w:val="20"/>
                   </w:rPr>
                   <m:t>h</m:t>
                 </m:r>
@@ -3879,6 +3860,8 @@
                 <m:r>
                   <w:rPr>
                     <w:rFonts w:ascii="Cambria Math" w:hAnsi="Cambria Math"/>
+                    <w:sz w:val="20"/>
+                    <w:szCs w:val="20"/>
                   </w:rPr>
                   <m:t>i</m:t>
                 </m:r>
@@ -3887,6 +3870,8 @@
                 <m:r>
                   <w:rPr>
                     <w:rFonts w:ascii="Cambria Math" w:hAnsi="Cambria Math"/>
+                    <w:sz w:val="20"/>
+                    <w:szCs w:val="20"/>
                   </w:rPr>
                   <m:t>n</m:t>
                 </m:r>
@@ -3896,6 +3881,8 @@
                   </m:rPr>
                   <w:rPr>
                     <w:rFonts w:ascii="Cambria Math" w:hAnsi="Cambria Math"/>
+                    <w:sz w:val="20"/>
+                    <w:szCs w:val="20"/>
                   </w:rPr>
                   <m:t>+1</m:t>
                 </m:r>
@@ -3907,6 +3894,8 @@
               </m:rPr>
               <w:rPr>
                 <w:rFonts w:ascii="Cambria Math" w:hAnsi="Cambria Math"/>
+                <w:sz w:val="20"/>
+                <w:szCs w:val="20"/>
               </w:rPr>
               <m:t>-</m:t>
             </m:r>
@@ -3915,6 +3904,8 @@
                 <m:ctrlPr>
                   <w:rPr>
                     <w:rFonts w:ascii="Cambria Math" w:hAnsi="Cambria Math"/>
+                    <w:sz w:val="20"/>
+                    <w:szCs w:val="20"/>
                   </w:rPr>
                 </m:ctrlPr>
               </m:sSubSupPr>
@@ -3922,6 +3913,8 @@
                 <m:r>
                   <w:rPr>
                     <w:rFonts w:ascii="Cambria Math" w:hAnsi="Cambria Math"/>
+                    <w:sz w:val="20"/>
+                    <w:szCs w:val="20"/>
                   </w:rPr>
                   <m:t>h</m:t>
                 </m:r>
@@ -3930,6 +3923,8 @@
                 <m:r>
                   <w:rPr>
                     <w:rFonts w:ascii="Cambria Math" w:hAnsi="Cambria Math"/>
+                    <w:sz w:val="20"/>
+                    <w:szCs w:val="20"/>
                   </w:rPr>
                   <m:t>i</m:t>
                 </m:r>
@@ -3938,6 +3933,8 @@
                 <m:r>
                   <w:rPr>
                     <w:rFonts w:ascii="Cambria Math" w:hAnsi="Cambria Math"/>
+                    <w:sz w:val="20"/>
+                    <w:szCs w:val="20"/>
                   </w:rPr>
                   <m:t>n</m:t>
                 </m:r>
@@ -3951,12 +3948,16 @@
               </m:rPr>
               <w:rPr>
                 <w:rFonts w:ascii="Cambria Math" w:hAnsi="Cambria Math"/>
+                <w:sz w:val="20"/>
+                <w:szCs w:val="20"/>
               </w:rPr>
               <m:t>∆</m:t>
             </m:r>
             <m:r>
               <w:rPr>
                 <w:rFonts w:ascii="Cambria Math" w:hAnsi="Cambria Math"/>
+                <w:sz w:val="20"/>
+                <w:szCs w:val="20"/>
               </w:rPr>
               <m:t>t</m:t>
             </m:r>
@@ -3968,6 +3969,8 @@
           </m:rPr>
           <w:rPr>
             <w:rFonts w:ascii="Cambria Math" w:hAnsi="Cambria Math"/>
+            <w:sz w:val="20"/>
+            <w:szCs w:val="20"/>
           </w:rPr>
           <m:t>+</m:t>
         </m:r>
@@ -3976,6 +3979,8 @@
             <m:ctrlPr>
               <w:rPr>
                 <w:rFonts w:ascii="Cambria Math" w:hAnsi="Cambria Math"/>
+                <w:sz w:val="20"/>
+                <w:szCs w:val="20"/>
               </w:rPr>
             </m:ctrlPr>
           </m:sSubSupPr>
@@ -3983,6 +3988,8 @@
             <m:r>
               <w:rPr>
                 <w:rFonts w:ascii="Cambria Math" w:hAnsi="Cambria Math"/>
+                <w:sz w:val="20"/>
+                <w:szCs w:val="20"/>
               </w:rPr>
               <m:t>h</m:t>
             </m:r>
@@ -3991,6 +3998,8 @@
             <m:r>
               <w:rPr>
                 <w:rFonts w:ascii="Cambria Math" w:hAnsi="Cambria Math"/>
+                <w:sz w:val="20"/>
+                <w:szCs w:val="20"/>
               </w:rPr>
               <m:t>i</m:t>
             </m:r>
@@ -3999,6 +4008,8 @@
             <m:r>
               <w:rPr>
                 <w:rFonts w:ascii="Cambria Math" w:hAnsi="Cambria Math"/>
+                <w:sz w:val="20"/>
+                <w:szCs w:val="20"/>
               </w:rPr>
               <m:t>k</m:t>
             </m:r>
@@ -4009,6 +4020,8 @@
             <m:ctrlPr>
               <w:rPr>
                 <w:rFonts w:ascii="Cambria Math" w:hAnsi="Cambria Math"/>
+                <w:sz w:val="20"/>
+                <w:szCs w:val="20"/>
               </w:rPr>
             </m:ctrlPr>
           </m:fPr>
@@ -4018,6 +4031,8 @@
                 <m:ctrlPr>
                   <w:rPr>
                     <w:rFonts w:ascii="Cambria Math" w:hAnsi="Cambria Math"/>
+                    <w:sz w:val="20"/>
+                    <w:szCs w:val="20"/>
                   </w:rPr>
                 </m:ctrlPr>
               </m:sSubSupPr>
@@ -4025,6 +4040,8 @@
                 <m:r>
                   <w:rPr>
                     <w:rFonts w:ascii="Cambria Math" w:hAnsi="Cambria Math"/>
+                    <w:sz w:val="20"/>
+                    <w:szCs w:val="20"/>
                   </w:rPr>
                   <m:t>ρ</m:t>
                 </m:r>
@@ -4033,6 +4050,8 @@
                 <m:r>
                   <w:rPr>
                     <w:rFonts w:ascii="Cambria Math" w:hAnsi="Cambria Math"/>
+                    <w:sz w:val="20"/>
+                    <w:szCs w:val="20"/>
                   </w:rPr>
                   <m:t>i</m:t>
                 </m:r>
@@ -4041,6 +4060,8 @@
                 <m:r>
                   <w:rPr>
                     <w:rFonts w:ascii="Cambria Math" w:hAnsi="Cambria Math"/>
+                    <w:sz w:val="20"/>
+                    <w:szCs w:val="20"/>
                   </w:rPr>
                   <m:t>n</m:t>
                 </m:r>
@@ -4050,6 +4071,8 @@
                   </m:rPr>
                   <w:rPr>
                     <w:rFonts w:ascii="Cambria Math" w:hAnsi="Cambria Math"/>
+                    <w:sz w:val="20"/>
+                    <w:szCs w:val="20"/>
                   </w:rPr>
                   <m:t>+1</m:t>
                 </m:r>
@@ -4061,6 +4084,8 @@
               </m:rPr>
               <w:rPr>
                 <w:rFonts w:ascii="Cambria Math" w:hAnsi="Cambria Math"/>
+                <w:sz w:val="20"/>
+                <w:szCs w:val="20"/>
               </w:rPr>
               <m:t>-</m:t>
             </m:r>
@@ -4069,6 +4094,8 @@
                 <m:ctrlPr>
                   <w:rPr>
                     <w:rFonts w:ascii="Cambria Math" w:hAnsi="Cambria Math"/>
+                    <w:sz w:val="20"/>
+                    <w:szCs w:val="20"/>
                   </w:rPr>
                 </m:ctrlPr>
               </m:sSubSupPr>
@@ -4076,6 +4103,8 @@
                 <m:r>
                   <w:rPr>
                     <w:rFonts w:ascii="Cambria Math" w:hAnsi="Cambria Math"/>
+                    <w:sz w:val="20"/>
+                    <w:szCs w:val="20"/>
                   </w:rPr>
                   <m:t>ρ</m:t>
                 </m:r>
@@ -4084,6 +4113,8 @@
                 <m:r>
                   <w:rPr>
                     <w:rFonts w:ascii="Cambria Math" w:hAnsi="Cambria Math"/>
+                    <w:sz w:val="20"/>
+                    <w:szCs w:val="20"/>
                   </w:rPr>
                   <m:t>i</m:t>
                 </m:r>
@@ -4092,6 +4123,8 @@
                 <m:r>
                   <w:rPr>
                     <w:rFonts w:ascii="Cambria Math" w:hAnsi="Cambria Math"/>
+                    <w:sz w:val="20"/>
+                    <w:szCs w:val="20"/>
                   </w:rPr>
                   <m:t>n</m:t>
                 </m:r>
@@ -4105,12 +4138,16 @@
               </m:rPr>
               <w:rPr>
                 <w:rFonts w:ascii="Cambria Math" w:hAnsi="Cambria Math"/>
+                <w:sz w:val="20"/>
+                <w:szCs w:val="20"/>
               </w:rPr>
               <m:t>∆</m:t>
             </m:r>
             <m:r>
               <w:rPr>
                 <w:rFonts w:ascii="Cambria Math" w:hAnsi="Cambria Math"/>
+                <w:sz w:val="20"/>
+                <w:szCs w:val="20"/>
               </w:rPr>
               <m:t>t</m:t>
             </m:r>
@@ -4122,6 +4159,8 @@
           </m:rPr>
           <w:rPr>
             <w:rFonts w:ascii="Cambria Math" w:hAnsi="Cambria Math"/>
+            <w:sz w:val="20"/>
+            <w:szCs w:val="20"/>
           </w:rPr>
           <m:t>-</m:t>
         </m:r>
@@ -4130,6 +4169,8 @@
             <m:ctrlPr>
               <w:rPr>
                 <w:rFonts w:ascii="Cambria Math" w:hAnsi="Cambria Math"/>
+                <w:sz w:val="20"/>
+                <w:szCs w:val="20"/>
               </w:rPr>
             </m:ctrlPr>
           </m:fPr>
@@ -4139,6 +4180,8 @@
                 <m:ctrlPr>
                   <w:rPr>
                     <w:rFonts w:ascii="Cambria Math" w:hAnsi="Cambria Math"/>
+                    <w:sz w:val="20"/>
+                    <w:szCs w:val="20"/>
                   </w:rPr>
                 </m:ctrlPr>
               </m:sSubSupPr>
@@ -4146,6 +4189,8 @@
                 <m:r>
                   <w:rPr>
                     <w:rFonts w:ascii="Cambria Math" w:hAnsi="Cambria Math"/>
+                    <w:sz w:val="20"/>
+                    <w:szCs w:val="20"/>
                   </w:rPr>
                   <m:t>P</m:t>
                 </m:r>
@@ -4154,6 +4199,8 @@
                 <m:r>
                   <w:rPr>
                     <w:rFonts w:ascii="Cambria Math" w:hAnsi="Cambria Math"/>
+                    <w:sz w:val="20"/>
+                    <w:szCs w:val="20"/>
                   </w:rPr>
                   <m:t>i</m:t>
                 </m:r>
@@ -4162,6 +4209,8 @@
                 <m:r>
                   <w:rPr>
                     <w:rFonts w:ascii="Cambria Math" w:hAnsi="Cambria Math"/>
+                    <w:sz w:val="20"/>
+                    <w:szCs w:val="20"/>
                   </w:rPr>
                   <m:t>n</m:t>
                 </m:r>
@@ -4171,6 +4220,8 @@
                   </m:rPr>
                   <w:rPr>
                     <w:rFonts w:ascii="Cambria Math" w:hAnsi="Cambria Math"/>
+                    <w:sz w:val="20"/>
+                    <w:szCs w:val="20"/>
                   </w:rPr>
                   <m:t>+1</m:t>
                 </m:r>
@@ -4182,6 +4233,8 @@
               </m:rPr>
               <w:rPr>
                 <w:rFonts w:ascii="Cambria Math" w:hAnsi="Cambria Math"/>
+                <w:sz w:val="20"/>
+                <w:szCs w:val="20"/>
               </w:rPr>
               <m:t>-</m:t>
             </m:r>
@@ -4190,6 +4243,8 @@
                 <m:ctrlPr>
                   <w:rPr>
                     <w:rFonts w:ascii="Cambria Math" w:hAnsi="Cambria Math"/>
+                    <w:sz w:val="20"/>
+                    <w:szCs w:val="20"/>
                   </w:rPr>
                 </m:ctrlPr>
               </m:sSubSupPr>
@@ -4197,6 +4252,8 @@
                 <m:r>
                   <w:rPr>
                     <w:rFonts w:ascii="Cambria Math" w:hAnsi="Cambria Math"/>
+                    <w:sz w:val="20"/>
+                    <w:szCs w:val="20"/>
                   </w:rPr>
                   <m:t>P</m:t>
                 </m:r>
@@ -4205,6 +4262,8 @@
                 <m:r>
                   <w:rPr>
                     <w:rFonts w:ascii="Cambria Math" w:hAnsi="Cambria Math"/>
+                    <w:sz w:val="20"/>
+                    <w:szCs w:val="20"/>
                   </w:rPr>
                   <m:t>i</m:t>
                 </m:r>
@@ -4213,6 +4272,8 @@
                 <m:r>
                   <w:rPr>
                     <w:rFonts w:ascii="Cambria Math" w:hAnsi="Cambria Math"/>
+                    <w:sz w:val="20"/>
+                    <w:szCs w:val="20"/>
                   </w:rPr>
                   <m:t>n</m:t>
                 </m:r>
@@ -4226,12 +4287,16 @@
               </m:rPr>
               <w:rPr>
                 <w:rFonts w:ascii="Cambria Math" w:hAnsi="Cambria Math"/>
+                <w:sz w:val="20"/>
+                <w:szCs w:val="20"/>
               </w:rPr>
               <m:t>∆</m:t>
             </m:r>
             <m:r>
               <w:rPr>
                 <w:rFonts w:ascii="Cambria Math" w:hAnsi="Cambria Math"/>
+                <w:sz w:val="20"/>
+                <w:szCs w:val="20"/>
               </w:rPr>
               <m:t>t</m:t>
             </m:r>
@@ -4243,6 +4308,8 @@
           </m:rPr>
           <w:rPr>
             <w:rFonts w:ascii="Cambria Math" w:hAnsi="Cambria Math"/>
+            <w:sz w:val="20"/>
+            <w:szCs w:val="20"/>
           </w:rPr>
           <m:t xml:space="preserve"> +</m:t>
         </m:r>
@@ -4251,6 +4318,8 @@
             <m:ctrlPr>
               <w:rPr>
                 <w:rFonts w:ascii="Cambria Math" w:hAnsi="Cambria Math"/>
+                <w:sz w:val="20"/>
+                <w:szCs w:val="20"/>
               </w:rPr>
             </m:ctrlPr>
           </m:sSubSupPr>
@@ -4258,6 +4327,8 @@
             <m:r>
               <w:rPr>
                 <w:rFonts w:ascii="Cambria Math" w:hAnsi="Cambria Math"/>
+                <w:sz w:val="20"/>
+                <w:szCs w:val="20"/>
               </w:rPr>
               <m:t>ρ</m:t>
             </m:r>
@@ -4266,6 +4337,8 @@
             <m:r>
               <w:rPr>
                 <w:rFonts w:ascii="Cambria Math" w:hAnsi="Cambria Math"/>
+                <w:sz w:val="20"/>
+                <w:szCs w:val="20"/>
               </w:rPr>
               <m:t>i</m:t>
             </m:r>
@@ -4274,6 +4347,8 @@
             <m:r>
               <w:rPr>
                 <w:rFonts w:ascii="Cambria Math" w:hAnsi="Cambria Math"/>
+                <w:sz w:val="20"/>
+                <w:szCs w:val="20"/>
               </w:rPr>
               <m:t>k</m:t>
             </m:r>
@@ -4284,6 +4359,8 @@
             <m:ctrlPr>
               <w:rPr>
                 <w:rFonts w:ascii="Cambria Math" w:hAnsi="Cambria Math"/>
+                <w:sz w:val="20"/>
+                <w:szCs w:val="20"/>
               </w:rPr>
             </m:ctrlPr>
           </m:sSubSupPr>
@@ -4291,6 +4368,8 @@
             <m:r>
               <w:rPr>
                 <w:rFonts w:ascii="Cambria Math" w:hAnsi="Cambria Math"/>
+                <w:sz w:val="20"/>
+                <w:szCs w:val="20"/>
               </w:rPr>
               <m:t>u</m:t>
             </m:r>
@@ -4299,6 +4378,8 @@
             <m:r>
               <w:rPr>
                 <w:rFonts w:ascii="Cambria Math" w:hAnsi="Cambria Math"/>
+                <w:sz w:val="20"/>
+                <w:szCs w:val="20"/>
               </w:rPr>
               <m:t>i</m:t>
             </m:r>
@@ -4308,6 +4389,8 @@
               </m:rPr>
               <w:rPr>
                 <w:rFonts w:ascii="Cambria Math" w:hAnsi="Cambria Math"/>
+                <w:sz w:val="20"/>
+                <w:szCs w:val="20"/>
               </w:rPr>
               <m:t>+</m:t>
             </m:r>
@@ -4316,6 +4399,8 @@
                 <m:ctrlPr>
                   <w:rPr>
                     <w:rFonts w:ascii="Cambria Math" w:hAnsi="Cambria Math"/>
+                    <w:sz w:val="20"/>
+                    <w:szCs w:val="20"/>
                   </w:rPr>
                 </m:ctrlPr>
               </m:boxPr>
@@ -4328,6 +4413,8 @@
                     <m:ctrlPr>
                       <w:rPr>
                         <w:rFonts w:ascii="Cambria Math" w:hAnsi="Cambria Math"/>
+                        <w:sz w:val="20"/>
+                        <w:szCs w:val="20"/>
                       </w:rPr>
                     </m:ctrlPr>
                   </m:fPr>
@@ -4338,6 +4425,8 @@
                       </m:rPr>
                       <w:rPr>
                         <w:rFonts w:ascii="Cambria Math" w:hAnsi="Cambria Math"/>
+                        <w:sz w:val="20"/>
+                        <w:szCs w:val="20"/>
                       </w:rPr>
                       <m:t>1</m:t>
                     </m:r>
@@ -4349,6 +4438,8 @@
                       </m:rPr>
                       <w:rPr>
                         <w:rFonts w:ascii="Cambria Math" w:hAnsi="Cambria Math"/>
+                        <w:sz w:val="20"/>
+                        <w:szCs w:val="20"/>
                       </w:rPr>
                       <m:t>2</m:t>
                     </m:r>
@@ -4361,6 +4452,8 @@
             <m:r>
               <w:rPr>
                 <w:rFonts w:ascii="Cambria Math" w:hAnsi="Cambria Math"/>
+                <w:sz w:val="20"/>
+                <w:szCs w:val="20"/>
               </w:rPr>
               <m:t>n</m:t>
             </m:r>
@@ -4370,6 +4463,8 @@
               </m:rPr>
               <w:rPr>
                 <w:rFonts w:ascii="Cambria Math" w:hAnsi="Cambria Math"/>
+                <w:sz w:val="20"/>
+                <w:szCs w:val="20"/>
               </w:rPr>
               <m:t>+1</m:t>
             </m:r>
@@ -4380,6 +4475,8 @@
             <m:ctrlPr>
               <w:rPr>
                 <w:rFonts w:ascii="Cambria Math" w:hAnsi="Cambria Math"/>
+                <w:sz w:val="20"/>
+                <w:szCs w:val="20"/>
               </w:rPr>
             </m:ctrlPr>
           </m:fPr>
@@ -4389,6 +4486,8 @@
                 <m:ctrlPr>
                   <w:rPr>
                     <w:rFonts w:ascii="Cambria Math" w:hAnsi="Cambria Math"/>
+                    <w:sz w:val="20"/>
+                    <w:szCs w:val="20"/>
                   </w:rPr>
                 </m:ctrlPr>
               </m:sSubSupPr>
@@ -4396,6 +4495,8 @@
                 <m:r>
                   <w:rPr>
                     <w:rFonts w:ascii="Cambria Math" w:hAnsi="Cambria Math"/>
+                    <w:sz w:val="20"/>
+                    <w:szCs w:val="20"/>
                   </w:rPr>
                   <m:t>h</m:t>
                 </m:r>
@@ -4404,6 +4505,8 @@
                 <m:r>
                   <w:rPr>
                     <w:rFonts w:ascii="Cambria Math" w:hAnsi="Cambria Math"/>
+                    <w:sz w:val="20"/>
+                    <w:szCs w:val="20"/>
                   </w:rPr>
                   <m:t>i</m:t>
                 </m:r>
@@ -4412,6 +4515,8 @@
                 <m:r>
                   <w:rPr>
                     <w:rFonts w:ascii="Cambria Math" w:hAnsi="Cambria Math"/>
+                    <w:sz w:val="20"/>
+                    <w:szCs w:val="20"/>
                   </w:rPr>
                   <m:t>n</m:t>
                 </m:r>
@@ -4421,6 +4526,8 @@
                   </m:rPr>
                   <w:rPr>
                     <w:rFonts w:ascii="Cambria Math" w:hAnsi="Cambria Math"/>
+                    <w:sz w:val="20"/>
+                    <w:szCs w:val="20"/>
                   </w:rPr>
                   <m:t>+1</m:t>
                 </m:r>
@@ -4432,6 +4539,8 @@
               </m:rPr>
               <w:rPr>
                 <w:rFonts w:ascii="Cambria Math" w:hAnsi="Cambria Math"/>
+                <w:sz w:val="20"/>
+                <w:szCs w:val="20"/>
               </w:rPr>
               <m:t>-</m:t>
             </m:r>
@@ -4440,6 +4549,8 @@
                 <m:ctrlPr>
                   <w:rPr>
                     <w:rFonts w:ascii="Cambria Math" w:hAnsi="Cambria Math"/>
+                    <w:sz w:val="20"/>
+                    <w:szCs w:val="20"/>
                   </w:rPr>
                 </m:ctrlPr>
               </m:sSubSupPr>
@@ -4447,6 +4558,8 @@
                 <m:r>
                   <w:rPr>
                     <w:rFonts w:ascii="Cambria Math" w:hAnsi="Cambria Math"/>
+                    <w:sz w:val="20"/>
+                    <w:szCs w:val="20"/>
                   </w:rPr>
                   <m:t>h</m:t>
                 </m:r>
@@ -4455,6 +4568,8 @@
                 <m:r>
                   <w:rPr>
                     <w:rFonts w:ascii="Cambria Math" w:hAnsi="Cambria Math"/>
+                    <w:sz w:val="20"/>
+                    <w:szCs w:val="20"/>
                   </w:rPr>
                   <m:t>i</m:t>
                 </m:r>
@@ -4464,6 +4579,8 @@
                   </m:rPr>
                   <w:rPr>
                     <w:rFonts w:ascii="Cambria Math" w:hAnsi="Cambria Math"/>
+                    <w:sz w:val="20"/>
+                    <w:szCs w:val="20"/>
                   </w:rPr>
                   <m:t>-</m:t>
                 </m:r>
@@ -4472,6 +4589,8 @@
                     <m:ctrlPr>
                       <w:rPr>
                         <w:rFonts w:ascii="Cambria Math" w:hAnsi="Cambria Math"/>
+                        <w:sz w:val="20"/>
+                        <w:szCs w:val="20"/>
                       </w:rPr>
                     </m:ctrlPr>
                   </m:boxPr>
@@ -4485,6 +4604,8 @@
                       </m:rPr>
                       <w:rPr>
                         <w:rFonts w:ascii="Cambria Math" w:hAnsi="Cambria Math"/>
+                        <w:sz w:val="20"/>
+                        <w:szCs w:val="20"/>
                       </w:rPr>
                       <m:t>1</m:t>
                     </m:r>
@@ -4495,6 +4616,8 @@
                 <m:r>
                   <w:rPr>
                     <w:rFonts w:ascii="Cambria Math" w:hAnsi="Cambria Math"/>
+                    <w:sz w:val="20"/>
+                    <w:szCs w:val="20"/>
                   </w:rPr>
                   <m:t>n</m:t>
                 </m:r>
@@ -4504,6 +4627,8 @@
                   </m:rPr>
                   <w:rPr>
                     <w:rFonts w:ascii="Cambria Math" w:hAnsi="Cambria Math"/>
+                    <w:sz w:val="20"/>
+                    <w:szCs w:val="20"/>
                   </w:rPr>
                   <m:t>+1</m:t>
                 </m:r>
@@ -4517,12 +4642,16 @@
               </m:rPr>
               <w:rPr>
                 <w:rFonts w:ascii="Cambria Math" w:hAnsi="Cambria Math"/>
+                <w:sz w:val="20"/>
+                <w:szCs w:val="20"/>
               </w:rPr>
               <m:t>∆</m:t>
             </m:r>
             <m:r>
               <w:rPr>
                 <w:rFonts w:ascii="Cambria Math" w:hAnsi="Cambria Math"/>
+                <w:sz w:val="20"/>
+                <w:szCs w:val="20"/>
               </w:rPr>
               <m:t>x</m:t>
             </m:r>
@@ -4533,6 +4662,8 @@
             <m:ctrlPr>
               <w:rPr>
                 <w:rFonts w:ascii="Cambria Math" w:hAnsi="Cambria Math"/>
+                <w:sz w:val="20"/>
+                <w:szCs w:val="20"/>
               </w:rPr>
             </m:ctrlPr>
           </m:sSubSupPr>
@@ -4543,12 +4674,16 @@
               </m:rPr>
               <w:rPr>
                 <w:rFonts w:ascii="Cambria Math" w:hAnsi="Cambria Math"/>
+                <w:sz w:val="20"/>
+                <w:szCs w:val="20"/>
               </w:rPr>
               <m:t>+</m:t>
             </m:r>
             <m:r>
               <w:rPr>
                 <w:rFonts w:ascii="Cambria Math" w:hAnsi="Cambria Math"/>
+                <w:sz w:val="20"/>
+                <w:szCs w:val="20"/>
               </w:rPr>
               <m:t>h</m:t>
             </m:r>
@@ -4557,6 +4692,8 @@
             <m:r>
               <w:rPr>
                 <w:rFonts w:ascii="Cambria Math" w:hAnsi="Cambria Math"/>
+                <w:sz w:val="20"/>
+                <w:szCs w:val="20"/>
               </w:rPr>
               <m:t>i</m:t>
             </m:r>
@@ -4565,6 +4702,8 @@
             <m:r>
               <w:rPr>
                 <w:rFonts w:ascii="Cambria Math" w:hAnsi="Cambria Math"/>
+                <w:sz w:val="20"/>
+                <w:szCs w:val="20"/>
               </w:rPr>
               <m:t>k</m:t>
             </m:r>
@@ -4575,6 +4714,8 @@
             <m:ctrlPr>
               <w:rPr>
                 <w:rFonts w:ascii="Cambria Math" w:hAnsi="Cambria Math"/>
+                <w:sz w:val="20"/>
+                <w:szCs w:val="20"/>
               </w:rPr>
             </m:ctrlPr>
           </m:fPr>
@@ -4584,6 +4725,8 @@
                 <m:ctrlPr>
                   <w:rPr>
                     <w:rFonts w:ascii="Cambria Math" w:hAnsi="Cambria Math"/>
+                    <w:sz w:val="20"/>
+                    <w:szCs w:val="20"/>
                   </w:rPr>
                 </m:ctrlPr>
               </m:sSubSupPr>
@@ -4591,6 +4734,8 @@
                 <m:r>
                   <w:rPr>
                     <w:rFonts w:ascii="Cambria Math" w:hAnsi="Cambria Math"/>
+                    <w:sz w:val="20"/>
+                    <w:szCs w:val="20"/>
                   </w:rPr>
                   <m:t>ρ</m:t>
                 </m:r>
@@ -4599,6 +4744,8 @@
                 <m:r>
                   <w:rPr>
                     <w:rFonts w:ascii="Cambria Math" w:hAnsi="Cambria Math"/>
+                    <w:sz w:val="20"/>
+                    <w:szCs w:val="20"/>
                   </w:rPr>
                   <m:t>i</m:t>
                 </m:r>
@@ -4608,6 +4755,8 @@
                   </m:rPr>
                   <w:rPr>
                     <w:rFonts w:ascii="Cambria Math" w:hAnsi="Cambria Math"/>
+                    <w:sz w:val="20"/>
+                    <w:szCs w:val="20"/>
                   </w:rPr>
                   <m:t>+</m:t>
                 </m:r>
@@ -4616,6 +4765,8 @@
                     <m:ctrlPr>
                       <w:rPr>
                         <w:rFonts w:ascii="Cambria Math" w:hAnsi="Cambria Math"/>
+                        <w:sz w:val="20"/>
+                        <w:szCs w:val="20"/>
                       </w:rPr>
                     </m:ctrlPr>
                   </m:boxPr>
@@ -4628,6 +4779,8 @@
                         <m:ctrlPr>
                           <w:rPr>
                             <w:rFonts w:ascii="Cambria Math" w:hAnsi="Cambria Math"/>
+                            <w:sz w:val="20"/>
+                            <w:szCs w:val="20"/>
                           </w:rPr>
                         </m:ctrlPr>
                       </m:fPr>
@@ -4638,6 +4791,8 @@
                           </m:rPr>
                           <w:rPr>
                             <w:rFonts w:ascii="Cambria Math" w:hAnsi="Cambria Math"/>
+                            <w:sz w:val="20"/>
+                            <w:szCs w:val="20"/>
                           </w:rPr>
                           <m:t>1</m:t>
                         </m:r>
@@ -4649,6 +4804,8 @@
                           </m:rPr>
                           <w:rPr>
                             <w:rFonts w:ascii="Cambria Math" w:hAnsi="Cambria Math"/>
+                            <w:sz w:val="20"/>
+                            <w:szCs w:val="20"/>
                           </w:rPr>
                           <m:t>2</m:t>
                         </m:r>
@@ -4661,6 +4818,8 @@
                 <m:r>
                   <w:rPr>
                     <w:rFonts w:ascii="Cambria Math" w:hAnsi="Cambria Math"/>
+                    <w:sz w:val="20"/>
+                    <w:szCs w:val="20"/>
                   </w:rPr>
                   <m:t>k</m:t>
                 </m:r>
@@ -4671,6 +4830,8 @@
                 <m:ctrlPr>
                   <w:rPr>
                     <w:rFonts w:ascii="Cambria Math" w:hAnsi="Cambria Math"/>
+                    <w:sz w:val="20"/>
+                    <w:szCs w:val="20"/>
                   </w:rPr>
                 </m:ctrlPr>
               </m:sSubSupPr>
@@ -4678,6 +4839,8 @@
                 <m:r>
                   <w:rPr>
                     <w:rFonts w:ascii="Cambria Math" w:hAnsi="Cambria Math"/>
+                    <w:sz w:val="20"/>
+                    <w:szCs w:val="20"/>
                   </w:rPr>
                   <m:t>u</m:t>
                 </m:r>
@@ -4686,6 +4849,8 @@
                 <m:r>
                   <w:rPr>
                     <w:rFonts w:ascii="Cambria Math" w:hAnsi="Cambria Math"/>
+                    <w:sz w:val="20"/>
+                    <w:szCs w:val="20"/>
                   </w:rPr>
                   <m:t>i</m:t>
                 </m:r>
@@ -4695,6 +4860,8 @@
                   </m:rPr>
                   <w:rPr>
                     <w:rFonts w:ascii="Cambria Math" w:hAnsi="Cambria Math"/>
+                    <w:sz w:val="20"/>
+                    <w:szCs w:val="20"/>
                   </w:rPr>
                   <m:t>+</m:t>
                 </m:r>
@@ -4703,6 +4870,8 @@
                     <m:ctrlPr>
                       <w:rPr>
                         <w:rFonts w:ascii="Cambria Math" w:hAnsi="Cambria Math"/>
+                        <w:sz w:val="20"/>
+                        <w:szCs w:val="20"/>
                       </w:rPr>
                     </m:ctrlPr>
                   </m:boxPr>
@@ -4715,6 +4884,8 @@
                         <m:ctrlPr>
                           <w:rPr>
                             <w:rFonts w:ascii="Cambria Math" w:hAnsi="Cambria Math"/>
+                            <w:sz w:val="20"/>
+                            <w:szCs w:val="20"/>
                           </w:rPr>
                         </m:ctrlPr>
                       </m:fPr>
@@ -4725,6 +4896,8 @@
                           </m:rPr>
                           <w:rPr>
                             <w:rFonts w:ascii="Cambria Math" w:hAnsi="Cambria Math"/>
+                            <w:sz w:val="20"/>
+                            <w:szCs w:val="20"/>
                           </w:rPr>
                           <m:t>1</m:t>
                         </m:r>
@@ -4736,6 +4909,8 @@
                           </m:rPr>
                           <w:rPr>
                             <w:rFonts w:ascii="Cambria Math" w:hAnsi="Cambria Math"/>
+                            <w:sz w:val="20"/>
+                            <w:szCs w:val="20"/>
                           </w:rPr>
                           <m:t>2</m:t>
                         </m:r>
@@ -4748,6 +4923,8 @@
                 <m:r>
                   <w:rPr>
                     <w:rFonts w:ascii="Cambria Math" w:hAnsi="Cambria Math"/>
+                    <w:sz w:val="20"/>
+                    <w:szCs w:val="20"/>
                   </w:rPr>
                   <m:t>n</m:t>
                 </m:r>
@@ -4757,6 +4934,8 @@
                   </m:rPr>
                   <w:rPr>
                     <w:rFonts w:ascii="Cambria Math" w:hAnsi="Cambria Math"/>
+                    <w:sz w:val="20"/>
+                    <w:szCs w:val="20"/>
                   </w:rPr>
                   <m:t>+1</m:t>
                 </m:r>
@@ -4768,6 +4947,8 @@
               </m:rPr>
               <w:rPr>
                 <w:rFonts w:ascii="Cambria Math" w:hAnsi="Cambria Math"/>
+                <w:sz w:val="20"/>
+                <w:szCs w:val="20"/>
               </w:rPr>
               <m:t>-</m:t>
             </m:r>
@@ -4776,6 +4957,8 @@
                 <m:ctrlPr>
                   <w:rPr>
                     <w:rFonts w:ascii="Cambria Math" w:hAnsi="Cambria Math"/>
+                    <w:sz w:val="20"/>
+                    <w:szCs w:val="20"/>
                   </w:rPr>
                 </m:ctrlPr>
               </m:sSubSupPr>
@@ -4783,6 +4966,8 @@
                 <m:r>
                   <w:rPr>
                     <w:rFonts w:ascii="Cambria Math" w:hAnsi="Cambria Math"/>
+                    <w:sz w:val="20"/>
+                    <w:szCs w:val="20"/>
                   </w:rPr>
                   <m:t>ρ</m:t>
                 </m:r>
@@ -4791,6 +4976,8 @@
                 <m:r>
                   <w:rPr>
                     <w:rFonts w:ascii="Cambria Math" w:hAnsi="Cambria Math"/>
+                    <w:sz w:val="20"/>
+                    <w:szCs w:val="20"/>
                   </w:rPr>
                   <m:t>i</m:t>
                 </m:r>
@@ -4800,6 +4987,8 @@
                   </m:rPr>
                   <w:rPr>
                     <w:rFonts w:ascii="Cambria Math" w:hAnsi="Cambria Math"/>
+                    <w:sz w:val="20"/>
+                    <w:szCs w:val="20"/>
                   </w:rPr>
                   <m:t>-</m:t>
                 </m:r>
@@ -4808,6 +4997,8 @@
                     <m:ctrlPr>
                       <w:rPr>
                         <w:rFonts w:ascii="Cambria Math" w:hAnsi="Cambria Math"/>
+                        <w:sz w:val="20"/>
+                        <w:szCs w:val="20"/>
                       </w:rPr>
                     </m:ctrlPr>
                   </m:boxPr>
@@ -4820,6 +5011,8 @@
                         <m:ctrlPr>
                           <w:rPr>
                             <w:rFonts w:ascii="Cambria Math" w:hAnsi="Cambria Math"/>
+                            <w:sz w:val="20"/>
+                            <w:szCs w:val="20"/>
                           </w:rPr>
                         </m:ctrlPr>
                       </m:fPr>
@@ -4830,6 +5023,8 @@
                           </m:rPr>
                           <w:rPr>
                             <w:rFonts w:ascii="Cambria Math" w:hAnsi="Cambria Math"/>
+                            <w:sz w:val="20"/>
+                            <w:szCs w:val="20"/>
                           </w:rPr>
                           <m:t>1</m:t>
                         </m:r>
@@ -4841,6 +5036,8 @@
                           </m:rPr>
                           <w:rPr>
                             <w:rFonts w:ascii="Cambria Math" w:hAnsi="Cambria Math"/>
+                            <w:sz w:val="20"/>
+                            <w:szCs w:val="20"/>
                           </w:rPr>
                           <m:t>2</m:t>
                         </m:r>
@@ -4853,6 +5050,8 @@
                 <m:r>
                   <w:rPr>
                     <w:rFonts w:ascii="Cambria Math" w:hAnsi="Cambria Math"/>
+                    <w:sz w:val="20"/>
+                    <w:szCs w:val="20"/>
                   </w:rPr>
                   <m:t>k</m:t>
                 </m:r>
@@ -4863,6 +5062,8 @@
                 <m:ctrlPr>
                   <w:rPr>
                     <w:rFonts w:ascii="Cambria Math" w:hAnsi="Cambria Math"/>
+                    <w:sz w:val="20"/>
+                    <w:szCs w:val="20"/>
                   </w:rPr>
                 </m:ctrlPr>
               </m:sSubSupPr>
@@ -4870,6 +5071,8 @@
                 <m:r>
                   <w:rPr>
                     <w:rFonts w:ascii="Cambria Math" w:hAnsi="Cambria Math"/>
+                    <w:sz w:val="20"/>
+                    <w:szCs w:val="20"/>
                   </w:rPr>
                   <m:t>u</m:t>
                 </m:r>
@@ -4878,6 +5081,8 @@
                 <m:r>
                   <w:rPr>
                     <w:rFonts w:ascii="Cambria Math" w:hAnsi="Cambria Math"/>
+                    <w:sz w:val="20"/>
+                    <w:szCs w:val="20"/>
                   </w:rPr>
                   <m:t>i</m:t>
                 </m:r>
@@ -4887,6 +5092,8 @@
                   </m:rPr>
                   <w:rPr>
                     <w:rFonts w:ascii="Cambria Math" w:hAnsi="Cambria Math"/>
+                    <w:sz w:val="20"/>
+                    <w:szCs w:val="20"/>
                   </w:rPr>
                   <m:t>-</m:t>
                 </m:r>
@@ -4895,6 +5102,8 @@
                     <m:ctrlPr>
                       <w:rPr>
                         <w:rFonts w:ascii="Cambria Math" w:hAnsi="Cambria Math"/>
+                        <w:sz w:val="20"/>
+                        <w:szCs w:val="20"/>
                       </w:rPr>
                     </m:ctrlPr>
                   </m:boxPr>
@@ -4907,6 +5116,8 @@
                         <m:ctrlPr>
                           <w:rPr>
                             <w:rFonts w:ascii="Cambria Math" w:hAnsi="Cambria Math"/>
+                            <w:sz w:val="20"/>
+                            <w:szCs w:val="20"/>
                           </w:rPr>
                         </m:ctrlPr>
                       </m:fPr>
@@ -4917,6 +5128,8 @@
                           </m:rPr>
                           <w:rPr>
                             <w:rFonts w:ascii="Cambria Math" w:hAnsi="Cambria Math"/>
+                            <w:sz w:val="20"/>
+                            <w:szCs w:val="20"/>
                           </w:rPr>
                           <m:t>1</m:t>
                         </m:r>
@@ -4928,6 +5141,8 @@
                           </m:rPr>
                           <w:rPr>
                             <w:rFonts w:ascii="Cambria Math" w:hAnsi="Cambria Math"/>
+                            <w:sz w:val="20"/>
+                            <w:szCs w:val="20"/>
                           </w:rPr>
                           <m:t>2</m:t>
                         </m:r>
@@ -4940,6 +5155,8 @@
                 <m:r>
                   <w:rPr>
                     <w:rFonts w:ascii="Cambria Math" w:hAnsi="Cambria Math"/>
+                    <w:sz w:val="20"/>
+                    <w:szCs w:val="20"/>
                   </w:rPr>
                   <m:t>n</m:t>
                 </m:r>
@@ -4949,6 +5166,8 @@
                   </m:rPr>
                   <w:rPr>
                     <w:rFonts w:ascii="Cambria Math" w:hAnsi="Cambria Math"/>
+                    <w:sz w:val="20"/>
+                    <w:szCs w:val="20"/>
                   </w:rPr>
                   <m:t>+1</m:t>
                 </m:r>
@@ -4962,12 +5181,16 @@
               </m:rPr>
               <w:rPr>
                 <w:rFonts w:ascii="Cambria Math" w:hAnsi="Cambria Math"/>
+                <w:sz w:val="20"/>
+                <w:szCs w:val="20"/>
               </w:rPr>
               <m:t>∆</m:t>
             </m:r>
             <m:r>
               <w:rPr>
                 <w:rFonts w:ascii="Cambria Math" w:hAnsi="Cambria Math"/>
+                <w:sz w:val="20"/>
+                <w:szCs w:val="20"/>
               </w:rPr>
               <m:t>x</m:t>
             </m:r>
@@ -4979,6 +5202,8 @@
           </m:rPr>
           <w:rPr>
             <w:rFonts w:ascii="Cambria Math" w:hAnsi="Cambria Math"/>
+            <w:sz w:val="20"/>
+            <w:szCs w:val="20"/>
           </w:rPr>
           <m:t>-</m:t>
         </m:r>
@@ -4987,30 +5212,86 @@
             <m:ctrlPr>
               <w:rPr>
                 <w:rFonts w:ascii="Cambria Math" w:hAnsi="Cambria Math"/>
+                <w:sz w:val="20"/>
+                <w:szCs w:val="20"/>
               </w:rPr>
             </m:ctrlPr>
           </m:fPr>
           <m:num>
+            <m:r>
+              <m:rPr>
+                <m:sty m:val="p"/>
+              </m:rPr>
+              <w:rPr>
+                <w:rFonts w:ascii="Cambria Math" w:hAnsi="Cambria Math"/>
+                <w:sz w:val="20"/>
+                <w:szCs w:val="20"/>
+              </w:rPr>
+              <m:t>2π</m:t>
+            </m:r>
             <m:sSub>
               <m:sSubPr>
                 <m:ctrlPr>
                   <w:rPr>
                     <w:rFonts w:ascii="Cambria Math" w:hAnsi="Cambria Math"/>
+                    <w:sz w:val="20"/>
+                    <w:szCs w:val="20"/>
                   </w:rPr>
                 </m:ctrlPr>
               </m:sSubPr>
               <m:e>
                 <m:r>
-                  <w:rPr>
-                    <w:rFonts w:ascii="Cambria Math" w:hAnsi="Cambria Math"/>
-                  </w:rPr>
-                  <m:t>h</m:t>
+                  <m:rPr>
+                    <m:sty m:val="p"/>
+                  </m:rPr>
+                  <w:rPr>
+                    <w:rFonts w:ascii="Cambria Math" w:hAnsi="Cambria Math"/>
+                    <w:sz w:val="20"/>
+                    <w:szCs w:val="20"/>
+                  </w:rPr>
+                  <m:t>r</m:t>
                 </m:r>
               </m:e>
               <m:sub>
                 <m:r>
-                  <w:rPr>
-                    <w:rFonts w:ascii="Cambria Math" w:hAnsi="Cambria Math"/>
+                  <m:rPr>
+                    <m:sty m:val="p"/>
+                  </m:rPr>
+                  <w:rPr>
+                    <w:rFonts w:ascii="Cambria Math" w:hAnsi="Cambria Math"/>
+                    <w:sz w:val="20"/>
+                    <w:szCs w:val="20"/>
+                  </w:rPr>
+                  <m:t>co</m:t>
+                </m:r>
+              </m:sub>
+            </m:sSub>
+            <m:sSub>
+              <m:sSubPr>
+                <m:ctrlPr>
+                  <w:rPr>
+                    <w:rFonts w:ascii="Cambria Math" w:hAnsi="Cambria Math"/>
+                    <w:sz w:val="20"/>
+                    <w:szCs w:val="20"/>
+                  </w:rPr>
+                </m:ctrlPr>
+              </m:sSubPr>
+              <m:e>
+                <m:r>
+                  <w:rPr>
+                    <w:rFonts w:ascii="Cambria Math" w:hAnsi="Cambria Math"/>
+                    <w:sz w:val="20"/>
+                    <w:szCs w:val="20"/>
+                  </w:rPr>
+                  <m:t>h</m:t>
+                </m:r>
+              </m:e>
+              <m:sub>
+                <m:r>
+                  <w:rPr>
+                    <w:rFonts w:ascii="Cambria Math" w:hAnsi="Cambria Math"/>
+                    <w:sz w:val="20"/>
+                    <w:szCs w:val="20"/>
                   </w:rPr>
                   <m:t>l</m:t>
                 </m:r>
@@ -5021,6 +5302,8 @@
                 <m:ctrlPr>
                   <w:rPr>
                     <w:rFonts w:ascii="Cambria Math" w:hAnsi="Cambria Math"/>
+                    <w:sz w:val="20"/>
+                    <w:szCs w:val="20"/>
                   </w:rPr>
                 </m:ctrlPr>
               </m:dPr>
@@ -5031,6 +5314,8 @@
                       <w:rPr>
                         <w:rFonts w:ascii="Cambria Math" w:hAnsi="Cambria Math"/>
                         <w:i/>
+                        <w:sz w:val="20"/>
+                        <w:szCs w:val="20"/>
                       </w:rPr>
                     </m:ctrlPr>
                   </m:sSubSupPr>
@@ -5038,6 +5323,8 @@
                     <m:r>
                       <w:rPr>
                         <w:rFonts w:ascii="Cambria Math" w:hAnsi="Cambria Math"/>
+                        <w:sz w:val="20"/>
+                        <w:szCs w:val="20"/>
                       </w:rPr>
                       <m:t>T</m:t>
                     </m:r>
@@ -5046,6 +5333,8 @@
                     <m:r>
                       <w:rPr>
                         <w:rFonts w:ascii="Cambria Math" w:hAnsi="Cambria Math"/>
+                        <w:sz w:val="20"/>
+                        <w:szCs w:val="20"/>
                       </w:rPr>
                       <m:t>i</m:t>
                     </m:r>
@@ -5054,6 +5343,8 @@
                     <m:r>
                       <w:rPr>
                         <w:rFonts w:ascii="Cambria Math" w:hAnsi="Cambria Math"/>
+                        <w:sz w:val="20"/>
+                        <w:szCs w:val="20"/>
                       </w:rPr>
                       <m:t>n+1</m:t>
                     </m:r>
@@ -5062,6 +5353,8 @@
                 <m:r>
                   <w:rPr>
                     <w:rFonts w:ascii="Cambria Math" w:hAnsi="Cambria Math"/>
+                    <w:sz w:val="20"/>
+                    <w:szCs w:val="20"/>
                   </w:rPr>
                   <m:t>-</m:t>
                 </m:r>
@@ -5071,6 +5364,8 @@
                       <w:rPr>
                         <w:rFonts w:ascii="Cambria Math" w:hAnsi="Cambria Math"/>
                         <w:i/>
+                        <w:sz w:val="20"/>
+                        <w:szCs w:val="20"/>
                       </w:rPr>
                     </m:ctrlPr>
                   </m:sSubPr>
@@ -5078,6 +5373,8 @@
                     <m:r>
                       <w:rPr>
                         <w:rFonts w:ascii="Cambria Math" w:hAnsi="Cambria Math"/>
+                        <w:sz w:val="20"/>
+                        <w:szCs w:val="20"/>
                       </w:rPr>
                       <m:t>T</m:t>
                     </m:r>
@@ -5086,6 +5383,8 @@
                     <m:r>
                       <w:rPr>
                         <w:rFonts w:ascii="Cambria Math" w:hAnsi="Cambria Math"/>
+                        <w:sz w:val="20"/>
+                        <w:szCs w:val="20"/>
                       </w:rPr>
                       <m:t>f</m:t>
                     </m:r>
@@ -5100,6 +5399,8 @@
                 <m:ctrlPr>
                   <w:rPr>
                     <w:rFonts w:ascii="Cambria Math" w:hAnsi="Cambria Math"/>
+                    <w:sz w:val="20"/>
+                    <w:szCs w:val="20"/>
                   </w:rPr>
                 </m:ctrlPr>
               </m:sSubPr>
@@ -5110,14 +5411,18 @@
                   </m:rPr>
                   <w:rPr>
                     <w:rFonts w:ascii="Cambria Math" w:hAnsi="Cambria Math"/>
-                  </w:rPr>
-                  <m:t>∀</m:t>
+                    <w:sz w:val="20"/>
+                    <w:szCs w:val="20"/>
+                  </w:rPr>
+                  <m:t>A</m:t>
                 </m:r>
               </m:e>
               <m:sub>
                 <m:r>
                   <w:rPr>
                     <w:rFonts w:ascii="Cambria Math" w:hAnsi="Cambria Math"/>
+                    <w:sz w:val="20"/>
+                    <w:szCs w:val="20"/>
                   </w:rPr>
                   <m:t>liq</m:t>
                 </m:r>
@@ -5131,6 +5436,8 @@
           </m:rPr>
           <w:rPr>
             <w:rFonts w:ascii="Cambria Math" w:hAnsi="Cambria Math"/>
+            <w:sz w:val="20"/>
+            <w:szCs w:val="20"/>
           </w:rPr>
           <m:t>=0</m:t>
         </m:r>
@@ -5138,8 +5445,16 @@
       <w:r>
         <w:rPr>
           <w:b/>
+          <w:sz w:val="20"/>
+          <w:szCs w:val="20"/>
         </w:rPr>
-        <w:t xml:space="preserve">   </w:t>
+        <w:t xml:space="preserve"> </w:t>
+      </w:r>
+      <w:r>
+        <w:rPr>
+          <w:b/>
+        </w:rPr>
+        <w:t xml:space="preserve">  </w:t>
       </w:r>
       <w:r>
         <w:rPr>
@@ -6067,11 +6382,7 @@
         <w:t xml:space="preserve"> </w:t>
       </w:r>
       <w:r>
-        <w:t xml:space="preserve">The </w:t>
-      </w:r>
-      <w:r>
-        <w:lastRenderedPageBreak/>
-        <w:t xml:space="preserve">gap between the outer surface of the fuel and the inner surface of the cladding has a specified heat transfer coefficient or is calculated using the dynamic gap conductance model. </w:t>
+        <w:t xml:space="preserve">The gap between the outer surface of the fuel and the inner surface of the cladding has a specified heat transfer coefficient or is calculated using the dynamic gap conductance model. </w:t>
       </w:r>
     </w:p>
     <w:p/>
@@ -6083,6 +6394,7 @@
         <w:rPr>
           <w:noProof/>
         </w:rPr>
+        <w:lastRenderedPageBreak/>
         <w:drawing>
           <wp:inline distT="0" distB="0" distL="0" distR="0" wp14:anchorId="48D8EB83" wp14:editId="44CFE84A">
             <wp:extent cx="1789191" cy="1853548"/>
@@ -7079,26 +7391,29 @@
     <w:p/>
     <w:p>
       <w:r>
+        <w:t>The density on the temporal term is defined as the cold mass of the node divided by the current volume of the node</w:t>
+      </w:r>
+      <w:r>
+        <w:t xml:space="preserve">, so </w:t>
+      </w:r>
+      <w:r>
+        <w:t xml:space="preserve">that mass is not lost in the presence of expansion. </w:t>
+      </w:r>
+      <w:r>
+        <w:t xml:space="preserve">The temporal derivative is </w:t>
+      </w:r>
+      <w:r>
+        <w:t xml:space="preserve">approximated with </w:t>
+      </w:r>
+      <w:r>
+        <w:t xml:space="preserve">first order accurate forward differencing. The spatial derivatives are </w:t>
+      </w:r>
+      <w:r>
+        <w:t xml:space="preserve">evaluated at the right </w:t>
+      </w:r>
+      <w:r>
         <w:lastRenderedPageBreak/>
-        <w:t>The density on the temporal term is defined as the cold mass of the node divided by the current volume of the node</w:t>
-      </w:r>
-      <w:r>
-        <w:t xml:space="preserve">, so </w:t>
-      </w:r>
-      <w:r>
-        <w:t xml:space="preserve">that mass is not lost in the presence of expansion. </w:t>
-      </w:r>
-      <w:r>
-        <w:t xml:space="preserve">The temporal derivative is </w:t>
-      </w:r>
-      <w:r>
-        <w:t xml:space="preserve">approximated with </w:t>
-      </w:r>
-      <w:r>
-        <w:t xml:space="preserve">first order accurate forward differencing. The spatial derivatives are </w:t>
-      </w:r>
-      <w:r>
-        <w:t>evaluated at the right boundary,</w:t>
+        <w:t>boundary,</w:t>
       </w:r>
       <m:oMath>
         <m:r>
@@ -7246,22 +7561,13 @@
         <w:t xml:space="preserve"> The heat flux across the gap is evaluated as the difference between the</w:t>
       </w:r>
       <w:r>
-        <w:t xml:space="preserve"> </w:t>
-      </w:r>
-      <w:r>
-        <w:t>cladding</w:t>
+        <w:t xml:space="preserve"> cladding</w:t>
       </w:r>
       <w:r>
         <w:t xml:space="preserve"> inner su</w:t>
       </w:r>
       <w:r>
-        <w:t xml:space="preserve">rface temperature and the </w:t>
-      </w:r>
-      <w:r>
-        <w:t xml:space="preserve">fuel </w:t>
-      </w:r>
-      <w:r>
-        <w:t>outer surface temperature</w:t>
+        <w:t>rface temperature and the fuel outer surface temperature</w:t>
       </w:r>
       <w:r>
         <w:t xml:space="preserve"> times the heat transfer coefficient of the gap. </w:t>
@@ -8031,7 +8337,13 @@
         <w:t xml:space="preserve"> has no heat generation or </w:t>
       </w:r>
       <w:r>
-        <w:t>conduction from the cladding. Instead the volumetric heat rate is calculated using the term for the volumetric heat rate</w:t>
+        <w:t xml:space="preserve">conduction from the </w:t>
+      </w:r>
+      <w:r>
+        <w:t>fuel</w:t>
+      </w:r>
+      <w:r>
+        <w:t>. Instead the volumetric heat rate is calculated using the term for the volumetric heat rate</w:t>
       </w:r>
       <w:r>
         <w:t xml:space="preserve"> </w:t>
@@ -9551,43 +9863,21 @@
     <w:p/>
     <w:p>
       <w:r>
-        <w:t xml:space="preserve">This </w:t>
+        <w:t>The</w:t>
+      </w:r>
+      <w:r>
+        <w:t xml:space="preserve"> </w:t>
       </w:r>
       <w:r>
         <w:t>numerator in the last</w:t>
       </w:r>
       <w:r>
-        <w:t xml:space="preserve"> term is also represented in the </w:t>
-      </w:r>
-      <w:r>
-        <w:t xml:space="preserve">fluid equation as </w:t>
+        <w:t xml:space="preserve"> term is also in the </w:t>
+      </w:r>
+      <w:r>
+        <w:t>fluid energy conservation equation</w:t>
       </w:r>
       <m:oMath>
-        <m:sSub>
-          <m:sSubPr>
-            <m:ctrlPr>
-              <w:rPr>
-                <w:rFonts w:ascii="Cambria Math" w:hAnsi="Cambria Math"/>
-              </w:rPr>
-            </m:ctrlPr>
-          </m:sSubPr>
-          <m:e>
-            <m:r>
-              <w:rPr>
-                <w:rFonts w:ascii="Cambria Math" w:hAnsi="Cambria Math"/>
-              </w:rPr>
-              <m:t>q</m:t>
-            </m:r>
-          </m:e>
-          <m:sub>
-            <m:r>
-              <w:rPr>
-                <w:rFonts w:ascii="Cambria Math" w:hAnsi="Cambria Math"/>
-              </w:rPr>
-              <m:t>rod</m:t>
-            </m:r>
-          </m:sub>
-        </m:sSub>
         <m:r>
           <w:rPr>
             <w:rFonts w:ascii="Cambria Math" w:hAnsi="Cambria Math"/>
@@ -9868,11 +10158,7 @@
         <w:t xml:space="preserve"> </w:t>
       </w:r>
       <w:r>
-        <w:t xml:space="preserve">The </w:t>
-      </w:r>
-      <w:r>
-        <w:lastRenderedPageBreak/>
-        <w:t>Jacobian matrix is defined as the derivative of each</w:t>
+        <w:t>The Jacobian matrix is defined as the derivative of each</w:t>
       </w:r>
       <w:r>
         <w:t xml:space="preserve"> </w:t>
@@ -9956,7 +10242,7 @@
         <w:t xml:space="preserve">numerically </w:t>
       </w:r>
       <w:r>
-        <w:t>as shown by equation 14</w:t>
+        <w:t>as shown by equation 15</w:t>
       </w:r>
       <w:r>
         <w:t xml:space="preserve"> where </w:t>
@@ -10334,7 +10620,7 @@
         <w:t xml:space="preserve">                   </w:t>
       </w:r>
       <w:r>
-        <w:t xml:space="preserve">       (14</w:t>
+        <w:t xml:space="preserve">       (15</w:t>
       </w:r>
       <w:r>
         <w:t>)</w:t>
@@ -10393,9 +10679,9 @@
           <w:noProof/>
         </w:rPr>
         <w:drawing>
-          <wp:inline distT="0" distB="0" distL="0" distR="0" wp14:anchorId="72DFF4CB" wp14:editId="15745E90">
-            <wp:extent cx="1915423" cy="2373140"/>
-            <wp:effectExtent l="25400" t="25400" r="15240" b="14605"/>
+          <wp:inline distT="0" distB="0" distL="0" distR="0" wp14:anchorId="72DFF4CB" wp14:editId="4A6AA84A">
+            <wp:extent cx="2005695" cy="2484984"/>
+            <wp:effectExtent l="25400" t="25400" r="26670" b="29845"/>
             <wp:docPr id="7" name="Explicit-Diagram.jpg"/>
             <wp:cNvGraphicFramePr>
               <a:graphicFrameLocks xmlns:a="http://schemas.openxmlformats.org/drawingml/2006/main" noChangeAspect="1"/>
@@ -10421,7 +10707,7 @@
                   <pic:spPr bwMode="auto">
                     <a:xfrm>
                       <a:off x="0" y="0"/>
-                      <a:ext cx="1916071" cy="2373943"/>
+                      <a:ext cx="2006649" cy="2486166"/>
                     </a:xfrm>
                     <a:prstGeom prst="rect">
                       <a:avLst/>
@@ -10452,9 +10738,9 @@
           <w:noProof/>
         </w:rPr>
         <w:drawing>
-          <wp:inline distT="0" distB="0" distL="0" distR="0" wp14:anchorId="12998286" wp14:editId="7DAEF9AC">
-            <wp:extent cx="1981746" cy="2373655"/>
-            <wp:effectExtent l="25400" t="25400" r="25400" b="13970"/>
+          <wp:inline distT="0" distB="0" distL="0" distR="0" wp14:anchorId="12998286" wp14:editId="2AF5D3D9">
+            <wp:extent cx="2048399" cy="2453489"/>
+            <wp:effectExtent l="25400" t="25400" r="34925" b="36195"/>
             <wp:docPr id="8" name="Implicit-Diagram.jpg"/>
             <wp:cNvGraphicFramePr>
               <a:graphicFrameLocks xmlns:a="http://schemas.openxmlformats.org/drawingml/2006/main" noChangeAspect="1"/>
@@ -10480,7 +10766,7 @@
                   <pic:spPr bwMode="auto">
                     <a:xfrm>
                       <a:off x="0" y="0"/>
-                      <a:ext cx="1985770" cy="2378475"/>
+                      <a:ext cx="2053124" cy="2459148"/>
                     </a:xfrm>
                     <a:prstGeom prst="rect">
                       <a:avLst/>
@@ -10580,7 +10866,20 @@
       <w:r>
         <w:t xml:space="preserve"> PETSC. </w:t>
       </w:r>
+      <w:r>
+        <w:t xml:space="preserve">The residuals </w:t>
+      </w:r>
+      <w:r>
+        <w:t>for each of the c</w:t>
+      </w:r>
+      <w:r>
+        <w:t>onservation equations are then L</w:t>
+      </w:r>
+      <w:r>
+        <w:t xml:space="preserve">2 normalized over the domain to determine the convergence of the system. </w:t>
+      </w:r>
     </w:p>
+    <w:p/>
     <w:p/>
     <w:p>
       <w:pPr>
@@ -10590,6 +10889,10 @@
           <w:numId w:val="5"/>
         </w:numPr>
       </w:pPr>
+      <w:r>
+        <w:lastRenderedPageBreak/>
+        <w:t xml:space="preserve">UNIROM HEATING </w:t>
+      </w:r>
       <w:r>
         <w:t>TEST PROBLEM</w:t>
       </w:r>
@@ -10604,7 +10907,6 @@
         </w:numPr>
       </w:pPr>
       <w:r>
-        <w:lastRenderedPageBreak/>
         <w:t>Problem Description</w:t>
       </w:r>
     </w:p>
@@ -10662,14 +10964,51 @@
         <w:t xml:space="preserve"> remains well within the single-</w:t>
       </w:r>
       <w:r>
-        <w:t>phase regime.</w:t>
+        <w:t>phase regime</w:t>
+      </w:r>
+      <w:r>
+        <w:t xml:space="preserve"> with an expected outlet temperature of 300.0 </w:t>
+      </w:r>
+      <m:oMath>
+        <m:sPre>
+          <m:sPrePr>
+            <m:ctrlPr>
+              <w:rPr>
+                <w:rFonts w:ascii="Cambria Math" w:hAnsi="Cambria Math"/>
+              </w:rPr>
+            </m:ctrlPr>
+          </m:sPrePr>
+          <m:sub/>
+          <m:sup>
+            <m:r>
+              <m:rPr>
+                <m:sty m:val="p"/>
+              </m:rPr>
+              <w:rPr>
+                <w:rFonts w:ascii="Cambria Math" w:hAnsi="Cambria Math"/>
+              </w:rPr>
+              <m:t>∘</m:t>
+            </m:r>
+          </m:sup>
+          <m:e>
+            <m:r>
+              <w:rPr>
+                <w:rFonts w:ascii="Cambria Math" w:hAnsi="Cambria Math"/>
+              </w:rPr>
+              <m:t>C</m:t>
+            </m:r>
+          </m:e>
+        </m:sPre>
+      </m:oMath>
+      <w:r>
+        <w:t>.</w:t>
+      </w:r>
+      <w:r>
+        <w:t xml:space="preserve"> Additionally, the problem is set up so that the calculation of the heat transfer coefficient using the Dittus-Boelter correlation is appropriate. </w:t>
       </w:r>
     </w:p>
     <w:p/>
-    <w:p>
-      <w:bookmarkStart w:id="11" w:name="_GoBack"/>
-      <w:bookmarkEnd w:id="11"/>
-    </w:p>
+    <w:p/>
     <w:p>
       <w:pPr>
         <w:jc w:val="center"/>
@@ -12197,7 +12536,7 @@
         <w:t>1</w:t>
       </w:r>
       <w:r>
-        <w:t>5</w:t>
+        <w:t>6</w:t>
       </w:r>
       <w:r>
         <w:t xml:space="preserve">. </w:t>
@@ -12539,7 +12878,7 @@
         <w:t xml:space="preserve">                                     </w:t>
       </w:r>
       <w:r>
-        <w:t xml:space="preserve"> (15</w:t>
+        <w:t xml:space="preserve"> (16</w:t>
       </w:r>
       <w:r>
         <w:t>)</w:t>
@@ -12569,7 +12908,7 @@
         <w:t xml:space="preserve">and the thermal resistance across the gap as given in </w:t>
       </w:r>
       <w:r>
-        <w:t>equation 16</w:t>
+        <w:t>equation 17</w:t>
       </w:r>
       <w:r>
         <w:t xml:space="preserve">. </w:t>
@@ -12806,7 +13145,7 @@
         <w:t xml:space="preserve">                </w:t>
       </w:r>
       <w:r>
-        <w:t>(16</w:t>
+        <w:t>(17</w:t>
       </w:r>
       <w:r>
         <w:t>)</w:t>
@@ -12833,7 +13172,7 @@
         <w:t xml:space="preserve">cladding can be calculated from the cladding inner surface temperature and the thermal resistance across the </w:t>
       </w:r>
       <w:r>
-        <w:t>cladding as given by equation 17</w:t>
+        <w:t>cladding as given by equation 18</w:t>
       </w:r>
       <w:r>
         <w:t xml:space="preserve">. </w:t>
@@ -12849,6 +13188,7 @@
           <w:rPr>
             <w:rFonts w:ascii="Cambria Math" w:hAnsi="Cambria Math"/>
           </w:rPr>
+          <w:lastRenderedPageBreak/>
           <m:t>T</m:t>
         </m:r>
         <m:d>
@@ -13041,7 +13381,7 @@
         <w:t xml:space="preserve">      </w:t>
       </w:r>
       <w:r>
-        <w:t xml:space="preserve">            (17</w:t>
+        <w:t xml:space="preserve">            (18</w:t>
       </w:r>
       <w:r>
         <w:t>)</w:t>
@@ -13050,7 +13390,6 @@
     <w:p/>
     <w:p>
       <w:r>
-        <w:lastRenderedPageBreak/>
         <w:t xml:space="preserve">The </w:t>
       </w:r>
       <w:r>
@@ -13084,7 +13423,7 @@
         <w:t>due to co</w:t>
       </w:r>
       <w:r>
-        <w:t>nvection as given by equation 18</w:t>
+        <w:t>nvection as given by equation 19</w:t>
       </w:r>
       <w:r>
         <w:t xml:space="preserve">. </w:t>
@@ -13315,7 +13654,7 @@
         <w:t xml:space="preserve">                  </w:t>
       </w:r>
       <w:r>
-        <w:t>(18</w:t>
+        <w:t>(19</w:t>
       </w:r>
       <w:r>
         <w:t>)</w:t>
@@ -13388,25 +13727,43 @@
         <w:t xml:space="preserve">The difference between the analytical solution and the numerical solutions are highest at the fuel centerline. </w:t>
       </w:r>
       <w:r>
-        <w:t xml:space="preserve">This difference is the numerical error due to the finite differencing within the fuel. </w:t>
-      </w:r>
-      <w:r>
-        <w:t xml:space="preserve">The relative error </w:t>
-      </w:r>
-      <w:r>
-        <w:t xml:space="preserve">is given is shown to scale with the number of </w:t>
-      </w:r>
-      <w:r>
-        <w:t>nodes within the fuel in Table II</w:t>
-      </w:r>
-      <w:r>
-        <w:t>.</w:t>
-      </w:r>
-      <w:r>
-        <w:t xml:space="preserve"> </w:t>
-      </w:r>
-      <w:r>
-        <w:t xml:space="preserve">This error should also scale with the heat flux due to the increased temperature gradients experienced in the fuel. </w:t>
+        <w:t xml:space="preserve">This </w:t>
+      </w:r>
+      <w:r>
+        <w:t>error</w:t>
+      </w:r>
+      <w:r>
+        <w:t xml:space="preserve"> is </w:t>
+      </w:r>
+      <w:r>
+        <w:t xml:space="preserve">due to </w:t>
+      </w:r>
+      <w:r>
+        <w:t xml:space="preserve">the numerical error </w:t>
+      </w:r>
+      <w:r>
+        <w:t>from</w:t>
+      </w:r>
+      <w:r>
+        <w:t xml:space="preserve"> the finite differencing </w:t>
+      </w:r>
+      <w:r>
+        <w:t xml:space="preserve">approximations made </w:t>
+      </w:r>
+      <w:r>
+        <w:t xml:space="preserve">within the fuel. </w:t>
+      </w:r>
+      <w:r>
+        <w:t xml:space="preserve">The fuel centerline temperature is extrapolated from the first and second nodal temperatures using a second order accurate forward differencing approximation of the boundary condition in equation 9. </w:t>
+      </w:r>
+      <w:r>
+        <w:t xml:space="preserve">Normally CTF uses a different extrapolation method, but to consistently compare to the residual formulation </w:t>
+      </w:r>
+      <w:r>
+        <w:t>was not used</w:t>
+      </w:r>
+      <w:r>
+        <w:t xml:space="preserve">. </w:t>
       </w:r>
     </w:p>
     <w:p>
@@ -13418,9 +13775,9 @@
           <w:noProof/>
         </w:rPr>
         <w:drawing>
-          <wp:inline distT="0" distB="0" distL="0" distR="0" wp14:anchorId="73D5DA14" wp14:editId="2644079C">
-            <wp:extent cx="4104615" cy="2057400"/>
-            <wp:effectExtent l="0" t="0" r="10795" b="0"/>
+          <wp:inline distT="0" distB="0" distL="0" distR="0" wp14:anchorId="7A6A9046" wp14:editId="1091ECFB">
+            <wp:extent cx="4392062" cy="2520258"/>
+            <wp:effectExtent l="0" t="0" r="2540" b="0"/>
             <wp:docPr id="1" name="Chart 1"/>
             <wp:cNvGraphicFramePr/>
             <a:graphic xmlns:a="http://schemas.openxmlformats.org/drawingml/2006/main">
@@ -13495,6 +13852,68 @@
       </w:r>
     </w:p>
     <w:p/>
+    <w:p>
+      <w:r>
+        <w:t xml:space="preserve">The relative error </w:t>
+      </w:r>
+      <w:r>
+        <w:t xml:space="preserve">given in </w:t>
+      </w:r>
+      <w:r>
+        <w:t>Table II</w:t>
+      </w:r>
+      <w:r>
+        <w:t xml:space="preserve"> is shown to scale with the inverse of the number of radial nodes in the fuel</w:t>
+      </w:r>
+      <w:r>
+        <w:t xml:space="preserve">. The relative error </w:t>
+      </w:r>
+      <w:r>
+        <w:t>does not</w:t>
+      </w:r>
+      <w:r>
+        <w:t xml:space="preserve"> scale with heat flux, but the temper</w:t>
+      </w:r>
+      <w:r>
+        <w:t>ature gradient from the fuel centerline to the rod wall does</w:t>
+      </w:r>
+      <w:r>
+        <w:t>.</w:t>
+      </w:r>
+      <w:r>
+        <w:t xml:space="preserve"> The numerical error will also change for non-uniform heating and variable mater</w:t>
+      </w:r>
+      <w:r>
+        <w:t>ial properties within the fuel. The implicit transient solution method has slight</w:t>
+      </w:r>
+      <w:r>
+        <w:t>ly</w:t>
+      </w:r>
+      <w:r>
+        <w:t xml:space="preserve"> higher numerical error than the semi-implicit </w:t>
+      </w:r>
+      <w:r>
+        <w:t>transient and implicit steady state solution methods. However, all three residual f</w:t>
+      </w:r>
+      <w:r>
+        <w:t>ormulation methods have lower numerical error compared to the original steady state method from CTF.</w:t>
+      </w:r>
+      <w:r>
+        <w:t xml:space="preserve"> The order of accuracy is difficult to compute, since CTF uses non-uniform meshing near the rod center and since the fuel centerline temperature is extrapolated using a second order accurate method. </w:t>
+      </w:r>
+      <w:r>
+        <w:t xml:space="preserve">The non-uniform mesh size also means that a Richardson extrapolation is not </w:t>
+      </w:r>
+      <w:r>
+        <w:t>valid</w:t>
+      </w:r>
+      <w:r>
+        <w:t>.</w:t>
+      </w:r>
+      <w:bookmarkStart w:id="11" w:name="_GoBack"/>
+      <w:bookmarkEnd w:id="11"/>
+    </w:p>
+    <w:p/>
     <w:p/>
     <w:p>
       <w:pPr>
@@ -13528,7 +13947,19 @@
         <w:rPr>
           <w:b/>
         </w:rPr>
-        <w:t xml:space="preserve">Error of Fuel Centerline </w:t>
+        <w:t xml:space="preserve">Error of </w:t>
+      </w:r>
+      <w:r>
+        <w:rPr>
+          <w:b/>
+        </w:rPr>
+        <w:t xml:space="preserve">Difference Between </w:t>
+      </w:r>
+      <w:r>
+        <w:rPr>
+          <w:b/>
+        </w:rPr>
+        <w:t xml:space="preserve">Fuel Centerline </w:t>
       </w:r>
       <w:r>
         <w:rPr>
@@ -13545,25 +13976,26 @@
     </w:p>
     <w:tbl>
       <w:tblPr>
-        <w:tblW w:w="6059" w:type="dxa"/>
+        <w:tblW w:w="7233" w:type="dxa"/>
         <w:jc w:val="center"/>
-        <w:tblInd w:w="869" w:type="dxa"/>
+        <w:tblInd w:w="872" w:type="dxa"/>
         <w:tblLook w:val="04A0" w:firstRow="1" w:lastRow="0" w:firstColumn="1" w:lastColumn="0" w:noHBand="0" w:noVBand="1"/>
       </w:tblPr>
       <w:tblGrid>
-        <w:gridCol w:w="1472"/>
-        <w:gridCol w:w="1464"/>
-        <w:gridCol w:w="1392"/>
-        <w:gridCol w:w="1731"/>
+        <w:gridCol w:w="1683"/>
+        <w:gridCol w:w="1438"/>
+        <w:gridCol w:w="1261"/>
+        <w:gridCol w:w="1395"/>
+        <w:gridCol w:w="1456"/>
       </w:tblGrid>
       <w:tr>
         <w:trPr>
-          <w:trHeight w:val="212"/>
+          <w:trHeight w:val="240"/>
           <w:jc w:val="center"/>
         </w:trPr>
         <w:tc>
           <w:tcPr>
-            <w:tcW w:w="1472" w:type="dxa"/>
+            <w:tcW w:w="1683" w:type="dxa"/>
             <w:tcBorders>
               <w:top w:val="single" w:sz="4" w:space="0" w:color="auto"/>
               <w:left w:val="single" w:sz="4" w:space="0" w:color="auto"/>
@@ -13583,48 +14015,15 @@
               <w:adjustRightInd/>
               <w:jc w:val="center"/>
               <w:textAlignment w:val="auto"/>
-              <w:rPr>
-                <w:rFonts w:ascii="Arial" w:hAnsi="Arial" w:cs="Arial"/>
-                <w:sz w:val="20"/>
-                <w:szCs w:val="20"/>
-              </w:rPr>
             </w:pPr>
             <w:r>
-              <w:rPr>
-                <w:rFonts w:ascii="Arial" w:hAnsi="Arial" w:cs="Arial"/>
-                <w:sz w:val="20"/>
-                <w:szCs w:val="20"/>
-              </w:rPr>
-              <w:t>Radial Nodes</w:t>
-            </w:r>
-          </w:p>
-          <w:p>
-            <w:pPr>
-              <w:overflowPunct/>
-              <w:autoSpaceDE/>
-              <w:autoSpaceDN/>
-              <w:adjustRightInd/>
-              <w:jc w:val="center"/>
-              <w:textAlignment w:val="auto"/>
-              <w:rPr>
-                <w:rFonts w:ascii="Arial" w:hAnsi="Arial" w:cs="Arial"/>
-                <w:sz w:val="20"/>
-                <w:szCs w:val="20"/>
-              </w:rPr>
-            </w:pPr>
-            <w:r>
-              <w:rPr>
-                <w:rFonts w:ascii="Arial" w:hAnsi="Arial" w:cs="Arial"/>
-                <w:sz w:val="20"/>
-                <w:szCs w:val="20"/>
-              </w:rPr>
-              <w:t>in Fuel</w:t>
+              <w:t>Radial Nodes in Fuel</w:t>
             </w:r>
           </w:p>
         </w:tc>
         <w:tc>
           <w:tcPr>
-            <w:tcW w:w="1464" w:type="dxa"/>
+            <w:tcW w:w="1438" w:type="dxa"/>
             <w:tcBorders>
               <w:top w:val="single" w:sz="4" w:space="0" w:color="auto"/>
               <w:left w:val="nil"/>
@@ -13644,64 +14043,18 @@
               <w:adjustRightInd/>
               <w:jc w:val="center"/>
               <w:textAlignment w:val="auto"/>
-              <w:rPr>
-                <w:rFonts w:ascii="Arial" w:hAnsi="Arial" w:cs="Arial"/>
-                <w:sz w:val="20"/>
-                <w:szCs w:val="20"/>
-              </w:rPr>
             </w:pPr>
             <w:r>
-              <w:rPr>
-                <w:rFonts w:ascii="Arial" w:hAnsi="Arial" w:cs="Arial"/>
-                <w:sz w:val="20"/>
-                <w:szCs w:val="20"/>
-              </w:rPr>
-              <w:t>Semi-I</w:t>
+              <w:t>Semi-implicit Trans</w:t>
             </w:r>
             <w:r>
-              <w:rPr>
-                <w:rFonts w:ascii="Arial" w:hAnsi="Arial" w:cs="Arial"/>
-                <w:sz w:val="20"/>
-                <w:szCs w:val="20"/>
-              </w:rPr>
-              <w:t>mplicit</w:t>
-            </w:r>
-          </w:p>
-          <w:p>
-            <w:pPr>
-              <w:overflowPunct/>
-              <w:autoSpaceDE/>
-              <w:autoSpaceDN/>
-              <w:adjustRightInd/>
-              <w:jc w:val="center"/>
-              <w:textAlignment w:val="auto"/>
-              <w:rPr>
-                <w:rFonts w:ascii="Arial" w:hAnsi="Arial" w:cs="Arial"/>
-                <w:sz w:val="20"/>
-                <w:szCs w:val="20"/>
-              </w:rPr>
-            </w:pPr>
-            <w:r>
-              <w:rPr>
-                <w:rFonts w:ascii="Arial" w:hAnsi="Arial" w:cs="Arial"/>
-                <w:sz w:val="20"/>
-                <w:szCs w:val="20"/>
-              </w:rPr>
-              <w:t>Trans</w:t>
-            </w:r>
-            <w:r>
-              <w:rPr>
-                <w:rFonts w:ascii="Arial" w:hAnsi="Arial" w:cs="Arial"/>
-                <w:sz w:val="20"/>
-                <w:szCs w:val="20"/>
-              </w:rPr>
               <w:t>ient</w:t>
             </w:r>
           </w:p>
         </w:tc>
         <w:tc>
           <w:tcPr>
-            <w:tcW w:w="1392" w:type="dxa"/>
+            <w:tcW w:w="1261" w:type="dxa"/>
             <w:tcBorders>
               <w:top w:val="single" w:sz="4" w:space="0" w:color="auto"/>
               <w:left w:val="nil"/>
@@ -13721,48 +14074,18 @@
               <w:adjustRightInd/>
               <w:jc w:val="center"/>
               <w:textAlignment w:val="auto"/>
-              <w:rPr>
-                <w:rFonts w:ascii="Arial" w:hAnsi="Arial" w:cs="Arial"/>
-                <w:sz w:val="20"/>
-                <w:szCs w:val="20"/>
-              </w:rPr>
             </w:pPr>
             <w:r>
-              <w:rPr>
-                <w:rFonts w:ascii="Arial" w:hAnsi="Arial" w:cs="Arial"/>
-                <w:sz w:val="20"/>
-                <w:szCs w:val="20"/>
-              </w:rPr>
-              <w:t>Implicit</w:t>
+              <w:t>Implicit Trans</w:t>
             </w:r>
-          </w:p>
-          <w:p>
-            <w:pPr>
-              <w:overflowPunct/>
-              <w:autoSpaceDE/>
-              <w:autoSpaceDN/>
-              <w:adjustRightInd/>
-              <w:jc w:val="center"/>
-              <w:textAlignment w:val="auto"/>
-              <w:rPr>
-                <w:rFonts w:ascii="Arial" w:hAnsi="Arial" w:cs="Arial"/>
-                <w:sz w:val="20"/>
-                <w:szCs w:val="20"/>
-              </w:rPr>
-            </w:pPr>
             <w:r>
-              <w:rPr>
-                <w:rFonts w:ascii="Arial" w:hAnsi="Arial" w:cs="Arial"/>
-                <w:sz w:val="20"/>
-                <w:szCs w:val="20"/>
-              </w:rPr>
-              <w:t>Steady State</w:t>
+              <w:t>ient</w:t>
             </w:r>
           </w:p>
         </w:tc>
         <w:tc>
           <w:tcPr>
-            <w:tcW w:w="1731" w:type="dxa"/>
+            <w:tcW w:w="1395" w:type="dxa"/>
             <w:tcBorders>
               <w:top w:val="single" w:sz="4" w:space="0" w:color="auto"/>
               <w:left w:val="nil"/>
@@ -13782,19 +14105,41 @@
               <w:adjustRightInd/>
               <w:jc w:val="center"/>
               <w:textAlignment w:val="auto"/>
-              <w:rPr>
-                <w:rFonts w:ascii="Arial" w:hAnsi="Arial" w:cs="Arial"/>
-                <w:sz w:val="20"/>
-                <w:szCs w:val="20"/>
-              </w:rPr>
             </w:pPr>
             <w:r>
-              <w:rPr>
-                <w:rFonts w:ascii="Arial" w:hAnsi="Arial" w:cs="Arial"/>
-                <w:sz w:val="20"/>
-                <w:szCs w:val="20"/>
-              </w:rPr>
-              <w:t>Implicit</w:t>
+              <w:t xml:space="preserve">Implicit </w:t>
+            </w:r>
+            <w:r>
+              <w:br/>
+              <w:t>Steady State</w:t>
+            </w:r>
+          </w:p>
+        </w:tc>
+        <w:tc>
+          <w:tcPr>
+            <w:tcW w:w="1456" w:type="dxa"/>
+            <w:tcBorders>
+              <w:top w:val="single" w:sz="4" w:space="0" w:color="auto"/>
+              <w:left w:val="nil"/>
+              <w:bottom w:val="single" w:sz="4" w:space="0" w:color="auto"/>
+              <w:right w:val="single" w:sz="4" w:space="0" w:color="auto"/>
+            </w:tcBorders>
+            <w:shd w:val="clear" w:color="auto" w:fill="auto"/>
+            <w:noWrap/>
+            <w:vAlign w:val="bottom"/>
+            <w:hideMark/>
+          </w:tcPr>
+          <w:p>
+            <w:pPr>
+              <w:overflowPunct/>
+              <w:autoSpaceDE/>
+              <w:autoSpaceDN/>
+              <w:adjustRightInd/>
+              <w:jc w:val="center"/>
+              <w:textAlignment w:val="auto"/>
+            </w:pPr>
+            <w:r>
+              <w:t>Original</w:t>
             </w:r>
           </w:p>
           <w:p>
@@ -13805,39 +14150,21 @@
               <w:adjustRightInd/>
               <w:jc w:val="center"/>
               <w:textAlignment w:val="auto"/>
-              <w:rPr>
-                <w:rFonts w:ascii="Arial" w:hAnsi="Arial" w:cs="Arial"/>
-                <w:sz w:val="20"/>
-                <w:szCs w:val="20"/>
-              </w:rPr>
             </w:pPr>
             <w:r>
-              <w:rPr>
-                <w:rFonts w:ascii="Arial" w:hAnsi="Arial" w:cs="Arial"/>
-                <w:sz w:val="20"/>
-                <w:szCs w:val="20"/>
-              </w:rPr>
-              <w:t>Trans</w:t>
-            </w:r>
-            <w:r>
-              <w:rPr>
-                <w:rFonts w:ascii="Arial" w:hAnsi="Arial" w:cs="Arial"/>
-                <w:sz w:val="20"/>
-                <w:szCs w:val="20"/>
-              </w:rPr>
-              <w:t>ient</w:t>
+              <w:t>Steady State</w:t>
             </w:r>
           </w:p>
         </w:tc>
       </w:tr>
       <w:tr>
         <w:trPr>
-          <w:trHeight w:val="212"/>
+          <w:trHeight w:val="240"/>
           <w:jc w:val="center"/>
         </w:trPr>
         <w:tc>
           <w:tcPr>
-            <w:tcW w:w="1472" w:type="dxa"/>
+            <w:tcW w:w="1683" w:type="dxa"/>
             <w:tcBorders>
               <w:top w:val="nil"/>
               <w:left w:val="single" w:sz="4" w:space="0" w:color="auto"/>
@@ -13857,25 +14184,15 @@
               <w:adjustRightInd/>
               <w:jc w:val="center"/>
               <w:textAlignment w:val="auto"/>
-              <w:rPr>
-                <w:rFonts w:ascii="Arial" w:hAnsi="Arial" w:cs="Arial"/>
-                <w:sz w:val="20"/>
-                <w:szCs w:val="20"/>
-              </w:rPr>
             </w:pPr>
             <w:r>
-              <w:rPr>
-                <w:rFonts w:ascii="Arial" w:hAnsi="Arial" w:cs="Arial"/>
-                <w:sz w:val="20"/>
-                <w:szCs w:val="20"/>
-              </w:rPr>
               <w:t>5</w:t>
             </w:r>
           </w:p>
         </w:tc>
         <w:tc>
           <w:tcPr>
-            <w:tcW w:w="1464" w:type="dxa"/>
+            <w:tcW w:w="1438" w:type="dxa"/>
             <w:tcBorders>
               <w:top w:val="nil"/>
               <w:left w:val="nil"/>
@@ -13895,25 +14212,15 @@
               <w:adjustRightInd/>
               <w:jc w:val="center"/>
               <w:textAlignment w:val="auto"/>
-              <w:rPr>
-                <w:rFonts w:ascii="Arial" w:hAnsi="Arial" w:cs="Arial"/>
-                <w:sz w:val="20"/>
-                <w:szCs w:val="20"/>
-              </w:rPr>
             </w:pPr>
             <w:r>
-              <w:rPr>
-                <w:rFonts w:ascii="Arial" w:hAnsi="Arial" w:cs="Arial"/>
-                <w:sz w:val="20"/>
-                <w:szCs w:val="20"/>
-              </w:rPr>
-              <w:t>4.46%</w:t>
+              <w:t>1.33%</w:t>
             </w:r>
           </w:p>
         </w:tc>
         <w:tc>
           <w:tcPr>
-            <w:tcW w:w="1392" w:type="dxa"/>
+            <w:tcW w:w="1261" w:type="dxa"/>
             <w:tcBorders>
               <w:top w:val="nil"/>
               <w:left w:val="nil"/>
@@ -13933,25 +14240,15 @@
               <w:adjustRightInd/>
               <w:jc w:val="center"/>
               <w:textAlignment w:val="auto"/>
-              <w:rPr>
-                <w:rFonts w:ascii="Arial" w:hAnsi="Arial" w:cs="Arial"/>
-                <w:sz w:val="20"/>
-                <w:szCs w:val="20"/>
-              </w:rPr>
             </w:pPr>
             <w:r>
-              <w:rPr>
-                <w:rFonts w:ascii="Arial" w:hAnsi="Arial" w:cs="Arial"/>
-                <w:sz w:val="20"/>
-                <w:szCs w:val="20"/>
-              </w:rPr>
-              <w:t>4.26%</w:t>
+              <w:t>1.35%</w:t>
             </w:r>
           </w:p>
         </w:tc>
         <w:tc>
           <w:tcPr>
-            <w:tcW w:w="1731" w:type="dxa"/>
+            <w:tcW w:w="1395" w:type="dxa"/>
             <w:tcBorders>
               <w:top w:val="nil"/>
               <w:left w:val="nil"/>
@@ -13971,31 +14268,49 @@
               <w:adjustRightInd/>
               <w:jc w:val="center"/>
               <w:textAlignment w:val="auto"/>
-              <w:rPr>
-                <w:rFonts w:ascii="Arial" w:hAnsi="Arial" w:cs="Arial"/>
-                <w:sz w:val="20"/>
-                <w:szCs w:val="20"/>
-              </w:rPr>
             </w:pPr>
             <w:r>
-              <w:rPr>
-                <w:rFonts w:ascii="Arial" w:hAnsi="Arial" w:cs="Arial"/>
-                <w:sz w:val="20"/>
-                <w:szCs w:val="20"/>
-              </w:rPr>
-              <w:t>4.49%</w:t>
+              <w:t>1.32%</w:t>
+            </w:r>
+          </w:p>
+        </w:tc>
+        <w:tc>
+          <w:tcPr>
+            <w:tcW w:w="1456" w:type="dxa"/>
+            <w:tcBorders>
+              <w:top w:val="nil"/>
+              <w:left w:val="nil"/>
+              <w:bottom w:val="single" w:sz="4" w:space="0" w:color="auto"/>
+              <w:right w:val="single" w:sz="4" w:space="0" w:color="auto"/>
+            </w:tcBorders>
+            <w:shd w:val="clear" w:color="auto" w:fill="auto"/>
+            <w:noWrap/>
+            <w:vAlign w:val="bottom"/>
+            <w:hideMark/>
+          </w:tcPr>
+          <w:p>
+            <w:pPr>
+              <w:overflowPunct/>
+              <w:autoSpaceDE/>
+              <w:autoSpaceDN/>
+              <w:adjustRightInd/>
+              <w:jc w:val="center"/>
+              <w:textAlignment w:val="auto"/>
+            </w:pPr>
+            <w:r>
+              <w:t>2.15%</w:t>
             </w:r>
           </w:p>
         </w:tc>
       </w:tr>
       <w:tr>
         <w:trPr>
-          <w:trHeight w:val="212"/>
+          <w:trHeight w:val="240"/>
           <w:jc w:val="center"/>
         </w:trPr>
         <w:tc>
           <w:tcPr>
-            <w:tcW w:w="1472" w:type="dxa"/>
+            <w:tcW w:w="1683" w:type="dxa"/>
             <w:tcBorders>
               <w:top w:val="nil"/>
               <w:left w:val="single" w:sz="4" w:space="0" w:color="auto"/>
@@ -14015,25 +14330,15 @@
               <w:adjustRightInd/>
               <w:jc w:val="center"/>
               <w:textAlignment w:val="auto"/>
-              <w:rPr>
-                <w:rFonts w:ascii="Arial" w:hAnsi="Arial" w:cs="Arial"/>
-                <w:sz w:val="20"/>
-                <w:szCs w:val="20"/>
-              </w:rPr>
             </w:pPr>
             <w:r>
-              <w:rPr>
-                <w:rFonts w:ascii="Arial" w:hAnsi="Arial" w:cs="Arial"/>
-                <w:sz w:val="20"/>
-                <w:szCs w:val="20"/>
-              </w:rPr>
               <w:t>10</w:t>
             </w:r>
           </w:p>
         </w:tc>
         <w:tc>
           <w:tcPr>
-            <w:tcW w:w="1464" w:type="dxa"/>
+            <w:tcW w:w="1438" w:type="dxa"/>
             <w:tcBorders>
               <w:top w:val="nil"/>
               <w:left w:val="nil"/>
@@ -14053,25 +14358,15 @@
               <w:adjustRightInd/>
               <w:jc w:val="center"/>
               <w:textAlignment w:val="auto"/>
-              <w:rPr>
-                <w:rFonts w:ascii="Arial" w:hAnsi="Arial" w:cs="Arial"/>
-                <w:sz w:val="20"/>
-                <w:szCs w:val="20"/>
-              </w:rPr>
             </w:pPr>
             <w:r>
-              <w:rPr>
-                <w:rFonts w:ascii="Arial" w:hAnsi="Arial" w:cs="Arial"/>
-                <w:sz w:val="20"/>
-                <w:szCs w:val="20"/>
-              </w:rPr>
-              <w:t>2.07%</w:t>
+              <w:t>0.45%</w:t>
             </w:r>
           </w:p>
         </w:tc>
         <w:tc>
           <w:tcPr>
-            <w:tcW w:w="1392" w:type="dxa"/>
+            <w:tcW w:w="1261" w:type="dxa"/>
             <w:tcBorders>
               <w:top w:val="nil"/>
               <w:left w:val="nil"/>
@@ -14091,25 +14386,15 @@
               <w:adjustRightInd/>
               <w:jc w:val="center"/>
               <w:textAlignment w:val="auto"/>
-              <w:rPr>
-                <w:rFonts w:ascii="Arial" w:hAnsi="Arial" w:cs="Arial"/>
-                <w:sz w:val="20"/>
-                <w:szCs w:val="20"/>
-              </w:rPr>
             </w:pPr>
             <w:r>
-              <w:rPr>
-                <w:rFonts w:ascii="Arial" w:hAnsi="Arial" w:cs="Arial"/>
-                <w:sz w:val="20"/>
-                <w:szCs w:val="20"/>
-              </w:rPr>
-              <w:t>1.89%</w:t>
+              <w:t>0.48%</w:t>
             </w:r>
           </w:p>
         </w:tc>
         <w:tc>
           <w:tcPr>
-            <w:tcW w:w="1731" w:type="dxa"/>
+            <w:tcW w:w="1395" w:type="dxa"/>
             <w:tcBorders>
               <w:top w:val="nil"/>
               <w:left w:val="nil"/>
@@ -14129,31 +14414,49 @@
               <w:adjustRightInd/>
               <w:jc w:val="center"/>
               <w:textAlignment w:val="auto"/>
-              <w:rPr>
-                <w:rFonts w:ascii="Arial" w:hAnsi="Arial" w:cs="Arial"/>
-                <w:sz w:val="20"/>
-                <w:szCs w:val="20"/>
-              </w:rPr>
             </w:pPr>
             <w:r>
-              <w:rPr>
-                <w:rFonts w:ascii="Arial" w:hAnsi="Arial" w:cs="Arial"/>
-                <w:sz w:val="20"/>
-                <w:szCs w:val="20"/>
-              </w:rPr>
-              <w:t>2.10%</w:t>
+              <w:t>0.45%</w:t>
+            </w:r>
+          </w:p>
+        </w:tc>
+        <w:tc>
+          <w:tcPr>
+            <w:tcW w:w="1456" w:type="dxa"/>
+            <w:tcBorders>
+              <w:top w:val="nil"/>
+              <w:left w:val="nil"/>
+              <w:bottom w:val="single" w:sz="4" w:space="0" w:color="auto"/>
+              <w:right w:val="single" w:sz="4" w:space="0" w:color="auto"/>
+            </w:tcBorders>
+            <w:shd w:val="clear" w:color="auto" w:fill="auto"/>
+            <w:noWrap/>
+            <w:vAlign w:val="bottom"/>
+            <w:hideMark/>
+          </w:tcPr>
+          <w:p>
+            <w:pPr>
+              <w:overflowPunct/>
+              <w:autoSpaceDE/>
+              <w:autoSpaceDN/>
+              <w:adjustRightInd/>
+              <w:jc w:val="center"/>
+              <w:textAlignment w:val="auto"/>
+            </w:pPr>
+            <w:r>
+              <w:t>0.78%</w:t>
             </w:r>
           </w:p>
         </w:tc>
       </w:tr>
       <w:tr>
         <w:trPr>
-          <w:trHeight w:val="212"/>
+          <w:trHeight w:val="240"/>
           <w:jc w:val="center"/>
         </w:trPr>
         <w:tc>
           <w:tcPr>
-            <w:tcW w:w="1472" w:type="dxa"/>
+            <w:tcW w:w="1683" w:type="dxa"/>
             <w:tcBorders>
               <w:top w:val="nil"/>
               <w:left w:val="single" w:sz="4" w:space="0" w:color="auto"/>
@@ -14173,25 +14476,15 @@
               <w:adjustRightInd/>
               <w:jc w:val="center"/>
               <w:textAlignment w:val="auto"/>
-              <w:rPr>
-                <w:rFonts w:ascii="Arial" w:hAnsi="Arial" w:cs="Arial"/>
-                <w:sz w:val="20"/>
-                <w:szCs w:val="20"/>
-              </w:rPr>
             </w:pPr>
             <w:r>
-              <w:rPr>
-                <w:rFonts w:ascii="Arial" w:hAnsi="Arial" w:cs="Arial"/>
-                <w:sz w:val="20"/>
-                <w:szCs w:val="20"/>
-              </w:rPr>
               <w:t>20</w:t>
             </w:r>
           </w:p>
         </w:tc>
         <w:tc>
           <w:tcPr>
-            <w:tcW w:w="1464" w:type="dxa"/>
+            <w:tcW w:w="1438" w:type="dxa"/>
             <w:tcBorders>
               <w:top w:val="nil"/>
               <w:left w:val="nil"/>
@@ -14211,25 +14504,15 @@
               <w:adjustRightInd/>
               <w:jc w:val="center"/>
               <w:textAlignment w:val="auto"/>
-              <w:rPr>
-                <w:rFonts w:ascii="Arial" w:hAnsi="Arial" w:cs="Arial"/>
-                <w:sz w:val="20"/>
-                <w:szCs w:val="20"/>
-              </w:rPr>
             </w:pPr>
             <w:r>
-              <w:rPr>
-                <w:rFonts w:ascii="Arial" w:hAnsi="Arial" w:cs="Arial"/>
-                <w:sz w:val="20"/>
-                <w:szCs w:val="20"/>
-              </w:rPr>
-              <w:t>0.98%</w:t>
+              <w:t>0.15%</w:t>
             </w:r>
           </w:p>
         </w:tc>
         <w:tc>
           <w:tcPr>
-            <w:tcW w:w="1392" w:type="dxa"/>
+            <w:tcW w:w="1261" w:type="dxa"/>
             <w:tcBorders>
               <w:top w:val="nil"/>
               <w:left w:val="nil"/>
@@ -14249,25 +14532,15 @@
               <w:adjustRightInd/>
               <w:jc w:val="center"/>
               <w:textAlignment w:val="auto"/>
-              <w:rPr>
-                <w:rFonts w:ascii="Arial" w:hAnsi="Arial" w:cs="Arial"/>
-                <w:sz w:val="20"/>
-                <w:szCs w:val="20"/>
-              </w:rPr>
             </w:pPr>
             <w:r>
-              <w:rPr>
-                <w:rFonts w:ascii="Arial" w:hAnsi="Arial" w:cs="Arial"/>
-                <w:sz w:val="20"/>
-                <w:szCs w:val="20"/>
-              </w:rPr>
-              <w:t>1.01%</w:t>
+              <w:t>0.18%</w:t>
             </w:r>
           </w:p>
         </w:tc>
         <w:tc>
           <w:tcPr>
-            <w:tcW w:w="1731" w:type="dxa"/>
+            <w:tcW w:w="1395" w:type="dxa"/>
             <w:tcBorders>
               <w:top w:val="nil"/>
               <w:left w:val="nil"/>
@@ -14287,19 +14560,37 @@
               <w:adjustRightInd/>
               <w:jc w:val="center"/>
               <w:textAlignment w:val="auto"/>
-              <w:rPr>
-                <w:rFonts w:ascii="Arial" w:hAnsi="Arial" w:cs="Arial"/>
-                <w:sz w:val="20"/>
-                <w:szCs w:val="20"/>
-              </w:rPr>
             </w:pPr>
             <w:r>
-              <w:rPr>
-                <w:rFonts w:ascii="Arial" w:hAnsi="Arial" w:cs="Arial"/>
-                <w:sz w:val="20"/>
-                <w:szCs w:val="20"/>
-              </w:rPr>
-              <w:t>1.01%</w:t>
+              <w:t>0.14%</w:t>
+            </w:r>
+          </w:p>
+        </w:tc>
+        <w:tc>
+          <w:tcPr>
+            <w:tcW w:w="1456" w:type="dxa"/>
+            <w:tcBorders>
+              <w:top w:val="nil"/>
+              <w:left w:val="nil"/>
+              <w:bottom w:val="single" w:sz="4" w:space="0" w:color="auto"/>
+              <w:right w:val="single" w:sz="4" w:space="0" w:color="auto"/>
+            </w:tcBorders>
+            <w:shd w:val="clear" w:color="auto" w:fill="auto"/>
+            <w:noWrap/>
+            <w:vAlign w:val="bottom"/>
+            <w:hideMark/>
+          </w:tcPr>
+          <w:p>
+            <w:pPr>
+              <w:overflowPunct/>
+              <w:autoSpaceDE/>
+              <w:autoSpaceDN/>
+              <w:adjustRightInd/>
+              <w:jc w:val="center"/>
+              <w:textAlignment w:val="auto"/>
+            </w:pPr>
+            <w:r>
+              <w:t>0.20%</w:t>
             </w:r>
           </w:p>
         </w:tc>
@@ -14344,6 +14635,24 @@
       <w:r>
         <w:t xml:space="preserve"> the centerline at the top of the rod. </w:t>
       </w:r>
+      <w:r>
+        <w:t xml:space="preserve">The centerline </w:t>
+      </w:r>
+      <w:r>
+        <w:t xml:space="preserve">fuel temperature is slightly under predicted by both the </w:t>
+      </w:r>
+      <w:r>
+        <w:t xml:space="preserve">residual formulation and the original versions of CTF. </w:t>
+      </w:r>
+      <w:r>
+        <w:t xml:space="preserve">However as table II shows, this is </w:t>
+      </w:r>
+      <w:r>
+        <w:t>attributable</w:t>
+      </w:r>
+      <w:r>
+        <w:t xml:space="preserve"> to numerical error. </w:t>
+      </w:r>
     </w:p>
     <w:p>
       <w:pPr>
@@ -14353,12 +14662,11 @@
         <w:rPr>
           <w:noProof/>
         </w:rPr>
-        <w:lastRenderedPageBreak/>
         <w:drawing>
-          <wp:inline distT="0" distB="0" distL="0" distR="0" wp14:anchorId="3A1A495E" wp14:editId="6BECE765">
-            <wp:extent cx="2971800" cy="2971800"/>
+          <wp:inline distT="0" distB="0" distL="0" distR="0" wp14:anchorId="3FF51266" wp14:editId="4FFC26AC">
+            <wp:extent cx="2933323" cy="3200400"/>
             <wp:effectExtent l="0" t="0" r="0" b="0"/>
-            <wp:docPr id="16" name="Picture 16"/>
+            <wp:docPr id="13" name="Picture 13"/>
             <wp:cNvGraphicFramePr>
               <a:graphicFrameLocks xmlns:a="http://schemas.openxmlformats.org/drawingml/2006/main" noChangeAspect="1"/>
             </wp:cNvGraphicFramePr>
@@ -14369,7 +14677,7 @@
                     <pic:cNvPr id="0" name="rod_profile.jpg"/>
                     <pic:cNvPicPr/>
                   </pic:nvPicPr>
-                  <pic:blipFill>
+                  <pic:blipFill rotWithShape="1">
                     <a:blip r:embed="rId22">
                       <a:extLst>
                         <a:ext uri="{28A0092B-C50C-407E-A947-70E740481C1C}">
@@ -14377,18 +14685,25 @@
                         </a:ext>
                       </a:extLst>
                     </a:blip>
-                    <a:stretch>
-                      <a:fillRect/>
-                    </a:stretch>
+                    <a:srcRect r="8345"/>
+                    <a:stretch/>
                   </pic:blipFill>
-                  <pic:spPr>
+                  <pic:spPr bwMode="auto">
                     <a:xfrm>
                       <a:off x="0" y="0"/>
-                      <a:ext cx="2972887" cy="2972887"/>
+                      <a:ext cx="2933323" cy="3200400"/>
                     </a:xfrm>
                     <a:prstGeom prst="rect">
                       <a:avLst/>
                     </a:prstGeom>
+                    <a:ln>
+                      <a:noFill/>
+                    </a:ln>
+                    <a:extLst>
+                      <a:ext uri="{53640926-AAD7-44d8-BBD7-CCE9431645EC}">
+                        <a14:shadowObscured xmlns:a14="http://schemas.microsoft.com/office/drawing/2010/main"/>
+                      </a:ext>
+                    </a:extLst>
                   </pic:spPr>
                 </pic:pic>
               </a:graphicData>
@@ -14460,13 +14775,60 @@
     <w:p/>
     <w:p>
       <w:r>
-        <w:t xml:space="preserve">The transient simulations were run for 20.0 second to reach a pseudo-steady state condition. The rate of change of the temperatures have reached near steady state </w:t>
-      </w:r>
-      <w:r>
-        <w:t xml:space="preserve">conditions as shown by Figure 7 were the read lines are fuel node temperatures, and the black lines are cladding node temperatures. </w:t>
+        <w:t>The tran</w:t>
+      </w:r>
+      <w:r>
+        <w:t>sient simulations were run for 3</w:t>
+      </w:r>
+      <w:r>
+        <w:t>0.0 second</w:t>
+      </w:r>
+      <w:r>
+        <w:t>s</w:t>
+      </w:r>
+      <w:r>
+        <w:t xml:space="preserve"> to reach a pseudo-steady state condition. The rate of change of the temperatures have reached near steady state </w:t>
+      </w:r>
+      <w:r>
+        <w:t>conditions a</w:t>
+      </w:r>
+      <w:r>
+        <w:t>s shown by Figure 7 were the re</w:t>
+      </w:r>
+      <w:r>
+        <w:t xml:space="preserve">d lines are fuel node temperatures, and the black lines are cladding node temperatures. </w:t>
+      </w:r>
+      <w:r>
+        <w:t>The semi-implicit method is used on the left, and</w:t>
+      </w:r>
+      <w:r>
+        <w:t xml:space="preserve"> the fully implicit method is on the right.</w:t>
+      </w:r>
+      <w:r>
+        <w:t xml:space="preserve"> </w:t>
+      </w:r>
+      <w:r>
+        <w:t xml:space="preserve">For the semi-implicit solution method, a maximum time step size of 0.02 sec was needed to ensure stability. For the implicit solution method time step sizes well over 0.2 seconds could be taken. </w:t>
+      </w:r>
+      <w:r>
+        <w:t xml:space="preserve">For the data in the figure, time steps of 1.0 </w:t>
+      </w:r>
+      <w:r>
+        <w:t>second</w:t>
+      </w:r>
+      <w:r>
+        <w:t xml:space="preserve"> were used. </w:t>
+      </w:r>
+      <w:r>
+        <w:t xml:space="preserve">The implicit Jacobian matrix is stiffer than the Jacobian matrix for the semi-implicit method and therefore takes longer to solve. Additionally, for time steps with large residuals multiple up to </w:t>
+      </w:r>
+      <w:r>
+        <w:t>5</w:t>
+      </w:r>
+      <w:r>
+        <w:t xml:space="preserve"> iterations are needed. However the advantage of being able to take significantly longer time steps makes up for the increased computational cost per time step required by the semi-implicit method. The temperatures gained from the semi-implicit method and the implicit methods do not differ by significant amounts.</w:t>
       </w:r>
     </w:p>
-    <w:p/>
     <w:p>
       <w:pPr>
         <w:jc w:val="center"/>
@@ -14476,10 +14838,10 @@
           <w:noProof/>
         </w:rPr>
         <w:drawing>
-          <wp:inline distT="0" distB="0" distL="0" distR="0" wp14:anchorId="47E42C54" wp14:editId="09E7946C">
-            <wp:extent cx="3271696" cy="2181131"/>
-            <wp:effectExtent l="0" t="0" r="5080" b="3810"/>
-            <wp:docPr id="14" name="Picture 14"/>
+          <wp:inline distT="0" distB="0" distL="0" distR="0" wp14:anchorId="4652E116" wp14:editId="3D25B404">
+            <wp:extent cx="2797727" cy="1943100"/>
+            <wp:effectExtent l="0" t="0" r="0" b="0"/>
+            <wp:docPr id="10" name="Picture 10"/>
             <wp:cNvGraphicFramePr>
               <a:graphicFrameLocks xmlns:a="http://schemas.openxmlformats.org/drawingml/2006/main" noChangeAspect="1"/>
             </wp:cNvGraphicFramePr>
@@ -14487,10 +14849,10 @@
               <a:graphicData uri="http://schemas.openxmlformats.org/drawingml/2006/picture">
                 <pic:pic xmlns:pic="http://schemas.openxmlformats.org/drawingml/2006/picture">
                   <pic:nvPicPr>
-                    <pic:cNvPr id="0" name="trans_rod1_axial10.jpg"/>
+                    <pic:cNvPr id="0" name="trans_rod1_axial10_SI.jpg"/>
                     <pic:cNvPicPr/>
                   </pic:nvPicPr>
-                  <pic:blipFill>
+                  <pic:blipFill rotWithShape="1">
                     <a:blip r:embed="rId23">
                       <a:extLst>
                         <a:ext uri="{28A0092B-C50C-407E-A947-70E740481C1C}">
@@ -14498,18 +14860,78 @@
                         </a:ext>
                       </a:extLst>
                     </a:blip>
-                    <a:stretch>
-                      <a:fillRect/>
-                    </a:stretch>
+                    <a:srcRect r="18930"/>
+                    <a:stretch/>
                   </pic:blipFill>
-                  <pic:spPr>
+                  <pic:spPr bwMode="auto">
                     <a:xfrm>
                       <a:off x="0" y="0"/>
-                      <a:ext cx="3274625" cy="2183084"/>
+                      <a:ext cx="2803080" cy="1946818"/>
                     </a:xfrm>
                     <a:prstGeom prst="rect">
                       <a:avLst/>
                     </a:prstGeom>
+                    <a:ln>
+                      <a:noFill/>
+                    </a:ln>
+                    <a:extLst>
+                      <a:ext uri="{53640926-AAD7-44d8-BBD7-CCE9431645EC}">
+                        <a14:shadowObscured xmlns:a14="http://schemas.microsoft.com/office/drawing/2010/main"/>
+                      </a:ext>
+                    </a:extLst>
+                  </pic:spPr>
+                </pic:pic>
+              </a:graphicData>
+            </a:graphic>
+          </wp:inline>
+        </w:drawing>
+      </w:r>
+      <w:r>
+        <w:rPr>
+          <w:noProof/>
+        </w:rPr>
+        <w:drawing>
+          <wp:inline distT="0" distB="0" distL="0" distR="0" wp14:anchorId="1BB55A33" wp14:editId="51168E44">
+            <wp:extent cx="2889556" cy="1929677"/>
+            <wp:effectExtent l="0" t="0" r="6350" b="1270"/>
+            <wp:docPr id="11" name="Picture 11"/>
+            <wp:cNvGraphicFramePr>
+              <a:graphicFrameLocks xmlns:a="http://schemas.openxmlformats.org/drawingml/2006/main" noChangeAspect="1"/>
+            </wp:cNvGraphicFramePr>
+            <a:graphic xmlns:a="http://schemas.openxmlformats.org/drawingml/2006/main">
+              <a:graphicData uri="http://schemas.openxmlformats.org/drawingml/2006/picture">
+                <pic:pic xmlns:pic="http://schemas.openxmlformats.org/drawingml/2006/picture">
+                  <pic:nvPicPr>
+                    <pic:cNvPr id="0" name="trans_rod1_axial10_I.jpg"/>
+                    <pic:cNvPicPr/>
+                  </pic:nvPicPr>
+                  <pic:blipFill rotWithShape="1">
+                    <a:blip r:embed="rId24">
+                      <a:extLst>
+                        <a:ext uri="{28A0092B-C50C-407E-A947-70E740481C1C}">
+                          <a14:useLocalDpi xmlns:a14="http://schemas.microsoft.com/office/drawing/2010/main" val="0"/>
+                        </a:ext>
+                      </a:extLst>
+                    </a:blip>
+                    <a:srcRect l="-1" r="171"/>
+                    <a:stretch/>
+                  </pic:blipFill>
+                  <pic:spPr bwMode="auto">
+                    <a:xfrm>
+                      <a:off x="0" y="0"/>
+                      <a:ext cx="2894735" cy="1933135"/>
+                    </a:xfrm>
+                    <a:prstGeom prst="rect">
+                      <a:avLst/>
+                    </a:prstGeom>
+                    <a:ln>
+                      <a:noFill/>
+                    </a:ln>
+                    <a:extLst>
+                      <a:ext uri="{53640926-AAD7-44d8-BBD7-CCE9431645EC}">
+                        <a14:shadowObscured xmlns:a14="http://schemas.microsoft.com/office/drawing/2010/main"/>
+                      </a:ext>
+                    </a:extLst>
                   </pic:spPr>
                 </pic:pic>
               </a:graphicData>
@@ -14531,6 +14953,12 @@
         </w:rPr>
         <w:t xml:space="preserve">Figure 7. Plot of the Radial Nodal Temperatures </w:t>
       </w:r>
+      <w:r>
+        <w:rPr>
+          <w:b/>
+        </w:rPr>
+        <w:t>for Semi-Implicit (left) and Implicit (right)</w:t>
+      </w:r>
     </w:p>
     <w:p/>
     <w:p>
@@ -14541,64 +14969,22 @@
         <w:t xml:space="preserve"> flat</w:t>
       </w:r>
       <w:r>
-        <w:t xml:space="preserve"> green line is the initial condition, the red line is the final profile, and the black lines are intermediate time steps. </w:t>
-      </w:r>
-      <w:r>
-        <w:t xml:space="preserve">For the semi-implicit </w:t>
-      </w:r>
-      <w:r>
-        <w:t xml:space="preserve">solution </w:t>
-      </w:r>
-      <w:r>
-        <w:t xml:space="preserve">method, a maximum time step size of </w:t>
-      </w:r>
-      <w:r>
-        <w:t xml:space="preserve">0.01 was needed to ensure stability. </w:t>
-      </w:r>
-      <w:r>
-        <w:t xml:space="preserve">For the </w:t>
-      </w:r>
-      <w:r>
-        <w:t>implicit solution method</w:t>
-      </w:r>
-      <w:r>
-        <w:t xml:space="preserve"> time step sizes well over 0.2 seconds </w:t>
-      </w:r>
-      <w:r>
-        <w:t xml:space="preserve">could be taken. </w:t>
-      </w:r>
-      <w:r>
-        <w:t xml:space="preserve">The implicit Jacobian matrix is stiffer than the Jacobian matrix for the semi-implicit method and therefore takes longer to </w:t>
-      </w:r>
-      <w:r>
-        <w:t xml:space="preserve">solve. </w:t>
-      </w:r>
-      <w:r>
-        <w:t xml:space="preserve">Additionally, for time steps with large residuals multiple </w:t>
-      </w:r>
-      <w:r>
-        <w:t xml:space="preserve">up to 10 </w:t>
-      </w:r>
-      <w:r>
-        <w:t xml:space="preserve">iterations are needed. </w:t>
-      </w:r>
-      <w:r>
-        <w:t xml:space="preserve">However the advantage of </w:t>
-      </w:r>
-      <w:r>
-        <w:t xml:space="preserve">being able to take </w:t>
-      </w:r>
-      <w:r>
-        <w:t xml:space="preserve">significantly longer time steps makes up for the increased computational cost per time step required by the semi-implicit method. </w:t>
-      </w:r>
-      <w:r>
-        <w:t xml:space="preserve">The temperatures gained from the semi-implicit method and the implicit </w:t>
-      </w:r>
-      <w:r>
-        <w:t>methods do</w:t>
-      </w:r>
-      <w:r>
-        <w:t xml:space="preserve"> not differ by significant amounts. </w:t>
+        <w:t xml:space="preserve"> green line is the initial condition, the red line is the final profile, and the black lines are intermediate time steps.</w:t>
+      </w:r>
+      <w:r>
+        <w:t xml:space="preserve"> </w:t>
+      </w:r>
+      <w:r>
+        <w:t xml:space="preserve">It is easier to observe the difference in the number of time steps between the semi-implicit method on the left and the implicit method on the right. </w:t>
+      </w:r>
+      <w:r>
+        <w:t xml:space="preserve">The intermediary time steps are still the same, as is the final solution. </w:t>
+      </w:r>
+      <w:r>
+        <w:t xml:space="preserve">However, the implicit method will have greater numerical error compared to the </w:t>
+      </w:r>
+      <w:r>
+        <w:t xml:space="preserve">semi-implicit method. </w:t>
       </w:r>
     </w:p>
     <w:p>
@@ -14613,12 +14999,11 @@
           <w:b/>
           <w:noProof/>
         </w:rPr>
-        <w:lastRenderedPageBreak/>
         <w:drawing>
-          <wp:inline distT="0" distB="0" distL="0" distR="0" wp14:anchorId="591B0396" wp14:editId="3D5EEBFE">
-            <wp:extent cx="3344124" cy="2229416"/>
-            <wp:effectExtent l="0" t="0" r="8890" b="6350"/>
-            <wp:docPr id="17" name="Picture 17"/>
+          <wp:inline distT="0" distB="0" distL="0" distR="0" wp14:anchorId="49DA2C06" wp14:editId="047ACF7C">
+            <wp:extent cx="2932229" cy="2165847"/>
+            <wp:effectExtent l="0" t="0" r="0" b="0"/>
+            <wp:docPr id="2" name="Picture 2"/>
             <wp:cNvGraphicFramePr>
               <a:graphicFrameLocks xmlns:a="http://schemas.openxmlformats.org/drawingml/2006/main" noChangeAspect="1"/>
             </wp:cNvGraphicFramePr>
@@ -14626,29 +15011,90 @@
               <a:graphicData uri="http://schemas.openxmlformats.org/drawingml/2006/picture">
                 <pic:pic xmlns:pic="http://schemas.openxmlformats.org/drawingml/2006/picture">
                   <pic:nvPicPr>
-                    <pic:cNvPr id="0" name="profile_rod1_level_10.jpg"/>
+                    <pic:cNvPr id="0" name="profile_rod1_level_10_SI.jpg"/>
                     <pic:cNvPicPr/>
                   </pic:nvPicPr>
-                  <pic:blipFill>
-                    <a:blip r:embed="rId24">
+                  <pic:blipFill rotWithShape="1">
+                    <a:blip r:embed="rId25">
                       <a:extLst>
                         <a:ext uri="{28A0092B-C50C-407E-A947-70E740481C1C}">
                           <a14:useLocalDpi xmlns:a14="http://schemas.microsoft.com/office/drawing/2010/main" val="0"/>
                         </a:ext>
                       </a:extLst>
                     </a:blip>
-                    <a:stretch>
-                      <a:fillRect/>
-                    </a:stretch>
+                    <a:srcRect l="2508" r="7236"/>
+                    <a:stretch/>
                   </pic:blipFill>
-                  <pic:spPr>
+                  <pic:spPr bwMode="auto">
                     <a:xfrm>
                       <a:off x="0" y="0"/>
-                      <a:ext cx="3344582" cy="2229721"/>
+                      <a:ext cx="2933826" cy="2167026"/>
                     </a:xfrm>
                     <a:prstGeom prst="rect">
                       <a:avLst/>
                     </a:prstGeom>
+                    <a:ln>
+                      <a:noFill/>
+                    </a:ln>
+                    <a:extLst>
+                      <a:ext uri="{53640926-AAD7-44d8-BBD7-CCE9431645EC}">
+                        <a14:shadowObscured xmlns:a14="http://schemas.microsoft.com/office/drawing/2010/main"/>
+                      </a:ext>
+                    </a:extLst>
+                  </pic:spPr>
+                </pic:pic>
+              </a:graphicData>
+            </a:graphic>
+          </wp:inline>
+        </w:drawing>
+      </w:r>
+      <w:r>
+        <w:rPr>
+          <w:b/>
+          <w:noProof/>
+        </w:rPr>
+        <w:drawing>
+          <wp:inline distT="0" distB="0" distL="0" distR="0" wp14:anchorId="4C557326" wp14:editId="3A1D18F9">
+            <wp:extent cx="2949999" cy="2171065"/>
+            <wp:effectExtent l="0" t="0" r="0" b="0"/>
+            <wp:docPr id="9" name="Picture 9"/>
+            <wp:cNvGraphicFramePr>
+              <a:graphicFrameLocks xmlns:a="http://schemas.openxmlformats.org/drawingml/2006/main" noChangeAspect="1"/>
+            </wp:cNvGraphicFramePr>
+            <a:graphic xmlns:a="http://schemas.openxmlformats.org/drawingml/2006/main">
+              <a:graphicData uri="http://schemas.openxmlformats.org/drawingml/2006/picture">
+                <pic:pic xmlns:pic="http://schemas.openxmlformats.org/drawingml/2006/picture">
+                  <pic:nvPicPr>
+                    <pic:cNvPr id="0" name="profile_rod1_level_10_I.jpg"/>
+                    <pic:cNvPicPr/>
+                  </pic:nvPicPr>
+                  <pic:blipFill rotWithShape="1">
+                    <a:blip r:embed="rId26">
+                      <a:extLst>
+                        <a:ext uri="{28A0092B-C50C-407E-A947-70E740481C1C}">
+                          <a14:useLocalDpi xmlns:a14="http://schemas.microsoft.com/office/drawing/2010/main" val="0"/>
+                        </a:ext>
+                      </a:extLst>
+                    </a:blip>
+                    <a:srcRect l="2224" r="7190"/>
+                    <a:stretch/>
+                  </pic:blipFill>
+                  <pic:spPr bwMode="auto">
+                    <a:xfrm>
+                      <a:off x="0" y="0"/>
+                      <a:ext cx="2952446" cy="2172866"/>
+                    </a:xfrm>
+                    <a:prstGeom prst="rect">
+                      <a:avLst/>
+                    </a:prstGeom>
+                    <a:ln>
+                      <a:noFill/>
+                    </a:ln>
+                    <a:extLst>
+                      <a:ext uri="{53640926-AAD7-44d8-BBD7-CCE9431645EC}">
+                        <a14:shadowObscured xmlns:a14="http://schemas.microsoft.com/office/drawing/2010/main"/>
+                      </a:ext>
+                    </a:extLst>
                   </pic:spPr>
                 </pic:pic>
               </a:graphicData>
@@ -14674,25 +15120,25 @@
         <w:rPr>
           <w:b/>
         </w:rPr>
-        <w:t xml:space="preserve">. Plot of the </w:t>
+        <w:t xml:space="preserve">. </w:t>
       </w:r>
       <w:r>
         <w:rPr>
           <w:b/>
         </w:rPr>
-        <w:t xml:space="preserve">temperature profile at </w:t>
+        <w:t>Temperature</w:t>
       </w:r>
       <w:r>
         <w:rPr>
           <w:b/>
         </w:rPr>
-        <w:t xml:space="preserve">axial level 10 </w:t>
+        <w:t xml:space="preserve"> profile over time</w:t>
       </w:r>
       <w:r>
         <w:rPr>
           <w:b/>
         </w:rPr>
-        <w:t>over time</w:t>
+        <w:t xml:space="preserve"> for Semi-Implicit (left) and Implicit (right) </w:t>
       </w:r>
     </w:p>
     <w:p>
@@ -14892,11 +15338,11 @@
       </w:r>
     </w:p>
     <w:p>
-      <w:pPr>
-        <w:pStyle w:val="Heading1"/>
-      </w:pPr>
       <w:bookmarkStart w:id="13" w:name="_Toc287503146"/>
     </w:p>
+    <w:p/>
+    <w:p/>
+    <w:p/>
     <w:p>
       <w:pPr>
         <w:pStyle w:val="Heading1"/>
@@ -15638,16 +16084,8 @@
         <w:widowControl w:val="0"/>
         <w:overflowPunct/>
         <w:textAlignment w:val="auto"/>
-        <w:rPr>
-          <w:sz w:val="24"/>
-          <w:szCs w:val="24"/>
-        </w:rPr>
       </w:pPr>
       <w:r>
-        <w:rPr>
-          <w:sz w:val="24"/>
-          <w:szCs w:val="24"/>
-        </w:rPr>
         <w:t>This work has been supported by the Consortium for Advanced Simulation of Light water reactors, an Energy Innovation Hub for Modeling and Simulation of Nuclear Reactors under U.S. Department of Energy Contract No. DE-AC05-00OR22725.</w:t>
       </w:r>
     </w:p>
@@ -15851,7 +16289,7 @@
   <w:abstractNum w:abstractNumId="0">
     <w:nsid w:val="FFFFFF1D"/>
     <w:multiLevelType w:val="multilevel"/>
-    <w:tmpl w:val="56206DFC"/>
+    <w:tmpl w:val="9F96ACDC"/>
     <w:lvl w:ilvl="0">
       <w:start w:val="1"/>
       <w:numFmt w:val="bullet"/>
@@ -18913,10 +19351,10 @@
           <c:layoutTarget val="inner"/>
           <c:xMode val="edge"/>
           <c:yMode val="edge"/>
-          <c:x val="0.126238559503782"/>
-          <c:y val="0.0792859920287742"/>
-          <c:w val="0.787922185075139"/>
-          <c:h val="0.747180421891708"/>
+          <c:x val="0.102654932839277"/>
+          <c:y val="0.0515950438150876"/>
+          <c:w val="0.832920333487726"/>
+          <c:h val="0.795197009144018"/>
         </c:manualLayout>
       </c:layout>
       <c:scatterChart>
@@ -18927,7 +19365,7 @@
           <c:order val="0"/>
           <c:tx>
             <c:strRef>
-              <c:f>'SS Rod Radial Profile_10'!$B$31</c:f>
+              <c:f>'SS Rod Radial Profile_10'!$B$15</c:f>
               <c:strCache>
                 <c:ptCount val="1"/>
                 <c:pt idx="0">
@@ -18945,6 +19383,8 @@
             </a:ln>
           </c:spPr>
           <c:marker>
+            <c:symbol val="diamond"/>
+            <c:size val="5"/>
             <c:spPr>
               <a:noFill/>
               <a:ln>
@@ -18954,7 +19394,7 @@
           </c:marker>
           <c:xVal>
             <c:numRef>
-              <c:f>'SS Rod Radial Profile_10'!$C$30:$O$30</c:f>
+              <c:f>'SS Rod Radial Profile_10'!$C$14:$O$14</c:f>
               <c:numCache>
                 <c:formatCode>0.000</c:formatCode>
                 <c:ptCount val="13"/>
@@ -18962,85 +19402,85 @@
                   <c:v>0.0</c:v>
                 </c:pt>
                 <c:pt idx="1">
-                  <c:v>0.0304875671375521</c:v>
+                  <c:v>0.0304874671130536</c:v>
                 </c:pt>
                 <c:pt idx="2">
-                  <c:v>0.068172272588155</c:v>
+                  <c:v>0.0681720489265772</c:v>
                 </c:pt>
                 <c:pt idx="3">
-                  <c:v>0.109924486578595</c:v>
+                  <c:v>0.109924125935137</c:v>
                 </c:pt>
                 <c:pt idx="4">
-                  <c:v>0.15243783568776</c:v>
+                  <c:v>0.152437335565268</c:v>
                 </c:pt>
                 <c:pt idx="5">
-                  <c:v>0.195215680078821</c:v>
+                  <c:v>0.195215039609531</c:v>
                 </c:pt>
                 <c:pt idx="6">
-                  <c:v>0.238115511355248</c:v>
+                  <c:v>0.238114730138942</c:v>
                 </c:pt>
                 <c:pt idx="7">
-                  <c:v>0.281081480619363</c:v>
+                  <c:v>0.281080558439053</c:v>
                 </c:pt>
                 <c:pt idx="8">
-                  <c:v>0.324087284147715</c:v>
+                  <c:v>0.324086220872712</c:v>
                 </c:pt>
                 <c:pt idx="9">
-                  <c:v>0.367118923164112</c:v>
+                  <c:v>0.367117718709654</c:v>
                 </c:pt>
                 <c:pt idx="10">
-                  <c:v>0.409601343832022</c:v>
+                  <c:v>0.409600000000001</c:v>
                 </c:pt>
                 <c:pt idx="11">
-                  <c:v>0.418001371391077</c:v>
+                  <c:v>0.418000000000001</c:v>
                 </c:pt>
                 <c:pt idx="12">
-                  <c:v>0.475001558398949</c:v>
+                  <c:v>0.474999999999999</c:v>
                 </c:pt>
               </c:numCache>
             </c:numRef>
           </c:xVal>
           <c:yVal>
             <c:numRef>
-              <c:f>'SS Rod Radial Profile_10'!$C$31:$O$31</c:f>
+              <c:f>'SS Rod Radial Profile_10'!$C$15:$O$15</c:f>
               <c:numCache>
                 <c:formatCode>0.000</c:formatCode>
                 <c:ptCount val="13"/>
                 <c:pt idx="0">
-                  <c:v>92.05696231459463</c:v>
+                  <c:v>92.05696231459466</c:v>
                 </c:pt>
                 <c:pt idx="1">
-                  <c:v>91.72899535256379</c:v>
+                  <c:v>91.7289975045674</c:v>
                 </c:pt>
                 <c:pt idx="2">
-                  <c:v>90.4171275044404</c:v>
+                  <c:v>90.41713826445838</c:v>
                 </c:pt>
                 <c:pt idx="3">
-                  <c:v>87.7933918081936</c:v>
+                  <c:v>87.79341978424037</c:v>
                 </c:pt>
                 <c:pt idx="4">
-                  <c:v>83.85778826382339</c:v>
+                  <c:v>83.85784206391332</c:v>
                 </c:pt>
                 <c:pt idx="5">
-                  <c:v>78.61031687132979</c:v>
+                  <c:v>78.61040510347725</c:v>
                 </c:pt>
                 <c:pt idx="6">
-                  <c:v>72.05097763071284</c:v>
+                  <c:v>72.0511089029322</c:v>
                 </c:pt>
                 <c:pt idx="7">
-                  <c:v>64.17977054197242</c:v>
+                  <c:v>64.1799534622781</c:v>
                 </c:pt>
                 <c:pt idx="8">
-                  <c:v>54.9966956051087</c:v>
+                  <c:v>54.99693878151505</c:v>
                 </c:pt>
                 <c:pt idx="9">
-                  <c:v>44.5017528201217</c:v>
+                  <c:v>44.50206486064314</c:v>
                 </c:pt>
                 <c:pt idx="10">
                   <c:v>32.85931410467533</c:v>
                 </c:pt>
                 <c:pt idx="11">
-                  <c:v>5.48760970138931</c:v>
+                  <c:v>5.487609701389308</c:v>
                 </c:pt>
                 <c:pt idx="12">
                   <c:v>0.0</c:v>
@@ -19055,7 +19495,7 @@
           <c:order val="1"/>
           <c:tx>
             <c:strRef>
-              <c:f>'SS Rod Radial Profile_10'!$B$32</c:f>
+              <c:f>'SS Rod Radial Profile_10'!$B$16</c:f>
               <c:strCache>
                 <c:ptCount val="1"/>
                 <c:pt idx="0">
@@ -19071,11 +19511,11 @@
           </c:spPr>
           <c:marker>
             <c:symbol val="square"/>
-            <c:size val="7"/>
+            <c:size val="5"/>
           </c:marker>
           <c:xVal>
             <c:numRef>
-              <c:f>'SS Rod Radial Profile_10'!$C$30:$O$30</c:f>
+              <c:f>'SS Rod Radial Profile_10'!$C$14:$O$14</c:f>
               <c:numCache>
                 <c:formatCode>0.000</c:formatCode>
                 <c:ptCount val="13"/>
@@ -19083,85 +19523,85 @@
                   <c:v>0.0</c:v>
                 </c:pt>
                 <c:pt idx="1">
-                  <c:v>0.0304875671375521</c:v>
+                  <c:v>0.0304874671130536</c:v>
                 </c:pt>
                 <c:pt idx="2">
-                  <c:v>0.068172272588155</c:v>
+                  <c:v>0.0681720489265772</c:v>
                 </c:pt>
                 <c:pt idx="3">
-                  <c:v>0.109924486578595</c:v>
+                  <c:v>0.109924125935137</c:v>
                 </c:pt>
                 <c:pt idx="4">
-                  <c:v>0.15243783568776</c:v>
+                  <c:v>0.152437335565268</c:v>
                 </c:pt>
                 <c:pt idx="5">
-                  <c:v>0.195215680078821</c:v>
+                  <c:v>0.195215039609531</c:v>
                 </c:pt>
                 <c:pt idx="6">
-                  <c:v>0.238115511355248</c:v>
+                  <c:v>0.238114730138942</c:v>
                 </c:pt>
                 <c:pt idx="7">
-                  <c:v>0.281081480619363</c:v>
+                  <c:v>0.281080558439053</c:v>
                 </c:pt>
                 <c:pt idx="8">
-                  <c:v>0.324087284147715</c:v>
+                  <c:v>0.324086220872712</c:v>
                 </c:pt>
                 <c:pt idx="9">
-                  <c:v>0.367118923164112</c:v>
+                  <c:v>0.367117718709654</c:v>
                 </c:pt>
                 <c:pt idx="10">
-                  <c:v>0.409601343832022</c:v>
+                  <c:v>0.409600000000001</c:v>
                 </c:pt>
                 <c:pt idx="11">
-                  <c:v>0.418001371391077</c:v>
+                  <c:v>0.418000000000001</c:v>
                 </c:pt>
                 <c:pt idx="12">
-                  <c:v>0.475001558398949</c:v>
+                  <c:v>0.474999999999999</c:v>
                 </c:pt>
               </c:numCache>
             </c:numRef>
           </c:xVal>
           <c:yVal>
             <c:numRef>
-              <c:f>'SS Rod Radial Profile_10'!$C$32:$O$32</c:f>
+              <c:f>'SS Rod Radial Profile_10'!$C$16:$O$16</c:f>
               <c:numCache>
                 <c:formatCode>0.000</c:formatCode>
                 <c:ptCount val="13"/>
                 <c:pt idx="0">
-                  <c:v>90.4744131481482</c:v>
+                  <c:v>91.64121833333335</c:v>
                 </c:pt>
                 <c:pt idx="1">
-                  <c:v>90.09021888888893</c:v>
+                  <c:v>91.2590394444445</c:v>
                 </c:pt>
                 <c:pt idx="2">
-                  <c:v>88.93763611111113</c:v>
+                  <c:v>90.11250277777783</c:v>
                 </c:pt>
                 <c:pt idx="3">
-                  <c:v>86.58710500000003</c:v>
+                  <c:v>87.57192388888894</c:v>
                 </c:pt>
                 <c:pt idx="4">
-                  <c:v>82.8947188888889</c:v>
+                  <c:v>83.69157777777781</c:v>
                 </c:pt>
                 <c:pt idx="5">
-                  <c:v>77.86133388888888</c:v>
+                  <c:v>78.48558222222222</c:v>
                 </c:pt>
                 <c:pt idx="6">
-                  <c:v>71.4936927777778</c:v>
+                  <c:v>71.95951277777781</c:v>
                 </c:pt>
                 <c:pt idx="7">
-                  <c:v>63.79695722222222</c:v>
+                  <c:v>64.11613000000001</c:v>
                 </c:pt>
                 <c:pt idx="8">
-                  <c:v>54.7746872222222</c:v>
+                  <c:v>54.95699722222223</c:v>
                 </c:pt>
                 <c:pt idx="9">
-                  <c:v>44.42931444444444</c:v>
+                  <c:v>44.48308388888892</c:v>
                 </c:pt>
                 <c:pt idx="10">
-                  <c:v>32.78692555555558</c:v>
+                  <c:v>32.85026777777779</c:v>
                 </c:pt>
                 <c:pt idx="11">
-                  <c:v>5.56855333333336</c:v>
+                  <c:v>5.479878888888896</c:v>
                 </c:pt>
                 <c:pt idx="12">
                   <c:v>0.0</c:v>
@@ -19176,7 +19616,7 @@
           <c:order val="2"/>
           <c:tx>
             <c:strRef>
-              <c:f>'SS Rod Radial Profile_10'!$B$33</c:f>
+              <c:f>'SS Rod Radial Profile_10'!$B$18</c:f>
               <c:strCache>
                 <c:ptCount val="1"/>
                 <c:pt idx="0">
@@ -19192,11 +19632,11 @@
           </c:spPr>
           <c:marker>
             <c:symbol val="triangle"/>
-            <c:size val="7"/>
+            <c:size val="5"/>
           </c:marker>
           <c:xVal>
             <c:numRef>
-              <c:f>'SS Rod Radial Profile_10'!$C$30:$O$30</c:f>
+              <c:f>'SS Rod Radial Profile_10'!$C$14:$O$14</c:f>
               <c:numCache>
                 <c:formatCode>0.000</c:formatCode>
                 <c:ptCount val="13"/>
@@ -19204,85 +19644,85 @@
                   <c:v>0.0</c:v>
                 </c:pt>
                 <c:pt idx="1">
-                  <c:v>0.0304875671375521</c:v>
+                  <c:v>0.0304874671130536</c:v>
                 </c:pt>
                 <c:pt idx="2">
-                  <c:v>0.068172272588155</c:v>
+                  <c:v>0.0681720489265772</c:v>
                 </c:pt>
                 <c:pt idx="3">
-                  <c:v>0.109924486578595</c:v>
+                  <c:v>0.109924125935137</c:v>
                 </c:pt>
                 <c:pt idx="4">
-                  <c:v>0.15243783568776</c:v>
+                  <c:v>0.152437335565268</c:v>
                 </c:pt>
                 <c:pt idx="5">
-                  <c:v>0.195215680078821</c:v>
+                  <c:v>0.195215039609531</c:v>
                 </c:pt>
                 <c:pt idx="6">
-                  <c:v>0.238115511355248</c:v>
+                  <c:v>0.238114730138942</c:v>
                 </c:pt>
                 <c:pt idx="7">
-                  <c:v>0.281081480619363</c:v>
+                  <c:v>0.281080558439053</c:v>
                 </c:pt>
                 <c:pt idx="8">
-                  <c:v>0.324087284147715</c:v>
+                  <c:v>0.324086220872712</c:v>
                 </c:pt>
                 <c:pt idx="9">
-                  <c:v>0.367118923164112</c:v>
+                  <c:v>0.367117718709654</c:v>
                 </c:pt>
                 <c:pt idx="10">
-                  <c:v>0.409601343832022</c:v>
+                  <c:v>0.409600000000001</c:v>
                 </c:pt>
                 <c:pt idx="11">
-                  <c:v>0.418001371391077</c:v>
+                  <c:v>0.418000000000001</c:v>
                 </c:pt>
                 <c:pt idx="12">
-                  <c:v>0.475001558398949</c:v>
+                  <c:v>0.474999999999999</c:v>
                 </c:pt>
               </c:numCache>
             </c:numRef>
           </c:xVal>
           <c:yVal>
             <c:numRef>
-              <c:f>'SS Rod Radial Profile_10'!$C$33:$O$33</c:f>
+              <c:f>'SS Rod Radial Profile_10'!$C$18:$O$18</c:f>
               <c:numCache>
                 <c:formatCode>0.000</c:formatCode>
                 <c:ptCount val="13"/>
                 <c:pt idx="0">
-                  <c:v>90.63588870370373</c:v>
+                  <c:v>91.64639277777775</c:v>
                 </c:pt>
                 <c:pt idx="1">
-                  <c:v>90.25082277777781</c:v>
+                  <c:v>91.26418555555555</c:v>
                 </c:pt>
                 <c:pt idx="2">
-                  <c:v>89.09562500000006</c:v>
+                  <c:v>90.11756388888892</c:v>
                 </c:pt>
                 <c:pt idx="3">
-                  <c:v>86.73982277777781</c:v>
+                  <c:v>87.57679777777778</c:v>
                 </c:pt>
                 <c:pt idx="4">
-                  <c:v>83.0393244444445</c:v>
+                  <c:v>83.69617277777776</c:v>
                 </c:pt>
                 <c:pt idx="5">
-                  <c:v>77.99520277777781</c:v>
+                  <c:v>78.48981555555554</c:v>
                 </c:pt>
                 <c:pt idx="6">
-                  <c:v>71.61450000000002</c:v>
+                  <c:v>71.96331</c:v>
                 </c:pt>
                 <c:pt idx="7">
-                  <c:v>63.90273000000004</c:v>
+                  <c:v>64.11942944444446</c:v>
                 </c:pt>
                 <c:pt idx="8">
-                  <c:v>54.86385277777781</c:v>
+                  <c:v>54.95975111111111</c:v>
                 </c:pt>
                 <c:pt idx="9">
-                  <c:v>44.50073222222222</c:v>
+                  <c:v>44.48525888888892</c:v>
                 </c:pt>
                 <c:pt idx="10">
-                  <c:v>32.83993555555558</c:v>
+                  <c:v>32.85185333333332</c:v>
                 </c:pt>
                 <c:pt idx="11">
-                  <c:v>5.577742777777782</c:v>
+                  <c:v>5.480148888888911</c:v>
                 </c:pt>
                 <c:pt idx="12">
                   <c:v>0.0</c:v>
@@ -19297,7 +19737,7 @@
           <c:order val="3"/>
           <c:tx>
             <c:strRef>
-              <c:f>'SS Rod Radial Profile_10'!$B$34</c:f>
+              <c:f>'SS Rod Radial Profile_10'!$B$17</c:f>
               <c:strCache>
                 <c:ptCount val="1"/>
                 <c:pt idx="0">
@@ -19310,18 +19750,14 @@
             <a:ln w="28800">
               <a:noFill/>
             </a:ln>
-            <a:effectLst/>
           </c:spPr>
           <c:marker>
             <c:symbol val="x"/>
-            <c:size val="7"/>
-            <c:spPr>
-              <a:effectLst/>
-            </c:spPr>
+            <c:size val="5"/>
           </c:marker>
           <c:xVal>
             <c:numRef>
-              <c:f>'SS Rod Radial Profile_10'!$C$30:$O$30</c:f>
+              <c:f>'SS Rod Radial Profile_10'!$C$14:$O$14</c:f>
               <c:numCache>
                 <c:formatCode>0.000</c:formatCode>
                 <c:ptCount val="13"/>
@@ -19329,85 +19765,85 @@
                   <c:v>0.0</c:v>
                 </c:pt>
                 <c:pt idx="1">
-                  <c:v>0.0304875671375521</c:v>
+                  <c:v>0.0304874671130536</c:v>
                 </c:pt>
                 <c:pt idx="2">
-                  <c:v>0.068172272588155</c:v>
+                  <c:v>0.0681720489265772</c:v>
                 </c:pt>
                 <c:pt idx="3">
-                  <c:v>0.109924486578595</c:v>
+                  <c:v>0.109924125935137</c:v>
                 </c:pt>
                 <c:pt idx="4">
-                  <c:v>0.15243783568776</c:v>
+                  <c:v>0.152437335565268</c:v>
                 </c:pt>
                 <c:pt idx="5">
-                  <c:v>0.195215680078821</c:v>
+                  <c:v>0.195215039609531</c:v>
                 </c:pt>
                 <c:pt idx="6">
-                  <c:v>0.238115511355248</c:v>
+                  <c:v>0.238114730138942</c:v>
                 </c:pt>
                 <c:pt idx="7">
-                  <c:v>0.281081480619363</c:v>
+                  <c:v>0.281080558439053</c:v>
                 </c:pt>
                 <c:pt idx="8">
-                  <c:v>0.324087284147715</c:v>
+                  <c:v>0.324086220872712</c:v>
                 </c:pt>
                 <c:pt idx="9">
-                  <c:v>0.367118923164112</c:v>
+                  <c:v>0.367117718709654</c:v>
                 </c:pt>
                 <c:pt idx="10">
-                  <c:v>0.409601343832022</c:v>
+                  <c:v>0.409600000000001</c:v>
                 </c:pt>
                 <c:pt idx="11">
-                  <c:v>0.418001371391077</c:v>
+                  <c:v>0.418000000000001</c:v>
                 </c:pt>
                 <c:pt idx="12">
-                  <c:v>0.475001558398949</c:v>
+                  <c:v>0.474999999999999</c:v>
                 </c:pt>
               </c:numCache>
             </c:numRef>
           </c:xVal>
           <c:yVal>
             <c:numRef>
-              <c:f>'SS Rod Radial Profile_10'!$C$34:$O$34</c:f>
+              <c:f>'SS Rod Radial Profile_10'!$C$17:$O$17</c:f>
               <c:numCache>
                 <c:formatCode>0.000</c:formatCode>
                 <c:ptCount val="13"/>
                 <c:pt idx="0">
-                  <c:v>90.44576814814813</c:v>
+                  <c:v>91.61697407407411</c:v>
                 </c:pt>
                 <c:pt idx="1">
-                  <c:v>90.06172833333335</c:v>
+                  <c:v>91.23492833333337</c:v>
                 </c:pt>
                 <c:pt idx="2">
-                  <c:v>88.90960888888894</c:v>
+                  <c:v>90.08879111111109</c:v>
                 </c:pt>
                 <c:pt idx="3">
-                  <c:v>86.56001333333335</c:v>
+                  <c:v>87.54908666666665</c:v>
                 </c:pt>
                 <c:pt idx="4">
-                  <c:v>82.86906666666673</c:v>
+                  <c:v>83.67004722222222</c:v>
                 </c:pt>
                 <c:pt idx="5">
-                  <c:v>77.83758611111111</c:v>
+                  <c:v>78.46574999999998</c:v>
                 </c:pt>
                 <c:pt idx="6">
-                  <c:v>71.47226222222224</c:v>
+                  <c:v>71.94172277777776</c:v>
                 </c:pt>
                 <c:pt idx="7">
-                  <c:v>63.7781938888889</c:v>
+                  <c:v>64.10066944444446</c:v>
                 </c:pt>
                 <c:pt idx="8">
-                  <c:v>54.75887</c:v>
+                  <c:v>54.94409222222222</c:v>
                 </c:pt>
                 <c:pt idx="9">
-                  <c:v>44.41664555555557</c:v>
+                  <c:v>44.47289222222221</c:v>
                 </c:pt>
                 <c:pt idx="10">
-                  <c:v>32.77752222222224</c:v>
+                  <c:v>32.84283833333335</c:v>
                 </c:pt>
                 <c:pt idx="11">
-                  <c:v>5.56692333333337</c:v>
+                  <c:v>5.47861388888887</c:v>
                 </c:pt>
                 <c:pt idx="12">
                   <c:v>0.0</c:v>
@@ -19417,6 +19853,123 @@
           </c:yVal>
           <c:smooth val="1"/>
         </c:ser>
+        <c:ser>
+          <c:idx val="4"/>
+          <c:order val="4"/>
+          <c:tx>
+            <c:strRef>
+              <c:f>'SS Rod Radial Profile_10'!$B$19</c:f>
+              <c:strCache>
+                <c:ptCount val="1"/>
+                <c:pt idx="0">
+                  <c:v>Original</c:v>
+                </c:pt>
+              </c:strCache>
+            </c:strRef>
+          </c:tx>
+          <c:spPr>
+            <a:ln>
+              <a:noFill/>
+            </a:ln>
+          </c:spPr>
+          <c:xVal>
+            <c:numRef>
+              <c:f>'SS Rod Radial Profile_10'!$C$14:$O$14</c:f>
+              <c:numCache>
+                <c:formatCode>0.000</c:formatCode>
+                <c:ptCount val="13"/>
+                <c:pt idx="0">
+                  <c:v>0.0</c:v>
+                </c:pt>
+                <c:pt idx="1">
+                  <c:v>0.0304874671130536</c:v>
+                </c:pt>
+                <c:pt idx="2">
+                  <c:v>0.0681720489265772</c:v>
+                </c:pt>
+                <c:pt idx="3">
+                  <c:v>0.109924125935137</c:v>
+                </c:pt>
+                <c:pt idx="4">
+                  <c:v>0.152437335565268</c:v>
+                </c:pt>
+                <c:pt idx="5">
+                  <c:v>0.195215039609531</c:v>
+                </c:pt>
+                <c:pt idx="6">
+                  <c:v>0.238114730138942</c:v>
+                </c:pt>
+                <c:pt idx="7">
+                  <c:v>0.281080558439053</c:v>
+                </c:pt>
+                <c:pt idx="8">
+                  <c:v>0.324086220872712</c:v>
+                </c:pt>
+                <c:pt idx="9">
+                  <c:v>0.367117718709654</c:v>
+                </c:pt>
+                <c:pt idx="10">
+                  <c:v>0.409600000000001</c:v>
+                </c:pt>
+                <c:pt idx="11">
+                  <c:v>0.418000000000001</c:v>
+                </c:pt>
+                <c:pt idx="12">
+                  <c:v>0.474999999999999</c:v>
+                </c:pt>
+              </c:numCache>
+            </c:numRef>
+          </c:xVal>
+          <c:yVal>
+            <c:numRef>
+              <c:f>'SS Rod Radial Profile_10'!$C$19:$O$19</c:f>
+              <c:numCache>
+                <c:formatCode>0.000</c:formatCode>
+                <c:ptCount val="13"/>
+                <c:pt idx="0">
+                  <c:v>91.34018833333333</c:v>
+                </c:pt>
+                <c:pt idx="1">
+                  <c:v>91.0787327777778</c:v>
+                </c:pt>
+                <c:pt idx="2">
+                  <c:v>90.02304055555555</c:v>
+                </c:pt>
+                <c:pt idx="3">
+                  <c:v>87.516015</c:v>
+                </c:pt>
+                <c:pt idx="4">
+                  <c:v>83.65559722222227</c:v>
+                </c:pt>
+                <c:pt idx="5">
+                  <c:v>78.46375555555559</c:v>
+                </c:pt>
+                <c:pt idx="6">
+                  <c:v>71.94862055555556</c:v>
+                </c:pt>
+                <c:pt idx="7">
+                  <c:v>64.11410444444445</c:v>
+                </c:pt>
+                <c:pt idx="8">
+                  <c:v>54.96239555555557</c:v>
+                </c:pt>
+                <c:pt idx="9">
+                  <c:v>44.49484333333336</c:v>
+                </c:pt>
+                <c:pt idx="10">
+                  <c:v>32.85931444444449</c:v>
+                </c:pt>
+                <c:pt idx="11">
+                  <c:v>5.487610000000005</c:v>
+                </c:pt>
+                <c:pt idx="12">
+                  <c:v>0.0</c:v>
+                </c:pt>
+              </c:numCache>
+            </c:numRef>
+          </c:yVal>
+          <c:smooth val="0"/>
+        </c:ser>
         <c:dLbls>
           <c:showLegendKey val="0"/>
           <c:showVal val="0"/>
@@ -19425,11 +19978,11 @@
           <c:showPercent val="0"/>
           <c:showBubbleSize val="0"/>
         </c:dLbls>
-        <c:axId val="2069946904"/>
-        <c:axId val="2070803256"/>
+        <c:axId val="2095398408"/>
+        <c:axId val="2095138856"/>
       </c:scatterChart>
       <c:valAx>
-        <c:axId val="2069946904"/>
+        <c:axId val="2095398408"/>
         <c:scaling>
           <c:orientation val="minMax"/>
         </c:scaling>
@@ -19445,7 +19998,7 @@
                   <a:defRPr/>
                 </a:pPr>
                 <a:r>
-                  <a:rPr lang="en-US" sz="900">
+                  <a:rPr lang="en-US" sz="900" b="1">
                     <a:latin typeface="Arial"/>
                   </a:rPr>
                   <a:t>Radius [cm]</a:t>
@@ -19467,12 +20020,12 @@
             </a:solidFill>
           </a:ln>
         </c:spPr>
-        <c:crossAx val="2070803256"/>
+        <c:crossAx val="2095138856"/>
         <c:crossesAt val="0.0"/>
         <c:crossBetween val="midCat"/>
       </c:valAx>
       <c:valAx>
-        <c:axId val="2070803256"/>
+        <c:axId val="2095138856"/>
         <c:scaling>
           <c:orientation val="minMax"/>
         </c:scaling>
@@ -19497,7 +20050,7 @@
                   <a:defRPr/>
                 </a:pPr>
                 <a:r>
-                  <a:rPr lang="en-US" sz="900">
+                  <a:rPr lang="en-US" sz="900" b="1">
                     <a:latin typeface="Arial"/>
                   </a:rPr>
                   <a:t>Temperature [C]</a:t>
@@ -19519,7 +20072,7 @@
             </a:solidFill>
           </a:ln>
         </c:spPr>
-        <c:crossAx val="2069946904"/>
+        <c:crossAx val="2095398408"/>
         <c:crossesAt val="0.0"/>
         <c:crossBetween val="midCat"/>
       </c:valAx>
@@ -19538,14 +20091,15 @@
         <c:manualLayout>
           <c:xMode val="edge"/>
           <c:yMode val="edge"/>
-          <c:x val="0.125801494679912"/>
-          <c:y val="0.522402546903859"/>
-          <c:w val="0.370895503294952"/>
-          <c:h val="0.292822078647588"/>
+          <c:x val="0.0988296936270663"/>
+          <c:y val="0.508615189706727"/>
+          <c:w val="0.334911996294581"/>
+          <c:h val="0.304755666454002"/>
         </c:manualLayout>
       </c:layout>
       <c:overlay val="0"/>
       <c:spPr>
+        <a:noFill/>
         <a:ln>
           <a:noFill/>
         </a:ln>
@@ -19562,7 +20116,6 @@
     <a:ln>
       <a:noFill/>
     </a:ln>
-    <a:effectLst/>
   </c:spPr>
   <c:externalData r:id="rId1">
     <c:autoUpdate val="0"/>
@@ -19895,7 +20448,7 @@
 </file>
 
 <file path=customXml/itemProps1.xml><?xml version="1.0" encoding="utf-8"?>
-<ds:datastoreItem xmlns:ds="http://schemas.openxmlformats.org/officeDocument/2006/customXml" ds:itemID="{886E046D-FA89-F146-BBE4-12D1B99554A1}">
+<ds:datastoreItem xmlns:ds="http://schemas.openxmlformats.org/officeDocument/2006/customXml" ds:itemID="{623A2EF5-4BC5-8E4F-A444-86BB1BDCBEC9}">
   <ds:schemaRefs>
     <ds:schemaRef ds:uri="http://schemas.openxmlformats.org/officeDocument/2006/bibliography"/>
   </ds:schemaRefs>

</xml_diff>

<commit_message>
Initial Updates based on reviewer comments.
</commit_message>
<xml_diff>
--- a/NURETH-16-Paper-cad.docx
+++ b/NURETH-16-Paper-cad.docx
@@ -11420,23 +11420,49 @@
       </w:r>
       <w:r>
         <w:lastRenderedPageBreak/>
-        <w:t xml:space="preserve">constructed, it </w:t>
-      </w:r>
-      <w:r>
-        <w:t>is</w:t>
-      </w:r>
+        <w:t xml:space="preserve">constructed, </w:t>
+      </w:r>
+      <w:del w:id="107" w:author="Chris Dances" w:date="2015-06-04T13:07:00Z">
+        <w:r>
+          <w:delText xml:space="preserve">it </w:delText>
+        </w:r>
+        <w:r>
+          <w:delText>is</w:delText>
+        </w:r>
+        <w:r>
+          <w:delText xml:space="preserve"> </w:delText>
+        </w:r>
+        <w:r>
+          <w:delText>solved using the</w:delText>
+        </w:r>
+        <w:r>
+          <w:delText xml:space="preserve"> linear</w:delText>
+        </w:r>
+      </w:del>
+      <w:ins w:id="108" w:author="Chris Dances" w:date="2015-06-04T13:07:00Z">
+        <w:r>
+          <w:t>a solution for the linear system</w:t>
+        </w:r>
+      </w:ins>
       <w:r>
         <w:t xml:space="preserve"> </w:t>
       </w:r>
-      <w:r>
-        <w:t>solved using the</w:t>
-      </w:r>
-      <w:r>
-        <w:t xml:space="preserve"> linear</w:t>
-      </w:r>
-      <w:r>
-        <w:t xml:space="preserve"> </w:t>
-      </w:r>
+      <w:ins w:id="109" w:author="Chris Dances" w:date="2015-06-04T13:07:00Z">
+        <m:oMath>
+          <m:r>
+            <w:rPr>
+              <w:rFonts w:ascii="Cambria Math" w:hAnsi="Cambria Math"/>
+            </w:rPr>
+            <m:t>JδX</m:t>
+          </m:r>
+        </m:oMath>
+        <w:r>
+          <w:t>=F(X)</w:t>
+        </w:r>
+        <w:r>
+          <w:t xml:space="preserve"> is found using the </w:t>
+        </w:r>
+      </w:ins>
       <w:r>
         <w:t>K</w:t>
       </w:r>
@@ -11452,7 +11478,7 @@
       <w:r>
         <w:t xml:space="preserve"> PETSC</w:t>
       </w:r>
-      <w:ins w:id="107" w:author="Chris Dances" w:date="2015-06-04T13:01:00Z">
+      <w:ins w:id="110" w:author="Chris Dances" w:date="2015-06-04T13:01:00Z">
         <w:r>
           <w:t xml:space="preserve"> [6]</w:t>
         </w:r>
@@ -11472,13 +11498,47 @@
       <w:r>
         <w:t>2 normalized</w:t>
       </w:r>
-      <w:ins w:id="108" w:author="Chris Dances" w:date="2015-06-04T12:55:00Z">
+      <w:ins w:id="111" w:author="Chris Dances" w:date="2015-06-04T12:55:00Z">
         <w:r>
-          <w:t>, square root of the sum of the squares,</w:t>
+          <w:t xml:space="preserve"> by taking the </w:t>
+        </w:r>
+        <w:r>
+          <w:t xml:space="preserve">square root of the sum </w:t>
         </w:r>
       </w:ins>
-      <w:r>
-        <w:t xml:space="preserve"> over the domain to determine the convergence of the system. </w:t>
+      <w:ins w:id="112" w:author="Chris Dances" w:date="2015-06-04T13:09:00Z">
+        <w:r>
+          <w:t>of squared</w:t>
+        </w:r>
+      </w:ins>
+      <w:del w:id="113" w:author="Chris Dances" w:date="2015-06-04T13:09:00Z">
+        <w:r>
+          <w:delText xml:space="preserve"> </w:delText>
+        </w:r>
+      </w:del>
+      <w:del w:id="114" w:author="Chris Dances" w:date="2015-06-04T13:08:00Z">
+        <w:r>
+          <w:delText xml:space="preserve">over </w:delText>
+        </w:r>
+      </w:del>
+      <w:ins w:id="115" w:author="Chris Dances" w:date="2015-06-04T13:08:00Z">
+        <w:r>
+          <w:t xml:space="preserve"> values</w:t>
+        </w:r>
+        <w:r>
+          <w:t xml:space="preserve"> </w:t>
+        </w:r>
+      </w:ins>
+      <w:ins w:id="116" w:author="Chris Dances" w:date="2015-06-04T13:09:00Z">
+        <w:r>
+          <w:t>over the</w:t>
+        </w:r>
+        <w:r>
+          <w:t xml:space="preserve"> </w:t>
+        </w:r>
+      </w:ins>
+      <w:r>
+        <w:t xml:space="preserve">domain to determine the convergence of the system. </w:t>
       </w:r>
     </w:p>
     <w:p/>
@@ -15381,7 +15441,17 @@
         <w:t>The tran</w:t>
       </w:r>
       <w:r>
-        <w:t>sient simulations were run for 3</w:t>
+        <w:t>sient simulations</w:t>
+      </w:r>
+      <w:ins w:id="117" w:author="Chris Dances" w:date="2015-06-04T13:15:00Z">
+        <w:r>
+          <w:t xml:space="preserve"> for the residual semi-implicit and implicit solution methods</w:t>
+        </w:r>
+      </w:ins>
+      <w:bookmarkStart w:id="118" w:name="_GoBack"/>
+      <w:bookmarkEnd w:id="118"/>
+      <w:r>
+        <w:t xml:space="preserve"> were run for 3</w:t>
       </w:r>
       <w:r>
         <w:t>0.0 second</w:t>
@@ -15411,13 +15481,16 @@
         <w:t xml:space="preserve"> </w:t>
       </w:r>
       <w:r>
-        <w:t xml:space="preserve">For the semi-implicit solution method, a maximum time step size of 0.02 sec was needed to ensure stability. For the implicit solution method time step sizes well over 0.2 seconds could be taken. </w:t>
+        <w:t xml:space="preserve">For the semi-implicit solution method, a maximum time step size of 0.02 sec was needed to ensure stability. For the implicit solution method time step sizes well over 0.2 seconds </w:t>
+      </w:r>
+      <w:r>
+        <w:lastRenderedPageBreak/>
+        <w:t xml:space="preserve">could be taken. </w:t>
       </w:r>
       <w:r>
         <w:t xml:space="preserve">For the data in the figure, time steps of 1.0 </w:t>
       </w:r>
       <w:r>
-        <w:lastRenderedPageBreak/>
         <w:t>second</w:t>
       </w:r>
       <w:r>
@@ -15762,11 +15835,11 @@
           <w:numId w:val="5"/>
         </w:numPr>
       </w:pPr>
-      <w:bookmarkStart w:id="109" w:name="_Toc287503145"/>
+      <w:bookmarkStart w:id="119" w:name="_Toc287503145"/>
       <w:r>
         <w:t>CONCLUSIONS</w:t>
       </w:r>
-      <w:bookmarkEnd w:id="109"/>
+      <w:bookmarkEnd w:id="119"/>
       <w:r>
         <w:t xml:space="preserve"> </w:t>
       </w:r>
@@ -15949,7 +16022,7 @@
       </w:r>
     </w:p>
     <w:p>
-      <w:bookmarkStart w:id="110" w:name="_Toc287503146"/>
+      <w:bookmarkStart w:id="120" w:name="_Toc287503146"/>
     </w:p>
     <w:p/>
     <w:p/>
@@ -15961,7 +16034,7 @@
       <w:r>
         <w:t>NOMENCLATURE</w:t>
       </w:r>
-      <w:bookmarkEnd w:id="110"/>
+      <w:bookmarkEnd w:id="120"/>
     </w:p>
     <w:p>
       <w:pPr>
@@ -16683,11 +16756,11 @@
       <w:pPr>
         <w:pStyle w:val="Heading1"/>
       </w:pPr>
-      <w:bookmarkStart w:id="111" w:name="_Toc287503147"/>
+      <w:bookmarkStart w:id="121" w:name="_Toc287503147"/>
       <w:r>
         <w:t>ACKNOWLEDGMENTS</w:t>
       </w:r>
-      <w:bookmarkEnd w:id="111"/>
+      <w:bookmarkEnd w:id="121"/>
     </w:p>
     <w:p/>
     <w:p>
@@ -16709,11 +16782,11 @@
       <w:pPr>
         <w:pStyle w:val="Heading1"/>
       </w:pPr>
-      <w:bookmarkStart w:id="112" w:name="_Toc287503148"/>
+      <w:bookmarkStart w:id="122" w:name="_Toc287503148"/>
       <w:r>
         <w:t>REFERENCES</w:t>
       </w:r>
-      <w:bookmarkEnd w:id="112"/>
+      <w:bookmarkEnd w:id="122"/>
     </w:p>
     <w:p>
       <w:pPr>
@@ -16811,7 +16884,7 @@
           <w:numId w:val="14"/>
         </w:numPr>
         <w:rPr>
-          <w:ins w:id="113" w:author="Chris Dances" w:date="2015-06-04T13:01:00Z"/>
+          <w:ins w:id="123" w:author="Chris Dances" w:date="2015-06-04T13:01:00Z"/>
         </w:rPr>
       </w:pPr>
       <w:r>
@@ -16857,7 +16930,7 @@
           <w:numId w:val="14"/>
         </w:numPr>
       </w:pPr>
-      <w:ins w:id="114" w:author="Chris Dances" w:date="2015-06-04T13:02:00Z">
+      <w:ins w:id="124" w:author="Chris Dances" w:date="2015-06-04T13:02:00Z">
         <w:r>
           <w:t>S. Balay et. al., “</w:t>
         </w:r>
@@ -16865,29 +16938,27 @@
           <w:t>PETSc Users Manual</w:t>
         </w:r>
       </w:ins>
-      <w:ins w:id="115" w:author="Chris Dances" w:date="2015-06-04T13:03:00Z">
+      <w:ins w:id="125" w:author="Chris Dances" w:date="2015-06-04T13:03:00Z">
         <w:r>
           <w:t xml:space="preserve"> revision 3.5</w:t>
         </w:r>
       </w:ins>
-      <w:ins w:id="116" w:author="Chris Dances" w:date="2015-06-04T13:02:00Z">
+      <w:ins w:id="126" w:author="Chris Dances" w:date="2015-06-04T13:02:00Z">
         <w:r>
           <w:t>”</w:t>
         </w:r>
       </w:ins>
-      <w:ins w:id="117" w:author="Chris Dances" w:date="2015-06-04T13:03:00Z">
+      <w:ins w:id="127" w:author="Chris Dances" w:date="2015-06-04T13:03:00Z">
         <w:r>
           <w:t>, Argonne National Laboratory, June 2014</w:t>
         </w:r>
       </w:ins>
-      <w:ins w:id="118" w:author="Chris Dances" w:date="2015-06-04T13:04:00Z">
+      <w:ins w:id="128" w:author="Chris Dances" w:date="2015-06-04T13:04:00Z">
         <w:r>
           <w:t>, pp. 71</w:t>
         </w:r>
       </w:ins>
-      <w:bookmarkStart w:id="119" w:name="_GoBack"/>
-      <w:bookmarkEnd w:id="119"/>
-      <w:del w:id="120" w:author="Chris Dances" w:date="2015-06-04T12:59:00Z">
+      <w:del w:id="129" w:author="Chris Dances" w:date="2015-06-04T12:59:00Z">
         <w:r>
           <w:delText>–</w:delText>
         </w:r>
@@ -16947,7 +17018,7 @@
   <w:abstractNum w:abstractNumId="0">
     <w:nsid w:val="FFFFFF1D"/>
     <w:multiLevelType w:val="multilevel"/>
-    <w:tmpl w:val="7A7EB21E"/>
+    <w:tmpl w:val="1FDA614C"/>
     <w:lvl w:ilvl="0">
       <w:start w:val="1"/>
       <w:numFmt w:val="bullet"/>
@@ -18573,7 +18644,6 @@
   <w:style w:type="character" w:default="1" w:styleId="DefaultParagraphFont">
     <w:name w:val="Default Paragraph Font"/>
     <w:uiPriority w:val="1"/>
-    <w:semiHidden/>
     <w:unhideWhenUsed/>
   </w:style>
   <w:style w:type="table" w:default="1" w:styleId="TableNormal">
@@ -19400,7 +19470,6 @@
   <w:style w:type="character" w:default="1" w:styleId="DefaultParagraphFont">
     <w:name w:val="Default Paragraph Font"/>
     <w:uiPriority w:val="1"/>
-    <w:semiHidden/>
     <w:unhideWhenUsed/>
   </w:style>
   <w:style w:type="table" w:default="1" w:styleId="TableNormal">
@@ -21106,7 +21175,7 @@
 </file>
 
 <file path=customXml/itemProps1.xml><?xml version="1.0" encoding="utf-8"?>
-<ds:datastoreItem xmlns:ds="http://schemas.openxmlformats.org/officeDocument/2006/customXml" ds:itemID="{5270136C-16D9-8A4E-926D-473EAA7C1364}">
+<ds:datastoreItem xmlns:ds="http://schemas.openxmlformats.org/officeDocument/2006/customXml" ds:itemID="{26E479E9-A1FE-3244-A0FF-652B5CA28E81}">
   <ds:schemaRefs>
     <ds:schemaRef ds:uri="http://schemas.openxmlformats.org/officeDocument/2006/bibliography"/>
   </ds:schemaRefs>

</xml_diff>

<commit_message>
Adding corrections from Ivanov
</commit_message>
<xml_diff>
--- a/NURETH-16-Paper-cad.docx
+++ b/NURETH-16-Paper-cad.docx
@@ -109,7 +109,15 @@
         <w:t xml:space="preserve">, </w:t>
       </w:r>
       <w:r>
-        <w:t>The Pennsylvania State University, 137 Reber Building</w:t>
+        <w:t xml:space="preserve">The Pennsylvania State University, 137 </w:t>
+      </w:r>
+      <w:proofErr w:type="spellStart"/>
+      <w:r>
+        <w:t>Reber</w:t>
+      </w:r>
+      <w:proofErr w:type="spellEnd"/>
+      <w:r>
+        <w:t xml:space="preserve"> Building</w:t>
       </w:r>
       <w:r>
         <w:rPr>
@@ -147,8 +155,13 @@
         <w:t xml:space="preserve"> </w:t>
       </w:r>
       <w:r>
-        <w:t>Computer Science Research Institute, Sandia National Labs, 1450 Innovation Parkway, Albuquerque, NM 87123, USA</w:t>
-      </w:r>
+        <w:t xml:space="preserve">Computer Science Research Institute, Sandia National Labs, 1450 Innovation Parkway, Albuquerque, NM 87123, </w:t>
+      </w:r>
+      <w:proofErr w:type="gramStart"/>
+      <w:r>
+        <w:t>USA</w:t>
+      </w:r>
+      <w:proofErr w:type="gramEnd"/>
     </w:p>
     <w:p>
       <w:pPr>
@@ -229,7 +242,21 @@
         <w:rPr>
           <w:lang w:eastAsia="zh-CN"/>
         </w:rPr>
-        <w:t xml:space="preserve">In an effort to help meet the objectives of CASL, a version of CTF has been developed that solves the residual formulation of the </w:t>
+        <w:t xml:space="preserve">In an effort to help meet the objectives of CASL, a version of CTF has been developed that solves the </w:t>
+      </w:r>
+      <w:proofErr w:type="gramStart"/>
+      <w:r>
+        <w:rPr>
+          <w:lang w:eastAsia="zh-CN"/>
+        </w:rPr>
+        <w:t>residual</w:t>
+      </w:r>
+      <w:proofErr w:type="gramEnd"/>
+      <w:r>
+        <w:rPr>
+          <w:lang w:eastAsia="zh-CN"/>
+        </w:rPr>
+        <w:t xml:space="preserve"> formulation of the </w:t>
       </w:r>
       <w:r>
         <w:rPr>
@@ -340,10 +367,18 @@
         <w:t>Thermal Hydraulic, R</w:t>
       </w:r>
       <w:r>
-        <w:t>esidual, Jacobi</w:t>
-      </w:r>
-      <w:r>
-        <w:t>an, Solid Liquid C</w:t>
+        <w:t xml:space="preserve">esidual, </w:t>
+      </w:r>
+      <w:proofErr w:type="spellStart"/>
+      <w:r>
+        <w:t>Jacobi</w:t>
+      </w:r>
+      <w:r>
+        <w:t>an</w:t>
+      </w:r>
+      <w:proofErr w:type="spellEnd"/>
+      <w:r>
+        <w:t>, Solid Liquid C</w:t>
       </w:r>
       <w:r>
         <w:t>oupling</w:t>
@@ -380,7 +415,23 @@
         </w:rPr>
       </w:pPr>
       <w:r>
-        <w:t>For the past several decades, the primary focus in nuclear engineering within the United States has been on light water reactors (LWR). Commercially, all nuclear reactors are either boiling water reactors (BWR) or pressurized water reactors (PWR). Correct computation of the thermal hydraulics within the reactor core leads to efficient design and accuracy in the safety analysis. A popular subchannel code for modeling the hydrodynamics within the reactor core is CTF, which is a subchannel thermal-hydraulics code deve</w:t>
+        <w:t xml:space="preserve">For the past several decades, the primary focus in nuclear engineering within the United States has been on light water reactors (LWR). Commercially, all nuclear reactors are either boiling water reactors (BWR) or pressurized water reactors (PWR). Correct computation of the thermal hydraulics within the reactor core leads to efficient design and accuracy in the safety analysis. A popular </w:t>
+      </w:r>
+      <w:proofErr w:type="spellStart"/>
+      <w:r>
+        <w:t>subchannel</w:t>
+      </w:r>
+      <w:proofErr w:type="spellEnd"/>
+      <w:r>
+        <w:t xml:space="preserve"> code for modeling the hydrodynamics within the reactor core is CTF, which is a </w:t>
+      </w:r>
+      <w:proofErr w:type="spellStart"/>
+      <w:r>
+        <w:t>subchannel</w:t>
+      </w:r>
+      <w:proofErr w:type="spellEnd"/>
+      <w:r>
+        <w:t xml:space="preserve"> thermal-hydraulics code deve</w:t>
       </w:r>
       <w:r>
         <w:t>loped from COBRA-TF [</w:t>
@@ -595,12 +646,33 @@
         <w:t>for greater flexibility in the selection of the numerical methods</w:t>
       </w:r>
       <w:r>
-        <w:t xml:space="preserve"> as well as easy parameter expo</w:t>
-      </w:r>
-      <w:r>
-        <w:t>sure work.</w:t>
-      </w:r>
-      <w:del w:id="15" w:author="Chris Dances" w:date="2015-06-03T18:42:00Z">
+        <w:t xml:space="preserve"> as well as easy </w:t>
+      </w:r>
+      <w:ins w:id="15" w:author="Kostadin Ivanov" w:date="2015-06-11T17:44:00Z">
+        <w:r>
+          <w:t xml:space="preserve">model </w:t>
+        </w:r>
+      </w:ins>
+      <w:r>
+        <w:t>parameter expo</w:t>
+      </w:r>
+      <w:r>
+        <w:t>sure work</w:t>
+      </w:r>
+      <w:ins w:id="16" w:author="Kostadin Ivanov" w:date="2015-06-11T17:43:00Z">
+        <w:r>
+          <w:t xml:space="preserve"> for uncertainty </w:t>
+        </w:r>
+      </w:ins>
+      <w:ins w:id="17" w:author="Kostadin Ivanov" w:date="2015-06-11T17:44:00Z">
+        <w:r>
+          <w:t>quantification</w:t>
+        </w:r>
+      </w:ins>
+      <w:r>
+        <w:t>.</w:t>
+      </w:r>
+      <w:del w:id="18" w:author="Chris Dances" w:date="2015-06-03T18:42:00Z">
         <w:r>
           <w:delText xml:space="preserve"> </w:delText>
         </w:r>
@@ -615,14 +687,14 @@
       <w:pPr>
         <w:pStyle w:val="Heading2"/>
       </w:pPr>
-      <w:bookmarkStart w:id="16" w:name="_Toc287503139"/>
+      <w:bookmarkStart w:id="19" w:name="_Toc287503139"/>
       <w:r>
         <w:t xml:space="preserve">2.1.  </w:t>
       </w:r>
       <w:r>
         <w:t>1-D Single Phase Liquid Conservation Equations</w:t>
       </w:r>
-      <w:bookmarkEnd w:id="16"/>
+      <w:bookmarkEnd w:id="19"/>
     </w:p>
     <w:p/>
     <w:p>
@@ -716,7 +788,15 @@
         <w:t xml:space="preserve">is </w:t>
       </w:r>
       <w:r>
-        <w:t>equal to the advection from the upwinded cell. The conservation</w:t>
+        <w:t xml:space="preserve">equal to the advection from the </w:t>
+      </w:r>
+      <w:proofErr w:type="spellStart"/>
+      <w:r>
+        <w:t>upwinded</w:t>
+      </w:r>
+      <w:proofErr w:type="spellEnd"/>
+      <w:r>
+        <w:t xml:space="preserve"> cell. The conservation</w:t>
       </w:r>
       <w:r>
         <w:t xml:space="preserve"> of momentum in equation </w:t>
@@ -1310,6 +1390,9 @@
       </w:pPr>
       <m:oMath>
         <m:r>
+          <m:rPr>
+            <m:sty m:val="bi"/>
+          </m:rPr>
           <w:rPr>
             <w:rFonts w:ascii="Cambria Math" w:hAnsi="Cambria Math"/>
           </w:rPr>
@@ -1326,6 +1409,9 @@
           </m:fPr>
           <m:num>
             <m:r>
+              <m:rPr>
+                <m:sty m:val="bi"/>
+              </m:rPr>
               <w:rPr>
                 <w:rFonts w:ascii="Cambria Math" w:hAnsi="Cambria Math"/>
               </w:rPr>
@@ -1334,6 +1420,9 @@
           </m:num>
           <m:den>
             <m:r>
+              <m:rPr>
+                <m:sty m:val="bi"/>
+              </m:rPr>
               <w:rPr>
                 <w:rFonts w:ascii="Cambria Math" w:hAnsi="Cambria Math"/>
               </w:rPr>
@@ -1343,7 +1432,7 @@
         </m:f>
         <m:r>
           <m:rPr>
-            <m:sty m:val="p"/>
+            <m:sty m:val="b"/>
           </m:rPr>
           <w:rPr>
             <w:rFonts w:ascii="Cambria Math" w:hAnsi="Cambria Math"/>
@@ -1351,6 +1440,9 @@
           <m:t>+</m:t>
         </m:r>
         <m:r>
+          <m:rPr>
+            <m:sty m:val="bi"/>
+          </m:rPr>
           <w:rPr>
             <w:rFonts w:ascii="Cambria Math" w:hAnsi="Cambria Math"/>
           </w:rPr>
@@ -1362,37 +1454,27 @@
               <w:rPr>
                 <w:rFonts w:ascii="Cambria Math" w:hAnsi="Cambria Math"/>
                 <w:b w:val="0"/>
-                <w:rPrChange w:id="17" w:author="Chris Dances" w:date="2015-06-03T18:43:00Z">
-                  <w:rPr>
-                    <w:rFonts w:ascii="Cambria Math" w:hAnsi="Cambria Math"/>
-                    <w:b w:val="0"/>
-                  </w:rPr>
-                </w:rPrChange>
               </w:rPr>
             </m:ctrlPr>
           </m:fPr>
           <m:num>
             <m:r>
-              <w:rPr>
-                <w:rFonts w:ascii="Cambria Math" w:hAnsi="Cambria Math"/>
-                <w:rPrChange w:id="18" w:author="Chris Dances" w:date="2015-06-03T18:43:00Z">
-                  <w:rPr>
-                    <w:rFonts w:ascii="Cambria Math" w:hAnsi="Cambria Math"/>
-                  </w:rPr>
-                </w:rPrChange>
+              <m:rPr>
+                <m:sty m:val="bi"/>
+              </m:rPr>
+              <w:rPr>
+                <w:rFonts w:ascii="Cambria Math" w:hAnsi="Cambria Math"/>
               </w:rPr>
               <m:t>∂ρ</m:t>
             </m:r>
           </m:num>
           <m:den>
             <m:r>
-              <w:rPr>
-                <w:rFonts w:ascii="Cambria Math" w:hAnsi="Cambria Math"/>
-                <w:rPrChange w:id="19" w:author="Chris Dances" w:date="2015-06-03T18:43:00Z">
-                  <w:rPr>
-                    <w:rFonts w:ascii="Cambria Math" w:hAnsi="Cambria Math"/>
-                  </w:rPr>
-                </w:rPrChange>
+              <m:rPr>
+                <m:sty m:val="bi"/>
+              </m:rPr>
+              <w:rPr>
+                <w:rFonts w:ascii="Cambria Math" w:hAnsi="Cambria Math"/>
               </w:rPr>
               <m:t>t</m:t>
             </m:r>
@@ -1400,15 +1482,10 @@
         </m:f>
         <m:r>
           <m:rPr>
-            <m:sty m:val="p"/>
+            <m:sty m:val="b"/>
           </m:rPr>
           <w:rPr>
             <w:rFonts w:ascii="Cambria Math" w:hAnsi="Cambria Math"/>
-            <w:rPrChange w:id="20" w:author="Chris Dances" w:date="2015-06-03T18:43:00Z">
-              <w:rPr>
-                <w:rFonts w:ascii="Cambria Math" w:hAnsi="Cambria Math"/>
-              </w:rPr>
-            </w:rPrChange>
           </w:rPr>
           <m:t>-</m:t>
         </m:r>
@@ -1418,37 +1495,27 @@
               <w:rPr>
                 <w:rFonts w:ascii="Cambria Math" w:hAnsi="Cambria Math"/>
                 <w:b w:val="0"/>
-                <w:rPrChange w:id="21" w:author="Chris Dances" w:date="2015-06-03T18:43:00Z">
-                  <w:rPr>
-                    <w:rFonts w:ascii="Cambria Math" w:hAnsi="Cambria Math"/>
-                    <w:b w:val="0"/>
-                  </w:rPr>
-                </w:rPrChange>
               </w:rPr>
             </m:ctrlPr>
           </m:fPr>
           <m:num>
             <m:r>
-              <w:rPr>
-                <w:rFonts w:ascii="Cambria Math" w:hAnsi="Cambria Math"/>
-                <w:rPrChange w:id="22" w:author="Chris Dances" w:date="2015-06-03T18:43:00Z">
-                  <w:rPr>
-                    <w:rFonts w:ascii="Cambria Math" w:hAnsi="Cambria Math"/>
-                  </w:rPr>
-                </w:rPrChange>
+              <m:rPr>
+                <m:sty m:val="bi"/>
+              </m:rPr>
+              <w:rPr>
+                <w:rFonts w:ascii="Cambria Math" w:hAnsi="Cambria Math"/>
               </w:rPr>
               <m:t>∂P</m:t>
             </m:r>
           </m:num>
           <m:den>
             <m:r>
-              <w:rPr>
-                <w:rFonts w:ascii="Cambria Math" w:hAnsi="Cambria Math"/>
-                <w:rPrChange w:id="23" w:author="Chris Dances" w:date="2015-06-03T18:43:00Z">
-                  <w:rPr>
-                    <w:rFonts w:ascii="Cambria Math" w:hAnsi="Cambria Math"/>
-                  </w:rPr>
-                </w:rPrChange>
+              <m:rPr>
+                <m:sty m:val="bi"/>
+              </m:rPr>
+              <w:rPr>
+                <w:rFonts w:ascii="Cambria Math" w:hAnsi="Cambria Math"/>
               </w:rPr>
               <m:t>∂t</m:t>
             </m:r>
@@ -1456,26 +1523,19 @@
         </m:f>
         <m:r>
           <m:rPr>
-            <m:sty m:val="p"/>
+            <m:sty m:val="b"/>
           </m:rPr>
           <w:rPr>
             <w:rFonts w:ascii="Cambria Math" w:hAnsi="Cambria Math"/>
-            <w:rPrChange w:id="24" w:author="Chris Dances" w:date="2015-06-03T18:43:00Z">
-              <w:rPr>
-                <w:rFonts w:ascii="Cambria Math" w:hAnsi="Cambria Math"/>
-              </w:rPr>
-            </w:rPrChange>
           </w:rPr>
           <m:t xml:space="preserve"> +</m:t>
         </m:r>
         <m:r>
+          <m:rPr>
+            <m:sty m:val="bi"/>
+          </m:rPr>
           <w:rPr>
             <w:rFonts w:ascii="Cambria Math" w:hAnsi="Cambria Math"/>
-            <w:rPrChange w:id="25" w:author="Chris Dances" w:date="2015-06-03T18:43:00Z">
-              <w:rPr>
-                <w:rFonts w:ascii="Cambria Math" w:hAnsi="Cambria Math"/>
-              </w:rPr>
-            </w:rPrChange>
           </w:rPr>
           <m:t>ρu</m:t>
         </m:r>
@@ -1485,37 +1545,27 @@
               <w:rPr>
                 <w:rFonts w:ascii="Cambria Math" w:hAnsi="Cambria Math"/>
                 <w:b w:val="0"/>
-                <w:rPrChange w:id="26" w:author="Chris Dances" w:date="2015-06-03T18:43:00Z">
-                  <w:rPr>
-                    <w:rFonts w:ascii="Cambria Math" w:hAnsi="Cambria Math"/>
-                    <w:b w:val="0"/>
-                  </w:rPr>
-                </w:rPrChange>
               </w:rPr>
             </m:ctrlPr>
           </m:fPr>
           <m:num>
             <m:r>
-              <w:rPr>
-                <w:rFonts w:ascii="Cambria Math" w:hAnsi="Cambria Math"/>
-                <w:rPrChange w:id="27" w:author="Chris Dances" w:date="2015-06-03T18:43:00Z">
-                  <w:rPr>
-                    <w:rFonts w:ascii="Cambria Math" w:hAnsi="Cambria Math"/>
-                  </w:rPr>
-                </w:rPrChange>
+              <m:rPr>
+                <m:sty m:val="bi"/>
+              </m:rPr>
+              <w:rPr>
+                <w:rFonts w:ascii="Cambria Math" w:hAnsi="Cambria Math"/>
               </w:rPr>
               <m:t>∂h</m:t>
             </m:r>
           </m:num>
           <m:den>
             <m:r>
-              <w:rPr>
-                <w:rFonts w:ascii="Cambria Math" w:hAnsi="Cambria Math"/>
-                <w:rPrChange w:id="28" w:author="Chris Dances" w:date="2015-06-03T18:43:00Z">
-                  <w:rPr>
-                    <w:rFonts w:ascii="Cambria Math" w:hAnsi="Cambria Math"/>
-                  </w:rPr>
-                </w:rPrChange>
+              <m:rPr>
+                <m:sty m:val="bi"/>
+              </m:rPr>
+              <w:rPr>
+                <w:rFonts w:ascii="Cambria Math" w:hAnsi="Cambria Math"/>
               </w:rPr>
               <m:t>∂x</m:t>
             </m:r>
@@ -1523,26 +1573,19 @@
         </m:f>
         <m:r>
           <m:rPr>
-            <m:sty m:val="p"/>
+            <m:sty m:val="b"/>
           </m:rPr>
           <w:rPr>
             <w:rFonts w:ascii="Cambria Math" w:hAnsi="Cambria Math"/>
-            <w:rPrChange w:id="29" w:author="Chris Dances" w:date="2015-06-03T18:43:00Z">
-              <w:rPr>
-                <w:rFonts w:ascii="Cambria Math" w:hAnsi="Cambria Math"/>
-              </w:rPr>
-            </w:rPrChange>
           </w:rPr>
           <m:t>+</m:t>
         </m:r>
         <m:r>
+          <m:rPr>
+            <m:sty m:val="bi"/>
+          </m:rPr>
           <w:rPr>
             <w:rFonts w:ascii="Cambria Math" w:hAnsi="Cambria Math"/>
-            <w:rPrChange w:id="30" w:author="Chris Dances" w:date="2015-06-03T18:43:00Z">
-              <w:rPr>
-                <w:rFonts w:ascii="Cambria Math" w:hAnsi="Cambria Math"/>
-              </w:rPr>
-            </w:rPrChange>
           </w:rPr>
           <m:t>h</m:t>
         </m:r>
@@ -1552,37 +1595,27 @@
               <w:rPr>
                 <w:rFonts w:ascii="Cambria Math" w:hAnsi="Cambria Math"/>
                 <w:b w:val="0"/>
-                <w:rPrChange w:id="31" w:author="Chris Dances" w:date="2015-06-03T18:43:00Z">
-                  <w:rPr>
-                    <w:rFonts w:ascii="Cambria Math" w:hAnsi="Cambria Math"/>
-                    <w:b w:val="0"/>
-                  </w:rPr>
-                </w:rPrChange>
               </w:rPr>
             </m:ctrlPr>
           </m:fPr>
           <m:num>
             <m:r>
-              <w:rPr>
-                <w:rFonts w:ascii="Cambria Math" w:hAnsi="Cambria Math"/>
-                <w:rPrChange w:id="32" w:author="Chris Dances" w:date="2015-06-03T18:43:00Z">
-                  <w:rPr>
-                    <w:rFonts w:ascii="Cambria Math" w:hAnsi="Cambria Math"/>
-                  </w:rPr>
-                </w:rPrChange>
+              <m:rPr>
+                <m:sty m:val="bi"/>
+              </m:rPr>
+              <w:rPr>
+                <w:rFonts w:ascii="Cambria Math" w:hAnsi="Cambria Math"/>
               </w:rPr>
               <m:t>∂ρu</m:t>
             </m:r>
           </m:num>
           <m:den>
             <m:r>
-              <w:rPr>
-                <w:rFonts w:ascii="Cambria Math" w:hAnsi="Cambria Math"/>
-                <w:rPrChange w:id="33" w:author="Chris Dances" w:date="2015-06-03T18:43:00Z">
-                  <w:rPr>
-                    <w:rFonts w:ascii="Cambria Math" w:hAnsi="Cambria Math"/>
-                  </w:rPr>
-                </w:rPrChange>
+              <m:rPr>
+                <m:sty m:val="bi"/>
+              </m:rPr>
+              <w:rPr>
+                <w:rFonts w:ascii="Cambria Math" w:hAnsi="Cambria Math"/>
               </w:rPr>
               <m:t>∂x</m:t>
             </m:r>
@@ -1590,15 +1623,10 @@
         </m:f>
         <m:r>
           <m:rPr>
-            <m:sty m:val="p"/>
+            <m:sty m:val="b"/>
           </m:rPr>
           <w:rPr>
             <w:rFonts w:ascii="Cambria Math" w:hAnsi="Cambria Math"/>
-            <w:rPrChange w:id="34" w:author="Chris Dances" w:date="2015-06-03T18:43:00Z">
-              <w:rPr>
-                <w:rFonts w:ascii="Cambria Math" w:hAnsi="Cambria Math"/>
-              </w:rPr>
-            </w:rPrChange>
           </w:rPr>
           <m:t>-</m:t>
         </m:r>
@@ -1608,12 +1636,6 @@
               <w:rPr>
                 <w:rFonts w:ascii="Cambria Math" w:hAnsi="Cambria Math"/>
                 <w:b w:val="0"/>
-                <w:rPrChange w:id="35" w:author="Chris Dances" w:date="2015-06-03T18:43:00Z">
-                  <w:rPr>
-                    <w:rFonts w:ascii="Cambria Math" w:hAnsi="Cambria Math"/>
-                    <w:b w:val="0"/>
-                  </w:rPr>
-                </w:rPrChange>
               </w:rPr>
             </m:ctrlPr>
           </m:fPr>
@@ -1624,37 +1646,27 @@
                   <w:rPr>
                     <w:rFonts w:ascii="Cambria Math" w:hAnsi="Cambria Math"/>
                     <w:b w:val="0"/>
-                    <w:rPrChange w:id="36" w:author="Chris Dances" w:date="2015-06-03T18:43:00Z">
-                      <w:rPr>
-                        <w:rFonts w:ascii="Cambria Math" w:hAnsi="Cambria Math"/>
-                        <w:b w:val="0"/>
-                      </w:rPr>
-                    </w:rPrChange>
                   </w:rPr>
                 </m:ctrlPr>
               </m:sSubPr>
               <m:e>
                 <m:r>
-                  <w:rPr>
-                    <w:rFonts w:ascii="Cambria Math" w:hAnsi="Cambria Math"/>
-                    <w:rPrChange w:id="37" w:author="Chris Dances" w:date="2015-06-03T18:43:00Z">
-                      <w:rPr>
-                        <w:rFonts w:ascii="Cambria Math" w:hAnsi="Cambria Math"/>
-                      </w:rPr>
-                    </w:rPrChange>
+                  <m:rPr>
+                    <m:sty m:val="bi"/>
+                  </m:rPr>
+                  <w:rPr>
+                    <w:rFonts w:ascii="Cambria Math" w:hAnsi="Cambria Math"/>
                   </w:rPr>
                   <m:t>q</m:t>
                 </m:r>
               </m:e>
               <m:sub>
                 <m:r>
-                  <w:rPr>
-                    <w:rFonts w:ascii="Cambria Math" w:hAnsi="Cambria Math"/>
-                    <w:rPrChange w:id="38" w:author="Chris Dances" w:date="2015-06-03T18:43:00Z">
-                      <w:rPr>
-                        <w:rFonts w:ascii="Cambria Math" w:hAnsi="Cambria Math"/>
-                      </w:rPr>
-                    </w:rPrChange>
+                  <m:rPr>
+                    <m:sty m:val="bi"/>
+                  </m:rPr>
+                  <w:rPr>
+                    <w:rFonts w:ascii="Cambria Math" w:hAnsi="Cambria Math"/>
                   </w:rPr>
                   <m:t>rod</m:t>
                 </m:r>
@@ -1668,40 +1680,27 @@
                   <w:rPr>
                     <w:rFonts w:ascii="Cambria Math" w:hAnsi="Cambria Math"/>
                     <w:b w:val="0"/>
-                    <w:rPrChange w:id="39" w:author="Chris Dances" w:date="2015-06-03T18:43:00Z">
-                      <w:rPr>
-                        <w:rFonts w:ascii="Cambria Math" w:hAnsi="Cambria Math"/>
-                        <w:b w:val="0"/>
-                      </w:rPr>
-                    </w:rPrChange>
                   </w:rPr>
                 </m:ctrlPr>
               </m:sSubPr>
               <m:e>
                 <m:r>
                   <m:rPr>
-                    <m:sty m:val="p"/>
+                    <m:sty m:val="b"/>
                   </m:rPr>
                   <w:rPr>
                     <w:rFonts w:ascii="Cambria Math" w:hAnsi="Cambria Math"/>
-                    <w:rPrChange w:id="40" w:author="Chris Dances" w:date="2015-06-03T18:43:00Z">
-                      <w:rPr>
-                        <w:rFonts w:ascii="Cambria Math" w:hAnsi="Cambria Math"/>
-                      </w:rPr>
-                    </w:rPrChange>
                   </w:rPr>
                   <m:t>∀</m:t>
                 </m:r>
               </m:e>
               <m:sub>
                 <m:r>
-                  <w:rPr>
-                    <w:rFonts w:ascii="Cambria Math" w:hAnsi="Cambria Math"/>
-                    <w:rPrChange w:id="41" w:author="Chris Dances" w:date="2015-06-03T18:43:00Z">
-                      <w:rPr>
-                        <w:rFonts w:ascii="Cambria Math" w:hAnsi="Cambria Math"/>
-                      </w:rPr>
-                    </w:rPrChange>
+                  <m:rPr>
+                    <m:sty m:val="bi"/>
+                  </m:rPr>
+                  <w:rPr>
+                    <w:rFonts w:ascii="Cambria Math" w:hAnsi="Cambria Math"/>
                   </w:rPr>
                   <m:t>liq</m:t>
                 </m:r>
@@ -1711,15 +1710,10 @@
         </m:f>
         <m:r>
           <m:rPr>
-            <m:sty m:val="p"/>
+            <m:sty m:val="b"/>
           </m:rPr>
           <w:rPr>
             <w:rFonts w:ascii="Cambria Math" w:hAnsi="Cambria Math"/>
-            <w:rPrChange w:id="42" w:author="Chris Dances" w:date="2015-06-03T18:43:00Z">
-              <w:rPr>
-                <w:rFonts w:ascii="Cambria Math" w:hAnsi="Cambria Math"/>
-              </w:rPr>
-            </w:rPrChange>
           </w:rPr>
           <m:t>=0</m:t>
         </m:r>
@@ -1727,11 +1721,6 @@
       <w:r>
         <w:rPr>
           <w:b w:val="0"/>
-          <w:rPrChange w:id="43" w:author="Chris Dances" w:date="2015-06-03T18:43:00Z">
-            <w:rPr>
-              <w:b w:val="0"/>
-            </w:rPr>
-          </w:rPrChange>
         </w:rPr>
         <w:t xml:space="preserve">    </w:t>
       </w:r>
@@ -1751,11 +1740,11 @@
           <w:numId w:val="5"/>
         </w:numPr>
       </w:pPr>
-      <w:bookmarkStart w:id="44" w:name="_Toc287503140"/>
+      <w:bookmarkStart w:id="20" w:name="_Toc287503140"/>
       <w:r>
         <w:t>CTF fluid meshing</w:t>
       </w:r>
-      <w:bookmarkEnd w:id="44"/>
+      <w:bookmarkEnd w:id="20"/>
     </w:p>
     <w:p/>
     <w:p>
@@ -1823,11 +1812,24 @@
         <w:t xml:space="preserve">. The cells are </w:t>
       </w:r>
       <w:r>
-        <w:t xml:space="preserve">represented with an index i, </w:t>
-      </w:r>
-      <w:r>
-        <w:t>and the faces with indexes of i</w:t>
-      </w:r>
+        <w:t xml:space="preserve">represented with an index </w:t>
+      </w:r>
+      <w:proofErr w:type="spellStart"/>
+      <w:r>
+        <w:t>i</w:t>
+      </w:r>
+      <w:proofErr w:type="spellEnd"/>
+      <w:r>
+        <w:t xml:space="preserve">, </w:t>
+      </w:r>
+      <w:r>
+        <w:t xml:space="preserve">and the faces with indexes of </w:t>
+      </w:r>
+      <w:proofErr w:type="spellStart"/>
+      <w:r>
+        <w:t>i</w:t>
+      </w:r>
+      <w:proofErr w:type="spellEnd"/>
       <w:r>
         <w:t>+</w:t>
       </w:r>
@@ -1869,8 +1871,13 @@
         <w:t xml:space="preserve"> </w:t>
       </w:r>
       <w:r>
-        <w:t>or i</w:t>
-      </w:r>
+        <w:t xml:space="preserve">or </w:t>
+      </w:r>
+      <w:proofErr w:type="spellStart"/>
+      <w:r>
+        <w:t>i</w:t>
+      </w:r>
+      <w:proofErr w:type="spellEnd"/>
       <w:r>
         <w:t>-</w:t>
       </w:r>
@@ -1907,7 +1914,20 @@
         <w:t xml:space="preserve">. </w:t>
       </w:r>
       <w:r>
-        <w:t xml:space="preserve">This </w:t>
+        <w:t>Th</w:t>
+      </w:r>
+      <w:del w:id="21" w:author="Kostadin Ivanov" w:date="2015-06-13T19:48:00Z">
+        <w:r>
+          <w:delText>is</w:delText>
+        </w:r>
+      </w:del>
+      <w:ins w:id="22" w:author="Kostadin Ivanov" w:date="2015-06-13T19:48:00Z">
+        <w:r>
+          <w:t>e work presented in this paper</w:t>
+        </w:r>
+      </w:ins>
+      <w:r>
+        <w:t xml:space="preserve"> </w:t>
       </w:r>
       <w:r>
         <w:t xml:space="preserve">project focuses on </w:t>
@@ -1922,7 +1942,15 @@
         <w:t>configuration</w:t>
       </w:r>
       <w:r>
-        <w:t xml:space="preserve"> and does not take into account adjacent subchannels.</w:t>
+        <w:t xml:space="preserve"> and does not take into account adjacent </w:t>
+      </w:r>
+      <w:proofErr w:type="spellStart"/>
+      <w:r>
+        <w:t>subchannels</w:t>
+      </w:r>
+      <w:proofErr w:type="spellEnd"/>
+      <w:r>
+        <w:t>.</w:t>
       </w:r>
     </w:p>
     <w:p/>
@@ -2006,11 +2034,11 @@
           <w:numId w:val="5"/>
         </w:numPr>
       </w:pPr>
-      <w:bookmarkStart w:id="45" w:name="_Toc287503141"/>
+      <w:bookmarkStart w:id="23" w:name="_Toc287503141"/>
       <w:r>
         <w:t>Fluid finite difference equations</w:t>
       </w:r>
-      <w:bookmarkEnd w:id="45"/>
+      <w:bookmarkEnd w:id="23"/>
     </w:p>
     <w:p>
       <w:r>
@@ -2310,8 +2338,13 @@
       <w:r>
         <w:t xml:space="preserve"> the dens</w:t>
       </w:r>
-      <w:r>
-        <w:t xml:space="preserve">ity would be evaluated at cell </w:t>
+      <w:proofErr w:type="spellStart"/>
+      <w:r>
+        <w:t>ity</w:t>
+      </w:r>
+      <w:proofErr w:type="spellEnd"/>
+      <w:r>
+        <w:t xml:space="preserve"> would be evaluated at cell </w:t>
       </w:r>
       <m:oMath>
         <m:r>
@@ -2327,6 +2360,7 @@
       <w:r>
         <w:t xml:space="preserve">The iterator </w:t>
       </w:r>
+      <w:proofErr w:type="gramStart"/>
       <m:oMath>
         <m:r>
           <w:rPr>
@@ -2336,7 +2370,15 @@
         </m:r>
       </m:oMath>
       <w:r>
-        <w:t xml:space="preserve">, is the iteration level of the </w:t>
+        <w:t>,</w:t>
+      </w:r>
+      <w:proofErr w:type="gramEnd"/>
+      <w:r>
+        <w:t xml:space="preserve"> is the </w:t>
+      </w:r>
+      <w:r>
+        <w:lastRenderedPageBreak/>
+        <w:t xml:space="preserve">iteration level of the </w:t>
       </w:r>
       <w:r>
         <w:t xml:space="preserve">solution. If </w:t>
@@ -2357,11 +2399,7 @@
         <w:t xml:space="preserve"> is o</w:t>
       </w:r>
       <w:r>
-        <w:t xml:space="preserve">ne </w:t>
-      </w:r>
-      <w:r>
-        <w:lastRenderedPageBreak/>
-        <w:t xml:space="preserve">and </w:t>
+        <w:t xml:space="preserve">ne and </w:t>
       </w:r>
       <m:oMath>
         <m:r>
@@ -5650,11 +5688,11 @@
           <w:numId w:val="5"/>
         </w:numPr>
       </w:pPr>
-      <w:bookmarkStart w:id="46" w:name="_Toc287503142"/>
+      <w:bookmarkStart w:id="24" w:name="_Toc287503142"/>
       <w:r>
         <w:t>1-D Radial Solid Conduction Equation</w:t>
       </w:r>
-      <w:bookmarkEnd w:id="46"/>
+      <w:bookmarkEnd w:id="24"/>
     </w:p>
     <w:p/>
     <w:p>
@@ -6512,11 +6550,11 @@
           <w:numId w:val="5"/>
         </w:numPr>
       </w:pPr>
-      <w:bookmarkStart w:id="47" w:name="_Toc287503143"/>
+      <w:bookmarkStart w:id="25" w:name="_Toc287503143"/>
       <w:r>
         <w:t>CTF rod meshing</w:t>
       </w:r>
-      <w:bookmarkEnd w:id="47"/>
+      <w:bookmarkEnd w:id="25"/>
     </w:p>
     <w:p/>
     <w:p>
@@ -6539,17 +6577,17 @@
         <w:t xml:space="preserve">y region is cladding. </w:t>
       </w:r>
       <w:r>
-        <w:t>The black dots represent the nodes within the fuel. Each node covers a region within the rod as bounded by the dashed lines. The nodes within the fuel are located at the center of the region. Each region is assumed to have uniform properties with values evaluated at the node. The last node within the fuel is located at the surface of the fuel</w:t>
+        <w:t xml:space="preserve">The black dots represent the nodes within the fuel. Each node covers a region within the rod as bounded by the dashed lines. The nodes within the fuel are located at the center of the region. Each region is assumed to have uniform properties with values evaluated at the </w:t>
+      </w:r>
+      <w:r>
+        <w:lastRenderedPageBreak/>
+        <w:t>node. The last node within the fuel is located at the surface of the fuel</w:t>
       </w:r>
       <w:r>
         <w:t xml:space="preserve"> at the interface with the gap</w:t>
       </w:r>
       <w:r>
-        <w:t xml:space="preserve">. There </w:t>
-      </w:r>
-      <w:r>
-        <w:lastRenderedPageBreak/>
-        <w:t>are two additional nodes that represent the outer clad surface and the inner clad surface</w:t>
+        <w:t>. There are two additional nodes that represent the outer clad surface and the inner clad surface</w:t>
       </w:r>
       <w:r>
         <w:t xml:space="preserve"> respectively</w:t>
@@ -6629,7 +6667,7 @@
         </w:rPr>
         <w:t>Figure 2. Radial Rod Meshing</w:t>
       </w:r>
-      <w:ins w:id="48" w:author="Chris Dances" w:date="2015-06-03T19:21:00Z">
+      <w:ins w:id="26" w:author="Chris Dances" w:date="2015-06-03T19:21:00Z">
         <w:r>
           <w:rPr>
             <w:b/>
@@ -6647,45 +6685,53 @@
         <w:t xml:space="preserve"> </w:t>
       </w:r>
       <w:r>
-        <w:t xml:space="preserve">Instead the first and last fluid axial levels are connected to two </w:t>
-      </w:r>
-      <w:r>
-        <w:t xml:space="preserve">rod </w:t>
+        <w:t xml:space="preserve">Instead the first and last fluid axial levels are connected to </w:t>
+      </w:r>
+      <w:proofErr w:type="gramStart"/>
+      <w:r>
+        <w:t xml:space="preserve">two </w:t>
+      </w:r>
+      <w:r>
+        <w:t>rod</w:t>
+      </w:r>
+      <w:proofErr w:type="gramEnd"/>
+      <w:r>
+        <w:t xml:space="preserve"> </w:t>
       </w:r>
       <w:r>
         <w:t xml:space="preserve">axial levels as shown by Figure 3, </w:t>
       </w:r>
-      <w:ins w:id="49" w:author="Chris Dances" w:date="2015-06-04T12:43:00Z">
+      <w:ins w:id="27" w:author="Chris Dances" w:date="2015-06-04T12:43:00Z">
         <w:r>
           <w:t>which displays a single rod centered channel for multiple axial levels. The fluid is represented as the rectangular blue regions and the rod as the red cylindrical regions.</w:t>
         </w:r>
       </w:ins>
-      <w:del w:id="50" w:author="Chris Dances" w:date="2015-06-04T12:43:00Z">
+      <w:del w:id="28" w:author="Chris Dances" w:date="2015-06-04T12:43:00Z">
         <w:r>
           <w:delText xml:space="preserve">where </w:delText>
         </w:r>
       </w:del>
-      <w:ins w:id="51" w:author="Chris Dances" w:date="2015-06-04T12:44:00Z">
+      <w:ins w:id="29" w:author="Chris Dances" w:date="2015-06-04T12:44:00Z">
         <w:r>
           <w:t xml:space="preserve"> Each </w:t>
         </w:r>
       </w:ins>
-      <w:ins w:id="52" w:author="Chris Dances" w:date="2015-06-04T12:45:00Z">
+      <w:ins w:id="30" w:author="Chris Dances" w:date="2015-06-04T12:45:00Z">
         <w:r>
           <w:t>vertical</w:t>
         </w:r>
       </w:ins>
-      <w:ins w:id="53" w:author="Chris Dances" w:date="2015-06-04T12:44:00Z">
+      <w:ins w:id="31" w:author="Chris Dances" w:date="2015-06-04T12:44:00Z">
         <w:r>
           <w:t xml:space="preserve"> </w:t>
         </w:r>
       </w:ins>
-      <w:ins w:id="54" w:author="Chris Dances" w:date="2015-06-04T12:45:00Z">
+      <w:ins w:id="32" w:author="Chris Dances" w:date="2015-06-04T12:45:00Z">
         <w:r>
           <w:t xml:space="preserve">section is composed of azimuthal and radial sections as seen in figure 2 and in the right of figure 3. </w:t>
         </w:r>
       </w:ins>
-      <w:del w:id="55" w:author="Chris Dances" w:date="2015-06-04T12:44:00Z">
+      <w:del w:id="33" w:author="Chris Dances" w:date="2015-06-04T12:44:00Z">
         <w:r>
           <w:delText>the rod axial levels are on the left</w:delText>
         </w:r>
@@ -6705,7 +6751,7 @@
       <w:pPr>
         <w:jc w:val="center"/>
       </w:pPr>
-      <w:ins w:id="56" w:author="Chris Dances" w:date="2015-06-04T01:12:00Z">
+      <w:ins w:id="34" w:author="Chris Dances" w:date="2015-06-04T01:12:00Z">
         <w:r>
           <w:rPr>
             <w:noProof/>
@@ -6763,7 +6809,7 @@
           </w:drawing>
         </w:r>
       </w:ins>
-      <w:del w:id="57" w:author="Chris Dances" w:date="2015-06-04T01:12:00Z">
+      <w:del w:id="35" w:author="Chris Dances" w:date="2015-06-04T01:12:00Z">
         <w:r>
           <w:rPr>
             <w:noProof/>
@@ -6838,7 +6884,7 @@
         </w:rPr>
         <w:t xml:space="preserve">. </w:t>
       </w:r>
-      <w:del w:id="58" w:author="Chris Dances" w:date="2015-06-04T12:48:00Z">
+      <w:del w:id="36" w:author="Chris Dances" w:date="2015-06-04T12:48:00Z">
         <w:r>
           <w:rPr>
             <w:b/>
@@ -6846,7 +6892,7 @@
           <w:delText xml:space="preserve">Radial </w:delText>
         </w:r>
       </w:del>
-      <w:ins w:id="59" w:author="Chris Dances" w:date="2015-06-04T12:48:00Z">
+      <w:ins w:id="37" w:author="Chris Dances" w:date="2015-06-04T12:48:00Z">
         <w:r>
           <w:rPr>
             <w:b/>
@@ -7144,7 +7190,7 @@
                   </w:rPr>
                   <m:t>f,</m:t>
                 </m:r>
-                <w:ins w:id="60" w:author="Chris Dances" w:date="2015-06-03T18:46:00Z">
+                <w:ins w:id="38" w:author="Chris Dances" w:date="2015-06-03T18:46:00Z">
                   <m:r>
                     <w:rPr>
                       <w:rFonts w:ascii="Cambria Math" w:hAnsi="Cambria Math"/>
@@ -7204,7 +7250,7 @@
                 </m:r>
               </m:e>
               <m:sub>
-                <w:ins w:id="61" w:author="Chris Dances" w:date="2015-06-03T18:46:00Z">
+                <w:ins w:id="39" w:author="Chris Dances" w:date="2015-06-03T18:46:00Z">
                   <m:r>
                     <w:rPr>
                       <w:rFonts w:ascii="Cambria Math" w:hAnsi="Cambria Math"/>
@@ -7284,7 +7330,7 @@
                         </m:r>
                       </m:e>
                       <m:sub>
-                        <w:ins w:id="62" w:author="Chris Dances" w:date="2015-06-03T18:46:00Z">
+                        <w:ins w:id="40" w:author="Chris Dances" w:date="2015-06-03T18:46:00Z">
                           <m:r>
                             <w:rPr>
                               <w:rFonts w:ascii="Cambria Math" w:hAnsi="Cambria Math"/>
@@ -7374,7 +7420,7 @@
                         </m:r>
                       </m:e>
                       <m:sub>
-                        <w:ins w:id="63" w:author="Chris Dances" w:date="2015-06-03T18:47:00Z">
+                        <w:ins w:id="41" w:author="Chris Dances" w:date="2015-06-03T18:47:00Z">
                           <m:r>
                             <w:rPr>
                               <w:rFonts w:ascii="Cambria Math" w:hAnsi="Cambria Math"/>
@@ -7588,7 +7634,7 @@
                         </m:r>
                       </m:e>
                       <m:sub>
-                        <w:ins w:id="64" w:author="Chris Dances" w:date="2015-06-03T18:47:00Z">
+                        <w:ins w:id="42" w:author="Chris Dances" w:date="2015-06-03T18:47:00Z">
                           <m:r>
                             <w:rPr>
                               <w:rFonts w:ascii="Cambria Math" w:hAnsi="Cambria Math"/>
@@ -7638,7 +7684,7 @@
                         </m:r>
                       </m:e>
                       <m:sub>
-                        <w:ins w:id="65" w:author="Chris Dances" w:date="2015-06-03T18:47:00Z">
+                        <w:ins w:id="43" w:author="Chris Dances" w:date="2015-06-03T18:47:00Z">
                           <m:r>
                             <w:rPr>
                               <w:rFonts w:ascii="Cambria Math" w:hAnsi="Cambria Math"/>
@@ -7646,7 +7692,7 @@
                             <m:t>j</m:t>
                           </m:r>
                         </w:ins>
-                        <w:del w:id="66" w:author="Chris Dances" w:date="2015-06-03T18:47:00Z">
+                        <w:del w:id="44" w:author="Chris Dances" w:date="2015-06-03T18:47:00Z">
                           <m:r>
                             <w:rPr>
                               <w:rFonts w:ascii="Cambria Math" w:hAnsi="Cambria Math"/>
@@ -7777,7 +7823,7 @@
           </w:rPr>
           <m:t xml:space="preserve"> </m:t>
         </m:r>
-        <w:ins w:id="67" w:author="Chris Dances" w:date="2015-06-03T18:47:00Z">
+        <w:ins w:id="45" w:author="Chris Dances" w:date="2015-06-03T18:47:00Z">
           <m:r>
             <w:rPr>
               <w:rFonts w:ascii="Cambria Math" w:hAnsi="Cambria Math"/>
@@ -7785,7 +7831,7 @@
             <m:t>j</m:t>
           </m:r>
         </w:ins>
-        <w:del w:id="68" w:author="Chris Dances" w:date="2015-06-03T18:47:00Z">
+        <w:del w:id="46" w:author="Chris Dances" w:date="2015-06-03T18:47:00Z">
           <m:r>
             <w:rPr>
               <w:rFonts w:ascii="Cambria Math" w:hAnsi="Cambria Math"/>
@@ -7829,7 +7875,7 @@
       <w:r>
         <w:t xml:space="preserve">, and the left boundary, </w:t>
       </w:r>
-      <w:ins w:id="69" w:author="Chris Dances" w:date="2015-06-03T18:47:00Z">
+      <w:ins w:id="47" w:author="Chris Dances" w:date="2015-06-03T18:47:00Z">
         <m:oMath>
           <m:r>
             <w:rPr>
@@ -7839,7 +7885,7 @@
           </m:r>
         </m:oMath>
       </w:ins>
-      <w:del w:id="70" w:author="Chris Dances" w:date="2015-06-03T18:47:00Z">
+      <w:del w:id="48" w:author="Chris Dances" w:date="2015-06-03T18:47:00Z">
         <m:oMath>
           <m:r>
             <w:rPr>
@@ -7889,7 +7935,7 @@
       <w:r>
         <w:t xml:space="preserve">When </w:t>
       </w:r>
-      <w:ins w:id="71" w:author="Chris Dances" w:date="2015-06-03T18:48:00Z">
+      <w:ins w:id="49" w:author="Chris Dances" w:date="2015-06-03T18:48:00Z">
         <m:oMath>
           <m:r>
             <w:rPr>
@@ -7899,7 +7945,7 @@
           </m:r>
         </m:oMath>
       </w:ins>
-      <w:del w:id="72" w:author="Chris Dances" w:date="2015-06-03T18:48:00Z">
+      <w:del w:id="50" w:author="Chris Dances" w:date="2015-06-03T18:48:00Z">
         <m:oMath>
           <m:r>
             <w:rPr>
@@ -8172,7 +8218,7 @@
                 </m:r>
               </m:e>
               <m:sub>
-                <w:ins w:id="73" w:author="Chris Dances" w:date="2015-06-03T18:49:00Z">
+                <w:ins w:id="51" w:author="Chris Dances" w:date="2015-06-03T18:49:00Z">
                   <m:r>
                     <w:rPr>
                       <w:rFonts w:ascii="Cambria Math" w:hAnsi="Cambria Math"/>
@@ -8180,7 +8226,7 @@
                     <m:t>j</m:t>
                   </m:r>
                 </w:ins>
-                <w:del w:id="74" w:author="Chris Dances" w:date="2015-06-03T18:49:00Z">
+                <w:del w:id="52" w:author="Chris Dances" w:date="2015-06-03T18:49:00Z">
                   <m:r>
                     <w:rPr>
                       <w:rFonts w:ascii="Cambria Math" w:hAnsi="Cambria Math"/>
@@ -8226,7 +8272,7 @@
                   </w:rPr>
                   <m:t>f,</m:t>
                 </m:r>
-                <w:ins w:id="75" w:author="Chris Dances" w:date="2015-06-03T18:48:00Z">
+                <w:ins w:id="53" w:author="Chris Dances" w:date="2015-06-03T18:48:00Z">
                   <m:r>
                     <w:rPr>
                       <w:rFonts w:ascii="Cambria Math" w:hAnsi="Cambria Math"/>
@@ -8286,7 +8332,7 @@
                 </m:r>
               </m:e>
               <m:sub>
-                <w:ins w:id="76" w:author="Chris Dances" w:date="2015-06-03T18:48:00Z">
+                <w:ins w:id="54" w:author="Chris Dances" w:date="2015-06-03T18:48:00Z">
                   <m:r>
                     <w:rPr>
                       <w:rFonts w:ascii="Cambria Math" w:hAnsi="Cambria Math"/>
@@ -8406,7 +8452,7 @@
                         </m:r>
                       </m:e>
                       <m:sub>
-                        <w:ins w:id="77" w:author="Chris Dances" w:date="2015-06-03T18:48:00Z">
+                        <w:ins w:id="55" w:author="Chris Dances" w:date="2015-06-03T18:48:00Z">
                           <m:r>
                             <w:rPr>
                               <w:rFonts w:ascii="Cambria Math" w:hAnsi="Cambria Math"/>
@@ -8456,7 +8502,7 @@
                         </m:r>
                       </m:e>
                       <m:sub>
-                        <w:ins w:id="78" w:author="Chris Dances" w:date="2015-06-03T18:48:00Z">
+                        <w:ins w:id="56" w:author="Chris Dances" w:date="2015-06-03T18:48:00Z">
                           <m:r>
                             <w:rPr>
                               <w:rFonts w:ascii="Cambria Math" w:hAnsi="Cambria Math"/>
@@ -8659,7 +8705,7 @@
                 </m:r>
               </m:e>
               <m:sub>
-                <w:ins w:id="79" w:author="Chris Dances" w:date="2015-06-03T18:49:00Z">
+                <w:ins w:id="57" w:author="Chris Dances" w:date="2015-06-03T18:49:00Z">
                   <m:r>
                     <w:rPr>
                       <w:rFonts w:ascii="Cambria Math" w:hAnsi="Cambria Math"/>
@@ -9024,7 +9070,7 @@
               </w:rPr>
               <m:t>2π</m:t>
             </m:r>
-            <w:ins w:id="80" w:author="Chris Dances" w:date="2015-06-03T19:14:00Z">
+            <w:ins w:id="58" w:author="Chris Dances" w:date="2015-06-03T19:14:00Z">
               <m:r>
                 <w:rPr>
                   <w:rFonts w:ascii="Cambria Math" w:hAnsi="Cambria Math"/>
@@ -9127,7 +9173,7 @@
                 </m:r>
               </m:e>
               <m:sub>
-                <w:ins w:id="81" w:author="Chris Dances" w:date="2015-06-03T19:17:00Z">
+                <w:ins w:id="59" w:author="Chris Dances" w:date="2015-06-03T19:17:00Z">
                   <m:r>
                     <w:rPr>
                       <w:rFonts w:ascii="Cambria Math" w:hAnsi="Cambria Math"/>
@@ -9298,7 +9344,7 @@
                   </w:rPr>
                   <m:t>c,</m:t>
                 </m:r>
-                <w:ins w:id="82" w:author="Chris Dances" w:date="2015-06-03T19:18:00Z">
+                <w:ins w:id="60" w:author="Chris Dances" w:date="2015-06-03T19:18:00Z">
                   <m:r>
                     <w:rPr>
                       <w:rFonts w:ascii="Cambria Math" w:hAnsi="Cambria Math"/>
@@ -9358,7 +9404,7 @@
                 </m:r>
               </m:e>
               <m:sub>
-                <w:ins w:id="83" w:author="Chris Dances" w:date="2015-06-03T19:18:00Z">
+                <w:ins w:id="61" w:author="Chris Dances" w:date="2015-06-03T19:18:00Z">
                   <m:r>
                     <w:rPr>
                       <w:rFonts w:ascii="Cambria Math" w:hAnsi="Cambria Math"/>
@@ -9438,7 +9484,7 @@
                         </m:r>
                       </m:e>
                       <m:sub>
-                        <w:ins w:id="84" w:author="Chris Dances" w:date="2015-06-03T19:18:00Z">
+                        <w:ins w:id="62" w:author="Chris Dances" w:date="2015-06-03T19:18:00Z">
                           <m:r>
                             <w:rPr>
                               <w:rFonts w:ascii="Cambria Math" w:hAnsi="Cambria Math"/>
@@ -9528,7 +9574,7 @@
                         </m:r>
                       </m:e>
                       <m:sub>
-                        <w:ins w:id="85" w:author="Chris Dances" w:date="2015-06-03T19:18:00Z">
+                        <w:ins w:id="63" w:author="Chris Dances" w:date="2015-06-03T19:18:00Z">
                           <m:r>
                             <w:rPr>
                               <w:rFonts w:ascii="Cambria Math" w:hAnsi="Cambria Math"/>
@@ -9536,7 +9582,7 @@
                             <m:t>j</m:t>
                           </m:r>
                         </w:ins>
-                        <w:del w:id="86" w:author="Chris Dances" w:date="2015-06-03T19:18:00Z">
+                        <w:del w:id="64" w:author="Chris Dances" w:date="2015-06-03T19:18:00Z">
                           <m:r>
                             <w:rPr>
                               <w:rFonts w:ascii="Cambria Math" w:hAnsi="Cambria Math"/>
@@ -9700,7 +9746,7 @@
                 </m:r>
               </m:e>
               <m:sub>
-                <w:ins w:id="87" w:author="Chris Dances" w:date="2015-06-03T19:19:00Z">
+                <w:ins w:id="65" w:author="Chris Dances" w:date="2015-06-03T19:19:00Z">
                   <m:r>
                     <w:rPr>
                       <w:rFonts w:ascii="Cambria Math" w:hAnsi="Cambria Math"/>
@@ -9708,7 +9754,7 @@
                     <m:t>j</m:t>
                   </m:r>
                 </w:ins>
-                <w:del w:id="88" w:author="Chris Dances" w:date="2015-06-03T19:19:00Z">
+                <w:del w:id="66" w:author="Chris Dances" w:date="2015-06-03T19:19:00Z">
                   <m:r>
                     <w:rPr>
                       <w:rFonts w:ascii="Cambria Math" w:hAnsi="Cambria Math"/>
@@ -9761,7 +9807,7 @@
                 </m:r>
               </m:e>
               <m:sub>
-                <w:ins w:id="89" w:author="Chris Dances" w:date="2015-06-03T19:19:00Z">
+                <w:ins w:id="67" w:author="Chris Dances" w:date="2015-06-03T19:19:00Z">
                   <m:r>
                     <w:rPr>
                       <w:rFonts w:ascii="Cambria Math" w:hAnsi="Cambria Math"/>
@@ -9769,7 +9815,7 @@
                     <m:t>j</m:t>
                   </m:r>
                 </w:ins>
-                <w:del w:id="90" w:author="Chris Dances" w:date="2015-06-03T19:19:00Z">
+                <w:del w:id="68" w:author="Chris Dances" w:date="2015-06-03T19:19:00Z">
                   <m:r>
                     <w:rPr>
                       <w:rFonts w:ascii="Cambria Math" w:hAnsi="Cambria Math"/>
@@ -9851,7 +9897,7 @@
                 </m:r>
               </m:e>
               <m:sub>
-                <w:ins w:id="91" w:author="Chris Dances" w:date="2015-06-03T19:20:00Z">
+                <w:ins w:id="69" w:author="Chris Dances" w:date="2015-06-03T19:20:00Z">
                   <m:r>
                     <w:rPr>
                       <w:rFonts w:ascii="Cambria Math" w:hAnsi="Cambria Math"/>
@@ -9859,7 +9905,7 @@
                     <m:t>j</m:t>
                   </m:r>
                 </w:ins>
-                <w:del w:id="92" w:author="Chris Dances" w:date="2015-06-03T19:20:00Z">
+                <w:del w:id="70" w:author="Chris Dances" w:date="2015-06-03T19:20:00Z">
                   <m:r>
                     <w:rPr>
                       <w:rFonts w:ascii="Cambria Math" w:hAnsi="Cambria Math"/>
@@ -9899,7 +9945,7 @@
                 </m:r>
               </m:e>
               <m:sub>
-                <w:ins w:id="93" w:author="Chris Dances" w:date="2015-06-03T19:20:00Z">
+                <w:ins w:id="71" w:author="Chris Dances" w:date="2015-06-03T19:20:00Z">
                   <m:r>
                     <w:rPr>
                       <w:rFonts w:ascii="Cambria Math" w:hAnsi="Cambria Math"/>
@@ -9907,7 +9953,7 @@
                     <m:t>j</m:t>
                   </m:r>
                 </w:ins>
-                <w:del w:id="94" w:author="Chris Dances" w:date="2015-06-03T19:20:00Z">
+                <w:del w:id="72" w:author="Chris Dances" w:date="2015-06-03T19:20:00Z">
                   <m:r>
                     <w:rPr>
                       <w:rFonts w:ascii="Cambria Math" w:hAnsi="Cambria Math"/>
@@ -9967,7 +10013,7 @@
                 </m:r>
               </m:e>
               <m:sub>
-                <w:ins w:id="95" w:author="Chris Dances" w:date="2015-06-03T19:20:00Z">
+                <w:ins w:id="73" w:author="Chris Dances" w:date="2015-06-03T19:20:00Z">
                   <m:r>
                     <w:rPr>
                       <w:rFonts w:ascii="Cambria Math" w:hAnsi="Cambria Math"/>
@@ -9975,7 +10021,7 @@
                     <m:t>j</m:t>
                   </m:r>
                 </w:ins>
-                <w:del w:id="96" w:author="Chris Dances" w:date="2015-06-03T19:20:00Z">
+                <w:del w:id="74" w:author="Chris Dances" w:date="2015-06-03T19:20:00Z">
                   <m:r>
                     <w:rPr>
                       <w:rFonts w:ascii="Cambria Math" w:hAnsi="Cambria Math"/>
@@ -10055,7 +10101,7 @@
                         </m:r>
                       </m:e>
                       <m:sub>
-                        <w:ins w:id="97" w:author="Chris Dances" w:date="2015-06-03T19:20:00Z">
+                        <w:ins w:id="75" w:author="Chris Dances" w:date="2015-06-03T19:20:00Z">
                           <m:r>
                             <w:rPr>
                               <w:rFonts w:ascii="Cambria Math" w:hAnsi="Cambria Math"/>
@@ -10063,7 +10109,7 @@
                             <m:t>j</m:t>
                           </m:r>
                         </w:ins>
-                        <w:del w:id="98" w:author="Chris Dances" w:date="2015-06-03T19:20:00Z">
+                        <w:del w:id="76" w:author="Chris Dances" w:date="2015-06-03T19:20:00Z">
                           <m:r>
                             <w:rPr>
                               <w:rFonts w:ascii="Cambria Math" w:hAnsi="Cambria Math"/>
@@ -10105,7 +10151,7 @@
                         </m:r>
                       </m:e>
                       <m:sub>
-                        <w:del w:id="99" w:author="Chris Dances" w:date="2015-06-03T19:20:00Z">
+                        <w:del w:id="77" w:author="Chris Dances" w:date="2015-06-03T19:20:00Z">
                           <m:r>
                             <w:rPr>
                               <w:rFonts w:ascii="Cambria Math" w:hAnsi="Cambria Math"/>
@@ -10155,7 +10201,7 @@
                         </m:r>
                       </m:e>
                       <m:sub>
-                        <w:ins w:id="100" w:author="Chris Dances" w:date="2015-06-03T19:20:00Z">
+                        <w:ins w:id="78" w:author="Chris Dances" w:date="2015-06-03T19:20:00Z">
                           <m:r>
                             <w:rPr>
                               <w:rFonts w:ascii="Cambria Math" w:hAnsi="Cambria Math"/>
@@ -10163,7 +10209,7 @@
                             <m:t>j</m:t>
                           </m:r>
                         </w:ins>
-                        <w:del w:id="101" w:author="Chris Dances" w:date="2015-06-03T19:20:00Z">
+                        <w:del w:id="79" w:author="Chris Dances" w:date="2015-06-03T19:20:00Z">
                           <m:r>
                             <w:rPr>
                               <w:rFonts w:ascii="Cambria Math" w:hAnsi="Cambria Math"/>
@@ -10271,7 +10317,7 @@
                 </m:r>
               </m:e>
               <m:sub>
-                <w:ins w:id="102" w:author="Chris Dances" w:date="2015-06-03T19:20:00Z">
+                <w:ins w:id="80" w:author="Chris Dances" w:date="2015-06-03T19:20:00Z">
                   <m:r>
                     <m:rPr>
                       <m:sty m:val="p"/>
@@ -10282,7 +10328,7 @@
                     <m:t>j</m:t>
                   </m:r>
                 </w:ins>
-                <w:del w:id="103" w:author="Chris Dances" w:date="2015-06-03T19:20:00Z">
+                <w:del w:id="81" w:author="Chris Dances" w:date="2015-06-03T19:20:00Z">
                   <m:r>
                     <m:rPr>
                       <m:sty m:val="p"/>
@@ -10349,7 +10395,7 @@
                 </m:r>
               </m:e>
               <m:sub>
-                <w:ins w:id="104" w:author="Chris Dances" w:date="2015-06-03T19:20:00Z">
+                <w:ins w:id="82" w:author="Chris Dances" w:date="2015-06-03T19:20:00Z">
                   <m:r>
                     <w:rPr>
                       <w:rFonts w:ascii="Cambria Math" w:hAnsi="Cambria Math"/>
@@ -10357,7 +10403,7 @@
                     <m:t>j</m:t>
                   </m:r>
                 </w:ins>
-                <w:del w:id="105" w:author="Chris Dances" w:date="2015-06-03T19:20:00Z">
+                <w:del w:id="83" w:author="Chris Dances" w:date="2015-06-03T19:20:00Z">
                   <m:r>
                     <w:rPr>
                       <w:rFonts w:ascii="Cambria Math" w:hAnsi="Cambria Math"/>
@@ -10475,8 +10521,13 @@
       <w:r>
         <w:t xml:space="preserve"> calculated using the </w:t>
       </w:r>
-      <w:r>
-        <w:t xml:space="preserve">Dittus-Boelter correlation. </w:t>
+      <w:proofErr w:type="spellStart"/>
+      <w:r>
+        <w:t>Dittus-Boelter</w:t>
+      </w:r>
+      <w:proofErr w:type="spellEnd"/>
+      <w:r>
+        <w:t xml:space="preserve"> correlation. </w:t>
       </w:r>
       <w:r>
         <w:t xml:space="preserve">The fluid properties are evaluated at </w:t>
@@ -10505,11 +10556,19 @@
           <w:numId w:val="5"/>
         </w:numPr>
       </w:pPr>
-      <w:bookmarkStart w:id="106" w:name="_Toc287503144"/>
-      <w:r>
-        <w:t>Residual Formulation and Jacobian Construction</w:t>
-      </w:r>
-      <w:bookmarkEnd w:id="106"/>
+      <w:bookmarkStart w:id="84" w:name="_Toc287503144"/>
+      <w:r>
+        <w:t xml:space="preserve">Residual Formulation and </w:t>
+      </w:r>
+      <w:proofErr w:type="spellStart"/>
+      <w:r>
+        <w:t>Jacobian</w:t>
+      </w:r>
+      <w:proofErr w:type="spellEnd"/>
+      <w:r>
+        <w:t xml:space="preserve"> Construction</w:t>
+      </w:r>
+      <w:bookmarkEnd w:id="84"/>
     </w:p>
     <w:p/>
     <w:p>
@@ -10714,7 +10773,15 @@
         <w:t>, and</w:t>
       </w:r>
       <w:r>
-        <w:t xml:space="preserve"> a residual function array F(X) </w:t>
+        <w:t xml:space="preserve"> a residual function array </w:t>
+      </w:r>
+      <w:proofErr w:type="gramStart"/>
+      <w:r>
+        <w:t>F(</w:t>
+      </w:r>
+      <w:proofErr w:type="gramEnd"/>
+      <w:r>
+        <w:t xml:space="preserve">X) </w:t>
       </w:r>
       <w:r>
         <w:t>which</w:t>
@@ -10740,7 +10807,15 @@
         <w:t xml:space="preserve"> </w:t>
       </w:r>
       <w:r>
-        <w:t>The Jacobian matrix is defined as the derivative of each</w:t>
+        <w:t xml:space="preserve">The </w:t>
+      </w:r>
+      <w:proofErr w:type="spellStart"/>
+      <w:r>
+        <w:t>Jacobian</w:t>
+      </w:r>
+      <w:proofErr w:type="spellEnd"/>
+      <w:r>
+        <w:t xml:space="preserve"> matrix is defined as the derivative of each</w:t>
       </w:r>
       <w:r>
         <w:t xml:space="preserve"> </w:t>
@@ -11215,7 +11290,15 @@
     </w:p>
     <w:p>
       <w:r>
-        <w:t xml:space="preserve">To build the Jacobian matrix, an object oriented class was created that contains three arrays; an array that points to the residual functions, an array that points to the position within a target variable array, and an array that has the index that the function is to be evaluated at. These lists can be appended in any order, but they have to be appended simultaneously such that variables and functions correspond with each other. </w:t>
+        <w:t xml:space="preserve">To build the </w:t>
+      </w:r>
+      <w:proofErr w:type="spellStart"/>
+      <w:r>
+        <w:t>Jacobian</w:t>
+      </w:r>
+      <w:proofErr w:type="spellEnd"/>
+      <w:r>
+        <w:t xml:space="preserve"> matrix, an object oriented class was created that contains three arrays; an array that points to the residual functions, an array that points to the position within a target variable array, and an array that has the index that the function is to be evaluated at. These lists can be appended in any order, but they have to be appended simultaneously such that variables and functions correspond with each other. </w:t>
       </w:r>
       <w:r>
         <w:t>The</w:t>
@@ -11227,7 +11310,15 @@
         <w:t>be iterated in nested loops</w:t>
       </w:r>
       <w:r>
-        <w:t xml:space="preserve"> to numerically build the Jacobian matrix</w:t>
+        <w:t xml:space="preserve"> to numerically build the </w:t>
+      </w:r>
+      <w:proofErr w:type="spellStart"/>
+      <w:r>
+        <w:t>Jacobian</w:t>
+      </w:r>
+      <w:proofErr w:type="spellEnd"/>
+      <w:r>
+        <w:t xml:space="preserve"> matrix</w:t>
       </w:r>
       <w:r>
         <w:t xml:space="preserve"> where each column represents an index of a residual variable and each row represents a residual function. </w:t>
@@ -11236,7 +11327,15 @@
         <w:t>The explicitly coupled solid liquid</w:t>
       </w:r>
       <w:r>
-        <w:t xml:space="preserve"> Jacobian matrix can be seen on the left in</w:t>
+        <w:t xml:space="preserve"> </w:t>
+      </w:r>
+      <w:proofErr w:type="spellStart"/>
+      <w:r>
+        <w:t>Jacobian</w:t>
+      </w:r>
+      <w:proofErr w:type="spellEnd"/>
+      <w:r>
+        <w:t xml:space="preserve"> matrix can be seen on the left in</w:t>
       </w:r>
       <w:r>
         <w:t xml:space="preserve"> Figure 4</w:t>
@@ -11248,7 +11347,23 @@
         <w:t>were drawn on top of the image to represent</w:t>
       </w:r>
       <w:r>
-        <w:t xml:space="preserve"> artificial boundaries between the liquid Jacobian matrix in the top left corner and the solid Jacobian matrix in the top right corner. </w:t>
+        <w:t xml:space="preserve"> artificial boundaries between the liquid </w:t>
+      </w:r>
+      <w:proofErr w:type="spellStart"/>
+      <w:r>
+        <w:t>Jacobian</w:t>
+      </w:r>
+      <w:proofErr w:type="spellEnd"/>
+      <w:r>
+        <w:t xml:space="preserve"> matrix in the top left corner and the solid </w:t>
+      </w:r>
+      <w:proofErr w:type="spellStart"/>
+      <w:r>
+        <w:t>Jacobian</w:t>
+      </w:r>
+      <w:proofErr w:type="spellEnd"/>
+      <w:r>
+        <w:t xml:space="preserve"> matrix in the top right corner. </w:t>
       </w:r>
     </w:p>
     <w:p/>
@@ -11398,13 +11513,91 @@
         <w:rPr>
           <w:b/>
         </w:rPr>
-        <w:t>Explicitly (left) and Implicitly Coupled (right) Liquid Solid Jacobian Matrix</w:t>
+        <w:t xml:space="preserve">Explicitly (left) and Implicitly Coupled (right) Liquid Solid </w:t>
+      </w:r>
+      <w:proofErr w:type="spellStart"/>
+      <w:r>
+        <w:rPr>
+          <w:b/>
+        </w:rPr>
+        <w:t>Jacobian</w:t>
+      </w:r>
+      <w:proofErr w:type="spellEnd"/>
+      <w:r>
+        <w:rPr>
+          <w:b/>
+        </w:rPr>
+        <w:t xml:space="preserve"> Matrix</w:t>
       </w:r>
     </w:p>
     <w:p/>
     <w:p>
       <w:r>
-        <w:t xml:space="preserve">The fluid Jacobian matrix contains 3 conservation equations for every axial level. The liquid function residuals are appended in the order of mass conservation, energy conservation, and momentum conservation for each axial level. These correspond the pressure, enthalpy, and velocity at each axial level. The liquid Jacobian matrix can be evaluated as either semi-implicit or fully implicit. The solid Jacobian matrix contains 1 energy conservation equation for each node in the rod. Since axial and azimuthal conduction are not computed, each radial level is computed separately from the rest. This can be seen by the lack of cross terms in the Jacobian matrix at each axial level. The Jacobian matrix on the right is an implicit coupling between the implicit liquid Jacobian matrix and the implicit solid matrix. The cross terms in the top right corner represent the effect of the wall temperature on the energy equation in the liquid Jacobian matrix. The terms on the bottom left represent the effects of pressure, enthalpy, and velocity on the energy equation in the solid Jacobian matrix. </w:t>
+        <w:t xml:space="preserve">The fluid </w:t>
+      </w:r>
+      <w:proofErr w:type="spellStart"/>
+      <w:r>
+        <w:t>Jacobian</w:t>
+      </w:r>
+      <w:proofErr w:type="spellEnd"/>
+      <w:r>
+        <w:t xml:space="preserve"> matrix contains 3 conservation equations for every axial level. The liquid function residuals are appended in the order of mass conservation, energy conservation, and momentum conservation for each axial level. These correspond the pressure, enthalpy, and velocity at each axial level. The liquid </w:t>
+      </w:r>
+      <w:proofErr w:type="spellStart"/>
+      <w:r>
+        <w:t>Jacobian</w:t>
+      </w:r>
+      <w:proofErr w:type="spellEnd"/>
+      <w:r>
+        <w:t xml:space="preserve"> matrix can be evaluated as either semi-implicit or fully implicit. The solid </w:t>
+      </w:r>
+      <w:proofErr w:type="spellStart"/>
+      <w:r>
+        <w:t>Jacobian</w:t>
+      </w:r>
+      <w:proofErr w:type="spellEnd"/>
+      <w:r>
+        <w:t xml:space="preserve"> matrix contains 1 energy conservation equation for each node in the rod. Since axial and azimuthal conduction are not computed, each radial level is computed separately from the rest. This can be seen by the lack of cross terms in the </w:t>
+      </w:r>
+      <w:proofErr w:type="spellStart"/>
+      <w:r>
+        <w:t>Jacobian</w:t>
+      </w:r>
+      <w:proofErr w:type="spellEnd"/>
+      <w:r>
+        <w:t xml:space="preserve"> matrix at each axial level. The </w:t>
+      </w:r>
+      <w:proofErr w:type="spellStart"/>
+      <w:r>
+        <w:t>Jacobian</w:t>
+      </w:r>
+      <w:proofErr w:type="spellEnd"/>
+      <w:r>
+        <w:t xml:space="preserve"> matrix on the right is an implicit coupling between the implicit liquid </w:t>
+      </w:r>
+      <w:proofErr w:type="spellStart"/>
+      <w:r>
+        <w:t>Jacobian</w:t>
+      </w:r>
+      <w:proofErr w:type="spellEnd"/>
+      <w:r>
+        <w:t xml:space="preserve"> matrix and the implicit solid matrix. The cross terms in the top right corner represent the effect of the wall temperature on the energy equation in the liquid </w:t>
+      </w:r>
+      <w:proofErr w:type="spellStart"/>
+      <w:r>
+        <w:t>Jacobian</w:t>
+      </w:r>
+      <w:proofErr w:type="spellEnd"/>
+      <w:r>
+        <w:t xml:space="preserve"> matrix. The terms on the bottom left represent the effects of pressure, enthalpy, and velocity on the energy equation in the solid </w:t>
+      </w:r>
+      <w:proofErr w:type="spellStart"/>
+      <w:r>
+        <w:t>Jacobian</w:t>
+      </w:r>
+      <w:proofErr w:type="spellEnd"/>
+      <w:r>
+        <w:t xml:space="preserve"> matrix. </w:t>
       </w:r>
       <w:r>
         <w:t>The implicit matrix is unconditionally stable</w:t>
@@ -11416,13 +11609,21 @@
         <w:t xml:space="preserve">an the material Courant limits. </w:t>
       </w:r>
       <w:r>
-        <w:t xml:space="preserve">Once the coupled Jacobian matrix is </w:t>
+        <w:t xml:space="preserve">Once the coupled </w:t>
+      </w:r>
+      <w:proofErr w:type="spellStart"/>
+      <w:r>
+        <w:t>Jacobian</w:t>
+      </w:r>
+      <w:proofErr w:type="spellEnd"/>
+      <w:r>
+        <w:t xml:space="preserve"> matrix is </w:t>
       </w:r>
       <w:r>
         <w:lastRenderedPageBreak/>
         <w:t xml:space="preserve">constructed, </w:t>
       </w:r>
-      <w:del w:id="107" w:author="Chris Dances" w:date="2015-06-04T13:07:00Z">
+      <w:del w:id="85" w:author="Chris Dances" w:date="2015-06-04T13:07:00Z">
         <w:r>
           <w:delText xml:space="preserve">it </w:delText>
         </w:r>
@@ -11439,7 +11640,7 @@
           <w:delText xml:space="preserve"> linear</w:delText>
         </w:r>
       </w:del>
-      <w:ins w:id="108" w:author="Chris Dances" w:date="2015-06-04T13:07:00Z">
+      <w:ins w:id="86" w:author="Chris Dances" w:date="2015-06-04T13:07:00Z">
         <w:r>
           <w:t>a solution for the linear system</w:t>
         </w:r>
@@ -11447,7 +11648,7 @@
       <w:r>
         <w:t xml:space="preserve"> </w:t>
       </w:r>
-      <w:ins w:id="109" w:author="Chris Dances" w:date="2015-06-04T13:07:00Z">
+      <w:ins w:id="87" w:author="Chris Dances" w:date="2015-06-04T13:07:00Z">
         <m:oMath>
           <m:r>
             <w:rPr>
@@ -11457,18 +11658,28 @@
           </m:r>
         </m:oMath>
         <w:r>
-          <w:t>=F(X)</w:t>
+          <w:t>=</w:t>
+        </w:r>
+        <w:proofErr w:type="gramStart"/>
+        <w:r>
+          <w:t>F(</w:t>
+        </w:r>
+        <w:proofErr w:type="gramEnd"/>
+        <w:r>
+          <w:t>X)</w:t>
         </w:r>
         <w:r>
           <w:t xml:space="preserve"> is found using the </w:t>
         </w:r>
       </w:ins>
+      <w:proofErr w:type="spellStart"/>
       <w:r>
         <w:t>K</w:t>
       </w:r>
       <w:r>
         <w:t>rylov</w:t>
       </w:r>
+      <w:proofErr w:type="spellEnd"/>
       <w:r>
         <w:t xml:space="preserve"> solver </w:t>
       </w:r>
@@ -11478,7 +11689,7 @@
       <w:r>
         <w:t xml:space="preserve"> PETSC</w:t>
       </w:r>
-      <w:ins w:id="110" w:author="Chris Dances" w:date="2015-06-04T13:01:00Z">
+      <w:ins w:id="88" w:author="Chris Dances" w:date="2015-06-04T13:01:00Z">
         <w:r>
           <w:t xml:space="preserve"> [6]</w:t>
         </w:r>
@@ -11498,7 +11709,7 @@
       <w:r>
         <w:t>2 normalized</w:t>
       </w:r>
-      <w:ins w:id="111" w:author="Chris Dances" w:date="2015-06-04T12:55:00Z">
+      <w:ins w:id="89" w:author="Chris Dances" w:date="2015-06-04T12:55:00Z">
         <w:r>
           <w:t xml:space="preserve"> by taking the </w:t>
         </w:r>
@@ -11506,35 +11717,29 @@
           <w:t xml:space="preserve">square root of the sum </w:t>
         </w:r>
       </w:ins>
-      <w:ins w:id="112" w:author="Chris Dances" w:date="2015-06-04T13:09:00Z">
+      <w:ins w:id="90" w:author="Chris Dances" w:date="2015-06-04T13:09:00Z">
         <w:r>
           <w:t>of squared</w:t>
         </w:r>
       </w:ins>
-      <w:del w:id="113" w:author="Chris Dances" w:date="2015-06-04T13:09:00Z">
+      <w:del w:id="91" w:author="Chris Dances" w:date="2015-06-04T13:09:00Z">
         <w:r>
           <w:delText xml:space="preserve"> </w:delText>
         </w:r>
       </w:del>
-      <w:del w:id="114" w:author="Chris Dances" w:date="2015-06-04T13:08:00Z">
+      <w:del w:id="92" w:author="Chris Dances" w:date="2015-06-04T13:08:00Z">
         <w:r>
           <w:delText xml:space="preserve">over </w:delText>
         </w:r>
       </w:del>
-      <w:ins w:id="115" w:author="Chris Dances" w:date="2015-06-04T13:08:00Z">
+      <w:ins w:id="93" w:author="Chris Dances" w:date="2015-06-04T13:08:00Z">
         <w:r>
-          <w:t xml:space="preserve"> values</w:t>
-        </w:r>
-        <w:r>
-          <w:t xml:space="preserve"> </w:t>
+          <w:t xml:space="preserve"> values </w:t>
         </w:r>
       </w:ins>
-      <w:ins w:id="116" w:author="Chris Dances" w:date="2015-06-04T13:09:00Z">
+      <w:ins w:id="94" w:author="Chris Dances" w:date="2015-06-04T13:09:00Z">
         <w:r>
-          <w:t>over the</w:t>
-        </w:r>
-        <w:r>
-          <w:t xml:space="preserve"> </w:t>
+          <w:t xml:space="preserve">over the </w:t>
         </w:r>
       </w:ins>
       <w:r>
@@ -11552,7 +11757,23 @@
         </w:numPr>
       </w:pPr>
       <w:r>
-        <w:t xml:space="preserve">UNIROM HEATING </w:t>
+        <w:t>UNI</w:t>
+      </w:r>
+      <w:ins w:id="95" w:author="Kostadin Ivanov" w:date="2015-06-11T17:51:00Z">
+        <w:r>
+          <w:t>FO</w:t>
+        </w:r>
+      </w:ins>
+      <w:r>
+        <w:t>R</w:t>
+      </w:r>
+      <w:del w:id="96" w:author="Kostadin Ivanov" w:date="2015-06-11T17:51:00Z">
+        <w:r>
+          <w:delText>O</w:delText>
+        </w:r>
+      </w:del>
+      <w:r>
+        <w:t xml:space="preserve">M HEATING </w:t>
       </w:r>
       <w:r>
         <w:t>TEST PROBLEM</w:t>
@@ -11628,7 +11849,11 @@
         <w:t>phase regime</w:t>
       </w:r>
       <w:r>
-        <w:t xml:space="preserve"> with an expected outlet temperature of 300.0 </w:t>
+        <w:t xml:space="preserve"> with an expected outlet temperature of 300</w:t>
+      </w:r>
+      <w:proofErr w:type="gramStart"/>
+      <w:r>
+        <w:t xml:space="preserve">.0 </w:t>
       </w:r>
       <m:oMath>
         <m:sPre>
@@ -11650,6 +11875,7 @@
               </w:rPr>
               <m:t>∘</m:t>
             </m:r>
+            <w:proofErr w:type="gramEnd"/>
           </m:sup>
           <m:e>
             <m:r>
@@ -11665,7 +11891,15 @@
         <w:t>.</w:t>
       </w:r>
       <w:r>
-        <w:t xml:space="preserve"> Additionally, the problem is set up so that the calculation of the heat transfer coefficient using the Dittus-Boelter correlation is appropriate. </w:t>
+        <w:t xml:space="preserve"> Additionally, the problem is set up so that the calculation of the heat transfer coefficient using the </w:t>
+      </w:r>
+      <w:proofErr w:type="spellStart"/>
+      <w:r>
+        <w:t>Dittus-Boelter</w:t>
+      </w:r>
+      <w:proofErr w:type="spellEnd"/>
+      <w:r>
+        <w:t xml:space="preserve"> correlation is appropriate. </w:t>
       </w:r>
     </w:p>
     <w:p/>
@@ -11860,11 +12094,16 @@
             <w:pPr>
               <w:jc w:val="center"/>
             </w:pPr>
+            <w:proofErr w:type="gramStart"/>
             <w:r>
               <w:t>k</w:t>
             </w:r>
             <w:r>
-              <w:t>g/sec</w:t>
+              <w:t>g</w:t>
+            </w:r>
+            <w:proofErr w:type="gramEnd"/>
+            <w:r>
+              <w:t>/sec</w:t>
             </w:r>
           </w:p>
         </w:tc>
@@ -11946,9 +12185,11 @@
             <w:pPr>
               <w:jc w:val="center"/>
             </w:pPr>
+            <w:proofErr w:type="spellStart"/>
             <w:r>
               <w:t>MPa</w:t>
             </w:r>
+            <w:proofErr w:type="spellEnd"/>
           </w:p>
         </w:tc>
       </w:tr>
@@ -12239,9 +12480,11 @@
             <w:pPr>
               <w:jc w:val="center"/>
             </w:pPr>
+            <w:proofErr w:type="gramStart"/>
             <w:r>
               <w:t>m</w:t>
             </w:r>
+            <w:proofErr w:type="gramEnd"/>
           </w:p>
         </w:tc>
       </w:tr>
@@ -12663,8 +12906,13 @@
             <w:pPr>
               <w:jc w:val="center"/>
             </w:pPr>
+            <w:proofErr w:type="gramStart"/>
             <w:r>
-              <w:t>kJ/kg-K</w:t>
+              <w:t>kJ</w:t>
+            </w:r>
+            <w:proofErr w:type="gramEnd"/>
+            <w:r>
+              <w:t>/kg-K</w:t>
             </w:r>
           </w:p>
         </w:tc>
@@ -12746,8 +12994,13 @@
             <w:pPr>
               <w:jc w:val="center"/>
             </w:pPr>
+            <w:proofErr w:type="gramStart"/>
             <w:r>
-              <w:t>kg/m^3</w:t>
+              <w:t>kg</w:t>
+            </w:r>
+            <w:proofErr w:type="gramEnd"/>
+            <w:r>
+              <w:t>/m^3</w:t>
             </w:r>
           </w:p>
         </w:tc>
@@ -12912,8 +13165,13 @@
             <w:pPr>
               <w:jc w:val="center"/>
             </w:pPr>
+            <w:proofErr w:type="gramStart"/>
             <w:r>
-              <w:t>kJ/kg-K</w:t>
+              <w:t>kJ</w:t>
+            </w:r>
+            <w:proofErr w:type="gramEnd"/>
+            <w:r>
+              <w:t>/kg-K</w:t>
             </w:r>
           </w:p>
         </w:tc>
@@ -12995,8 +13253,13 @@
             <w:pPr>
               <w:jc w:val="center"/>
             </w:pPr>
+            <w:proofErr w:type="gramStart"/>
             <w:r>
-              <w:t>kg/m^3</w:t>
+              <w:t>kg</w:t>
+            </w:r>
+            <w:proofErr w:type="gramEnd"/>
+            <w:r>
+              <w:t>/m^3</w:t>
             </w:r>
           </w:p>
         </w:tc>
@@ -13161,8 +13424,13 @@
             <w:pPr>
               <w:jc w:val="center"/>
             </w:pPr>
+            <w:proofErr w:type="gramStart"/>
             <w:r>
-              <w:t>kW/m^2-K</w:t>
+              <w:t>kW</w:t>
+            </w:r>
+            <w:proofErr w:type="gramEnd"/>
+            <w:r>
+              <w:t>/m^2-K</w:t>
             </w:r>
           </w:p>
         </w:tc>
@@ -13677,12 +13945,14 @@
                 </m:r>
               </m:sub>
             </m:sSub>
+            <w:proofErr w:type="gramStart"/>
             <m:r>
               <w:rPr>
                 <w:rFonts w:ascii="Cambria Math" w:hAnsi="Cambria Math"/>
               </w:rPr>
               <m:t>,z</m:t>
             </m:r>
+            <w:proofErr w:type="gramEnd"/>
           </m:e>
         </m:d>
         <m:r>
@@ -13941,12 +14211,14 @@
                 </m:r>
               </m:sub>
             </m:sSub>
+            <w:proofErr w:type="gramStart"/>
             <m:r>
               <w:rPr>
                 <w:rFonts w:ascii="Cambria Math" w:hAnsi="Cambria Math"/>
               </w:rPr>
               <m:t>,z</m:t>
             </m:r>
+            <w:proofErr w:type="gramEnd"/>
           </m:e>
         </m:d>
         <m:r>
@@ -14385,7 +14657,15 @@
         <w:t xml:space="preserve">analytical solution matches well with the different solution methods both within the fuel and at the cladding surfaces. </w:t>
       </w:r>
       <w:r>
-        <w:t xml:space="preserve">The difference between the analytical solution and the numerical solutions are highest at the fuel centerline. </w:t>
+        <w:t>The difference</w:t>
+      </w:r>
+      <w:ins w:id="97" w:author="Kostadin Ivanov" w:date="2015-06-13T19:55:00Z">
+        <w:r>
+          <w:t>s</w:t>
+        </w:r>
+      </w:ins>
+      <w:r>
+        <w:t xml:space="preserve"> between the analytical solution and the numerical solutions are highest at the fuel centerline. </w:t>
       </w:r>
       <w:r>
         <w:t xml:space="preserve">This </w:t>
@@ -14418,8 +14698,21 @@
         <w:t xml:space="preserve">The fuel centerline temperature is extrapolated from the first and second nodal temperatures using a second order accurate forward differencing approximation of the boundary condition in equation 9. </w:t>
       </w:r>
       <w:r>
-        <w:t xml:space="preserve">Normally CTF uses a different extrapolation method, but to consistently compare to the residual formulation </w:t>
-      </w:r>
+        <w:t>Normally CTF uses a different extrapolation method, but</w:t>
+      </w:r>
+      <w:ins w:id="98" w:author="Kostadin Ivanov" w:date="2015-06-13T19:56:00Z">
+        <w:r>
+          <w:t xml:space="preserve"> in order</w:t>
+        </w:r>
+      </w:ins>
+      <w:r>
+        <w:t xml:space="preserve"> to consistently compare to the residual formulation </w:t>
+      </w:r>
+      <w:ins w:id="99" w:author="Kostadin Ivanov" w:date="2015-06-13T19:56:00Z">
+        <w:r>
+          <w:t xml:space="preserve">this method </w:t>
+        </w:r>
+      </w:ins>
       <w:r>
         <w:t>was not used</w:t>
       </w:r>
@@ -14561,7 +14854,15 @@
         <w:t>f</w:t>
       </w:r>
       <w:r>
-        <w:t>ormulation methods have lower numerical error compared to the original steady state method from CTF.</w:t>
+        <w:t xml:space="preserve">ormulation methods have lower numerical error </w:t>
+      </w:r>
+      <w:ins w:id="100" w:author="Kostadin Ivanov" w:date="2015-06-13T19:58:00Z">
+        <w:r>
+          <w:t xml:space="preserve">as </w:t>
+        </w:r>
+      </w:ins>
+      <w:r>
+        <w:t>compared to the original steady state method from CTF.</w:t>
       </w:r>
       <w:r>
         <w:t xml:space="preserve"> The order of accuracy is difficult to compute, since CTF uses non-uniform meshing near the rod center and since the fuel centerline temperature is extrapolated using a second order accurate method. </w:t>
@@ -14641,7 +14942,6 @@
       <w:tblPr>
         <w:tblW w:w="7233" w:type="dxa"/>
         <w:jc w:val="center"/>
-        <w:tblInd w:w="872" w:type="dxa"/>
         <w:tblLook w:val="04A0" w:firstRow="1" w:lastRow="0" w:firstColumn="1" w:lastColumn="0" w:noHBand="0" w:noVBand="1"/>
       </w:tblPr>
       <w:tblGrid>
@@ -15263,7 +15563,15 @@
     <w:p/>
     <w:p>
       <w:r>
-        <w:t>While there is on solid conduction in the axial direction, the fluid will have a temperature gradient in the axial</w:t>
+        <w:t xml:space="preserve">While there is </w:t>
+      </w:r>
+      <w:ins w:id="101" w:author="Chris Dances" w:date="2015-06-14T09:36:00Z">
+        <w:r>
+          <w:t>no</w:t>
+        </w:r>
+      </w:ins>
+      <w:r>
+        <w:t xml:space="preserve"> solid conduction in the axial direction, the fluid will have a temperature gradient in the axial</w:t>
       </w:r>
       <w:r>
         <w:t xml:space="preserve"> direction. This will cause a 2-D </w:t>
@@ -15443,13 +15751,11 @@
       <w:r>
         <w:t>sient simulations</w:t>
       </w:r>
-      <w:ins w:id="117" w:author="Chris Dances" w:date="2015-06-04T13:15:00Z">
+      <w:ins w:id="102" w:author="Chris Dances" w:date="2015-06-04T13:15:00Z">
         <w:r>
           <w:t xml:space="preserve"> for the residual semi-implicit and implicit solution methods</w:t>
         </w:r>
       </w:ins>
-      <w:bookmarkStart w:id="118" w:name="_GoBack"/>
-      <w:bookmarkEnd w:id="118"/>
       <w:r>
         <w:t xml:space="preserve"> were run for 3</w:t>
       </w:r>
@@ -15496,8 +15802,74 @@
       <w:r>
         <w:t xml:space="preserve"> were used. </w:t>
       </w:r>
-      <w:r>
-        <w:t xml:space="preserve">The implicit Jacobian matrix is stiffer than the Jacobian matrix for the semi-implicit method and therefore takes longer to solve. Additionally, for time steps with large residuals multiple up to </w:t>
+      <w:ins w:id="103" w:author="Kostadin Ivanov" w:date="2015-06-13T20:05:00Z">
+        <w:r>
+          <w:t>The point of the</w:t>
+        </w:r>
+        <w:r>
+          <w:t>se</w:t>
+        </w:r>
+        <w:r>
+          <w:t xml:space="preserve"> plots </w:t>
+        </w:r>
+        <w:r>
+          <w:t>i</w:t>
+        </w:r>
+        <w:r>
+          <w:t xml:space="preserve">s to show convergence of the systems for both, and that the general profiles are the </w:t>
+        </w:r>
+        <w:proofErr w:type="gramStart"/>
+        <w:r>
+          <w:t>same.</w:t>
+        </w:r>
+        <w:proofErr w:type="gramEnd"/>
+        <w:r>
+          <w:t xml:space="preserve"> The difference between them </w:t>
+        </w:r>
+      </w:ins>
+      <w:ins w:id="104" w:author="Kostadin Ivanov" w:date="2015-06-13T20:06:00Z">
+        <w:r>
+          <w:t>is</w:t>
+        </w:r>
+      </w:ins>
+      <w:ins w:id="105" w:author="Kostadin Ivanov" w:date="2015-06-13T20:05:00Z">
+        <w:r>
+          <w:t xml:space="preserve"> almost zero, and when plotted is either a straight line or very small numerical noise</w:t>
+        </w:r>
+      </w:ins>
+      <w:ins w:id="106" w:author="Kostadin Ivanov" w:date="2015-06-13T20:06:00Z">
+        <w:r>
+          <w:t>.</w:t>
+        </w:r>
+      </w:ins>
+      <w:ins w:id="107" w:author="Kostadin Ivanov" w:date="2015-06-13T20:05:00Z">
+        <w:r>
+          <w:t xml:space="preserve"> </w:t>
+        </w:r>
+      </w:ins>
+      <w:r>
+        <w:t xml:space="preserve">The implicit </w:t>
+      </w:r>
+      <w:proofErr w:type="spellStart"/>
+      <w:r>
+        <w:t>Jacobian</w:t>
+      </w:r>
+      <w:proofErr w:type="spellEnd"/>
+      <w:r>
+        <w:t xml:space="preserve"> matrix is stiffer than the </w:t>
+      </w:r>
+      <w:proofErr w:type="spellStart"/>
+      <w:r>
+        <w:t>Jacobian</w:t>
+      </w:r>
+      <w:proofErr w:type="spellEnd"/>
+      <w:r>
+        <w:t xml:space="preserve"> matrix for the semi-implicit method and therefore takes longer to solve. Additionally, for time ste</w:t>
+      </w:r>
+      <w:bookmarkStart w:id="108" w:name="_GoBack"/>
+      <w:bookmarkEnd w:id="108"/>
+      <w:r>
+        <w:t xml:space="preserve">ps with large residuals multiple up to </w:t>
       </w:r>
       <w:r>
         <w:t>5</w:t>
@@ -15835,11 +16207,11 @@
           <w:numId w:val="5"/>
         </w:numPr>
       </w:pPr>
-      <w:bookmarkStart w:id="119" w:name="_Toc287503145"/>
+      <w:bookmarkStart w:id="109" w:name="_Toc287503145"/>
       <w:r>
         <w:t>CONCLUSIONS</w:t>
       </w:r>
-      <w:bookmarkEnd w:id="119"/>
+      <w:bookmarkEnd w:id="109"/>
       <w:r>
         <w:t xml:space="preserve"> </w:t>
       </w:r>
@@ -15929,11 +16301,19 @@
         </w:rPr>
         <w:t xml:space="preserve">equations into a single </w:t>
       </w:r>
+      <w:proofErr w:type="spellStart"/>
       <w:r>
         <w:rPr>
           <w:lang w:eastAsia="ko-KR"/>
         </w:rPr>
-        <w:t xml:space="preserve">Jacobian </w:t>
+        <w:t>Jacobian</w:t>
+      </w:r>
+      <w:proofErr w:type="spellEnd"/>
+      <w:r>
+        <w:rPr>
+          <w:lang w:eastAsia="ko-KR"/>
+        </w:rPr>
+        <w:t xml:space="preserve"> </w:t>
       </w:r>
       <w:r>
         <w:rPr>
@@ -15963,7 +16343,14 @@
         <w:rPr>
           <w:lang w:eastAsia="ko-KR"/>
         </w:rPr>
-        <w:t xml:space="preserve">and transient solutions. The effect of temperature dependent material properties and dynamic gap conductance will also be considered. </w:t>
+        <w:t xml:space="preserve">and transient solutions. The effect of temperature dependent </w:t>
+      </w:r>
+      <w:r>
+        <w:rPr>
+          <w:lang w:eastAsia="ko-KR"/>
+        </w:rPr>
+        <w:lastRenderedPageBreak/>
+        <w:t xml:space="preserve">material properties and dynamic gap conductance will also be considered. </w:t>
       </w:r>
       <w:r>
         <w:rPr>
@@ -15975,14 +16362,7 @@
         <w:rPr>
           <w:lang w:eastAsia="ko-KR"/>
         </w:rPr>
-        <w:t xml:space="preserve">Future work will </w:t>
-      </w:r>
-      <w:r>
-        <w:rPr>
-          <w:lang w:eastAsia="ko-KR"/>
-        </w:rPr>
-        <w:lastRenderedPageBreak/>
-        <w:t xml:space="preserve">be </w:t>
+        <w:t xml:space="preserve">Future work will be </w:t>
       </w:r>
       <w:r>
         <w:rPr>
@@ -16022,7 +16402,7 @@
       </w:r>
     </w:p>
     <w:p>
-      <w:bookmarkStart w:id="120" w:name="_Toc287503146"/>
+      <w:bookmarkStart w:id="110" w:name="_Toc287503146"/>
     </w:p>
     <w:p/>
     <w:p/>
@@ -16034,7 +16414,7 @@
       <w:r>
         <w:t>NOMENCLATURE</w:t>
       </w:r>
-      <w:bookmarkEnd w:id="120"/>
+      <w:bookmarkEnd w:id="110"/>
     </w:p>
     <w:p>
       <w:pPr>
@@ -16756,11 +17136,11 @@
       <w:pPr>
         <w:pStyle w:val="Heading1"/>
       </w:pPr>
-      <w:bookmarkStart w:id="121" w:name="_Toc287503147"/>
+      <w:bookmarkStart w:id="111" w:name="_Toc287503147"/>
       <w:r>
         <w:t>ACKNOWLEDGMENTS</w:t>
       </w:r>
-      <w:bookmarkEnd w:id="121"/>
+      <w:bookmarkEnd w:id="111"/>
     </w:p>
     <w:p/>
     <w:p>
@@ -16769,8 +17149,13 @@
         <w:overflowPunct/>
         <w:textAlignment w:val="auto"/>
       </w:pPr>
-      <w:r>
-        <w:t>This work has been supported by the Consortium for Advanced Simulation of Light water reactors, an Energy Innovation Hub for Modeling and Simulation of Nuclear Reactors under U.S. Department of Energy Contract No. DE-AC05-00OR22725.</w:t>
+      <w:proofErr w:type="gramStart"/>
+      <w:r>
+        <w:t>This work has been supported by the Consortium for Advanced Simulation of Light water reactors, an Energy Innovation Hub</w:t>
+      </w:r>
+      <w:proofErr w:type="gramEnd"/>
+      <w:r>
+        <w:t xml:space="preserve"> for Modeling and Simulation of Nuclear Reactors under U.S. Department of Energy Contract No. DE-AC05-00OR22725.</w:t>
       </w:r>
     </w:p>
     <w:p>
@@ -16782,11 +17167,11 @@
       <w:pPr>
         <w:pStyle w:val="Heading1"/>
       </w:pPr>
-      <w:bookmarkStart w:id="122" w:name="_Toc287503148"/>
+      <w:bookmarkStart w:id="112" w:name="_Toc287503148"/>
       <w:r>
         <w:t>REFERENCES</w:t>
       </w:r>
-      <w:bookmarkEnd w:id="122"/>
+      <w:bookmarkEnd w:id="112"/>
     </w:p>
     <w:p>
       <w:pPr>
@@ -16803,7 +17188,21 @@
         <w:rPr>
           <w:szCs w:val="22"/>
         </w:rPr>
-        <w:t>R. K. Salko, “CTF Theory Manual”, Penn State, (2014).</w:t>
+        <w:t xml:space="preserve">R. K. </w:t>
+      </w:r>
+      <w:proofErr w:type="spellStart"/>
+      <w:r>
+        <w:rPr>
+          <w:szCs w:val="22"/>
+        </w:rPr>
+        <w:t>Salko</w:t>
+      </w:r>
+      <w:proofErr w:type="spellEnd"/>
+      <w:r>
+        <w:rPr>
+          <w:szCs w:val="22"/>
+        </w:rPr>
+        <w:t>, “CTF Theory Manual”, Penn State, (2014).</w:t>
       </w:r>
     </w:p>
     <w:p>
@@ -16863,7 +17262,15 @@
         </w:numPr>
       </w:pPr>
       <w:r>
-        <w:t>Bergman, T. L., and Frank P. Incropera. </w:t>
+        <w:t xml:space="preserve">Bergman, T. L., and Frank P. </w:t>
+      </w:r>
+      <w:proofErr w:type="spellStart"/>
+      <w:r>
+        <w:t>Incropera</w:t>
+      </w:r>
+      <w:proofErr w:type="spellEnd"/>
+      <w:r>
+        <w:t>. </w:t>
       </w:r>
       <w:r>
         <w:rPr>
@@ -16884,11 +17291,19 @@
           <w:numId w:val="14"/>
         </w:numPr>
         <w:rPr>
-          <w:ins w:id="123" w:author="Chris Dances" w:date="2015-06-04T13:01:00Z"/>
+          <w:ins w:id="113" w:author="Chris Dances" w:date="2015-06-04T13:01:00Z"/>
         </w:rPr>
       </w:pPr>
       <w:r>
-        <w:t xml:space="preserve">G.G. Botte, J.A. Ritter, </w:t>
+        <w:t xml:space="preserve">G.G. </w:t>
+      </w:r>
+      <w:proofErr w:type="spellStart"/>
+      <w:r>
+        <w:t>Botte</w:t>
+      </w:r>
+      <w:proofErr w:type="spellEnd"/>
+      <w:r>
+        <w:t xml:space="preserve">, J.A. Ritter, </w:t>
       </w:r>
       <w:r>
         <w:t xml:space="preserve">and </w:t>
@@ -16930,35 +17345,64 @@
           <w:numId w:val="14"/>
         </w:numPr>
       </w:pPr>
-      <w:ins w:id="124" w:author="Chris Dances" w:date="2015-06-04T13:02:00Z">
+      <w:ins w:id="114" w:author="Chris Dances" w:date="2015-06-04T13:02:00Z">
         <w:r>
-          <w:t>S. Balay et. al., “</w:t>
+          <w:t xml:space="preserve">S. </w:t>
         </w:r>
+        <w:proofErr w:type="spellStart"/>
         <w:r>
-          <w:t>PETSc Users Manual</w:t>
+          <w:t>Balay</w:t>
+        </w:r>
+        <w:proofErr w:type="spellEnd"/>
+        <w:r>
+          <w:t xml:space="preserve"> </w:t>
+        </w:r>
+        <w:proofErr w:type="gramStart"/>
+        <w:r>
+          <w:t>et</w:t>
+        </w:r>
+        <w:proofErr w:type="gramEnd"/>
+        <w:r>
+          <w:t xml:space="preserve">. </w:t>
+        </w:r>
+        <w:proofErr w:type="gramStart"/>
+        <w:r>
+          <w:t>al</w:t>
+        </w:r>
+        <w:proofErr w:type="gramEnd"/>
+        <w:r>
+          <w:t>., “</w:t>
+        </w:r>
+        <w:proofErr w:type="spellStart"/>
+        <w:r>
+          <w:t>PETSc</w:t>
+        </w:r>
+        <w:proofErr w:type="spellEnd"/>
+        <w:r>
+          <w:t xml:space="preserve"> Users Manual</w:t>
         </w:r>
       </w:ins>
-      <w:ins w:id="125" w:author="Chris Dances" w:date="2015-06-04T13:03:00Z">
+      <w:ins w:id="115" w:author="Chris Dances" w:date="2015-06-04T13:03:00Z">
         <w:r>
           <w:t xml:space="preserve"> revision 3.5</w:t>
         </w:r>
       </w:ins>
-      <w:ins w:id="126" w:author="Chris Dances" w:date="2015-06-04T13:02:00Z">
+      <w:ins w:id="116" w:author="Chris Dances" w:date="2015-06-04T13:02:00Z">
         <w:r>
           <w:t>”</w:t>
         </w:r>
       </w:ins>
-      <w:ins w:id="127" w:author="Chris Dances" w:date="2015-06-04T13:03:00Z">
+      <w:ins w:id="117" w:author="Chris Dances" w:date="2015-06-04T13:03:00Z">
         <w:r>
           <w:t>, Argonne National Laboratory, June 2014</w:t>
         </w:r>
       </w:ins>
-      <w:ins w:id="128" w:author="Chris Dances" w:date="2015-06-04T13:04:00Z">
+      <w:ins w:id="118" w:author="Chris Dances" w:date="2015-06-04T13:04:00Z">
         <w:r>
           <w:t>, pp. 71</w:t>
         </w:r>
       </w:ins>
-      <w:del w:id="129" w:author="Chris Dances" w:date="2015-06-04T12:59:00Z">
+      <w:del w:id="119" w:author="Chris Dances" w:date="2015-06-04T12:59:00Z">
         <w:r>
           <w:delText>–</w:delText>
         </w:r>
@@ -18405,6 +18849,14 @@
 </w:numbering>
 </file>
 
+<file path=word/people.xml><?xml version="1.0" encoding="utf-8"?>
+<w15:people xmlns:wpc="http://schemas.microsoft.com/office/word/2010/wordprocessingCanvas" xmlns:mc="http://schemas.openxmlformats.org/markup-compatibility/2006" xmlns:o="urn:schemas-microsoft-com:office:office" xmlns:r="http://schemas.openxmlformats.org/officeDocument/2006/relationships" xmlns:m="http://schemas.openxmlformats.org/officeDocument/2006/math" xmlns:v="urn:schemas-microsoft-com:vml" xmlns:wp14="http://schemas.microsoft.com/office/word/2010/wordprocessingDrawing" xmlns:wp="http://schemas.openxmlformats.org/drawingml/2006/wordprocessingDrawing" xmlns:w10="urn:schemas-microsoft-com:office:word" xmlns:w="http://schemas.openxmlformats.org/wordprocessingml/2006/main" xmlns:w14="http://schemas.microsoft.com/office/word/2010/wordml" xmlns:w15="http://schemas.microsoft.com/office/word/2012/wordml" xmlns:wpg="http://schemas.microsoft.com/office/word/2010/wordprocessingGroup" xmlns:wpi="http://schemas.microsoft.com/office/word/2010/wordprocessingInk" xmlns:wne="http://schemas.microsoft.com/office/word/2006/wordml" xmlns:wps="http://schemas.microsoft.com/office/word/2010/wordprocessingShape" mc:Ignorable="w14 w15 wp14">
+  <w15:person w15:author="Kostadin Ivanov">
+    <w15:presenceInfo w15:providerId="AD" w15:userId="S-1-5-21-47004476-1155158966-929704890-3628"/>
+  </w15:person>
+</w15:people>
+</file>
+
 <file path=word/styles.xml><?xml version="1.0" encoding="utf-8"?>
 <w:styles xmlns:mc="http://schemas.openxmlformats.org/markup-compatibility/2006" xmlns:r="http://schemas.openxmlformats.org/officeDocument/2006/relationships" xmlns:w="http://schemas.openxmlformats.org/wordprocessingml/2006/main" xmlns:w14="http://schemas.microsoft.com/office/word/2010/wordml" mc:Ignorable="w14">
   <w:docDefaults>
@@ -18446,15 +18898,15 @@
     <w:lsdException w:name="Strong" w:semiHidden="0" w:uiPriority="22" w:unhideWhenUsed="0" w:qFormat="1"/>
     <w:lsdException w:name="Emphasis" w:semiHidden="0" w:uiPriority="20" w:unhideWhenUsed="0" w:qFormat="1"/>
     <w:lsdException w:name="Table Grid" w:semiHidden="0" w:uiPriority="59" w:unhideWhenUsed="0"/>
-    <w:lsdException w:name="Note Level 1" w:unhideWhenUsed="0"/>
-    <w:lsdException w:name="Note Level 2" w:semiHidden="0" w:uiPriority="1" w:unhideWhenUsed="0" w:qFormat="1"/>
-    <w:lsdException w:name="Note Level 3" w:semiHidden="0" w:uiPriority="60" w:unhideWhenUsed="0"/>
-    <w:lsdException w:name="Note Level 4" w:semiHidden="0" w:uiPriority="61" w:unhideWhenUsed="0"/>
-    <w:lsdException w:name="Note Level 5" w:semiHidden="0" w:uiPriority="62" w:unhideWhenUsed="0"/>
-    <w:lsdException w:name="Note Level 6" w:semiHidden="0" w:uiPriority="63" w:unhideWhenUsed="0"/>
-    <w:lsdException w:name="Note Level 7" w:semiHidden="0" w:uiPriority="64" w:unhideWhenUsed="0"/>
-    <w:lsdException w:name="Note Level 8" w:semiHidden="0" w:uiPriority="65" w:unhideWhenUsed="0"/>
-    <w:lsdException w:name="Note Level 9" w:semiHidden="0" w:uiPriority="66" w:unhideWhenUsed="0"/>
+    <w:lsdException w:name="Note Level 1" w:semiHidden="0" w:unhideWhenUsed="0"/>
+    <w:lsdException w:name="Note Level 2" w:semiHidden="0" w:unhideWhenUsed="0"/>
+    <w:lsdException w:name="Note Level 3" w:semiHidden="0" w:unhideWhenUsed="0"/>
+    <w:lsdException w:name="Note Level 4" w:semiHidden="0" w:unhideWhenUsed="0"/>
+    <w:lsdException w:name="Note Level 5" w:semiHidden="0" w:unhideWhenUsed="0"/>
+    <w:lsdException w:name="Note Level 6" w:semiHidden="0" w:unhideWhenUsed="0"/>
+    <w:lsdException w:name="Note Level 7" w:semiHidden="0" w:unhideWhenUsed="0"/>
+    <w:lsdException w:name="Note Level 8" w:semiHidden="0" w:unhideWhenUsed="0"/>
+    <w:lsdException w:name="Note Level 9" w:semiHidden="0" w:unhideWhenUsed="0"/>
     <w:lsdException w:name="Placeholder Text" w:semiHidden="0" w:uiPriority="67" w:unhideWhenUsed="0"/>
     <w:lsdException w:name="No Spacing" w:semiHidden="0" w:uiPriority="68" w:unhideWhenUsed="0"/>
     <w:lsdException w:name="Light Shading" w:semiHidden="0" w:uiPriority="69" w:unhideWhenUsed="0"/>
@@ -18468,7 +18920,7 @@
     <w:lsdException w:name="Medium Grid 2" w:semiHidden="0" w:uiPriority="63" w:unhideWhenUsed="0"/>
     <w:lsdException w:name="Medium Grid 3" w:semiHidden="0" w:uiPriority="64" w:unhideWhenUsed="0"/>
     <w:lsdException w:name="Dark List" w:semiHidden="0" w:uiPriority="65" w:unhideWhenUsed="0"/>
-    <w:lsdException w:name="Colorful Shading" w:unhideWhenUsed="0"/>
+    <w:lsdException w:name="Colorful Shading" w:semiHidden="0" w:unhideWhenUsed="0"/>
     <w:lsdException w:name="Colorful List" w:semiHidden="0" w:uiPriority="34" w:unhideWhenUsed="0" w:qFormat="1"/>
     <w:lsdException w:name="Colorful Grid" w:semiHidden="0" w:uiPriority="29" w:unhideWhenUsed="0" w:qFormat="1"/>
     <w:lsdException w:name="Light Shading Accent 1" w:semiHidden="0" w:uiPriority="30" w:unhideWhenUsed="0" w:qFormat="1"/>
@@ -18555,8 +19007,8 @@
     <w:lsdException w:name="Medium Grid 1 Accent 6" w:semiHidden="0" w:uiPriority="31" w:unhideWhenUsed="0" w:qFormat="1"/>
     <w:lsdException w:name="Medium Grid 2 Accent 6" w:semiHidden="0" w:uiPriority="32" w:unhideWhenUsed="0" w:qFormat="1"/>
     <w:lsdException w:name="Medium Grid 3 Accent 6" w:semiHidden="0" w:uiPriority="33" w:unhideWhenUsed="0" w:qFormat="1"/>
-    <w:lsdException w:name="Dark List Accent 6" w:uiPriority="37"/>
-    <w:lsdException w:name="Colorful Shading Accent 6" w:uiPriority="39" w:qFormat="1"/>
+    <w:lsdException w:name="Dark List Accent 6" w:semiHidden="0" w:uiPriority="37" w:unhideWhenUsed="0"/>
+    <w:lsdException w:name="Colorful Shading Accent 6" w:semiHidden="0" w:uiPriority="39" w:unhideWhenUsed="0" w:qFormat="1"/>
     <w:lsdException w:name="Colorful List Accent 6" w:semiHidden="0" w:uiPriority="72" w:unhideWhenUsed="0"/>
     <w:lsdException w:name="Colorful Grid Accent 6" w:semiHidden="0" w:uiPriority="73" w:unhideWhenUsed="0"/>
     <w:lsdException w:name="Subtle Emphasis" w:semiHidden="0" w:uiPriority="19" w:unhideWhenUsed="0" w:qFormat="1"/>
@@ -18644,6 +19096,7 @@
   <w:style w:type="character" w:default="1" w:styleId="DefaultParagraphFont">
     <w:name w:val="Default Paragraph Font"/>
     <w:uiPriority w:val="1"/>
+    <w:semiHidden/>
     <w:unhideWhenUsed/>
   </w:style>
   <w:style w:type="table" w:default="1" w:styleId="TableNormal">
@@ -19272,15 +19725,15 @@
     <w:lsdException w:name="Strong" w:semiHidden="0" w:uiPriority="22" w:unhideWhenUsed="0" w:qFormat="1"/>
     <w:lsdException w:name="Emphasis" w:semiHidden="0" w:uiPriority="20" w:unhideWhenUsed="0" w:qFormat="1"/>
     <w:lsdException w:name="Table Grid" w:semiHidden="0" w:uiPriority="59" w:unhideWhenUsed="0"/>
-    <w:lsdException w:name="Note Level 1" w:unhideWhenUsed="0"/>
-    <w:lsdException w:name="Note Level 2" w:semiHidden="0" w:uiPriority="1" w:unhideWhenUsed="0" w:qFormat="1"/>
-    <w:lsdException w:name="Note Level 3" w:semiHidden="0" w:uiPriority="60" w:unhideWhenUsed="0"/>
-    <w:lsdException w:name="Note Level 4" w:semiHidden="0" w:uiPriority="61" w:unhideWhenUsed="0"/>
-    <w:lsdException w:name="Note Level 5" w:semiHidden="0" w:uiPriority="62" w:unhideWhenUsed="0"/>
-    <w:lsdException w:name="Note Level 6" w:semiHidden="0" w:uiPriority="63" w:unhideWhenUsed="0"/>
-    <w:lsdException w:name="Note Level 7" w:semiHidden="0" w:uiPriority="64" w:unhideWhenUsed="0"/>
-    <w:lsdException w:name="Note Level 8" w:semiHidden="0" w:uiPriority="65" w:unhideWhenUsed="0"/>
-    <w:lsdException w:name="Note Level 9" w:semiHidden="0" w:uiPriority="66" w:unhideWhenUsed="0"/>
+    <w:lsdException w:name="Note Level 1" w:semiHidden="0" w:unhideWhenUsed="0"/>
+    <w:lsdException w:name="Note Level 2" w:semiHidden="0" w:unhideWhenUsed="0"/>
+    <w:lsdException w:name="Note Level 3" w:semiHidden="0" w:unhideWhenUsed="0"/>
+    <w:lsdException w:name="Note Level 4" w:semiHidden="0" w:unhideWhenUsed="0"/>
+    <w:lsdException w:name="Note Level 5" w:semiHidden="0" w:unhideWhenUsed="0"/>
+    <w:lsdException w:name="Note Level 6" w:semiHidden="0" w:unhideWhenUsed="0"/>
+    <w:lsdException w:name="Note Level 7" w:semiHidden="0" w:unhideWhenUsed="0"/>
+    <w:lsdException w:name="Note Level 8" w:semiHidden="0" w:unhideWhenUsed="0"/>
+    <w:lsdException w:name="Note Level 9" w:semiHidden="0" w:unhideWhenUsed="0"/>
     <w:lsdException w:name="Placeholder Text" w:semiHidden="0" w:uiPriority="67" w:unhideWhenUsed="0"/>
     <w:lsdException w:name="No Spacing" w:semiHidden="0" w:uiPriority="68" w:unhideWhenUsed="0"/>
     <w:lsdException w:name="Light Shading" w:semiHidden="0" w:uiPriority="69" w:unhideWhenUsed="0"/>
@@ -19294,7 +19747,7 @@
     <w:lsdException w:name="Medium Grid 2" w:semiHidden="0" w:uiPriority="63" w:unhideWhenUsed="0"/>
     <w:lsdException w:name="Medium Grid 3" w:semiHidden="0" w:uiPriority="64" w:unhideWhenUsed="0"/>
     <w:lsdException w:name="Dark List" w:semiHidden="0" w:uiPriority="65" w:unhideWhenUsed="0"/>
-    <w:lsdException w:name="Colorful Shading" w:unhideWhenUsed="0"/>
+    <w:lsdException w:name="Colorful Shading" w:semiHidden="0" w:unhideWhenUsed="0"/>
     <w:lsdException w:name="Colorful List" w:semiHidden="0" w:uiPriority="34" w:unhideWhenUsed="0" w:qFormat="1"/>
     <w:lsdException w:name="Colorful Grid" w:semiHidden="0" w:uiPriority="29" w:unhideWhenUsed="0" w:qFormat="1"/>
     <w:lsdException w:name="Light Shading Accent 1" w:semiHidden="0" w:uiPriority="30" w:unhideWhenUsed="0" w:qFormat="1"/>
@@ -19381,8 +19834,8 @@
     <w:lsdException w:name="Medium Grid 1 Accent 6" w:semiHidden="0" w:uiPriority="31" w:unhideWhenUsed="0" w:qFormat="1"/>
     <w:lsdException w:name="Medium Grid 2 Accent 6" w:semiHidden="0" w:uiPriority="32" w:unhideWhenUsed="0" w:qFormat="1"/>
     <w:lsdException w:name="Medium Grid 3 Accent 6" w:semiHidden="0" w:uiPriority="33" w:unhideWhenUsed="0" w:qFormat="1"/>
-    <w:lsdException w:name="Dark List Accent 6" w:uiPriority="37"/>
-    <w:lsdException w:name="Colorful Shading Accent 6" w:uiPriority="39" w:qFormat="1"/>
+    <w:lsdException w:name="Dark List Accent 6" w:semiHidden="0" w:uiPriority="37" w:unhideWhenUsed="0"/>
+    <w:lsdException w:name="Colorful Shading Accent 6" w:semiHidden="0" w:uiPriority="39" w:unhideWhenUsed="0" w:qFormat="1"/>
     <w:lsdException w:name="Colorful List Accent 6" w:semiHidden="0" w:uiPriority="72" w:unhideWhenUsed="0"/>
     <w:lsdException w:name="Colorful Grid Accent 6" w:semiHidden="0" w:uiPriority="73" w:unhideWhenUsed="0"/>
     <w:lsdException w:name="Subtle Emphasis" w:semiHidden="0" w:uiPriority="19" w:unhideWhenUsed="0" w:qFormat="1"/>
@@ -19470,6 +19923,7 @@
   <w:style w:type="character" w:default="1" w:styleId="DefaultParagraphFont">
     <w:name w:val="Default Paragraph Font"/>
     <w:uiPriority w:val="1"/>
+    <w:semiHidden/>
     <w:unhideWhenUsed/>
   </w:style>
   <w:style w:type="table" w:default="1" w:styleId="TableNormal">
@@ -20174,13 +20628,13 @@
                 <c:formatCode>0.000</c:formatCode>
                 <c:ptCount val="13"/>
                 <c:pt idx="0">
-                  <c:v>92.05696231459457</c:v>
+                  <c:v>92.05696231459454</c:v>
                 </c:pt>
                 <c:pt idx="1">
-                  <c:v>91.72899750456736</c:v>
+                  <c:v>91.72899750456735</c:v>
                 </c:pt>
                 <c:pt idx="2">
-                  <c:v>90.41713826445838</c:v>
+                  <c:v>90.41713826445837</c:v>
                 </c:pt>
                 <c:pt idx="3">
                   <c:v>87.7934197842404</c:v>
@@ -20201,7 +20655,7 @@
                   <c:v>54.99693878151505</c:v>
                 </c:pt>
                 <c:pt idx="9">
-                  <c:v>44.50206486064311</c:v>
+                  <c:v>44.5020648606431</c:v>
                 </c:pt>
                 <c:pt idx="10">
                   <c:v>32.85931410467533</c:v>
@@ -20298,10 +20752,10 @@
                   <c:v>91.64121833333335</c:v>
                 </c:pt>
                 <c:pt idx="1">
-                  <c:v>91.2590394444445</c:v>
+                  <c:v>91.25903944444448</c:v>
                 </c:pt>
                 <c:pt idx="2">
-                  <c:v>90.11250277777781</c:v>
+                  <c:v>90.11250277777779</c:v>
                 </c:pt>
                 <c:pt idx="3">
                   <c:v>87.57192388888894</c:v>
@@ -20310,22 +20764,22 @@
                   <c:v>83.69157777777781</c:v>
                 </c:pt>
                 <c:pt idx="5">
-                  <c:v>78.48558222222221</c:v>
+                  <c:v>78.48558222222219</c:v>
                 </c:pt>
                 <c:pt idx="6">
-                  <c:v>71.95951277777781</c:v>
+                  <c:v>71.9595127777778</c:v>
                 </c:pt>
                 <c:pt idx="7">
                   <c:v>64.11613000000001</c:v>
                 </c:pt>
                 <c:pt idx="8">
-                  <c:v>54.9569972222222</c:v>
+                  <c:v>54.95699722222219</c:v>
                 </c:pt>
                 <c:pt idx="9">
                   <c:v>44.48308388888892</c:v>
                 </c:pt>
                 <c:pt idx="10">
-                  <c:v>32.85026777777776</c:v>
+                  <c:v>32.85026777777774</c:v>
                 </c:pt>
                 <c:pt idx="11">
                   <c:v>5.479878888888896</c:v>
@@ -20425,10 +20879,10 @@
                   <c:v>90.11756388888892</c:v>
                 </c:pt>
                 <c:pt idx="3">
-                  <c:v>87.57679777777774</c:v>
+                  <c:v>87.57679777777773</c:v>
                 </c:pt>
                 <c:pt idx="4">
-                  <c:v>83.69617277777775</c:v>
+                  <c:v>83.69617277777773</c:v>
                 </c:pt>
                 <c:pt idx="5">
                   <c:v>78.48981555555554</c:v>
@@ -20446,7 +20900,7 @@
                   <c:v>44.48525888888892</c:v>
                 </c:pt>
                 <c:pt idx="10">
-                  <c:v>32.85185333333329</c:v>
+                  <c:v>32.85185333333327</c:v>
                 </c:pt>
                 <c:pt idx="11">
                   <c:v>5.480148888888911</c:v>
@@ -20543,13 +20997,13 @@
                   <c:v>91.23492833333337</c:v>
                 </c:pt>
                 <c:pt idx="2">
-                  <c:v>90.08879111111102</c:v>
+                  <c:v>90.08879111111099</c:v>
                 </c:pt>
                 <c:pt idx="3">
                   <c:v>87.54908666666665</c:v>
                 </c:pt>
                 <c:pt idx="4">
-                  <c:v>83.67004722222215</c:v>
+                  <c:v>83.67004722222214</c:v>
                 </c:pt>
                 <c:pt idx="5">
                   <c:v>78.46574999999998</c:v>
@@ -20561,7 +21015,7 @@
                   <c:v>64.10066944444446</c:v>
                 </c:pt>
                 <c:pt idx="8">
-                  <c:v>54.94409222222222</c:v>
+                  <c:v>54.94409222222221</c:v>
                 </c:pt>
                 <c:pt idx="9">
                   <c:v>44.47289222222221</c:v>
@@ -20657,16 +21111,16 @@
                   <c:v>91.34018833333329</c:v>
                 </c:pt>
                 <c:pt idx="1">
-                  <c:v>91.07873277777772</c:v>
+                  <c:v>91.07873277777769</c:v>
                 </c:pt>
                 <c:pt idx="2">
-                  <c:v>90.02304055555551</c:v>
+                  <c:v>90.0230405555555</c:v>
                 </c:pt>
                 <c:pt idx="3">
                   <c:v>87.516015</c:v>
                 </c:pt>
                 <c:pt idx="4">
-                  <c:v>83.65559722222223</c:v>
+                  <c:v>83.6555972222222</c:v>
                 </c:pt>
                 <c:pt idx="5">
                   <c:v>78.46375555555558</c:v>
@@ -20705,11 +21159,11 @@
           <c:showPercent val="0"/>
           <c:showBubbleSize val="0"/>
         </c:dLbls>
-        <c:axId val="2107178536"/>
-        <c:axId val="2131199416"/>
+        <c:axId val="2066769288"/>
+        <c:axId val="2069349576"/>
       </c:scatterChart>
       <c:valAx>
-        <c:axId val="2107178536"/>
+        <c:axId val="2066769288"/>
         <c:scaling>
           <c:orientation val="minMax"/>
         </c:scaling>
@@ -20747,12 +21201,12 @@
             </a:solidFill>
           </a:ln>
         </c:spPr>
-        <c:crossAx val="2131199416"/>
+        <c:crossAx val="2069349576"/>
         <c:crossesAt val="0.0"/>
         <c:crossBetween val="midCat"/>
       </c:valAx>
       <c:valAx>
-        <c:axId val="2131199416"/>
+        <c:axId val="2069349576"/>
         <c:scaling>
           <c:orientation val="minMax"/>
         </c:scaling>
@@ -20799,7 +21253,7 @@
             </a:solidFill>
           </a:ln>
         </c:spPr>
-        <c:crossAx val="2107178536"/>
+        <c:crossAx val="2066769288"/>
         <c:crossesAt val="0.0"/>
         <c:crossBetween val="midCat"/>
       </c:valAx>
@@ -21175,7 +21629,7 @@
 </file>
 
 <file path=customXml/itemProps1.xml><?xml version="1.0" encoding="utf-8"?>
-<ds:datastoreItem xmlns:ds="http://schemas.openxmlformats.org/officeDocument/2006/customXml" ds:itemID="{26E479E9-A1FE-3244-A0FF-652B5CA28E81}">
+<ds:datastoreItem xmlns:ds="http://schemas.openxmlformats.org/officeDocument/2006/customXml" ds:itemID="{424CFF4F-39E4-D943-8004-5A97E6BE619E}">
   <ds:schemaRefs>
     <ds:schemaRef ds:uri="http://schemas.openxmlformats.org/officeDocument/2006/bibliography"/>
   </ds:schemaRefs>

</xml_diff>